<commit_message>
New eggs and tutorials + working joint powerups
</commit_message>
<xml_diff>
--- a/non_game/[Devlog] In Eggcelent Condition.docx
+++ b/non_game/[Devlog] In Eggcelent Condition.docx
@@ -7,7 +7,23 @@
         <w:pStyle w:val="Heading1"/>
       </w:pPr>
       <w:r>
-        <w:t>[Devlog] In Eggcelent Condition</w:t>
+        <w:t>[</w:t>
+      </w:r>
+      <w:proofErr w:type="spellStart"/>
+      <w:r>
+        <w:t>Devlog</w:t>
+      </w:r>
+      <w:proofErr w:type="spellEnd"/>
+      <w:r>
+        <w:t xml:space="preserve">] In </w:t>
+      </w:r>
+      <w:proofErr w:type="spellStart"/>
+      <w:r>
+        <w:t>Eggcelent</w:t>
+      </w:r>
+      <w:proofErr w:type="spellEnd"/>
+      <w:r>
+        <w:t xml:space="preserve"> Condition</w:t>
       </w:r>
     </w:p>
     <w:p>
@@ -15,7 +31,23 @@
         <w:t>Welcome</w:t>
       </w:r>
       <w:r>
-        <w:t xml:space="preserve"> to my devlog for the game “In Eggcelent Condition”!</w:t>
+        <w:t xml:space="preserve"> to my </w:t>
+      </w:r>
+      <w:proofErr w:type="spellStart"/>
+      <w:r>
+        <w:t>devlog</w:t>
+      </w:r>
+      <w:proofErr w:type="spellEnd"/>
+      <w:r>
+        <w:t xml:space="preserve"> for the game “In </w:t>
+      </w:r>
+      <w:proofErr w:type="spellStart"/>
+      <w:r>
+        <w:t>Eggcelent</w:t>
+      </w:r>
+      <w:proofErr w:type="spellEnd"/>
+      <w:r>
+        <w:t xml:space="preserve"> Condition”!</w:t>
       </w:r>
     </w:p>
     <w:p>
@@ -73,13 +105,26 @@
       </w:r>
     </w:p>
     <w:p>
-      <w:r>
-        <w:t>So I started brainstorming. Quickly I realized I wanted to do something with “eggs”: they signal a “new beginning”, they could be a metaphor for your wishes/desires/dreams coming true, it felt fitting.</w:t>
-      </w:r>
-    </w:p>
-    <w:p>
-      <w:r>
-        <w:t>But it felt too “thinky”. I already did some puzzle games recently, and didn’t want to add another one about collecting/hatching eggs.</w:t>
+      <w:proofErr w:type="gramStart"/>
+      <w:r>
+        <w:t>So</w:t>
+      </w:r>
+      <w:proofErr w:type="gramEnd"/>
+      <w:r>
+        <w:t xml:space="preserve"> I started brainstorming. Quickly I realized I wanted to do something with “eggs”: they signal a “new beginning”, they could be a metaphor for your wishes/desires/dreams coming true, it felt fitting.</w:t>
+      </w:r>
+    </w:p>
+    <w:p>
+      <w:r>
+        <w:t>But it felt too “</w:t>
+      </w:r>
+      <w:proofErr w:type="spellStart"/>
+      <w:r>
+        <w:t>thinky</w:t>
+      </w:r>
+      <w:proofErr w:type="spellEnd"/>
+      <w:r>
+        <w:t>”. I already did some puzzle games recently, and didn’t want to add another one about collecting/hatching eggs.</w:t>
       </w:r>
     </w:p>
     <w:p>
@@ -148,7 +193,15 @@
     </w:p>
     <w:p>
       <w:r>
-        <w:t>Delivering stuff, or keeping it from breaking/falling/dying, isn’t new to games. So I wanted a twist on the concept.</w:t>
+        <w:t xml:space="preserve">Delivering stuff, or keeping it from breaking/falling/dying, isn’t new to games. </w:t>
+      </w:r>
+      <w:proofErr w:type="gramStart"/>
+      <w:r>
+        <w:t>So</w:t>
+      </w:r>
+      <w:proofErr w:type="gramEnd"/>
+      <w:r>
+        <w:t xml:space="preserve"> I wanted a twist on the concept.</w:t>
       </w:r>
     </w:p>
     <w:p>
@@ -267,12 +320,25 @@
         <w:t>egg basket</w:t>
       </w:r>
       <w:r>
-        <w:t xml:space="preserve"> ( = it’s delivered)</w:t>
-      </w:r>
-    </w:p>
-    <w:p>
-      <w:r>
-        <w:t>So I made that.</w:t>
+        <w:t xml:space="preserve"> </w:t>
+      </w:r>
+      <w:proofErr w:type="gramStart"/>
+      <w:r>
+        <w:t>( =</w:t>
+      </w:r>
+      <w:proofErr w:type="gramEnd"/>
+      <w:r>
+        <w:t xml:space="preserve"> it’s delivered)</w:t>
+      </w:r>
+    </w:p>
+    <w:p>
+      <w:proofErr w:type="gramStart"/>
+      <w:r>
+        <w:t>So</w:t>
+      </w:r>
+      <w:proofErr w:type="gramEnd"/>
+      <w:r>
+        <w:t xml:space="preserve"> I made that.</w:t>
       </w:r>
       <w:r>
         <w:t xml:space="preserve"> And then I realized: this is </w:t>
@@ -302,8 +368,13 @@
         </w:numPr>
       </w:pPr>
       <w:r>
-        <w:t>Make eggs bigger =&gt; good for clarity, but there’s a limit here, after which the screen just becomes an ugly mess :p</w:t>
-      </w:r>
+        <w:t xml:space="preserve">Make eggs bigger =&gt; good for clarity, but there’s a limit here, after which the screen just becomes an ugly </w:t>
+      </w:r>
+      <w:proofErr w:type="gramStart"/>
+      <w:r>
+        <w:t>mess :p</w:t>
+      </w:r>
+      <w:proofErr w:type="gramEnd"/>
     </w:p>
     <w:p>
       <w:pPr>
@@ -437,8 +508,13 @@
         <w:t>steer</w:t>
       </w:r>
       <w:r>
-        <w:t xml:space="preserve"> it. The eggs keep bouncing however they like, and you just have to hope they land in the right spot :p</w:t>
-      </w:r>
+        <w:t xml:space="preserve"> it. The eggs keep bouncing however they like, and you just have to hope they land in the right </w:t>
+      </w:r>
+      <w:proofErr w:type="gramStart"/>
+      <w:r>
+        <w:t>spot :p</w:t>
+      </w:r>
+      <w:proofErr w:type="gramEnd"/>
     </w:p>
     <w:p>
       <w:r>
@@ -786,7 +862,23 @@
     </w:p>
     <w:p>
       <w:r>
-        <w:t>I imported this to Godot, generated a collision shape for each mesh (using Godots automatic tools for that), and put mesh + shape inside a RigidBody.</w:t>
+        <w:t xml:space="preserve">I imported this to Godot, generated a collision shape for each mesh (using </w:t>
+      </w:r>
+      <w:proofErr w:type="spellStart"/>
+      <w:r>
+        <w:t>Godots</w:t>
+      </w:r>
+      <w:proofErr w:type="spellEnd"/>
+      <w:r>
+        <w:t xml:space="preserve"> automatic tools for that), and put mesh + shape inside a </w:t>
+      </w:r>
+      <w:proofErr w:type="spellStart"/>
+      <w:r>
+        <w:t>RigidBody</w:t>
+      </w:r>
+      <w:proofErr w:type="spellEnd"/>
+      <w:r>
+        <w:t>.</w:t>
       </w:r>
     </w:p>
     <w:p>
@@ -797,7 +889,15 @@
     <w:p>
       <w:r>
         <w:lastRenderedPageBreak/>
-        <w:t>When an egg hits the ground, we instantiate the “BrokenEgg” scene, with the same position/rotation as the original egg</w:t>
+        <w:t>When an egg hits the ground, we instantiate the “</w:t>
+      </w:r>
+      <w:proofErr w:type="spellStart"/>
+      <w:r>
+        <w:t>BrokenEgg</w:t>
+      </w:r>
+      <w:proofErr w:type="spellEnd"/>
+      <w:r>
+        <w:t>” scene, with the same position/rotation as the original egg</w:t>
       </w:r>
       <w:r>
         <w:t xml:space="preserve">, and the </w:t>
@@ -835,7 +935,15 @@
     </w:p>
     <w:p>
       <w:r>
-        <w:t>I struggled with the layout of the levels ( = world/arena you play in).</w:t>
+        <w:t xml:space="preserve">I struggled with the layout of the levels </w:t>
+      </w:r>
+      <w:proofErr w:type="gramStart"/>
+      <w:r>
+        <w:t>( =</w:t>
+      </w:r>
+      <w:proofErr w:type="gramEnd"/>
+      <w:r>
+        <w:t xml:space="preserve"> world/arena you play in).</w:t>
       </w:r>
     </w:p>
     <w:p>
@@ -1044,11 +1152,27 @@
         <w:t xml:space="preserve"> For those wondering how I did this. In Blender, I just gave the cube some grass on top and dirt pattern on the side. Then I duplicated the cube a bunch of times and made adjustments: a slope, a steeper slope, etc.</w:t>
       </w:r>
       <w:r>
-        <w:t xml:space="preserve"> Exported it, turned into a MeshLibrary in Godot </w:t>
+        <w:t xml:space="preserve"> Exported it, turned into a </w:t>
+      </w:r>
+      <w:proofErr w:type="spellStart"/>
+      <w:r>
+        <w:t>MeshLibrary</w:t>
+      </w:r>
+      <w:proofErr w:type="spellEnd"/>
+      <w:r>
+        <w:t xml:space="preserve"> in Godot </w:t>
       </w:r>
       <w:r>
         <w:lastRenderedPageBreak/>
-        <w:t>(there are tutorials for that online), and used that in a GridMap to draw a semi-random environment.</w:t>
+        <w:t xml:space="preserve">(there are tutorials for that online), and used that in a </w:t>
+      </w:r>
+      <w:proofErr w:type="spellStart"/>
+      <w:r>
+        <w:t>GridMap</w:t>
+      </w:r>
+      <w:proofErr w:type="spellEnd"/>
+      <w:r>
+        <w:t xml:space="preserve"> to draw a semi-random environment.</w:t>
       </w:r>
     </w:p>
     <w:p/>
@@ -1167,12 +1291,25 @@
         <w:pStyle w:val="Heading2"/>
       </w:pPr>
       <w:r>
-        <w:t>The simplification step</w:t>
-      </w:r>
-    </w:p>
-    <w:p>
-      <w:r>
-        <w:t xml:space="preserve">If you’ve read other devlogs of mine, you know this step always arrives: we have a basic concept, we have many possibilities/ideas that could be fun … but we can’t throw them </w:t>
+        <w:t xml:space="preserve">The simplification </w:t>
+      </w:r>
+      <w:proofErr w:type="gramStart"/>
+      <w:r>
+        <w:t>step</w:t>
+      </w:r>
+      <w:proofErr w:type="gramEnd"/>
+    </w:p>
+    <w:p>
+      <w:r>
+        <w:t xml:space="preserve">If you’ve read other </w:t>
+      </w:r>
+      <w:proofErr w:type="spellStart"/>
+      <w:r>
+        <w:t>devlogs</w:t>
+      </w:r>
+      <w:proofErr w:type="spellEnd"/>
+      <w:r>
+        <w:t xml:space="preserve"> of mine, you know this step always arrives: we have a basic concept, we have many possibilities/ideas that could be fun … but we can’t throw them </w:t>
       </w:r>
       <w:r>
         <w:rPr>
@@ -1235,7 +1372,15 @@
         <w:t>more</w:t>
       </w:r>
       <w:r>
-        <w:t xml:space="preserve"> icons. It would be random, players have no say in what they will get. It would feel tacked-on.)</w:t>
+        <w:t xml:space="preserve"> icons. It would be </w:t>
+      </w:r>
+      <w:proofErr w:type="gramStart"/>
+      <w:r>
+        <w:t>random,</w:t>
+      </w:r>
+      <w:proofErr w:type="gramEnd"/>
+      <w:r>
+        <w:t xml:space="preserve"> players have no say in what they will get. It would feel tacked-on.)</w:t>
       </w:r>
     </w:p>
     <w:p>
@@ -1397,8 +1542,13 @@
       </w:r>
     </w:p>
     <w:p>
-      <w:r>
-        <w:t xml:space="preserve">So I want this game to be playable </w:t>
+      <w:proofErr w:type="gramStart"/>
+      <w:r>
+        <w:t>So</w:t>
+      </w:r>
+      <w:proofErr w:type="gramEnd"/>
+      <w:r>
+        <w:t xml:space="preserve"> I want this game to be playable </w:t>
       </w:r>
       <w:r>
         <w:rPr>
@@ -1440,7 +1590,21 @@
         <w:rPr>
           <w:iCs/>
         </w:rPr>
-        <w:t xml:space="preserve"> seem quite essential to a game like this. So I still want to add them and make them easy to execute.</w:t>
+        <w:t xml:space="preserve"> seem quite essential to a game like this. </w:t>
+      </w:r>
+      <w:proofErr w:type="gramStart"/>
+      <w:r>
+        <w:rPr>
+          <w:iCs/>
+        </w:rPr>
+        <w:t>So</w:t>
+      </w:r>
+      <w:proofErr w:type="gramEnd"/>
+      <w:r>
+        <w:rPr>
+          <w:iCs/>
+        </w:rPr>
+        <w:t xml:space="preserve"> I still want to add them and make them easy to execute.</w:t>
       </w:r>
     </w:p>
     <w:p>
@@ -1699,7 +1863,15 @@
         <w:t>upward</w:t>
       </w:r>
       <w:r>
-        <w:t xml:space="preserve"> component is also increased. (So eggs will mostly bounce up into the sky, giving you more time and a clearer view of where they will land.)</w:t>
+        <w:t xml:space="preserve"> component is also increased. (</w:t>
+      </w:r>
+      <w:proofErr w:type="gramStart"/>
+      <w:r>
+        <w:t>So</w:t>
+      </w:r>
+      <w:proofErr w:type="gramEnd"/>
+      <w:r>
+        <w:t xml:space="preserve"> eggs will mostly bounce up into the sky, giving you more time and a clearer view of where they will land.)</w:t>
       </w:r>
     </w:p>
     <w:p>
@@ -1767,7 +1939,15 @@
         </w:numPr>
       </w:pPr>
       <w:r>
-        <w:t>There’s no realistic damping. Player movement is dampened/stopped quite harshly using my own code, otherwise you get a “slippery slidy” player controller that just makes this game impossible to play.</w:t>
+        <w:t xml:space="preserve">There’s no realistic damping. Player movement is dampened/stopped quite harshly using my own code, otherwise you get a “slippery </w:t>
+      </w:r>
+      <w:proofErr w:type="spellStart"/>
+      <w:r>
+        <w:t>slidy</w:t>
+      </w:r>
+      <w:proofErr w:type="spellEnd"/>
+      <w:r>
+        <w:t>” player controller that just makes this game impossible to play.</w:t>
       </w:r>
     </w:p>
     <w:p>
@@ -1846,7 +2026,15 @@
         </w:numPr>
       </w:pPr>
       <w:r>
-        <w:t>Revealing it when the egg breaks + making it “pickupable”</w:t>
+        <w:t>Revealing it when the egg breaks + making it “</w:t>
+      </w:r>
+      <w:proofErr w:type="spellStart"/>
+      <w:r>
+        <w:t>pickupable</w:t>
+      </w:r>
+      <w:proofErr w:type="spellEnd"/>
+      <w:r>
+        <w:t>”</w:t>
       </w:r>
     </w:p>
     <w:p>
@@ -1938,7 +2126,15 @@
         </w:numPr>
       </w:pPr>
       <w:r>
-        <w:t xml:space="preserve">The game could have a handful of “levels”: one in the desert, one in the forest, one in the city. Each would use that same GridMap as before </w:t>
+        <w:t xml:space="preserve">The game could have a handful of “levels”: one in the desert, one in the forest, one in the city. Each would use that same </w:t>
+      </w:r>
+      <w:proofErr w:type="spellStart"/>
+      <w:r>
+        <w:t>GridMap</w:t>
+      </w:r>
+      <w:proofErr w:type="spellEnd"/>
+      <w:r>
+        <w:t xml:space="preserve"> as before </w:t>
       </w:r>
       <w:r>
         <w:rPr>
@@ -1991,7 +2187,15 @@
         <w:t xml:space="preserve"> core</w:t>
       </w:r>
       <w:r>
-        <w:t xml:space="preserve"> tileset to be </w:t>
+        <w:t xml:space="preserve"> </w:t>
+      </w:r>
+      <w:proofErr w:type="spellStart"/>
+      <w:r>
+        <w:t>tileset</w:t>
+      </w:r>
+      <w:proofErr w:type="spellEnd"/>
+      <w:r>
+        <w:t xml:space="preserve"> to be </w:t>
       </w:r>
       <w:r>
         <w:rPr>
@@ -2239,11 +2443,16 @@
         <w:t>tiny</w:t>
       </w:r>
       <w:r>
-        <w:t xml:space="preserve"> cube, with the sombrero directly on top of that :</w:t>
+        <w:t xml:space="preserve"> cube, with the sombrero directly on top of </w:t>
+      </w:r>
+      <w:proofErr w:type="gramStart"/>
+      <w:r>
+        <w:t>that :</w:t>
       </w:r>
       <w:r>
         <w:t>p</w:t>
       </w:r>
+      <w:proofErr w:type="gramEnd"/>
     </w:p>
     <w:p/>
     <w:p>
@@ -2405,8 +2614,13 @@
       </w:r>
     </w:p>
     <w:p>
-      <w:r>
-        <w:t>So I’m definitely keeping that and making it a core part of the game.</w:t>
+      <w:proofErr w:type="gramStart"/>
+      <w:r>
+        <w:t>So</w:t>
+      </w:r>
+      <w:proofErr w:type="gramEnd"/>
+      <w:r>
+        <w:t xml:space="preserve"> I’m definitely keeping that and making it a core part of the game.</w:t>
       </w:r>
     </w:p>
     <w:p>
@@ -2544,11 +2758,19 @@
           <w:iCs/>
         </w:rPr>
       </w:pPr>
-      <w:r>
-        <w:rPr>
-          <w:iCs/>
-        </w:rPr>
-        <w:t xml:space="preserve">So I had to change it to the following: the area override is </w:t>
+      <w:proofErr w:type="gramStart"/>
+      <w:r>
+        <w:rPr>
+          <w:iCs/>
+        </w:rPr>
+        <w:t>So</w:t>
+      </w:r>
+      <w:proofErr w:type="gramEnd"/>
+      <w:r>
+        <w:rPr>
+          <w:iCs/>
+        </w:rPr>
+        <w:t xml:space="preserve"> I had to change it to the following: the area override is </w:t>
       </w:r>
       <w:r>
         <w:rPr>
@@ -2766,8 +2988,13 @@
     </w:p>
     <w:p>
       <w:r>
-        <w:t>It yielded some interesting ideas for arenas … just not sure if I have the time (or 3D modeling skill) to pull it off :p</w:t>
-      </w:r>
+        <w:t xml:space="preserve">It yielded some interesting ideas for arenas … just not sure if I have the time (or 3D modeling skill) to pull it </w:t>
+      </w:r>
+      <w:proofErr w:type="gramStart"/>
+      <w:r>
+        <w:t>off :p</w:t>
+      </w:r>
+      <w:proofErr w:type="gramEnd"/>
     </w:p>
     <w:p>
       <w:r>
@@ -2904,6 +3131,338 @@
         <w:lastRenderedPageBreak/>
         <w:t>launch it, not only after clicking some menus. It teaches the game, without taking extra time, or it feeling like a tutorial.)</w:t>
       </w:r>
+    </w:p>
+    <w:p/>
+    <w:p>
+      <w:pPr>
+        <w:pStyle w:val="Heading2"/>
+      </w:pPr>
+      <w:r>
+        <w:t>More Physics Annoyances</w:t>
+      </w:r>
+    </w:p>
+    <w:p>
+      <w:r>
+        <w:t>Today I implemented my special sombrero powerups: throw it like a frisbee, put it at an angle, etcetera.</w:t>
+      </w:r>
+    </w:p>
+    <w:p>
+      <w:r>
+        <w:t>To do so, I need to</w:t>
+      </w:r>
+    </w:p>
+    <w:p>
+      <w:pPr>
+        <w:pStyle w:val="ListParagraph"/>
+        <w:numPr>
+          <w:ilvl w:val="0"/>
+          <w:numId w:val="29"/>
+        </w:numPr>
+      </w:pPr>
+      <w:r>
+        <w:t>Destroy the joint that attaches the sombrero to the player</w:t>
+      </w:r>
+    </w:p>
+    <w:p>
+      <w:pPr>
+        <w:pStyle w:val="ListParagraph"/>
+        <w:numPr>
+          <w:ilvl w:val="0"/>
+          <w:numId w:val="29"/>
+        </w:numPr>
+      </w:pPr>
+      <w:r>
+        <w:t>Position and rotate it correctly</w:t>
+      </w:r>
+    </w:p>
+    <w:p>
+      <w:pPr>
+        <w:pStyle w:val="ListParagraph"/>
+        <w:numPr>
+          <w:ilvl w:val="0"/>
+          <w:numId w:val="29"/>
+        </w:numPr>
+      </w:pPr>
+      <w:r>
+        <w:t>Add the new joint (if needed)</w:t>
+      </w:r>
+    </w:p>
+    <w:p>
+      <w:r>
+        <w:t>Oh boy, this was a pain. The basic version was working within a minute: create the specific joints (that attach sombrero + player) at runtime, allow destroying the old one.</w:t>
+      </w:r>
+    </w:p>
+    <w:p>
+      <w:proofErr w:type="gramStart"/>
+      <w:r>
+        <w:t>However</w:t>
+      </w:r>
+      <w:proofErr w:type="gramEnd"/>
+      <w:r>
+        <w:t xml:space="preserve"> … this only worked when the player was at the perfect starting position (0,0,0). And once a certain joint had been chosen, switching to a new one later (by </w:t>
+      </w:r>
+      <w:proofErr w:type="gramStart"/>
+      <w:r>
+        <w:t>e.g.</w:t>
+      </w:r>
+      <w:proofErr w:type="gramEnd"/>
+      <w:r>
+        <w:t xml:space="preserve"> grabbing that powerup) created all sorts of weird glitches.</w:t>
+      </w:r>
+    </w:p>
+    <w:p>
+      <w:r>
+        <w:rPr>
+          <w:b/>
+          <w:bCs/>
+        </w:rPr>
+        <w:t>Remark:</w:t>
+      </w:r>
+      <w:r>
+        <w:t xml:space="preserve"> I was also being stupid, as I forgot to write the line of code to actually </w:t>
+      </w:r>
+      <w:r>
+        <w:rPr>
+          <w:i/>
+          <w:iCs/>
+        </w:rPr>
+        <w:t>remove</w:t>
+      </w:r>
+      <w:r>
+        <w:t xml:space="preserve"> the old joint, instead of just </w:t>
+      </w:r>
+      <w:r>
+        <w:rPr>
+          <w:i/>
+          <w:iCs/>
+        </w:rPr>
+        <w:t>checking if there was one</w:t>
+      </w:r>
+      <w:r>
+        <w:t xml:space="preserve">. That’s why I was confused for 20 </w:t>
+      </w:r>
+      <w:proofErr w:type="gramStart"/>
+      <w:r>
+        <w:t>minute</w:t>
+      </w:r>
+      <w:proofErr w:type="gramEnd"/>
+      <w:r>
+        <w:t xml:space="preserve"> as to why joints didn’t do the very simple thing they were supposed to do: there were 2 or 3 joints acting on the body simultaneously.</w:t>
+      </w:r>
+    </w:p>
+    <w:p>
+      <w:r>
+        <w:t xml:space="preserve">In the end, it came down to what it always comes down to with physics: they are updated in a </w:t>
+      </w:r>
+      <w:r>
+        <w:rPr>
+          <w:i/>
+          <w:iCs/>
+        </w:rPr>
+        <w:t>separate step</w:t>
+      </w:r>
+      <w:r>
+        <w:t xml:space="preserve">, which means it </w:t>
+      </w:r>
+      <w:r>
+        <w:rPr>
+          <w:i/>
+          <w:iCs/>
+        </w:rPr>
+        <w:t>might take a frame (or two) before the physics are actually correct and lined up</w:t>
+      </w:r>
+      <w:r>
+        <w:t>.</w:t>
+      </w:r>
+    </w:p>
+    <w:p>
+      <w:proofErr w:type="gramStart"/>
+      <w:r>
+        <w:t>So</w:t>
+      </w:r>
+      <w:proofErr w:type="gramEnd"/>
+      <w:r>
+        <w:t xml:space="preserve"> this is what I ended up doing:</w:t>
+      </w:r>
+    </w:p>
+    <w:p>
+      <w:pPr>
+        <w:pStyle w:val="ListParagraph"/>
+        <w:numPr>
+          <w:ilvl w:val="0"/>
+          <w:numId w:val="30"/>
+        </w:numPr>
+      </w:pPr>
+      <w:r>
+        <w:t xml:space="preserve">Grabbed powerup? Remove the old joint, </w:t>
+      </w:r>
+      <w:r>
+        <w:rPr>
+          <w:i/>
+          <w:iCs/>
+        </w:rPr>
+        <w:t>plan</w:t>
+      </w:r>
+      <w:r>
+        <w:t xml:space="preserve"> the next one </w:t>
+      </w:r>
+      <w:r>
+        <w:t>=&gt; we wait a few frames</w:t>
+      </w:r>
+    </w:p>
+    <w:p>
+      <w:pPr>
+        <w:pStyle w:val="ListParagraph"/>
+        <w:numPr>
+          <w:ilvl w:val="0"/>
+          <w:numId w:val="30"/>
+        </w:numPr>
+      </w:pPr>
+      <w:r>
+        <w:t>C</w:t>
+      </w:r>
+      <w:r>
+        <w:t xml:space="preserve">heck the </w:t>
+      </w:r>
+      <w:r>
+        <w:rPr>
+          <w:i/>
+          <w:iCs/>
+        </w:rPr>
+        <w:t>planned</w:t>
+      </w:r>
+      <w:r>
+        <w:t xml:space="preserve"> joint</w:t>
+      </w:r>
+    </w:p>
+    <w:p>
+      <w:pPr>
+        <w:pStyle w:val="ListParagraph"/>
+        <w:numPr>
+          <w:ilvl w:val="0"/>
+          <w:numId w:val="30"/>
+        </w:numPr>
+      </w:pPr>
+      <w:r>
+        <w:t>First, we position the sombrero correctly for this specific joint. (For example, the regular one is just at the top of our head, with no rotation</w:t>
+      </w:r>
+      <w:r>
+        <w:t>) =&gt; we wait a few frames</w:t>
+      </w:r>
+    </w:p>
+    <w:p>
+      <w:pPr>
+        <w:pStyle w:val="ListParagraph"/>
+        <w:numPr>
+          <w:ilvl w:val="0"/>
+          <w:numId w:val="30"/>
+        </w:numPr>
+      </w:pPr>
+      <w:r>
+        <w:t>Now create the joint and set the right parameters</w:t>
+      </w:r>
+    </w:p>
+    <w:p>
+      <w:r>
+        <w:t>Removing a joint takes a frame to update. Forcefully setting a physics body position takes a frame to update. That’s why there need to be pauses between all these things.</w:t>
+      </w:r>
+    </w:p>
+    <w:p>
+      <w:r>
+        <w:t xml:space="preserve">I’m sure there is </w:t>
+      </w:r>
+      <w:r>
+        <w:rPr>
+          <w:i/>
+          <w:iCs/>
+        </w:rPr>
+        <w:t>some</w:t>
+      </w:r>
+      <w:r>
+        <w:t xml:space="preserve"> way to just say “</w:t>
+      </w:r>
+      <w:proofErr w:type="spellStart"/>
+      <w:proofErr w:type="gramStart"/>
+      <w:r>
+        <w:t>body.force</w:t>
+      </w:r>
+      <w:proofErr w:type="gramEnd"/>
+      <w:r>
+        <w:t>_physics_update</w:t>
+      </w:r>
+      <w:proofErr w:type="spellEnd"/>
+      <w:r>
+        <w:t xml:space="preserve">()” to get it immediately, but I couldn’t find it after searching for hours. (If it’s not there, it </w:t>
+      </w:r>
+      <w:r>
+        <w:rPr>
+          <w:i/>
+          <w:iCs/>
+        </w:rPr>
+        <w:t>should really be added</w:t>
+      </w:r>
+      <w:r>
+        <w:t xml:space="preserve">. At the same time, there’s probably a </w:t>
+      </w:r>
+      <w:r>
+        <w:rPr>
+          <w:i/>
+          <w:iCs/>
+        </w:rPr>
+        <w:t>reason</w:t>
+      </w:r>
+      <w:r>
+        <w:t xml:space="preserve"> it’s not implemented then …)</w:t>
+      </w:r>
+    </w:p>
+    <w:p>
+      <w:r>
+        <w:t xml:space="preserve">Of course, if the player </w:t>
+      </w:r>
+      <w:r>
+        <w:rPr>
+          <w:i/>
+          <w:iCs/>
+        </w:rPr>
+        <w:t>moves</w:t>
+      </w:r>
+      <w:r>
+        <w:t xml:space="preserve"> during those pauses … the joint is added at a slightly wrong position! So, while the joint is “settling” (that’s what I called it in the code), the player can’t move or rotate.</w:t>
+      </w:r>
+    </w:p>
+    <w:p>
+      <w:r>
+        <w:lastRenderedPageBreak/>
+        <w:t>This means you’re locked for a few frames, but it’s short enough to not be noticeable.</w:t>
+      </w:r>
+    </w:p>
+    <w:p>
+      <w:r>
+        <w:t xml:space="preserve">(The alternative is </w:t>
+      </w:r>
+      <w:r>
+        <w:rPr>
+          <w:i/>
+          <w:iCs/>
+        </w:rPr>
+        <w:t>hard-resetting</w:t>
+      </w:r>
+      <w:r>
+        <w:t xml:space="preserve"> the sombrero to the correct location every few frames. But that’s very resource intensive and opens up many more troubles, so let’s not do that.)</w:t>
+      </w:r>
+    </w:p>
+    <w:p>
+      <w:r>
+        <w:t>But, after all of this, we now have a bunch of fun powerups for throwing, slanting, repositioning your sombrero. (And they all have some wiggle room, so they look bouncy and react realistically to the eggs.)</w:t>
+      </w:r>
+    </w:p>
+    <w:p/>
+    <w:p>
+      <w:pPr>
+        <w:rPr>
+          <w:lang w:val="nl-NL"/>
+        </w:rPr>
+      </w:pPr>
     </w:p>
     <w:sectPr>
       <w:pgSz w:w="12240" w:h="15840"/>
@@ -3935,6 +4494,119 @@
     </w:lvl>
   </w:abstractNum>
   <w:abstractNum w:abstractNumId="9" w15:restartNumberingAfterBreak="0">
+    <w:nsid w:val="342A7A04"/>
+    <w:multiLevelType w:val="hybridMultilevel"/>
+    <w:tmpl w:val="7764CE62"/>
+    <w:lvl w:ilvl="0" w:tplc="04090001">
+      <w:start w:val="1"/>
+      <w:numFmt w:val="bullet"/>
+      <w:lvlText w:val=""/>
+      <w:lvlJc w:val="left"/>
+      <w:pPr>
+        <w:ind w:left="720" w:hanging="360"/>
+      </w:pPr>
+      <w:rPr>
+        <w:rFonts w:ascii="Symbol" w:hAnsi="Symbol" w:hint="default"/>
+      </w:rPr>
+    </w:lvl>
+    <w:lvl w:ilvl="1" w:tplc="04090003" w:tentative="1">
+      <w:start w:val="1"/>
+      <w:numFmt w:val="bullet"/>
+      <w:lvlText w:val="o"/>
+      <w:lvlJc w:val="left"/>
+      <w:pPr>
+        <w:ind w:left="1440" w:hanging="360"/>
+      </w:pPr>
+      <w:rPr>
+        <w:rFonts w:ascii="Courier New" w:hAnsi="Courier New" w:cs="Courier New" w:hint="default"/>
+      </w:rPr>
+    </w:lvl>
+    <w:lvl w:ilvl="2" w:tplc="04090005" w:tentative="1">
+      <w:start w:val="1"/>
+      <w:numFmt w:val="bullet"/>
+      <w:lvlText w:val=""/>
+      <w:lvlJc w:val="left"/>
+      <w:pPr>
+        <w:ind w:left="2160" w:hanging="360"/>
+      </w:pPr>
+      <w:rPr>
+        <w:rFonts w:ascii="Wingdings" w:hAnsi="Wingdings" w:hint="default"/>
+      </w:rPr>
+    </w:lvl>
+    <w:lvl w:ilvl="3" w:tplc="04090001" w:tentative="1">
+      <w:start w:val="1"/>
+      <w:numFmt w:val="bullet"/>
+      <w:lvlText w:val=""/>
+      <w:lvlJc w:val="left"/>
+      <w:pPr>
+        <w:ind w:left="2880" w:hanging="360"/>
+      </w:pPr>
+      <w:rPr>
+        <w:rFonts w:ascii="Symbol" w:hAnsi="Symbol" w:hint="default"/>
+      </w:rPr>
+    </w:lvl>
+    <w:lvl w:ilvl="4" w:tplc="04090003" w:tentative="1">
+      <w:start w:val="1"/>
+      <w:numFmt w:val="bullet"/>
+      <w:lvlText w:val="o"/>
+      <w:lvlJc w:val="left"/>
+      <w:pPr>
+        <w:ind w:left="3600" w:hanging="360"/>
+      </w:pPr>
+      <w:rPr>
+        <w:rFonts w:ascii="Courier New" w:hAnsi="Courier New" w:cs="Courier New" w:hint="default"/>
+      </w:rPr>
+    </w:lvl>
+    <w:lvl w:ilvl="5" w:tplc="04090005" w:tentative="1">
+      <w:start w:val="1"/>
+      <w:numFmt w:val="bullet"/>
+      <w:lvlText w:val=""/>
+      <w:lvlJc w:val="left"/>
+      <w:pPr>
+        <w:ind w:left="4320" w:hanging="360"/>
+      </w:pPr>
+      <w:rPr>
+        <w:rFonts w:ascii="Wingdings" w:hAnsi="Wingdings" w:hint="default"/>
+      </w:rPr>
+    </w:lvl>
+    <w:lvl w:ilvl="6" w:tplc="04090001" w:tentative="1">
+      <w:start w:val="1"/>
+      <w:numFmt w:val="bullet"/>
+      <w:lvlText w:val=""/>
+      <w:lvlJc w:val="left"/>
+      <w:pPr>
+        <w:ind w:left="5040" w:hanging="360"/>
+      </w:pPr>
+      <w:rPr>
+        <w:rFonts w:ascii="Symbol" w:hAnsi="Symbol" w:hint="default"/>
+      </w:rPr>
+    </w:lvl>
+    <w:lvl w:ilvl="7" w:tplc="04090003" w:tentative="1">
+      <w:start w:val="1"/>
+      <w:numFmt w:val="bullet"/>
+      <w:lvlText w:val="o"/>
+      <w:lvlJc w:val="left"/>
+      <w:pPr>
+        <w:ind w:left="5760" w:hanging="360"/>
+      </w:pPr>
+      <w:rPr>
+        <w:rFonts w:ascii="Courier New" w:hAnsi="Courier New" w:cs="Courier New" w:hint="default"/>
+      </w:rPr>
+    </w:lvl>
+    <w:lvl w:ilvl="8" w:tplc="04090005" w:tentative="1">
+      <w:start w:val="1"/>
+      <w:numFmt w:val="bullet"/>
+      <w:lvlText w:val=""/>
+      <w:lvlJc w:val="left"/>
+      <w:pPr>
+        <w:ind w:left="6480" w:hanging="360"/>
+      </w:pPr>
+      <w:rPr>
+        <w:rFonts w:ascii="Wingdings" w:hAnsi="Wingdings" w:hint="default"/>
+      </w:rPr>
+    </w:lvl>
+  </w:abstractNum>
+  <w:abstractNum w:abstractNumId="10" w15:restartNumberingAfterBreak="0">
     <w:nsid w:val="369112D4"/>
     <w:multiLevelType w:val="hybridMultilevel"/>
     <w:tmpl w:val="F76A6614"/>
@@ -4047,7 +4719,7 @@
       </w:rPr>
     </w:lvl>
   </w:abstractNum>
-  <w:abstractNum w:abstractNumId="10" w15:restartNumberingAfterBreak="0">
+  <w:abstractNum w:abstractNumId="11" w15:restartNumberingAfterBreak="0">
     <w:nsid w:val="39F352FC"/>
     <w:multiLevelType w:val="hybridMultilevel"/>
     <w:tmpl w:val="A8F43108"/>
@@ -4160,7 +4832,7 @@
       </w:rPr>
     </w:lvl>
   </w:abstractNum>
-  <w:abstractNum w:abstractNumId="11" w15:restartNumberingAfterBreak="0">
+  <w:abstractNum w:abstractNumId="12" w15:restartNumberingAfterBreak="0">
     <w:nsid w:val="3DBF7BAA"/>
     <w:multiLevelType w:val="hybridMultilevel"/>
     <w:tmpl w:val="E5F473D8"/>
@@ -4273,7 +4945,7 @@
       </w:rPr>
     </w:lvl>
   </w:abstractNum>
-  <w:abstractNum w:abstractNumId="12" w15:restartNumberingAfterBreak="0">
+  <w:abstractNum w:abstractNumId="13" w15:restartNumberingAfterBreak="0">
     <w:nsid w:val="449E287B"/>
     <w:multiLevelType w:val="hybridMultilevel"/>
     <w:tmpl w:val="495CC50E"/>
@@ -4386,7 +5058,7 @@
       </w:rPr>
     </w:lvl>
   </w:abstractNum>
-  <w:abstractNum w:abstractNumId="13" w15:restartNumberingAfterBreak="0">
+  <w:abstractNum w:abstractNumId="14" w15:restartNumberingAfterBreak="0">
     <w:nsid w:val="46A311F1"/>
     <w:multiLevelType w:val="hybridMultilevel"/>
     <w:tmpl w:val="09A8D0DE"/>
@@ -4499,7 +5171,7 @@
       </w:rPr>
     </w:lvl>
   </w:abstractNum>
-  <w:abstractNum w:abstractNumId="14" w15:restartNumberingAfterBreak="0">
+  <w:abstractNum w:abstractNumId="15" w15:restartNumberingAfterBreak="0">
     <w:nsid w:val="4B2F0C67"/>
     <w:multiLevelType w:val="hybridMultilevel"/>
     <w:tmpl w:val="E4809974"/>
@@ -4612,7 +5284,120 @@
       </w:rPr>
     </w:lvl>
   </w:abstractNum>
-  <w:abstractNum w:abstractNumId="15" w15:restartNumberingAfterBreak="0">
+  <w:abstractNum w:abstractNumId="16" w15:restartNumberingAfterBreak="0">
+    <w:nsid w:val="518B1407"/>
+    <w:multiLevelType w:val="hybridMultilevel"/>
+    <w:tmpl w:val="26DC2314"/>
+    <w:lvl w:ilvl="0" w:tplc="04090001">
+      <w:start w:val="1"/>
+      <w:numFmt w:val="bullet"/>
+      <w:lvlText w:val=""/>
+      <w:lvlJc w:val="left"/>
+      <w:pPr>
+        <w:ind w:left="720" w:hanging="360"/>
+      </w:pPr>
+      <w:rPr>
+        <w:rFonts w:ascii="Symbol" w:hAnsi="Symbol" w:hint="default"/>
+      </w:rPr>
+    </w:lvl>
+    <w:lvl w:ilvl="1" w:tplc="04090003" w:tentative="1">
+      <w:start w:val="1"/>
+      <w:numFmt w:val="bullet"/>
+      <w:lvlText w:val="o"/>
+      <w:lvlJc w:val="left"/>
+      <w:pPr>
+        <w:ind w:left="1440" w:hanging="360"/>
+      </w:pPr>
+      <w:rPr>
+        <w:rFonts w:ascii="Courier New" w:hAnsi="Courier New" w:cs="Courier New" w:hint="default"/>
+      </w:rPr>
+    </w:lvl>
+    <w:lvl w:ilvl="2" w:tplc="04090005" w:tentative="1">
+      <w:start w:val="1"/>
+      <w:numFmt w:val="bullet"/>
+      <w:lvlText w:val=""/>
+      <w:lvlJc w:val="left"/>
+      <w:pPr>
+        <w:ind w:left="2160" w:hanging="360"/>
+      </w:pPr>
+      <w:rPr>
+        <w:rFonts w:ascii="Wingdings" w:hAnsi="Wingdings" w:hint="default"/>
+      </w:rPr>
+    </w:lvl>
+    <w:lvl w:ilvl="3" w:tplc="04090001" w:tentative="1">
+      <w:start w:val="1"/>
+      <w:numFmt w:val="bullet"/>
+      <w:lvlText w:val=""/>
+      <w:lvlJc w:val="left"/>
+      <w:pPr>
+        <w:ind w:left="2880" w:hanging="360"/>
+      </w:pPr>
+      <w:rPr>
+        <w:rFonts w:ascii="Symbol" w:hAnsi="Symbol" w:hint="default"/>
+      </w:rPr>
+    </w:lvl>
+    <w:lvl w:ilvl="4" w:tplc="04090003" w:tentative="1">
+      <w:start w:val="1"/>
+      <w:numFmt w:val="bullet"/>
+      <w:lvlText w:val="o"/>
+      <w:lvlJc w:val="left"/>
+      <w:pPr>
+        <w:ind w:left="3600" w:hanging="360"/>
+      </w:pPr>
+      <w:rPr>
+        <w:rFonts w:ascii="Courier New" w:hAnsi="Courier New" w:cs="Courier New" w:hint="default"/>
+      </w:rPr>
+    </w:lvl>
+    <w:lvl w:ilvl="5" w:tplc="04090005" w:tentative="1">
+      <w:start w:val="1"/>
+      <w:numFmt w:val="bullet"/>
+      <w:lvlText w:val=""/>
+      <w:lvlJc w:val="left"/>
+      <w:pPr>
+        <w:ind w:left="4320" w:hanging="360"/>
+      </w:pPr>
+      <w:rPr>
+        <w:rFonts w:ascii="Wingdings" w:hAnsi="Wingdings" w:hint="default"/>
+      </w:rPr>
+    </w:lvl>
+    <w:lvl w:ilvl="6" w:tplc="04090001" w:tentative="1">
+      <w:start w:val="1"/>
+      <w:numFmt w:val="bullet"/>
+      <w:lvlText w:val=""/>
+      <w:lvlJc w:val="left"/>
+      <w:pPr>
+        <w:ind w:left="5040" w:hanging="360"/>
+      </w:pPr>
+      <w:rPr>
+        <w:rFonts w:ascii="Symbol" w:hAnsi="Symbol" w:hint="default"/>
+      </w:rPr>
+    </w:lvl>
+    <w:lvl w:ilvl="7" w:tplc="04090003" w:tentative="1">
+      <w:start w:val="1"/>
+      <w:numFmt w:val="bullet"/>
+      <w:lvlText w:val="o"/>
+      <w:lvlJc w:val="left"/>
+      <w:pPr>
+        <w:ind w:left="5760" w:hanging="360"/>
+      </w:pPr>
+      <w:rPr>
+        <w:rFonts w:ascii="Courier New" w:hAnsi="Courier New" w:cs="Courier New" w:hint="default"/>
+      </w:rPr>
+    </w:lvl>
+    <w:lvl w:ilvl="8" w:tplc="04090005" w:tentative="1">
+      <w:start w:val="1"/>
+      <w:numFmt w:val="bullet"/>
+      <w:lvlText w:val=""/>
+      <w:lvlJc w:val="left"/>
+      <w:pPr>
+        <w:ind w:left="6480" w:hanging="360"/>
+      </w:pPr>
+      <w:rPr>
+        <w:rFonts w:ascii="Wingdings" w:hAnsi="Wingdings" w:hint="default"/>
+      </w:rPr>
+    </w:lvl>
+  </w:abstractNum>
+  <w:abstractNum w:abstractNumId="17" w15:restartNumberingAfterBreak="0">
     <w:nsid w:val="51DF2D68"/>
     <w:multiLevelType w:val="hybridMultilevel"/>
     <w:tmpl w:val="4824DD5C"/>
@@ -4725,7 +5510,7 @@
       </w:rPr>
     </w:lvl>
   </w:abstractNum>
-  <w:abstractNum w:abstractNumId="16" w15:restartNumberingAfterBreak="0">
+  <w:abstractNum w:abstractNumId="18" w15:restartNumberingAfterBreak="0">
     <w:nsid w:val="522352E8"/>
     <w:multiLevelType w:val="hybridMultilevel"/>
     <w:tmpl w:val="B2EC8B64"/>
@@ -4838,7 +5623,7 @@
       </w:rPr>
     </w:lvl>
   </w:abstractNum>
-  <w:abstractNum w:abstractNumId="17" w15:restartNumberingAfterBreak="0">
+  <w:abstractNum w:abstractNumId="19" w15:restartNumberingAfterBreak="0">
     <w:nsid w:val="58237C81"/>
     <w:multiLevelType w:val="hybridMultilevel"/>
     <w:tmpl w:val="7E4CBD8A"/>
@@ -4951,7 +5736,7 @@
       </w:rPr>
     </w:lvl>
   </w:abstractNum>
-  <w:abstractNum w:abstractNumId="18" w15:restartNumberingAfterBreak="0">
+  <w:abstractNum w:abstractNumId="20" w15:restartNumberingAfterBreak="0">
     <w:nsid w:val="5E3023F5"/>
     <w:multiLevelType w:val="hybridMultilevel"/>
     <w:tmpl w:val="4BBA7FC8"/>
@@ -5064,7 +5849,7 @@
       </w:rPr>
     </w:lvl>
   </w:abstractNum>
-  <w:abstractNum w:abstractNumId="19" w15:restartNumberingAfterBreak="0">
+  <w:abstractNum w:abstractNumId="21" w15:restartNumberingAfterBreak="0">
     <w:nsid w:val="607E7B48"/>
     <w:multiLevelType w:val="hybridMultilevel"/>
     <w:tmpl w:val="A6ACC26A"/>
@@ -5177,7 +5962,7 @@
       </w:rPr>
     </w:lvl>
   </w:abstractNum>
-  <w:abstractNum w:abstractNumId="20" w15:restartNumberingAfterBreak="0">
+  <w:abstractNum w:abstractNumId="22" w15:restartNumberingAfterBreak="0">
     <w:nsid w:val="60F0231D"/>
     <w:multiLevelType w:val="hybridMultilevel"/>
     <w:tmpl w:val="922E8B60"/>
@@ -5290,7 +6075,7 @@
       </w:rPr>
     </w:lvl>
   </w:abstractNum>
-  <w:abstractNum w:abstractNumId="21" w15:restartNumberingAfterBreak="0">
+  <w:abstractNum w:abstractNumId="23" w15:restartNumberingAfterBreak="0">
     <w:nsid w:val="61E85EF2"/>
     <w:multiLevelType w:val="hybridMultilevel"/>
     <w:tmpl w:val="79F63DC0"/>
@@ -5403,7 +6188,7 @@
       </w:rPr>
     </w:lvl>
   </w:abstractNum>
-  <w:abstractNum w:abstractNumId="22" w15:restartNumberingAfterBreak="0">
+  <w:abstractNum w:abstractNumId="24" w15:restartNumberingAfterBreak="0">
     <w:nsid w:val="68D16B20"/>
     <w:multiLevelType w:val="hybridMultilevel"/>
     <w:tmpl w:val="13FE43C6"/>
@@ -5516,7 +6301,7 @@
       </w:rPr>
     </w:lvl>
   </w:abstractNum>
-  <w:abstractNum w:abstractNumId="23" w15:restartNumberingAfterBreak="0">
+  <w:abstractNum w:abstractNumId="25" w15:restartNumberingAfterBreak="0">
     <w:nsid w:val="6F850788"/>
     <w:multiLevelType w:val="hybridMultilevel"/>
     <w:tmpl w:val="23EC98E6"/>
@@ -5629,7 +6414,7 @@
       </w:rPr>
     </w:lvl>
   </w:abstractNum>
-  <w:abstractNum w:abstractNumId="24" w15:restartNumberingAfterBreak="0">
+  <w:abstractNum w:abstractNumId="26" w15:restartNumberingAfterBreak="0">
     <w:nsid w:val="710C3B49"/>
     <w:multiLevelType w:val="hybridMultilevel"/>
     <w:tmpl w:val="53C40AFA"/>
@@ -5742,7 +6527,7 @@
       </w:rPr>
     </w:lvl>
   </w:abstractNum>
-  <w:abstractNum w:abstractNumId="25" w15:restartNumberingAfterBreak="0">
+  <w:abstractNum w:abstractNumId="27" w15:restartNumberingAfterBreak="0">
     <w:nsid w:val="72C07C91"/>
     <w:multiLevelType w:val="hybridMultilevel"/>
     <w:tmpl w:val="2A6CB9E0"/>
@@ -5855,7 +6640,7 @@
       </w:rPr>
     </w:lvl>
   </w:abstractNum>
-  <w:abstractNum w:abstractNumId="26" w15:restartNumberingAfterBreak="0">
+  <w:abstractNum w:abstractNumId="28" w15:restartNumberingAfterBreak="0">
     <w:nsid w:val="7C843785"/>
     <w:multiLevelType w:val="hybridMultilevel"/>
     <w:tmpl w:val="644E6E4E"/>
@@ -5968,7 +6753,7 @@
       </w:rPr>
     </w:lvl>
   </w:abstractNum>
-  <w:abstractNum w:abstractNumId="27" w15:restartNumberingAfterBreak="0">
+  <w:abstractNum w:abstractNumId="29" w15:restartNumberingAfterBreak="0">
     <w:nsid w:val="7FED0043"/>
     <w:multiLevelType w:val="hybridMultilevel"/>
     <w:tmpl w:val="5ADE626E"/>
@@ -6082,19 +6867,19 @@
     </w:lvl>
   </w:abstractNum>
   <w:num w:numId="1">
-    <w:abstractNumId w:val="18"/>
+    <w:abstractNumId w:val="20"/>
   </w:num>
   <w:num w:numId="2">
     <w:abstractNumId w:val="6"/>
   </w:num>
   <w:num w:numId="3">
-    <w:abstractNumId w:val="27"/>
+    <w:abstractNumId w:val="29"/>
   </w:num>
   <w:num w:numId="4">
     <w:abstractNumId w:val="3"/>
   </w:num>
   <w:num w:numId="5">
-    <w:abstractNumId w:val="26"/>
+    <w:abstractNumId w:val="28"/>
   </w:num>
   <w:num w:numId="6">
     <w:abstractNumId w:val="4"/>
@@ -6103,7 +6888,7 @@
     <w:abstractNumId w:val="1"/>
   </w:num>
   <w:num w:numId="8">
-    <w:abstractNumId w:val="23"/>
+    <w:abstractNumId w:val="25"/>
   </w:num>
   <w:num w:numId="9">
     <w:abstractNumId w:val="7"/>
@@ -6115,55 +6900,61 @@
     <w:abstractNumId w:val="2"/>
   </w:num>
   <w:num w:numId="12">
-    <w:abstractNumId w:val="14"/>
+    <w:abstractNumId w:val="15"/>
   </w:num>
   <w:num w:numId="13">
-    <w:abstractNumId w:val="25"/>
+    <w:abstractNumId w:val="27"/>
   </w:num>
   <w:num w:numId="14">
-    <w:abstractNumId w:val="24"/>
+    <w:abstractNumId w:val="26"/>
   </w:num>
   <w:num w:numId="15">
-    <w:abstractNumId w:val="20"/>
+    <w:abstractNumId w:val="22"/>
   </w:num>
   <w:num w:numId="16">
-    <w:abstractNumId w:val="16"/>
+    <w:abstractNumId w:val="18"/>
   </w:num>
   <w:num w:numId="17">
-    <w:abstractNumId w:val="21"/>
+    <w:abstractNumId w:val="23"/>
   </w:num>
   <w:num w:numId="18">
-    <w:abstractNumId w:val="9"/>
+    <w:abstractNumId w:val="10"/>
   </w:num>
   <w:num w:numId="19">
     <w:abstractNumId w:val="5"/>
   </w:num>
   <w:num w:numId="20">
+    <w:abstractNumId w:val="13"/>
+  </w:num>
+  <w:num w:numId="21">
     <w:abstractNumId w:val="12"/>
   </w:num>
-  <w:num w:numId="21">
+  <w:num w:numId="22">
+    <w:abstractNumId w:val="24"/>
+  </w:num>
+  <w:num w:numId="23">
+    <w:abstractNumId w:val="14"/>
+  </w:num>
+  <w:num w:numId="24">
+    <w:abstractNumId w:val="21"/>
+  </w:num>
+  <w:num w:numId="25">
     <w:abstractNumId w:val="11"/>
   </w:num>
-  <w:num w:numId="22">
-    <w:abstractNumId w:val="22"/>
-  </w:num>
-  <w:num w:numId="23">
-    <w:abstractNumId w:val="13"/>
-  </w:num>
-  <w:num w:numId="24">
+  <w:num w:numId="26">
     <w:abstractNumId w:val="19"/>
-  </w:num>
-  <w:num w:numId="25">
-    <w:abstractNumId w:val="10"/>
-  </w:num>
-  <w:num w:numId="26">
-    <w:abstractNumId w:val="17"/>
   </w:num>
   <w:num w:numId="27">
     <w:abstractNumId w:val="0"/>
   </w:num>
   <w:num w:numId="28">
-    <w:abstractNumId w:val="15"/>
+    <w:abstractNumId w:val="17"/>
+  </w:num>
+  <w:num w:numId="29">
+    <w:abstractNumId w:val="9"/>
+  </w:num>
+  <w:num w:numId="30">
+    <w:abstractNumId w:val="16"/>
   </w:num>
 </w:numbering>
 </file>

</xml_diff>

<commit_message>
Quality Of Life improvements everywhere, now possible to load custom arenas and switch scenes
</commit_message>
<xml_diff>
--- a/non_game/[Devlog] In Eggcelent Condition.docx
+++ b/non_game/[Devlog] In Eggcelent Condition.docx
@@ -7,23 +7,7 @@
         <w:pStyle w:val="Heading1"/>
       </w:pPr>
       <w:r>
-        <w:t>[</w:t>
-      </w:r>
-      <w:proofErr w:type="spellStart"/>
-      <w:r>
-        <w:t>Devlog</w:t>
-      </w:r>
-      <w:proofErr w:type="spellEnd"/>
-      <w:r>
-        <w:t xml:space="preserve">] In </w:t>
-      </w:r>
-      <w:proofErr w:type="spellStart"/>
-      <w:r>
-        <w:t>Eggcelent</w:t>
-      </w:r>
-      <w:proofErr w:type="spellEnd"/>
-      <w:r>
-        <w:t xml:space="preserve"> Condition</w:t>
+        <w:t>[Devlog] In Eggcelent Condition</w:t>
       </w:r>
     </w:p>
     <w:p>
@@ -31,23 +15,7 @@
         <w:t>Welcome</w:t>
       </w:r>
       <w:r>
-        <w:t xml:space="preserve"> to my </w:t>
-      </w:r>
-      <w:proofErr w:type="spellStart"/>
-      <w:r>
-        <w:t>devlog</w:t>
-      </w:r>
-      <w:proofErr w:type="spellEnd"/>
-      <w:r>
-        <w:t xml:space="preserve"> for the game “In </w:t>
-      </w:r>
-      <w:proofErr w:type="spellStart"/>
-      <w:r>
-        <w:t>Eggcelent</w:t>
-      </w:r>
-      <w:proofErr w:type="spellEnd"/>
-      <w:r>
-        <w:t xml:space="preserve"> Condition”!</w:t>
+        <w:t xml:space="preserve"> to my devlog for the game “In Eggcelent Condition”!</w:t>
       </w:r>
     </w:p>
     <w:p>
@@ -105,26 +73,13 @@
       </w:r>
     </w:p>
     <w:p>
-      <w:proofErr w:type="gramStart"/>
-      <w:r>
-        <w:t>So</w:t>
-      </w:r>
-      <w:proofErr w:type="gramEnd"/>
-      <w:r>
-        <w:t xml:space="preserve"> I started brainstorming. Quickly I realized I wanted to do something with “eggs”: they signal a “new beginning”, they could be a metaphor for your wishes/desires/dreams coming true, it felt fitting.</w:t>
-      </w:r>
-    </w:p>
-    <w:p>
-      <w:r>
-        <w:t>But it felt too “</w:t>
-      </w:r>
-      <w:proofErr w:type="spellStart"/>
-      <w:r>
-        <w:t>thinky</w:t>
-      </w:r>
-      <w:proofErr w:type="spellEnd"/>
-      <w:r>
-        <w:t>”. I already did some puzzle games recently, and didn’t want to add another one about collecting/hatching eggs.</w:t>
+      <w:r>
+        <w:t>So I started brainstorming. Quickly I realized I wanted to do something with “eggs”: they signal a “new beginning”, they could be a metaphor for your wishes/desires/dreams coming true, it felt fitting.</w:t>
+      </w:r>
+    </w:p>
+    <w:p>
+      <w:r>
+        <w:t>But it felt too “thinky”. I already did some puzzle games recently, and didn’t want to add another one about collecting/hatching eggs.</w:t>
       </w:r>
     </w:p>
     <w:p>
@@ -193,15 +148,7 @@
     </w:p>
     <w:p>
       <w:r>
-        <w:t xml:space="preserve">Delivering stuff, or keeping it from breaking/falling/dying, isn’t new to games. </w:t>
-      </w:r>
-      <w:proofErr w:type="gramStart"/>
-      <w:r>
-        <w:t>So</w:t>
-      </w:r>
-      <w:proofErr w:type="gramEnd"/>
-      <w:r>
-        <w:t xml:space="preserve"> I wanted a twist on the concept.</w:t>
+        <w:t>Delivering stuff, or keeping it from breaking/falling/dying, isn’t new to games. So I wanted a twist on the concept.</w:t>
       </w:r>
     </w:p>
     <w:p>
@@ -320,25 +267,12 @@
         <w:t>egg basket</w:t>
       </w:r>
       <w:r>
-        <w:t xml:space="preserve"> </w:t>
-      </w:r>
-      <w:proofErr w:type="gramStart"/>
-      <w:r>
-        <w:t>( =</w:t>
-      </w:r>
-      <w:proofErr w:type="gramEnd"/>
-      <w:r>
-        <w:t xml:space="preserve"> it’s delivered)</w:t>
-      </w:r>
-    </w:p>
-    <w:p>
-      <w:proofErr w:type="gramStart"/>
-      <w:r>
-        <w:t>So</w:t>
-      </w:r>
-      <w:proofErr w:type="gramEnd"/>
-      <w:r>
-        <w:t xml:space="preserve"> I made that.</w:t>
+        <w:t xml:space="preserve"> ( = it’s delivered)</w:t>
+      </w:r>
+    </w:p>
+    <w:p>
+      <w:r>
+        <w:t>So I made that.</w:t>
       </w:r>
       <w:r>
         <w:t xml:space="preserve"> And then I realized: this is </w:t>
@@ -368,13 +302,8 @@
         </w:numPr>
       </w:pPr>
       <w:r>
-        <w:t xml:space="preserve">Make eggs bigger =&gt; good for clarity, but there’s a limit here, after which the screen just becomes an ugly </w:t>
-      </w:r>
-      <w:proofErr w:type="gramStart"/>
-      <w:r>
-        <w:t>mess :p</w:t>
-      </w:r>
-      <w:proofErr w:type="gramEnd"/>
+        <w:t>Make eggs bigger =&gt; good for clarity, but there’s a limit here, after which the screen just becomes an ugly mess :p</w:t>
+      </w:r>
     </w:p>
     <w:p>
       <w:pPr>
@@ -508,13 +437,8 @@
         <w:t>steer</w:t>
       </w:r>
       <w:r>
-        <w:t xml:space="preserve"> it. The eggs keep bouncing however they like, and you just have to hope they land in the right </w:t>
-      </w:r>
-      <w:proofErr w:type="gramStart"/>
-      <w:r>
-        <w:t>spot :p</w:t>
-      </w:r>
-      <w:proofErr w:type="gramEnd"/>
+        <w:t xml:space="preserve"> it. The eggs keep bouncing however they like, and you just have to hope they land in the right spot :p</w:t>
+      </w:r>
     </w:p>
     <w:p>
       <w:r>
@@ -862,23 +786,7 @@
     </w:p>
     <w:p>
       <w:r>
-        <w:t xml:space="preserve">I imported this to Godot, generated a collision shape for each mesh (using </w:t>
-      </w:r>
-      <w:proofErr w:type="spellStart"/>
-      <w:r>
-        <w:t>Godots</w:t>
-      </w:r>
-      <w:proofErr w:type="spellEnd"/>
-      <w:r>
-        <w:t xml:space="preserve"> automatic tools for that), and put mesh + shape inside a </w:t>
-      </w:r>
-      <w:proofErr w:type="spellStart"/>
-      <w:r>
-        <w:t>RigidBody</w:t>
-      </w:r>
-      <w:proofErr w:type="spellEnd"/>
-      <w:r>
-        <w:t>.</w:t>
+        <w:t>I imported this to Godot, generated a collision shape for each mesh (using Godots automatic tools for that), and put mesh + shape inside a RigidBody.</w:t>
       </w:r>
     </w:p>
     <w:p>
@@ -889,15 +797,7 @@
     <w:p>
       <w:r>
         <w:lastRenderedPageBreak/>
-        <w:t>When an egg hits the ground, we instantiate the “</w:t>
-      </w:r>
-      <w:proofErr w:type="spellStart"/>
-      <w:r>
-        <w:t>BrokenEgg</w:t>
-      </w:r>
-      <w:proofErr w:type="spellEnd"/>
-      <w:r>
-        <w:t>” scene, with the same position/rotation as the original egg</w:t>
+        <w:t>When an egg hits the ground, we instantiate the “BrokenEgg” scene, with the same position/rotation as the original egg</w:t>
       </w:r>
       <w:r>
         <w:t xml:space="preserve">, and the </w:t>
@@ -935,15 +835,7 @@
     </w:p>
     <w:p>
       <w:r>
-        <w:t xml:space="preserve">I struggled with the layout of the levels </w:t>
-      </w:r>
-      <w:proofErr w:type="gramStart"/>
-      <w:r>
-        <w:t>( =</w:t>
-      </w:r>
-      <w:proofErr w:type="gramEnd"/>
-      <w:r>
-        <w:t xml:space="preserve"> world/arena you play in).</w:t>
+        <w:t>I struggled with the layout of the levels ( = world/arena you play in).</w:t>
       </w:r>
     </w:p>
     <w:p>
@@ -1152,27 +1044,11 @@
         <w:t xml:space="preserve"> For those wondering how I did this. In Blender, I just gave the cube some grass on top and dirt pattern on the side. Then I duplicated the cube a bunch of times and made adjustments: a slope, a steeper slope, etc.</w:t>
       </w:r>
       <w:r>
-        <w:t xml:space="preserve"> Exported it, turned into a </w:t>
-      </w:r>
-      <w:proofErr w:type="spellStart"/>
-      <w:r>
-        <w:t>MeshLibrary</w:t>
-      </w:r>
-      <w:proofErr w:type="spellEnd"/>
-      <w:r>
-        <w:t xml:space="preserve"> in Godot </w:t>
+        <w:t xml:space="preserve"> Exported it, turned into a MeshLibrary in Godot </w:t>
       </w:r>
       <w:r>
         <w:lastRenderedPageBreak/>
-        <w:t xml:space="preserve">(there are tutorials for that online), and used that in a </w:t>
-      </w:r>
-      <w:proofErr w:type="spellStart"/>
-      <w:r>
-        <w:t>GridMap</w:t>
-      </w:r>
-      <w:proofErr w:type="spellEnd"/>
-      <w:r>
-        <w:t xml:space="preserve"> to draw a semi-random environment.</w:t>
+        <w:t>(there are tutorials for that online), and used that in a GridMap to draw a semi-random environment.</w:t>
       </w:r>
     </w:p>
     <w:p/>
@@ -1291,25 +1167,12 @@
         <w:pStyle w:val="Heading2"/>
       </w:pPr>
       <w:r>
-        <w:t xml:space="preserve">The simplification </w:t>
-      </w:r>
-      <w:proofErr w:type="gramStart"/>
-      <w:r>
-        <w:t>step</w:t>
-      </w:r>
-      <w:proofErr w:type="gramEnd"/>
-    </w:p>
-    <w:p>
-      <w:r>
-        <w:t xml:space="preserve">If you’ve read other </w:t>
-      </w:r>
-      <w:proofErr w:type="spellStart"/>
-      <w:r>
-        <w:t>devlogs</w:t>
-      </w:r>
-      <w:proofErr w:type="spellEnd"/>
-      <w:r>
-        <w:t xml:space="preserve"> of mine, you know this step always arrives: we have a basic concept, we have many possibilities/ideas that could be fun … but we can’t throw them </w:t>
+        <w:t>The simplification step</w:t>
+      </w:r>
+    </w:p>
+    <w:p>
+      <w:r>
+        <w:t xml:space="preserve">If you’ve read other devlogs of mine, you know this step always arrives: we have a basic concept, we have many possibilities/ideas that could be fun … but we can’t throw them </w:t>
       </w:r>
       <w:r>
         <w:rPr>
@@ -1372,15 +1235,7 @@
         <w:t>more</w:t>
       </w:r>
       <w:r>
-        <w:t xml:space="preserve"> icons. It would be </w:t>
-      </w:r>
-      <w:proofErr w:type="gramStart"/>
-      <w:r>
-        <w:t>random,</w:t>
-      </w:r>
-      <w:proofErr w:type="gramEnd"/>
-      <w:r>
-        <w:t xml:space="preserve"> players have no say in what they will get. It would feel tacked-on.)</w:t>
+        <w:t xml:space="preserve"> icons. It would be random, players have no say in what they will get. It would feel tacked-on.)</w:t>
       </w:r>
     </w:p>
     <w:p>
@@ -1542,13 +1397,8 @@
       </w:r>
     </w:p>
     <w:p>
-      <w:proofErr w:type="gramStart"/>
-      <w:r>
-        <w:t>So</w:t>
-      </w:r>
-      <w:proofErr w:type="gramEnd"/>
-      <w:r>
-        <w:t xml:space="preserve"> I want this game to be playable </w:t>
+      <w:r>
+        <w:t xml:space="preserve">So I want this game to be playable </w:t>
       </w:r>
       <w:r>
         <w:rPr>
@@ -1590,21 +1440,7 @@
         <w:rPr>
           <w:iCs/>
         </w:rPr>
-        <w:t xml:space="preserve"> seem quite essential to a game like this. </w:t>
-      </w:r>
-      <w:proofErr w:type="gramStart"/>
-      <w:r>
-        <w:rPr>
-          <w:iCs/>
-        </w:rPr>
-        <w:t>So</w:t>
-      </w:r>
-      <w:proofErr w:type="gramEnd"/>
-      <w:r>
-        <w:rPr>
-          <w:iCs/>
-        </w:rPr>
-        <w:t xml:space="preserve"> I still want to add them and make them easy to execute.</w:t>
+        <w:t xml:space="preserve"> seem quite essential to a game like this. So I still want to add them and make them easy to execute.</w:t>
       </w:r>
     </w:p>
     <w:p>
@@ -1863,15 +1699,7 @@
         <w:t>upward</w:t>
       </w:r>
       <w:r>
-        <w:t xml:space="preserve"> component is also increased. (</w:t>
-      </w:r>
-      <w:proofErr w:type="gramStart"/>
-      <w:r>
-        <w:t>So</w:t>
-      </w:r>
-      <w:proofErr w:type="gramEnd"/>
-      <w:r>
-        <w:t xml:space="preserve"> eggs will mostly bounce up into the sky, giving you more time and a clearer view of where they will land.)</w:t>
+        <w:t xml:space="preserve"> component is also increased. (So eggs will mostly bounce up into the sky, giving you more time and a clearer view of where they will land.)</w:t>
       </w:r>
     </w:p>
     <w:p>
@@ -1939,15 +1767,7 @@
         </w:numPr>
       </w:pPr>
       <w:r>
-        <w:t xml:space="preserve">There’s no realistic damping. Player movement is dampened/stopped quite harshly using my own code, otherwise you get a “slippery </w:t>
-      </w:r>
-      <w:proofErr w:type="spellStart"/>
-      <w:r>
-        <w:t>slidy</w:t>
-      </w:r>
-      <w:proofErr w:type="spellEnd"/>
-      <w:r>
-        <w:t>” player controller that just makes this game impossible to play.</w:t>
+        <w:t>There’s no realistic damping. Player movement is dampened/stopped quite harshly using my own code, otherwise you get a “slippery slidy” player controller that just makes this game impossible to play.</w:t>
       </w:r>
     </w:p>
     <w:p>
@@ -2026,15 +1846,7 @@
         </w:numPr>
       </w:pPr>
       <w:r>
-        <w:t>Revealing it when the egg breaks + making it “</w:t>
-      </w:r>
-      <w:proofErr w:type="spellStart"/>
-      <w:r>
-        <w:t>pickupable</w:t>
-      </w:r>
-      <w:proofErr w:type="spellEnd"/>
-      <w:r>
-        <w:t>”</w:t>
+        <w:t>Revealing it when the egg breaks + making it “pickupable”</w:t>
       </w:r>
     </w:p>
     <w:p>
@@ -2126,15 +1938,7 @@
         </w:numPr>
       </w:pPr>
       <w:r>
-        <w:t xml:space="preserve">The game could have a handful of “levels”: one in the desert, one in the forest, one in the city. Each would use that same </w:t>
-      </w:r>
-      <w:proofErr w:type="spellStart"/>
-      <w:r>
-        <w:t>GridMap</w:t>
-      </w:r>
-      <w:proofErr w:type="spellEnd"/>
-      <w:r>
-        <w:t xml:space="preserve"> as before </w:t>
+        <w:t xml:space="preserve">The game could have a handful of “levels”: one in the desert, one in the forest, one in the city. Each would use that same GridMap as before </w:t>
       </w:r>
       <w:r>
         <w:rPr>
@@ -2187,15 +1991,7 @@
         <w:t xml:space="preserve"> core</w:t>
       </w:r>
       <w:r>
-        <w:t xml:space="preserve"> </w:t>
-      </w:r>
-      <w:proofErr w:type="spellStart"/>
-      <w:r>
-        <w:t>tileset</w:t>
-      </w:r>
-      <w:proofErr w:type="spellEnd"/>
-      <w:r>
-        <w:t xml:space="preserve"> to be </w:t>
+        <w:t xml:space="preserve"> tileset to be </w:t>
       </w:r>
       <w:r>
         <w:rPr>
@@ -2443,16 +2239,11 @@
         <w:t>tiny</w:t>
       </w:r>
       <w:r>
-        <w:t xml:space="preserve"> cube, with the sombrero directly on top of </w:t>
-      </w:r>
-      <w:proofErr w:type="gramStart"/>
-      <w:r>
-        <w:t>that :</w:t>
+        <w:t xml:space="preserve"> cube, with the sombrero directly on top of that :</w:t>
       </w:r>
       <w:r>
         <w:t>p</w:t>
       </w:r>
-      <w:proofErr w:type="gramEnd"/>
     </w:p>
     <w:p/>
     <w:p>
@@ -2614,13 +2405,8 @@
       </w:r>
     </w:p>
     <w:p>
-      <w:proofErr w:type="gramStart"/>
-      <w:r>
-        <w:t>So</w:t>
-      </w:r>
-      <w:proofErr w:type="gramEnd"/>
-      <w:r>
-        <w:t xml:space="preserve"> I’m definitely keeping that and making it a core part of the game.</w:t>
+      <w:r>
+        <w:t>So I’m definitely keeping that and making it a core part of the game.</w:t>
       </w:r>
     </w:p>
     <w:p>
@@ -2758,19 +2544,11 @@
           <w:iCs/>
         </w:rPr>
       </w:pPr>
-      <w:proofErr w:type="gramStart"/>
-      <w:r>
-        <w:rPr>
-          <w:iCs/>
-        </w:rPr>
-        <w:t>So</w:t>
-      </w:r>
-      <w:proofErr w:type="gramEnd"/>
-      <w:r>
-        <w:rPr>
-          <w:iCs/>
-        </w:rPr>
-        <w:t xml:space="preserve"> I had to change it to the following: the area override is </w:t>
+      <w:r>
+        <w:rPr>
+          <w:iCs/>
+        </w:rPr>
+        <w:t xml:space="preserve">So I had to change it to the following: the area override is </w:t>
       </w:r>
       <w:r>
         <w:rPr>
@@ -2988,13 +2766,8 @@
     </w:p>
     <w:p>
       <w:r>
-        <w:t xml:space="preserve">It yielded some interesting ideas for arenas … just not sure if I have the time (or 3D modeling skill) to pull it </w:t>
-      </w:r>
-      <w:proofErr w:type="gramStart"/>
-      <w:r>
-        <w:t>off :p</w:t>
-      </w:r>
-      <w:proofErr w:type="gramEnd"/>
+        <w:t>It yielded some interesting ideas for arenas … just not sure if I have the time (or 3D modeling skill) to pull it off :p</w:t>
+      </w:r>
     </w:p>
     <w:p>
       <w:r>
@@ -3193,21 +2966,8 @@
       </w:r>
     </w:p>
     <w:p>
-      <w:proofErr w:type="gramStart"/>
-      <w:r>
-        <w:t>However</w:t>
-      </w:r>
-      <w:proofErr w:type="gramEnd"/>
-      <w:r>
-        <w:t xml:space="preserve"> … this only worked when the player was at the perfect starting position (0,0,0). And once a certain joint had been chosen, switching to a new one later (by </w:t>
-      </w:r>
-      <w:proofErr w:type="gramStart"/>
-      <w:r>
-        <w:t>e.g.</w:t>
-      </w:r>
-      <w:proofErr w:type="gramEnd"/>
-      <w:r>
-        <w:t xml:space="preserve"> grabbing that powerup) created all sorts of weird glitches.</w:t>
+      <w:r>
+        <w:t>However … this only worked when the player was at the perfect starting position (0,0,0). And once a certain joint had been chosen, switching to a new one later (by e.g. grabbing that powerup) created all sorts of weird glitches.</w:t>
       </w:r>
     </w:p>
     <w:p>
@@ -3239,15 +2999,7 @@
         <w:t>checking if there was one</w:t>
       </w:r>
       <w:r>
-        <w:t xml:space="preserve">. That’s why I was confused for 20 </w:t>
-      </w:r>
-      <w:proofErr w:type="gramStart"/>
-      <w:r>
-        <w:t>minute</w:t>
-      </w:r>
-      <w:proofErr w:type="gramEnd"/>
-      <w:r>
-        <w:t xml:space="preserve"> as to why joints didn’t do the very simple thing they were supposed to do: there were 2 or 3 joints acting on the body simultaneously.</w:t>
+        <w:t>. That’s why I was confused for 20 minute as to why joints didn’t do the very simple thing they were supposed to do: there were 2 or 3 joints acting on the body simultaneously.</w:t>
       </w:r>
     </w:p>
     <w:p>
@@ -3276,13 +3028,8 @@
       </w:r>
     </w:p>
     <w:p>
-      <w:proofErr w:type="gramStart"/>
-      <w:r>
-        <w:t>So</w:t>
-      </w:r>
-      <w:proofErr w:type="gramEnd"/>
-      <w:r>
-        <w:t xml:space="preserve"> this is what I ended up doing:</w:t>
+      <w:r>
+        <w:t>So this is what I ended up doing:</w:t>
       </w:r>
     </w:p>
     <w:p>
@@ -3379,20 +3126,7 @@
         <w:t>some</w:t>
       </w:r>
       <w:r>
-        <w:t xml:space="preserve"> way to just say “</w:t>
-      </w:r>
-      <w:proofErr w:type="spellStart"/>
-      <w:proofErr w:type="gramStart"/>
-      <w:r>
-        <w:t>body.force</w:t>
-      </w:r>
-      <w:proofErr w:type="gramEnd"/>
-      <w:r>
-        <w:t>_physics_update</w:t>
-      </w:r>
-      <w:proofErr w:type="spellEnd"/>
-      <w:r>
-        <w:t xml:space="preserve">()” to get it immediately, but I couldn’t find it after searching for hours. (If it’s not there, it </w:t>
+        <w:t xml:space="preserve"> way to just say “body.force_physics_update()” to get it immediately, but I couldn’t find it after searching for hours. (If it’s not there, it </w:t>
       </w:r>
       <w:r>
         <w:rPr>
@@ -3459,10 +3193,545 @@
     <w:p/>
     <w:p>
       <w:pPr>
-        <w:rPr>
-          <w:lang w:val="nl-NL"/>
-        </w:rPr>
-      </w:pPr>
+        <w:pStyle w:val="Heading2"/>
+      </w:pPr>
+      <w:r>
+        <w:t>Nearing a playable game</w:t>
+      </w:r>
+    </w:p>
+    <w:p>
+      <w:pPr>
+        <w:pStyle w:val="Heading3"/>
+      </w:pPr>
+      <w:r>
+        <w:t>Menus</w:t>
+      </w:r>
+    </w:p>
+    <w:p>
+      <w:r>
+        <w:t xml:space="preserve">I decided to make the menu interactive. In fact, I decided to simply make that “one of the arenas”. </w:t>
+      </w:r>
+    </w:p>
+    <w:p>
+      <w:r>
+        <w:t>(So it’s built from the same GridMap, follows the same physics rules, etcetera. Only, instead of playing the game, you can log in walk to a spot to load that level.)</w:t>
+      </w:r>
+    </w:p>
+    <w:p>
+      <w:r>
+        <w:t xml:space="preserve">This means that I just need to </w:t>
+      </w:r>
+      <w:r>
+        <w:rPr>
+          <w:i/>
+          <w:iCs/>
+        </w:rPr>
+        <w:t>make that arena</w:t>
+      </w:r>
+      <w:r>
+        <w:t xml:space="preserve"> and add the functionality to complete the “menus” part of the game. </w:t>
+      </w:r>
+    </w:p>
+    <w:p>
+      <w:r>
+        <w:t xml:space="preserve">(A specific button opens up </w:t>
+      </w:r>
+      <w:r>
+        <w:rPr>
+          <w:i/>
+          <w:iCs/>
+        </w:rPr>
+        <w:t>settings</w:t>
+      </w:r>
+      <w:r>
+        <w:t>, but that’s basic stuff like “Volume” and “Fullscreen”. A pause menu in-game would be nice too, but that also won’t be much work.)</w:t>
+      </w:r>
+    </w:p>
+    <w:p>
+      <w:r>
+        <w:t>I’ll start now, but obviously need to wait until I have all the arenas to finish it, because at the moment I only have basic</w:t>
+      </w:r>
+      <w:r>
+        <w:rPr>
+          <w:i/>
+          <w:iCs/>
+        </w:rPr>
+        <w:t xml:space="preserve"> grass </w:t>
+      </w:r>
+      <w:r>
+        <w:t>tiles.</w:t>
+      </w:r>
+    </w:p>
+    <w:p/>
+    <w:p>
+      <w:pPr>
+        <w:pStyle w:val="Heading3"/>
+      </w:pPr>
+      <w:r>
+        <w:t>Solo Mode</w:t>
+      </w:r>
+    </w:p>
+    <w:p>
+      <w:r>
+        <w:t xml:space="preserve">Using custom-made arenas, means I can’t really scale them based on player count. That means I need to scale them </w:t>
+      </w:r>
+      <w:r>
+        <w:rPr>
+          <w:i/>
+          <w:iCs/>
+        </w:rPr>
+        <w:t>to allow 4 players at most</w:t>
+      </w:r>
+      <w:r>
+        <w:t xml:space="preserve"> … which means it feels really big and empty when you’re playing single player.</w:t>
+      </w:r>
+      <w:r>
+        <w:t xml:space="preserve"> (And that makes it near impossible to play.)</w:t>
+      </w:r>
+    </w:p>
+    <w:p>
+      <w:pPr>
+        <w:rPr>
+          <w:b/>
+          <w:bCs/>
+        </w:rPr>
+      </w:pPr>
+      <w:r>
+        <w:t xml:space="preserve">That’s why I decided to give you </w:t>
+      </w:r>
+      <w:r>
+        <w:rPr>
+          <w:b/>
+          <w:bCs/>
+        </w:rPr>
+        <w:t>two sombreros!</w:t>
+      </w:r>
+    </w:p>
+    <w:p>
+      <w:r>
+        <w:t>On keyboard</w:t>
+      </w:r>
+      <w:r>
+        <w:t>, you simply control the first with arrow keys, and the second with WASD.</w:t>
+      </w:r>
+    </w:p>
+    <w:p>
+      <w:pPr>
+        <w:rPr>
+          <w:iCs/>
+        </w:rPr>
+      </w:pPr>
+      <w:r>
+        <w:t xml:space="preserve">On controller, you get a button to </w:t>
+      </w:r>
+      <w:r>
+        <w:rPr>
+          <w:i/>
+          <w:iCs/>
+        </w:rPr>
+        <w:t>switch</w:t>
+      </w:r>
+      <w:r>
+        <w:rPr>
+          <w:iCs/>
+        </w:rPr>
+        <w:t xml:space="preserve"> between them. (Might also allow moving the other with the right joystick, but not sure how easy that is to execute for players.)</w:t>
+      </w:r>
+    </w:p>
+    <w:p>
+      <w:pPr>
+        <w:rPr>
+          <w:iCs/>
+        </w:rPr>
+      </w:pPr>
+    </w:p>
+    <w:p>
+      <w:pPr>
+        <w:pStyle w:val="Heading3"/>
+      </w:pPr>
+      <w:r>
+        <w:t>Tutorial?</w:t>
+      </w:r>
+    </w:p>
+    <w:p>
+      <w:r>
+        <w:t>I decided to make the first arena a “training ground”, based on my experience creating multiplayer games the past few years. Yes, it feels like a “boring” start, but I know it will be the “perfect” start for new players.</w:t>
+      </w:r>
+    </w:p>
+    <w:p>
+      <w:r>
+        <w:t>This map has some rules and mechanics omitted:</w:t>
+      </w:r>
+    </w:p>
+    <w:p>
+      <w:pPr>
+        <w:pStyle w:val="ListParagraph"/>
+        <w:numPr>
+          <w:ilvl w:val="0"/>
+          <w:numId w:val="31"/>
+        </w:numPr>
+      </w:pPr>
+      <w:r>
+        <w:lastRenderedPageBreak/>
+        <w:t xml:space="preserve">Eggs </w:t>
+      </w:r>
+      <w:r>
+        <w:rPr>
+          <w:i/>
+          <w:iCs/>
+        </w:rPr>
+        <w:t>auto deliver</w:t>
+      </w:r>
+      <w:r>
+        <w:t>. If you can keep them in the air ( = so they don’t break) for 10 seconds, they are delivered.</w:t>
+      </w:r>
+    </w:p>
+    <w:p>
+      <w:pPr>
+        <w:pStyle w:val="ListParagraph"/>
+        <w:numPr>
+          <w:ilvl w:val="0"/>
+          <w:numId w:val="31"/>
+        </w:numPr>
+      </w:pPr>
+      <w:r>
+        <w:t xml:space="preserve">When eggs are broken, they </w:t>
+      </w:r>
+      <w:r>
+        <w:rPr>
+          <w:i/>
+          <w:iCs/>
+        </w:rPr>
+        <w:t>don’t spawn powerups</w:t>
+      </w:r>
+      <w:r>
+        <w:t>.</w:t>
+      </w:r>
+      <w:r>
+        <w:t xml:space="preserve"> (In other words: special eggs and powerups are disabled.)</w:t>
+      </w:r>
+    </w:p>
+    <w:p>
+      <w:r>
+        <w:t>I’ll make sure the maps are ordered and numbered so players will start with the training ground.</w:t>
+      </w:r>
+    </w:p>
+    <w:p>
+      <w:r>
+        <w:t>The next map will then add some rules:</w:t>
+      </w:r>
+    </w:p>
+    <w:p>
+      <w:pPr>
+        <w:pStyle w:val="ListParagraph"/>
+        <w:numPr>
+          <w:ilvl w:val="0"/>
+          <w:numId w:val="32"/>
+        </w:numPr>
+      </w:pPr>
+      <w:r>
+        <w:t>Eggs must be delivered into baskets.</w:t>
+      </w:r>
+    </w:p>
+    <w:p>
+      <w:pPr>
+        <w:pStyle w:val="ListParagraph"/>
+        <w:numPr>
+          <w:ilvl w:val="0"/>
+          <w:numId w:val="32"/>
+        </w:numPr>
+      </w:pPr>
+      <w:r>
+        <w:t xml:space="preserve">Powerups spawn, </w:t>
+      </w:r>
+      <w:r>
+        <w:rPr>
+          <w:i/>
+          <w:iCs/>
+        </w:rPr>
+        <w:t>but</w:t>
+      </w:r>
+      <w:r>
+        <w:t xml:space="preserve"> only a few simple egg types are enabled for the moment.</w:t>
+      </w:r>
+    </w:p>
+    <w:p>
+      <w:r>
+        <w:t xml:space="preserve">The map after that will add </w:t>
+      </w:r>
+      <w:r>
+        <w:rPr>
+          <w:i/>
+          <w:iCs/>
+        </w:rPr>
+        <w:t>more</w:t>
+      </w:r>
+      <w:r>
+        <w:t xml:space="preserve"> unique eggs, and so on, increasing difficulty as we go.</w:t>
+      </w:r>
+    </w:p>
+    <w:p>
+      <w:r>
+        <w:t>How are these things taught? Although relatively effective, I’ve grown to despise hitting players with a “full screen image tutorial” at the start of a new level/arena. It breaks the flow. They won’t read it all. (Probably, someone will skip it and say “heck, let’s just play!”)</w:t>
+      </w:r>
+    </w:p>
+    <w:p>
+      <w:r>
+        <w:t>Instead, each arena has a small image that appears when you come close. It tells you:</w:t>
+      </w:r>
+    </w:p>
+    <w:p>
+      <w:pPr>
+        <w:pStyle w:val="ListParagraph"/>
+        <w:numPr>
+          <w:ilvl w:val="0"/>
+          <w:numId w:val="33"/>
+        </w:numPr>
+      </w:pPr>
+      <w:r>
+        <w:t>The name</w:t>
+      </w:r>
+    </w:p>
+    <w:p>
+      <w:pPr>
+        <w:pStyle w:val="ListParagraph"/>
+        <w:numPr>
+          <w:ilvl w:val="0"/>
+          <w:numId w:val="33"/>
+        </w:numPr>
+      </w:pPr>
+      <w:r>
+        <w:t>A thumbnail of what it (roughly) looks like</w:t>
+      </w:r>
+    </w:p>
+    <w:p>
+      <w:pPr>
+        <w:pStyle w:val="ListParagraph"/>
+        <w:numPr>
+          <w:ilvl w:val="0"/>
+          <w:numId w:val="33"/>
+        </w:numPr>
+      </w:pPr>
+      <w:r>
+        <w:t>Any special rules or newly added mechanics to watch out for.</w:t>
+      </w:r>
+    </w:p>
+    <w:p>
+      <w:r>
+        <w:t>That’s all the tutorial needed, and that’s all you get.</w:t>
+      </w:r>
+    </w:p>
+    <w:p>
+      <w:r>
+        <w:t>TO DO: Image of the arena tutorials?</w:t>
+      </w:r>
+    </w:p>
+    <w:p/>
+    <w:p>
+      <w:pPr>
+        <w:pStyle w:val="Heading3"/>
+      </w:pPr>
+      <w:r>
+        <w:t>Some more help</w:t>
+      </w:r>
+      <w:r>
+        <w:t xml:space="preserve"> &amp; variety</w:t>
+      </w:r>
+    </w:p>
+    <w:p>
+      <w:r>
+        <w:t xml:space="preserve">Although it’s now quite doable to control the eggs and keep them from breaking, this also means some of the </w:t>
+      </w:r>
+      <w:r>
+        <w:rPr>
+          <w:i/>
+          <w:iCs/>
+        </w:rPr>
+        <w:t>variety</w:t>
+      </w:r>
+      <w:r>
+        <w:t xml:space="preserve"> and </w:t>
+      </w:r>
+      <w:r>
+        <w:rPr>
+          <w:i/>
+          <w:iCs/>
+        </w:rPr>
+        <w:t>challenge</w:t>
+      </w:r>
+      <w:r>
+        <w:t xml:space="preserve"> is gone.</w:t>
+      </w:r>
+    </w:p>
+    <w:p>
+      <w:r>
+        <w:t xml:space="preserve">I realized I often </w:t>
+      </w:r>
+      <w:r>
+        <w:rPr>
+          <w:i/>
+          <w:iCs/>
+        </w:rPr>
+        <w:t>really</w:t>
+      </w:r>
+      <w:r>
+        <w:t xml:space="preserve"> wanted to jump to an egg. Or dash towards it. Things you only get when that powerup appears.</w:t>
+      </w:r>
+    </w:p>
+    <w:p>
+      <w:r>
+        <w:t xml:space="preserve">But … we can also give this functionality to you </w:t>
+      </w:r>
+      <w:r>
+        <w:rPr>
+          <w:i/>
+          <w:iCs/>
+        </w:rPr>
+        <w:t>through level design</w:t>
+      </w:r>
+      <w:r>
+        <w:t>!</w:t>
+      </w:r>
+    </w:p>
+    <w:p>
+      <w:r>
+        <w:t>If I simply place “trampolines” in the levels, you can use those for some jumping. If I place “dash squares” in the levels that boost you in that direction, you get the same idea.</w:t>
+      </w:r>
+    </w:p>
+    <w:p>
+      <w:r>
+        <w:t>This does mean, though, that levels get a bit fuller and shouldn’t be so flat.</w:t>
+      </w:r>
+    </w:p>
+    <w:p>
+      <w:r>
+        <w:t>The current method for checking “does an egg hit the ground?” was, well, just a rectangle on the floor that checks if the egg hits it. That’s not possible anymore if the ground is all bumpy and uneven.</w:t>
+      </w:r>
+    </w:p>
+    <w:p>
+      <w:r>
+        <w:t>Instead, I’ll change it to this:</w:t>
+      </w:r>
+    </w:p>
+    <w:p>
+      <w:pPr>
+        <w:pStyle w:val="ListParagraph"/>
+        <w:numPr>
+          <w:ilvl w:val="0"/>
+          <w:numId w:val="34"/>
+        </w:numPr>
+      </w:pPr>
+      <w:r>
+        <w:t xml:space="preserve">There’s a </w:t>
+      </w:r>
+      <w:r>
+        <w:rPr>
+          <w:i/>
+          <w:iCs/>
+        </w:rPr>
+        <w:t>separate</w:t>
+      </w:r>
+      <w:r>
+        <w:t xml:space="preserve"> GridMap called “Floor”. </w:t>
+      </w:r>
+    </w:p>
+    <w:p>
+      <w:pPr>
+        <w:pStyle w:val="ListParagraph"/>
+        <w:numPr>
+          <w:ilvl w:val="0"/>
+          <w:numId w:val="34"/>
+        </w:numPr>
+      </w:pPr>
+      <w:r>
+        <w:lastRenderedPageBreak/>
+        <w:t>Only eggs that hit the Floor are broken.</w:t>
+      </w:r>
+      <w:r>
+        <w:t xml:space="preserve"> (The other GridMap is used for the edges, environment, decorations, etcetera</w:t>
+      </w:r>
+      <w:r>
+        <w:t>. No fun if those break eggs too.</w:t>
+      </w:r>
+      <w:r>
+        <w:t>)</w:t>
+      </w:r>
+    </w:p>
+    <w:p>
+      <w:pPr>
+        <w:pStyle w:val="ListParagraph"/>
+        <w:numPr>
+          <w:ilvl w:val="0"/>
+          <w:numId w:val="34"/>
+        </w:numPr>
+      </w:pPr>
+      <w:r>
+        <w:t>Additionally, they only break if the collision</w:t>
+      </w:r>
+      <w:r>
+        <w:t xml:space="preserve"> normal </w:t>
+      </w:r>
+      <w:r>
+        <w:t>is</w:t>
+      </w:r>
+      <w:r>
+        <w:t xml:space="preserve"> pointing </w:t>
+      </w:r>
+      <w:r>
+        <w:rPr>
+          <w:i/>
+          <w:iCs/>
+        </w:rPr>
+        <w:t>upward</w:t>
+      </w:r>
+      <w:r>
+        <w:rPr>
+          <w:i/>
+          <w:iCs/>
+        </w:rPr>
+        <w:t xml:space="preserve">. </w:t>
+      </w:r>
+      <w:r>
+        <w:t xml:space="preserve">(In other words, they fell down on it, instead of hitting e.g. the </w:t>
+      </w:r>
+      <w:r>
+        <w:rPr>
+          <w:i/>
+          <w:iCs/>
+        </w:rPr>
+        <w:t>side</w:t>
+      </w:r>
+      <w:r>
+        <w:t xml:space="preserve"> of a tile, or a </w:t>
+      </w:r>
+      <w:r>
+        <w:rPr>
+          <w:i/>
+          <w:iCs/>
+        </w:rPr>
+        <w:t>ceiling</w:t>
+      </w:r>
+      <w:r>
+        <w:t xml:space="preserve"> of something.</w:t>
+      </w:r>
+      <w:r>
+        <w:t>)</w:t>
+      </w:r>
+    </w:p>
+    <w:p>
+      <w:r>
+        <w:t xml:space="preserve">It’s not precise, but then again, physics games are never precise. There will be eggs hitting the floor that </w:t>
+      </w:r>
+      <w:r>
+        <w:rPr>
+          <w:i/>
+          <w:iCs/>
+        </w:rPr>
+        <w:t>should</w:t>
+      </w:r>
+      <w:r>
+        <w:t xml:space="preserve"> break, but they don’t, and vice versa. But if that only happens 1% of the time, we’re fine.</w:t>
+      </w:r>
     </w:p>
     <w:sectPr>
       <w:pgSz w:w="12240" w:h="15840"/>
@@ -3816,6 +4085,119 @@
     </w:lvl>
   </w:abstractNum>
   <w:abstractNum w:abstractNumId="3" w15:restartNumberingAfterBreak="0">
+    <w:nsid w:val="0E336491"/>
+    <w:multiLevelType w:val="hybridMultilevel"/>
+    <w:tmpl w:val="B7E095B0"/>
+    <w:lvl w:ilvl="0" w:tplc="04090001">
+      <w:start w:val="1"/>
+      <w:numFmt w:val="bullet"/>
+      <w:lvlText w:val=""/>
+      <w:lvlJc w:val="left"/>
+      <w:pPr>
+        <w:ind w:left="720" w:hanging="360"/>
+      </w:pPr>
+      <w:rPr>
+        <w:rFonts w:ascii="Symbol" w:hAnsi="Symbol" w:hint="default"/>
+      </w:rPr>
+    </w:lvl>
+    <w:lvl w:ilvl="1" w:tplc="04090003" w:tentative="1">
+      <w:start w:val="1"/>
+      <w:numFmt w:val="bullet"/>
+      <w:lvlText w:val="o"/>
+      <w:lvlJc w:val="left"/>
+      <w:pPr>
+        <w:ind w:left="1440" w:hanging="360"/>
+      </w:pPr>
+      <w:rPr>
+        <w:rFonts w:ascii="Courier New" w:hAnsi="Courier New" w:cs="Courier New" w:hint="default"/>
+      </w:rPr>
+    </w:lvl>
+    <w:lvl w:ilvl="2" w:tplc="04090005" w:tentative="1">
+      <w:start w:val="1"/>
+      <w:numFmt w:val="bullet"/>
+      <w:lvlText w:val=""/>
+      <w:lvlJc w:val="left"/>
+      <w:pPr>
+        <w:ind w:left="2160" w:hanging="360"/>
+      </w:pPr>
+      <w:rPr>
+        <w:rFonts w:ascii="Wingdings" w:hAnsi="Wingdings" w:hint="default"/>
+      </w:rPr>
+    </w:lvl>
+    <w:lvl w:ilvl="3" w:tplc="04090001" w:tentative="1">
+      <w:start w:val="1"/>
+      <w:numFmt w:val="bullet"/>
+      <w:lvlText w:val=""/>
+      <w:lvlJc w:val="left"/>
+      <w:pPr>
+        <w:ind w:left="2880" w:hanging="360"/>
+      </w:pPr>
+      <w:rPr>
+        <w:rFonts w:ascii="Symbol" w:hAnsi="Symbol" w:hint="default"/>
+      </w:rPr>
+    </w:lvl>
+    <w:lvl w:ilvl="4" w:tplc="04090003" w:tentative="1">
+      <w:start w:val="1"/>
+      <w:numFmt w:val="bullet"/>
+      <w:lvlText w:val="o"/>
+      <w:lvlJc w:val="left"/>
+      <w:pPr>
+        <w:ind w:left="3600" w:hanging="360"/>
+      </w:pPr>
+      <w:rPr>
+        <w:rFonts w:ascii="Courier New" w:hAnsi="Courier New" w:cs="Courier New" w:hint="default"/>
+      </w:rPr>
+    </w:lvl>
+    <w:lvl w:ilvl="5" w:tplc="04090005" w:tentative="1">
+      <w:start w:val="1"/>
+      <w:numFmt w:val="bullet"/>
+      <w:lvlText w:val=""/>
+      <w:lvlJc w:val="left"/>
+      <w:pPr>
+        <w:ind w:left="4320" w:hanging="360"/>
+      </w:pPr>
+      <w:rPr>
+        <w:rFonts w:ascii="Wingdings" w:hAnsi="Wingdings" w:hint="default"/>
+      </w:rPr>
+    </w:lvl>
+    <w:lvl w:ilvl="6" w:tplc="04090001" w:tentative="1">
+      <w:start w:val="1"/>
+      <w:numFmt w:val="bullet"/>
+      <w:lvlText w:val=""/>
+      <w:lvlJc w:val="left"/>
+      <w:pPr>
+        <w:ind w:left="5040" w:hanging="360"/>
+      </w:pPr>
+      <w:rPr>
+        <w:rFonts w:ascii="Symbol" w:hAnsi="Symbol" w:hint="default"/>
+      </w:rPr>
+    </w:lvl>
+    <w:lvl w:ilvl="7" w:tplc="04090003" w:tentative="1">
+      <w:start w:val="1"/>
+      <w:numFmt w:val="bullet"/>
+      <w:lvlText w:val="o"/>
+      <w:lvlJc w:val="left"/>
+      <w:pPr>
+        <w:ind w:left="5760" w:hanging="360"/>
+      </w:pPr>
+      <w:rPr>
+        <w:rFonts w:ascii="Courier New" w:hAnsi="Courier New" w:cs="Courier New" w:hint="default"/>
+      </w:rPr>
+    </w:lvl>
+    <w:lvl w:ilvl="8" w:tplc="04090005" w:tentative="1">
+      <w:start w:val="1"/>
+      <w:numFmt w:val="bullet"/>
+      <w:lvlText w:val=""/>
+      <w:lvlJc w:val="left"/>
+      <w:pPr>
+        <w:ind w:left="6480" w:hanging="360"/>
+      </w:pPr>
+      <w:rPr>
+        <w:rFonts w:ascii="Wingdings" w:hAnsi="Wingdings" w:hint="default"/>
+      </w:rPr>
+    </w:lvl>
+  </w:abstractNum>
+  <w:abstractNum w:abstractNumId="4" w15:restartNumberingAfterBreak="0">
     <w:nsid w:val="0FB716A4"/>
     <w:multiLevelType w:val="hybridMultilevel"/>
     <w:tmpl w:val="77883F68"/>
@@ -3928,7 +4310,7 @@
       </w:rPr>
     </w:lvl>
   </w:abstractNum>
-  <w:abstractNum w:abstractNumId="4" w15:restartNumberingAfterBreak="0">
+  <w:abstractNum w:abstractNumId="5" w15:restartNumberingAfterBreak="0">
     <w:nsid w:val="1D5D3937"/>
     <w:multiLevelType w:val="hybridMultilevel"/>
     <w:tmpl w:val="673E1B60"/>
@@ -4041,7 +4423,7 @@
       </w:rPr>
     </w:lvl>
   </w:abstractNum>
-  <w:abstractNum w:abstractNumId="5" w15:restartNumberingAfterBreak="0">
+  <w:abstractNum w:abstractNumId="6" w15:restartNumberingAfterBreak="0">
     <w:nsid w:val="20562DBD"/>
     <w:multiLevelType w:val="hybridMultilevel"/>
     <w:tmpl w:val="D29ADE8A"/>
@@ -4154,7 +4536,7 @@
       </w:rPr>
     </w:lvl>
   </w:abstractNum>
-  <w:abstractNum w:abstractNumId="6" w15:restartNumberingAfterBreak="0">
+  <w:abstractNum w:abstractNumId="7" w15:restartNumberingAfterBreak="0">
     <w:nsid w:val="236B03E0"/>
     <w:multiLevelType w:val="hybridMultilevel"/>
     <w:tmpl w:val="A7DE8858"/>
@@ -4267,7 +4649,233 @@
       </w:rPr>
     </w:lvl>
   </w:abstractNum>
-  <w:abstractNum w:abstractNumId="7" w15:restartNumberingAfterBreak="0">
+  <w:abstractNum w:abstractNumId="8" w15:restartNumberingAfterBreak="0">
+    <w:nsid w:val="281A1D3E"/>
+    <w:multiLevelType w:val="hybridMultilevel"/>
+    <w:tmpl w:val="2DBE6166"/>
+    <w:lvl w:ilvl="0" w:tplc="04090001">
+      <w:start w:val="1"/>
+      <w:numFmt w:val="bullet"/>
+      <w:lvlText w:val=""/>
+      <w:lvlJc w:val="left"/>
+      <w:pPr>
+        <w:ind w:left="720" w:hanging="360"/>
+      </w:pPr>
+      <w:rPr>
+        <w:rFonts w:ascii="Symbol" w:hAnsi="Symbol" w:hint="default"/>
+      </w:rPr>
+    </w:lvl>
+    <w:lvl w:ilvl="1" w:tplc="04090003" w:tentative="1">
+      <w:start w:val="1"/>
+      <w:numFmt w:val="bullet"/>
+      <w:lvlText w:val="o"/>
+      <w:lvlJc w:val="left"/>
+      <w:pPr>
+        <w:ind w:left="1440" w:hanging="360"/>
+      </w:pPr>
+      <w:rPr>
+        <w:rFonts w:ascii="Courier New" w:hAnsi="Courier New" w:cs="Courier New" w:hint="default"/>
+      </w:rPr>
+    </w:lvl>
+    <w:lvl w:ilvl="2" w:tplc="04090005" w:tentative="1">
+      <w:start w:val="1"/>
+      <w:numFmt w:val="bullet"/>
+      <w:lvlText w:val=""/>
+      <w:lvlJc w:val="left"/>
+      <w:pPr>
+        <w:ind w:left="2160" w:hanging="360"/>
+      </w:pPr>
+      <w:rPr>
+        <w:rFonts w:ascii="Wingdings" w:hAnsi="Wingdings" w:hint="default"/>
+      </w:rPr>
+    </w:lvl>
+    <w:lvl w:ilvl="3" w:tplc="04090001" w:tentative="1">
+      <w:start w:val="1"/>
+      <w:numFmt w:val="bullet"/>
+      <w:lvlText w:val=""/>
+      <w:lvlJc w:val="left"/>
+      <w:pPr>
+        <w:ind w:left="2880" w:hanging="360"/>
+      </w:pPr>
+      <w:rPr>
+        <w:rFonts w:ascii="Symbol" w:hAnsi="Symbol" w:hint="default"/>
+      </w:rPr>
+    </w:lvl>
+    <w:lvl w:ilvl="4" w:tplc="04090003" w:tentative="1">
+      <w:start w:val="1"/>
+      <w:numFmt w:val="bullet"/>
+      <w:lvlText w:val="o"/>
+      <w:lvlJc w:val="left"/>
+      <w:pPr>
+        <w:ind w:left="3600" w:hanging="360"/>
+      </w:pPr>
+      <w:rPr>
+        <w:rFonts w:ascii="Courier New" w:hAnsi="Courier New" w:cs="Courier New" w:hint="default"/>
+      </w:rPr>
+    </w:lvl>
+    <w:lvl w:ilvl="5" w:tplc="04090005" w:tentative="1">
+      <w:start w:val="1"/>
+      <w:numFmt w:val="bullet"/>
+      <w:lvlText w:val=""/>
+      <w:lvlJc w:val="left"/>
+      <w:pPr>
+        <w:ind w:left="4320" w:hanging="360"/>
+      </w:pPr>
+      <w:rPr>
+        <w:rFonts w:ascii="Wingdings" w:hAnsi="Wingdings" w:hint="default"/>
+      </w:rPr>
+    </w:lvl>
+    <w:lvl w:ilvl="6" w:tplc="04090001" w:tentative="1">
+      <w:start w:val="1"/>
+      <w:numFmt w:val="bullet"/>
+      <w:lvlText w:val=""/>
+      <w:lvlJc w:val="left"/>
+      <w:pPr>
+        <w:ind w:left="5040" w:hanging="360"/>
+      </w:pPr>
+      <w:rPr>
+        <w:rFonts w:ascii="Symbol" w:hAnsi="Symbol" w:hint="default"/>
+      </w:rPr>
+    </w:lvl>
+    <w:lvl w:ilvl="7" w:tplc="04090003" w:tentative="1">
+      <w:start w:val="1"/>
+      <w:numFmt w:val="bullet"/>
+      <w:lvlText w:val="o"/>
+      <w:lvlJc w:val="left"/>
+      <w:pPr>
+        <w:ind w:left="5760" w:hanging="360"/>
+      </w:pPr>
+      <w:rPr>
+        <w:rFonts w:ascii="Courier New" w:hAnsi="Courier New" w:cs="Courier New" w:hint="default"/>
+      </w:rPr>
+    </w:lvl>
+    <w:lvl w:ilvl="8" w:tplc="04090005" w:tentative="1">
+      <w:start w:val="1"/>
+      <w:numFmt w:val="bullet"/>
+      <w:lvlText w:val=""/>
+      <w:lvlJc w:val="left"/>
+      <w:pPr>
+        <w:ind w:left="6480" w:hanging="360"/>
+      </w:pPr>
+      <w:rPr>
+        <w:rFonts w:ascii="Wingdings" w:hAnsi="Wingdings" w:hint="default"/>
+      </w:rPr>
+    </w:lvl>
+  </w:abstractNum>
+  <w:abstractNum w:abstractNumId="9" w15:restartNumberingAfterBreak="0">
+    <w:nsid w:val="2B8B2965"/>
+    <w:multiLevelType w:val="hybridMultilevel"/>
+    <w:tmpl w:val="99A264BA"/>
+    <w:lvl w:ilvl="0" w:tplc="04090001">
+      <w:start w:val="1"/>
+      <w:numFmt w:val="bullet"/>
+      <w:lvlText w:val=""/>
+      <w:lvlJc w:val="left"/>
+      <w:pPr>
+        <w:ind w:left="720" w:hanging="360"/>
+      </w:pPr>
+      <w:rPr>
+        <w:rFonts w:ascii="Symbol" w:hAnsi="Symbol" w:hint="default"/>
+      </w:rPr>
+    </w:lvl>
+    <w:lvl w:ilvl="1" w:tplc="04090003" w:tentative="1">
+      <w:start w:val="1"/>
+      <w:numFmt w:val="bullet"/>
+      <w:lvlText w:val="o"/>
+      <w:lvlJc w:val="left"/>
+      <w:pPr>
+        <w:ind w:left="1440" w:hanging="360"/>
+      </w:pPr>
+      <w:rPr>
+        <w:rFonts w:ascii="Courier New" w:hAnsi="Courier New" w:cs="Courier New" w:hint="default"/>
+      </w:rPr>
+    </w:lvl>
+    <w:lvl w:ilvl="2" w:tplc="04090005" w:tentative="1">
+      <w:start w:val="1"/>
+      <w:numFmt w:val="bullet"/>
+      <w:lvlText w:val=""/>
+      <w:lvlJc w:val="left"/>
+      <w:pPr>
+        <w:ind w:left="2160" w:hanging="360"/>
+      </w:pPr>
+      <w:rPr>
+        <w:rFonts w:ascii="Wingdings" w:hAnsi="Wingdings" w:hint="default"/>
+      </w:rPr>
+    </w:lvl>
+    <w:lvl w:ilvl="3" w:tplc="04090001" w:tentative="1">
+      <w:start w:val="1"/>
+      <w:numFmt w:val="bullet"/>
+      <w:lvlText w:val=""/>
+      <w:lvlJc w:val="left"/>
+      <w:pPr>
+        <w:ind w:left="2880" w:hanging="360"/>
+      </w:pPr>
+      <w:rPr>
+        <w:rFonts w:ascii="Symbol" w:hAnsi="Symbol" w:hint="default"/>
+      </w:rPr>
+    </w:lvl>
+    <w:lvl w:ilvl="4" w:tplc="04090003" w:tentative="1">
+      <w:start w:val="1"/>
+      <w:numFmt w:val="bullet"/>
+      <w:lvlText w:val="o"/>
+      <w:lvlJc w:val="left"/>
+      <w:pPr>
+        <w:ind w:left="3600" w:hanging="360"/>
+      </w:pPr>
+      <w:rPr>
+        <w:rFonts w:ascii="Courier New" w:hAnsi="Courier New" w:cs="Courier New" w:hint="default"/>
+      </w:rPr>
+    </w:lvl>
+    <w:lvl w:ilvl="5" w:tplc="04090005" w:tentative="1">
+      <w:start w:val="1"/>
+      <w:numFmt w:val="bullet"/>
+      <w:lvlText w:val=""/>
+      <w:lvlJc w:val="left"/>
+      <w:pPr>
+        <w:ind w:left="4320" w:hanging="360"/>
+      </w:pPr>
+      <w:rPr>
+        <w:rFonts w:ascii="Wingdings" w:hAnsi="Wingdings" w:hint="default"/>
+      </w:rPr>
+    </w:lvl>
+    <w:lvl w:ilvl="6" w:tplc="04090001" w:tentative="1">
+      <w:start w:val="1"/>
+      <w:numFmt w:val="bullet"/>
+      <w:lvlText w:val=""/>
+      <w:lvlJc w:val="left"/>
+      <w:pPr>
+        <w:ind w:left="5040" w:hanging="360"/>
+      </w:pPr>
+      <w:rPr>
+        <w:rFonts w:ascii="Symbol" w:hAnsi="Symbol" w:hint="default"/>
+      </w:rPr>
+    </w:lvl>
+    <w:lvl w:ilvl="7" w:tplc="04090003" w:tentative="1">
+      <w:start w:val="1"/>
+      <w:numFmt w:val="bullet"/>
+      <w:lvlText w:val="o"/>
+      <w:lvlJc w:val="left"/>
+      <w:pPr>
+        <w:ind w:left="5760" w:hanging="360"/>
+      </w:pPr>
+      <w:rPr>
+        <w:rFonts w:ascii="Courier New" w:hAnsi="Courier New" w:cs="Courier New" w:hint="default"/>
+      </w:rPr>
+    </w:lvl>
+    <w:lvl w:ilvl="8" w:tplc="04090005" w:tentative="1">
+      <w:start w:val="1"/>
+      <w:numFmt w:val="bullet"/>
+      <w:lvlText w:val=""/>
+      <w:lvlJc w:val="left"/>
+      <w:pPr>
+        <w:ind w:left="6480" w:hanging="360"/>
+      </w:pPr>
+      <w:rPr>
+        <w:rFonts w:ascii="Wingdings" w:hAnsi="Wingdings" w:hint="default"/>
+      </w:rPr>
+    </w:lvl>
+  </w:abstractNum>
+  <w:abstractNum w:abstractNumId="10" w15:restartNumberingAfterBreak="0">
     <w:nsid w:val="2EA47F1B"/>
     <w:multiLevelType w:val="hybridMultilevel"/>
     <w:tmpl w:val="E9DE6CBE"/>
@@ -4380,7 +4988,120 @@
       </w:rPr>
     </w:lvl>
   </w:abstractNum>
-  <w:abstractNum w:abstractNumId="8" w15:restartNumberingAfterBreak="0">
+  <w:abstractNum w:abstractNumId="11" w15:restartNumberingAfterBreak="0">
+    <w:nsid w:val="2ECD3811"/>
+    <w:multiLevelType w:val="hybridMultilevel"/>
+    <w:tmpl w:val="2FE864EC"/>
+    <w:lvl w:ilvl="0" w:tplc="04090001">
+      <w:start w:val="1"/>
+      <w:numFmt w:val="bullet"/>
+      <w:lvlText w:val=""/>
+      <w:lvlJc w:val="left"/>
+      <w:pPr>
+        <w:ind w:left="720" w:hanging="360"/>
+      </w:pPr>
+      <w:rPr>
+        <w:rFonts w:ascii="Symbol" w:hAnsi="Symbol" w:hint="default"/>
+      </w:rPr>
+    </w:lvl>
+    <w:lvl w:ilvl="1" w:tplc="04090003" w:tentative="1">
+      <w:start w:val="1"/>
+      <w:numFmt w:val="bullet"/>
+      <w:lvlText w:val="o"/>
+      <w:lvlJc w:val="left"/>
+      <w:pPr>
+        <w:ind w:left="1440" w:hanging="360"/>
+      </w:pPr>
+      <w:rPr>
+        <w:rFonts w:ascii="Courier New" w:hAnsi="Courier New" w:cs="Courier New" w:hint="default"/>
+      </w:rPr>
+    </w:lvl>
+    <w:lvl w:ilvl="2" w:tplc="04090005" w:tentative="1">
+      <w:start w:val="1"/>
+      <w:numFmt w:val="bullet"/>
+      <w:lvlText w:val=""/>
+      <w:lvlJc w:val="left"/>
+      <w:pPr>
+        <w:ind w:left="2160" w:hanging="360"/>
+      </w:pPr>
+      <w:rPr>
+        <w:rFonts w:ascii="Wingdings" w:hAnsi="Wingdings" w:hint="default"/>
+      </w:rPr>
+    </w:lvl>
+    <w:lvl w:ilvl="3" w:tplc="04090001" w:tentative="1">
+      <w:start w:val="1"/>
+      <w:numFmt w:val="bullet"/>
+      <w:lvlText w:val=""/>
+      <w:lvlJc w:val="left"/>
+      <w:pPr>
+        <w:ind w:left="2880" w:hanging="360"/>
+      </w:pPr>
+      <w:rPr>
+        <w:rFonts w:ascii="Symbol" w:hAnsi="Symbol" w:hint="default"/>
+      </w:rPr>
+    </w:lvl>
+    <w:lvl w:ilvl="4" w:tplc="04090003" w:tentative="1">
+      <w:start w:val="1"/>
+      <w:numFmt w:val="bullet"/>
+      <w:lvlText w:val="o"/>
+      <w:lvlJc w:val="left"/>
+      <w:pPr>
+        <w:ind w:left="3600" w:hanging="360"/>
+      </w:pPr>
+      <w:rPr>
+        <w:rFonts w:ascii="Courier New" w:hAnsi="Courier New" w:cs="Courier New" w:hint="default"/>
+      </w:rPr>
+    </w:lvl>
+    <w:lvl w:ilvl="5" w:tplc="04090005" w:tentative="1">
+      <w:start w:val="1"/>
+      <w:numFmt w:val="bullet"/>
+      <w:lvlText w:val=""/>
+      <w:lvlJc w:val="left"/>
+      <w:pPr>
+        <w:ind w:left="4320" w:hanging="360"/>
+      </w:pPr>
+      <w:rPr>
+        <w:rFonts w:ascii="Wingdings" w:hAnsi="Wingdings" w:hint="default"/>
+      </w:rPr>
+    </w:lvl>
+    <w:lvl w:ilvl="6" w:tplc="04090001" w:tentative="1">
+      <w:start w:val="1"/>
+      <w:numFmt w:val="bullet"/>
+      <w:lvlText w:val=""/>
+      <w:lvlJc w:val="left"/>
+      <w:pPr>
+        <w:ind w:left="5040" w:hanging="360"/>
+      </w:pPr>
+      <w:rPr>
+        <w:rFonts w:ascii="Symbol" w:hAnsi="Symbol" w:hint="default"/>
+      </w:rPr>
+    </w:lvl>
+    <w:lvl w:ilvl="7" w:tplc="04090003" w:tentative="1">
+      <w:start w:val="1"/>
+      <w:numFmt w:val="bullet"/>
+      <w:lvlText w:val="o"/>
+      <w:lvlJc w:val="left"/>
+      <w:pPr>
+        <w:ind w:left="5760" w:hanging="360"/>
+      </w:pPr>
+      <w:rPr>
+        <w:rFonts w:ascii="Courier New" w:hAnsi="Courier New" w:cs="Courier New" w:hint="default"/>
+      </w:rPr>
+    </w:lvl>
+    <w:lvl w:ilvl="8" w:tplc="04090005" w:tentative="1">
+      <w:start w:val="1"/>
+      <w:numFmt w:val="bullet"/>
+      <w:lvlText w:val=""/>
+      <w:lvlJc w:val="left"/>
+      <w:pPr>
+        <w:ind w:left="6480" w:hanging="360"/>
+      </w:pPr>
+      <w:rPr>
+        <w:rFonts w:ascii="Wingdings" w:hAnsi="Wingdings" w:hint="default"/>
+      </w:rPr>
+    </w:lvl>
+  </w:abstractNum>
+  <w:abstractNum w:abstractNumId="12" w15:restartNumberingAfterBreak="0">
     <w:nsid w:val="33063CCB"/>
     <w:multiLevelType w:val="hybridMultilevel"/>
     <w:tmpl w:val="F208E4C8"/>
@@ -4493,7 +5214,7 @@
       </w:rPr>
     </w:lvl>
   </w:abstractNum>
-  <w:abstractNum w:abstractNumId="9" w15:restartNumberingAfterBreak="0">
+  <w:abstractNum w:abstractNumId="13" w15:restartNumberingAfterBreak="0">
     <w:nsid w:val="342A7A04"/>
     <w:multiLevelType w:val="hybridMultilevel"/>
     <w:tmpl w:val="7764CE62"/>
@@ -4606,7 +5327,7 @@
       </w:rPr>
     </w:lvl>
   </w:abstractNum>
-  <w:abstractNum w:abstractNumId="10" w15:restartNumberingAfterBreak="0">
+  <w:abstractNum w:abstractNumId="14" w15:restartNumberingAfterBreak="0">
     <w:nsid w:val="369112D4"/>
     <w:multiLevelType w:val="hybridMultilevel"/>
     <w:tmpl w:val="F76A6614"/>
@@ -4719,7 +5440,7 @@
       </w:rPr>
     </w:lvl>
   </w:abstractNum>
-  <w:abstractNum w:abstractNumId="11" w15:restartNumberingAfterBreak="0">
+  <w:abstractNum w:abstractNumId="15" w15:restartNumberingAfterBreak="0">
     <w:nsid w:val="39F352FC"/>
     <w:multiLevelType w:val="hybridMultilevel"/>
     <w:tmpl w:val="A8F43108"/>
@@ -4832,7 +5553,7 @@
       </w:rPr>
     </w:lvl>
   </w:abstractNum>
-  <w:abstractNum w:abstractNumId="12" w15:restartNumberingAfterBreak="0">
+  <w:abstractNum w:abstractNumId="16" w15:restartNumberingAfterBreak="0">
     <w:nsid w:val="3DBF7BAA"/>
     <w:multiLevelType w:val="hybridMultilevel"/>
     <w:tmpl w:val="E5F473D8"/>
@@ -4945,7 +5666,7 @@
       </w:rPr>
     </w:lvl>
   </w:abstractNum>
-  <w:abstractNum w:abstractNumId="13" w15:restartNumberingAfterBreak="0">
+  <w:abstractNum w:abstractNumId="17" w15:restartNumberingAfterBreak="0">
     <w:nsid w:val="449E287B"/>
     <w:multiLevelType w:val="hybridMultilevel"/>
     <w:tmpl w:val="495CC50E"/>
@@ -5058,7 +5779,7 @@
       </w:rPr>
     </w:lvl>
   </w:abstractNum>
-  <w:abstractNum w:abstractNumId="14" w15:restartNumberingAfterBreak="0">
+  <w:abstractNum w:abstractNumId="18" w15:restartNumberingAfterBreak="0">
     <w:nsid w:val="46A311F1"/>
     <w:multiLevelType w:val="hybridMultilevel"/>
     <w:tmpl w:val="09A8D0DE"/>
@@ -5171,7 +5892,7 @@
       </w:rPr>
     </w:lvl>
   </w:abstractNum>
-  <w:abstractNum w:abstractNumId="15" w15:restartNumberingAfterBreak="0">
+  <w:abstractNum w:abstractNumId="19" w15:restartNumberingAfterBreak="0">
     <w:nsid w:val="4B2F0C67"/>
     <w:multiLevelType w:val="hybridMultilevel"/>
     <w:tmpl w:val="E4809974"/>
@@ -5284,7 +6005,7 @@
       </w:rPr>
     </w:lvl>
   </w:abstractNum>
-  <w:abstractNum w:abstractNumId="16" w15:restartNumberingAfterBreak="0">
+  <w:abstractNum w:abstractNumId="20" w15:restartNumberingAfterBreak="0">
     <w:nsid w:val="518B1407"/>
     <w:multiLevelType w:val="hybridMultilevel"/>
     <w:tmpl w:val="26DC2314"/>
@@ -5397,7 +6118,7 @@
       </w:rPr>
     </w:lvl>
   </w:abstractNum>
-  <w:abstractNum w:abstractNumId="17" w15:restartNumberingAfterBreak="0">
+  <w:abstractNum w:abstractNumId="21" w15:restartNumberingAfterBreak="0">
     <w:nsid w:val="51DF2D68"/>
     <w:multiLevelType w:val="hybridMultilevel"/>
     <w:tmpl w:val="4824DD5C"/>
@@ -5510,7 +6231,7 @@
       </w:rPr>
     </w:lvl>
   </w:abstractNum>
-  <w:abstractNum w:abstractNumId="18" w15:restartNumberingAfterBreak="0">
+  <w:abstractNum w:abstractNumId="22" w15:restartNumberingAfterBreak="0">
     <w:nsid w:val="522352E8"/>
     <w:multiLevelType w:val="hybridMultilevel"/>
     <w:tmpl w:val="B2EC8B64"/>
@@ -5623,7 +6344,7 @@
       </w:rPr>
     </w:lvl>
   </w:abstractNum>
-  <w:abstractNum w:abstractNumId="19" w15:restartNumberingAfterBreak="0">
+  <w:abstractNum w:abstractNumId="23" w15:restartNumberingAfterBreak="0">
     <w:nsid w:val="58237C81"/>
     <w:multiLevelType w:val="hybridMultilevel"/>
     <w:tmpl w:val="7E4CBD8A"/>
@@ -5736,7 +6457,7 @@
       </w:rPr>
     </w:lvl>
   </w:abstractNum>
-  <w:abstractNum w:abstractNumId="20" w15:restartNumberingAfterBreak="0">
+  <w:abstractNum w:abstractNumId="24" w15:restartNumberingAfterBreak="0">
     <w:nsid w:val="5E3023F5"/>
     <w:multiLevelType w:val="hybridMultilevel"/>
     <w:tmpl w:val="4BBA7FC8"/>
@@ -5849,7 +6570,7 @@
       </w:rPr>
     </w:lvl>
   </w:abstractNum>
-  <w:abstractNum w:abstractNumId="21" w15:restartNumberingAfterBreak="0">
+  <w:abstractNum w:abstractNumId="25" w15:restartNumberingAfterBreak="0">
     <w:nsid w:val="607E7B48"/>
     <w:multiLevelType w:val="hybridMultilevel"/>
     <w:tmpl w:val="A6ACC26A"/>
@@ -5962,7 +6683,7 @@
       </w:rPr>
     </w:lvl>
   </w:abstractNum>
-  <w:abstractNum w:abstractNumId="22" w15:restartNumberingAfterBreak="0">
+  <w:abstractNum w:abstractNumId="26" w15:restartNumberingAfterBreak="0">
     <w:nsid w:val="60F0231D"/>
     <w:multiLevelType w:val="hybridMultilevel"/>
     <w:tmpl w:val="922E8B60"/>
@@ -6075,7 +6796,7 @@
       </w:rPr>
     </w:lvl>
   </w:abstractNum>
-  <w:abstractNum w:abstractNumId="23" w15:restartNumberingAfterBreak="0">
+  <w:abstractNum w:abstractNumId="27" w15:restartNumberingAfterBreak="0">
     <w:nsid w:val="61E85EF2"/>
     <w:multiLevelType w:val="hybridMultilevel"/>
     <w:tmpl w:val="79F63DC0"/>
@@ -6188,7 +6909,7 @@
       </w:rPr>
     </w:lvl>
   </w:abstractNum>
-  <w:abstractNum w:abstractNumId="24" w15:restartNumberingAfterBreak="0">
+  <w:abstractNum w:abstractNumId="28" w15:restartNumberingAfterBreak="0">
     <w:nsid w:val="68D16B20"/>
     <w:multiLevelType w:val="hybridMultilevel"/>
     <w:tmpl w:val="13FE43C6"/>
@@ -6301,7 +7022,7 @@
       </w:rPr>
     </w:lvl>
   </w:abstractNum>
-  <w:abstractNum w:abstractNumId="25" w15:restartNumberingAfterBreak="0">
+  <w:abstractNum w:abstractNumId="29" w15:restartNumberingAfterBreak="0">
     <w:nsid w:val="6F850788"/>
     <w:multiLevelType w:val="hybridMultilevel"/>
     <w:tmpl w:val="23EC98E6"/>
@@ -6414,7 +7135,7 @@
       </w:rPr>
     </w:lvl>
   </w:abstractNum>
-  <w:abstractNum w:abstractNumId="26" w15:restartNumberingAfterBreak="0">
+  <w:abstractNum w:abstractNumId="30" w15:restartNumberingAfterBreak="0">
     <w:nsid w:val="710C3B49"/>
     <w:multiLevelType w:val="hybridMultilevel"/>
     <w:tmpl w:val="53C40AFA"/>
@@ -6527,7 +7248,7 @@
       </w:rPr>
     </w:lvl>
   </w:abstractNum>
-  <w:abstractNum w:abstractNumId="27" w15:restartNumberingAfterBreak="0">
+  <w:abstractNum w:abstractNumId="31" w15:restartNumberingAfterBreak="0">
     <w:nsid w:val="72C07C91"/>
     <w:multiLevelType w:val="hybridMultilevel"/>
     <w:tmpl w:val="2A6CB9E0"/>
@@ -6640,7 +7361,7 @@
       </w:rPr>
     </w:lvl>
   </w:abstractNum>
-  <w:abstractNum w:abstractNumId="28" w15:restartNumberingAfterBreak="0">
+  <w:abstractNum w:abstractNumId="32" w15:restartNumberingAfterBreak="0">
     <w:nsid w:val="7C843785"/>
     <w:multiLevelType w:val="hybridMultilevel"/>
     <w:tmpl w:val="644E6E4E"/>
@@ -6753,7 +7474,7 @@
       </w:rPr>
     </w:lvl>
   </w:abstractNum>
-  <w:abstractNum w:abstractNumId="29" w15:restartNumberingAfterBreak="0">
+  <w:abstractNum w:abstractNumId="33" w15:restartNumberingAfterBreak="0">
     <w:nsid w:val="7FED0043"/>
     <w:multiLevelType w:val="hybridMultilevel"/>
     <w:tmpl w:val="5ADE626E"/>
@@ -6867,94 +7588,106 @@
     </w:lvl>
   </w:abstractNum>
   <w:num w:numId="1">
-    <w:abstractNumId w:val="20"/>
+    <w:abstractNumId w:val="24"/>
   </w:num>
   <w:num w:numId="2">
-    <w:abstractNumId w:val="6"/>
+    <w:abstractNumId w:val="7"/>
   </w:num>
   <w:num w:numId="3">
-    <w:abstractNumId w:val="29"/>
+    <w:abstractNumId w:val="33"/>
   </w:num>
   <w:num w:numId="4">
-    <w:abstractNumId w:val="3"/>
+    <w:abstractNumId w:val="4"/>
   </w:num>
   <w:num w:numId="5">
-    <w:abstractNumId w:val="28"/>
+    <w:abstractNumId w:val="32"/>
   </w:num>
   <w:num w:numId="6">
-    <w:abstractNumId w:val="4"/>
+    <w:abstractNumId w:val="5"/>
   </w:num>
   <w:num w:numId="7">
     <w:abstractNumId w:val="1"/>
   </w:num>
   <w:num w:numId="8">
-    <w:abstractNumId w:val="25"/>
+    <w:abstractNumId w:val="29"/>
   </w:num>
   <w:num w:numId="9">
-    <w:abstractNumId w:val="7"/>
+    <w:abstractNumId w:val="10"/>
   </w:num>
   <w:num w:numId="10">
-    <w:abstractNumId w:val="8"/>
+    <w:abstractNumId w:val="12"/>
   </w:num>
   <w:num w:numId="11">
     <w:abstractNumId w:val="2"/>
   </w:num>
   <w:num w:numId="12">
+    <w:abstractNumId w:val="19"/>
+  </w:num>
+  <w:num w:numId="13">
+    <w:abstractNumId w:val="31"/>
+  </w:num>
+  <w:num w:numId="14">
+    <w:abstractNumId w:val="30"/>
+  </w:num>
+  <w:num w:numId="15">
+    <w:abstractNumId w:val="26"/>
+  </w:num>
+  <w:num w:numId="16">
+    <w:abstractNumId w:val="22"/>
+  </w:num>
+  <w:num w:numId="17">
+    <w:abstractNumId w:val="27"/>
+  </w:num>
+  <w:num w:numId="18">
+    <w:abstractNumId w:val="14"/>
+  </w:num>
+  <w:num w:numId="19">
+    <w:abstractNumId w:val="6"/>
+  </w:num>
+  <w:num w:numId="20">
+    <w:abstractNumId w:val="17"/>
+  </w:num>
+  <w:num w:numId="21">
+    <w:abstractNumId w:val="16"/>
+  </w:num>
+  <w:num w:numId="22">
+    <w:abstractNumId w:val="28"/>
+  </w:num>
+  <w:num w:numId="23">
+    <w:abstractNumId w:val="18"/>
+  </w:num>
+  <w:num w:numId="24">
+    <w:abstractNumId w:val="25"/>
+  </w:num>
+  <w:num w:numId="25">
     <w:abstractNumId w:val="15"/>
   </w:num>
-  <w:num w:numId="13">
-    <w:abstractNumId w:val="27"/>
-  </w:num>
-  <w:num w:numId="14">
-    <w:abstractNumId w:val="26"/>
-  </w:num>
-  <w:num w:numId="15">
-    <w:abstractNumId w:val="22"/>
-  </w:num>
-  <w:num w:numId="16">
-    <w:abstractNumId w:val="18"/>
-  </w:num>
-  <w:num w:numId="17">
+  <w:num w:numId="26">
     <w:abstractNumId w:val="23"/>
-  </w:num>
-  <w:num w:numId="18">
-    <w:abstractNumId w:val="10"/>
-  </w:num>
-  <w:num w:numId="19">
-    <w:abstractNumId w:val="5"/>
-  </w:num>
-  <w:num w:numId="20">
-    <w:abstractNumId w:val="13"/>
-  </w:num>
-  <w:num w:numId="21">
-    <w:abstractNumId w:val="12"/>
-  </w:num>
-  <w:num w:numId="22">
-    <w:abstractNumId w:val="24"/>
-  </w:num>
-  <w:num w:numId="23">
-    <w:abstractNumId w:val="14"/>
-  </w:num>
-  <w:num w:numId="24">
-    <w:abstractNumId w:val="21"/>
-  </w:num>
-  <w:num w:numId="25">
-    <w:abstractNumId w:val="11"/>
-  </w:num>
-  <w:num w:numId="26">
-    <w:abstractNumId w:val="19"/>
   </w:num>
   <w:num w:numId="27">
     <w:abstractNumId w:val="0"/>
   </w:num>
   <w:num w:numId="28">
-    <w:abstractNumId w:val="17"/>
+    <w:abstractNumId w:val="21"/>
   </w:num>
   <w:num w:numId="29">
+    <w:abstractNumId w:val="13"/>
+  </w:num>
+  <w:num w:numId="30">
+    <w:abstractNumId w:val="20"/>
+  </w:num>
+  <w:num w:numId="31">
     <w:abstractNumId w:val="9"/>
   </w:num>
-  <w:num w:numId="30">
-    <w:abstractNumId w:val="16"/>
+  <w:num w:numId="32">
+    <w:abstractNumId w:val="3"/>
+  </w:num>
+  <w:num w:numId="33">
+    <w:abstractNumId w:val="8"/>
+  </w:num>
+  <w:num w:numId="34">
+    <w:abstractNumId w:val="11"/>
   </w:num>
 </w:numbering>
 </file>
@@ -7428,7 +8161,6 @@
   <w:style w:type="character" w:default="1" w:styleId="DefaultParagraphFont">
     <w:name w:val="Default Paragraph Font"/>
     <w:uiPriority w:val="1"/>
-    <w:semiHidden/>
     <w:unhideWhenUsed/>
   </w:style>
   <w:style w:type="table" w:default="1" w:styleId="TableNormal">

</xml_diff>

<commit_message>
Forest arena sorta done, dynamic map outlines and terrain painting (on egg break), minor fixes, doubts and ideas
</commit_message>
<xml_diff>
--- a/non_game/[Devlog] In Eggcelent Condition.docx
+++ b/non_game/[Devlog] In Eggcelent Condition.docx
@@ -7,7 +7,23 @@
         <w:pStyle w:val="Heading1"/>
       </w:pPr>
       <w:r>
-        <w:t>[Devlog] In Eggcelent Condition</w:t>
+        <w:t>[</w:t>
+      </w:r>
+      <w:proofErr w:type="spellStart"/>
+      <w:r>
+        <w:t>Devlog</w:t>
+      </w:r>
+      <w:proofErr w:type="spellEnd"/>
+      <w:r>
+        <w:t xml:space="preserve">] In </w:t>
+      </w:r>
+      <w:proofErr w:type="spellStart"/>
+      <w:r>
+        <w:t>Eggcelent</w:t>
+      </w:r>
+      <w:proofErr w:type="spellEnd"/>
+      <w:r>
+        <w:t xml:space="preserve"> Condition</w:t>
       </w:r>
     </w:p>
     <w:p>
@@ -15,7 +31,23 @@
         <w:t>Welcome</w:t>
       </w:r>
       <w:r>
-        <w:t xml:space="preserve"> to my devlog for the game “In Eggcelent Condition”!</w:t>
+        <w:t xml:space="preserve"> to my </w:t>
+      </w:r>
+      <w:proofErr w:type="spellStart"/>
+      <w:r>
+        <w:t>devlog</w:t>
+      </w:r>
+      <w:proofErr w:type="spellEnd"/>
+      <w:r>
+        <w:t xml:space="preserve"> for the game “In </w:t>
+      </w:r>
+      <w:proofErr w:type="spellStart"/>
+      <w:r>
+        <w:t>Eggcelent</w:t>
+      </w:r>
+      <w:proofErr w:type="spellEnd"/>
+      <w:r>
+        <w:t xml:space="preserve"> Condition”!</w:t>
       </w:r>
     </w:p>
     <w:p>
@@ -73,13 +105,26 @@
       </w:r>
     </w:p>
     <w:p>
-      <w:r>
-        <w:t>So I started brainstorming. Quickly I realized I wanted to do something with “eggs”: they signal a “new beginning”, they could be a metaphor for your wishes/desires/dreams coming true, it felt fitting.</w:t>
-      </w:r>
-    </w:p>
-    <w:p>
-      <w:r>
-        <w:t>But it felt too “thinky”. I already did some puzzle games recently, and didn’t want to add another one about collecting/hatching eggs.</w:t>
+      <w:proofErr w:type="gramStart"/>
+      <w:r>
+        <w:t>So</w:t>
+      </w:r>
+      <w:proofErr w:type="gramEnd"/>
+      <w:r>
+        <w:t xml:space="preserve"> I started brainstorming. Quickly I realized I wanted to do something with “eggs”: they signal a “new beginning”, they could be a metaphor for your wishes/desires/dreams coming true, it felt fitting.</w:t>
+      </w:r>
+    </w:p>
+    <w:p>
+      <w:r>
+        <w:t>But it felt too “</w:t>
+      </w:r>
+      <w:proofErr w:type="spellStart"/>
+      <w:r>
+        <w:t>thinky</w:t>
+      </w:r>
+      <w:proofErr w:type="spellEnd"/>
+      <w:r>
+        <w:t>”. I already did some puzzle games recently, and didn’t want to add another one about collecting/hatching eggs.</w:t>
       </w:r>
     </w:p>
     <w:p>
@@ -148,7 +193,15 @@
     </w:p>
     <w:p>
       <w:r>
-        <w:t>Delivering stuff, or keeping it from breaking/falling/dying, isn’t new to games. So I wanted a twist on the concept.</w:t>
+        <w:t xml:space="preserve">Delivering stuff, or keeping it from breaking/falling/dying, isn’t new to games. </w:t>
+      </w:r>
+      <w:proofErr w:type="gramStart"/>
+      <w:r>
+        <w:t>So</w:t>
+      </w:r>
+      <w:proofErr w:type="gramEnd"/>
+      <w:r>
+        <w:t xml:space="preserve"> I wanted a twist on the concept.</w:t>
       </w:r>
     </w:p>
     <w:p>
@@ -267,12 +320,25 @@
         <w:t>egg basket</w:t>
       </w:r>
       <w:r>
-        <w:t xml:space="preserve"> ( = it’s delivered)</w:t>
-      </w:r>
-    </w:p>
-    <w:p>
-      <w:r>
-        <w:t>So I made that.</w:t>
+        <w:t xml:space="preserve"> </w:t>
+      </w:r>
+      <w:proofErr w:type="gramStart"/>
+      <w:r>
+        <w:t>( =</w:t>
+      </w:r>
+      <w:proofErr w:type="gramEnd"/>
+      <w:r>
+        <w:t xml:space="preserve"> it’s delivered)</w:t>
+      </w:r>
+    </w:p>
+    <w:p>
+      <w:proofErr w:type="gramStart"/>
+      <w:r>
+        <w:t>So</w:t>
+      </w:r>
+      <w:proofErr w:type="gramEnd"/>
+      <w:r>
+        <w:t xml:space="preserve"> I made that.</w:t>
       </w:r>
       <w:r>
         <w:t xml:space="preserve"> And then I realized: this is </w:t>
@@ -302,8 +368,13 @@
         </w:numPr>
       </w:pPr>
       <w:r>
-        <w:t>Make eggs bigger =&gt; good for clarity, but there’s a limit here, after which the screen just becomes an ugly mess :p</w:t>
-      </w:r>
+        <w:t xml:space="preserve">Make eggs bigger =&gt; good for clarity, but there’s a limit here, after which the screen just becomes an ugly </w:t>
+      </w:r>
+      <w:proofErr w:type="gramStart"/>
+      <w:r>
+        <w:t>mess :p</w:t>
+      </w:r>
+      <w:proofErr w:type="gramEnd"/>
     </w:p>
     <w:p>
       <w:pPr>
@@ -437,8 +508,13 @@
         <w:t>steer</w:t>
       </w:r>
       <w:r>
-        <w:t xml:space="preserve"> it. The eggs keep bouncing however they like, and you just have to hope they land in the right spot :p</w:t>
-      </w:r>
+        <w:t xml:space="preserve"> it. The eggs keep bouncing however they like, and you just have to hope they land in the right </w:t>
+      </w:r>
+      <w:proofErr w:type="gramStart"/>
+      <w:r>
+        <w:t>spot :p</w:t>
+      </w:r>
+      <w:proofErr w:type="gramEnd"/>
     </w:p>
     <w:p>
       <w:r>
@@ -786,7 +862,23 @@
     </w:p>
     <w:p>
       <w:r>
-        <w:t>I imported this to Godot, generated a collision shape for each mesh (using Godots automatic tools for that), and put mesh + shape inside a RigidBody.</w:t>
+        <w:t xml:space="preserve">I imported this to Godot, generated a collision shape for each mesh (using </w:t>
+      </w:r>
+      <w:proofErr w:type="spellStart"/>
+      <w:r>
+        <w:t>Godots</w:t>
+      </w:r>
+      <w:proofErr w:type="spellEnd"/>
+      <w:r>
+        <w:t xml:space="preserve"> automatic tools for that), and put mesh + shape inside a </w:t>
+      </w:r>
+      <w:proofErr w:type="spellStart"/>
+      <w:r>
+        <w:t>RigidBody</w:t>
+      </w:r>
+      <w:proofErr w:type="spellEnd"/>
+      <w:r>
+        <w:t>.</w:t>
       </w:r>
     </w:p>
     <w:p>
@@ -797,7 +889,15 @@
     <w:p>
       <w:r>
         <w:lastRenderedPageBreak/>
-        <w:t>When an egg hits the ground, we instantiate the “BrokenEgg” scene, with the same position/rotation as the original egg</w:t>
+        <w:t>When an egg hits the ground, we instantiate the “</w:t>
+      </w:r>
+      <w:proofErr w:type="spellStart"/>
+      <w:r>
+        <w:t>BrokenEgg</w:t>
+      </w:r>
+      <w:proofErr w:type="spellEnd"/>
+      <w:r>
+        <w:t>” scene, with the same position/rotation as the original egg</w:t>
       </w:r>
       <w:r>
         <w:t xml:space="preserve">, and the </w:t>
@@ -835,7 +935,15 @@
     </w:p>
     <w:p>
       <w:r>
-        <w:t>I struggled with the layout of the levels ( = world/arena you play in).</w:t>
+        <w:t xml:space="preserve">I struggled with the layout of the levels </w:t>
+      </w:r>
+      <w:proofErr w:type="gramStart"/>
+      <w:r>
+        <w:t>( =</w:t>
+      </w:r>
+      <w:proofErr w:type="gramEnd"/>
+      <w:r>
+        <w:t xml:space="preserve"> world/arena you play in).</w:t>
       </w:r>
     </w:p>
     <w:p>
@@ -1044,11 +1152,27 @@
         <w:t xml:space="preserve"> For those wondering how I did this. In Blender, I just gave the cube some grass on top and dirt pattern on the side. Then I duplicated the cube a bunch of times and made adjustments: a slope, a steeper slope, etc.</w:t>
       </w:r>
       <w:r>
-        <w:t xml:space="preserve"> Exported it, turned into a MeshLibrary in Godot </w:t>
+        <w:t xml:space="preserve"> Exported it, turned into a </w:t>
+      </w:r>
+      <w:proofErr w:type="spellStart"/>
+      <w:r>
+        <w:t>MeshLibrary</w:t>
+      </w:r>
+      <w:proofErr w:type="spellEnd"/>
+      <w:r>
+        <w:t xml:space="preserve"> in Godot </w:t>
       </w:r>
       <w:r>
         <w:lastRenderedPageBreak/>
-        <w:t>(there are tutorials for that online), and used that in a GridMap to draw a semi-random environment.</w:t>
+        <w:t xml:space="preserve">(there are tutorials for that online), and used that in a </w:t>
+      </w:r>
+      <w:proofErr w:type="spellStart"/>
+      <w:r>
+        <w:t>GridMap</w:t>
+      </w:r>
+      <w:proofErr w:type="spellEnd"/>
+      <w:r>
+        <w:t xml:space="preserve"> to draw a semi-random environment.</w:t>
       </w:r>
     </w:p>
     <w:p/>
@@ -1167,12 +1291,25 @@
         <w:pStyle w:val="Heading2"/>
       </w:pPr>
       <w:r>
-        <w:t>The simplification step</w:t>
-      </w:r>
-    </w:p>
-    <w:p>
-      <w:r>
-        <w:t xml:space="preserve">If you’ve read other devlogs of mine, you know this step always arrives: we have a basic concept, we have many possibilities/ideas that could be fun … but we can’t throw them </w:t>
+        <w:t xml:space="preserve">The simplification </w:t>
+      </w:r>
+      <w:proofErr w:type="gramStart"/>
+      <w:r>
+        <w:t>step</w:t>
+      </w:r>
+      <w:proofErr w:type="gramEnd"/>
+    </w:p>
+    <w:p>
+      <w:r>
+        <w:t xml:space="preserve">If you’ve read other </w:t>
+      </w:r>
+      <w:proofErr w:type="spellStart"/>
+      <w:r>
+        <w:t>devlogs</w:t>
+      </w:r>
+      <w:proofErr w:type="spellEnd"/>
+      <w:r>
+        <w:t xml:space="preserve"> of mine, you know this step always arrives: we have a basic concept, we have many possibilities/ideas that could be fun … but we can’t throw them </w:t>
       </w:r>
       <w:r>
         <w:rPr>
@@ -1235,7 +1372,15 @@
         <w:t>more</w:t>
       </w:r>
       <w:r>
-        <w:t xml:space="preserve"> icons. It would be random, players have no say in what they will get. It would feel tacked-on.)</w:t>
+        <w:t xml:space="preserve"> icons. It would be </w:t>
+      </w:r>
+      <w:proofErr w:type="gramStart"/>
+      <w:r>
+        <w:t>random,</w:t>
+      </w:r>
+      <w:proofErr w:type="gramEnd"/>
+      <w:r>
+        <w:t xml:space="preserve"> players have no say in what they will get. It would feel tacked-on.)</w:t>
       </w:r>
     </w:p>
     <w:p>
@@ -1397,8 +1542,13 @@
       </w:r>
     </w:p>
     <w:p>
-      <w:r>
-        <w:t xml:space="preserve">So I want this game to be playable </w:t>
+      <w:proofErr w:type="gramStart"/>
+      <w:r>
+        <w:t>So</w:t>
+      </w:r>
+      <w:proofErr w:type="gramEnd"/>
+      <w:r>
+        <w:t xml:space="preserve"> I want this game to be playable </w:t>
       </w:r>
       <w:r>
         <w:rPr>
@@ -1440,7 +1590,21 @@
         <w:rPr>
           <w:iCs/>
         </w:rPr>
-        <w:t xml:space="preserve"> seem quite essential to a game like this. So I still want to add them and make them easy to execute.</w:t>
+        <w:t xml:space="preserve"> seem quite essential to a game like this. </w:t>
+      </w:r>
+      <w:proofErr w:type="gramStart"/>
+      <w:r>
+        <w:rPr>
+          <w:iCs/>
+        </w:rPr>
+        <w:t>So</w:t>
+      </w:r>
+      <w:proofErr w:type="gramEnd"/>
+      <w:r>
+        <w:rPr>
+          <w:iCs/>
+        </w:rPr>
+        <w:t xml:space="preserve"> I still want to add them and make them easy to execute.</w:t>
       </w:r>
     </w:p>
     <w:p>
@@ -1699,7 +1863,15 @@
         <w:t>upward</w:t>
       </w:r>
       <w:r>
-        <w:t xml:space="preserve"> component is also increased. (So eggs will mostly bounce up into the sky, giving you more time and a clearer view of where they will land.)</w:t>
+        <w:t xml:space="preserve"> component is also increased. (</w:t>
+      </w:r>
+      <w:proofErr w:type="gramStart"/>
+      <w:r>
+        <w:t>So</w:t>
+      </w:r>
+      <w:proofErr w:type="gramEnd"/>
+      <w:r>
+        <w:t xml:space="preserve"> eggs will mostly bounce up into the sky, giving you more time and a clearer view of where they will land.)</w:t>
       </w:r>
     </w:p>
     <w:p>
@@ -1767,7 +1939,15 @@
         </w:numPr>
       </w:pPr>
       <w:r>
-        <w:t>There’s no realistic damping. Player movement is dampened/stopped quite harshly using my own code, otherwise you get a “slippery slidy” player controller that just makes this game impossible to play.</w:t>
+        <w:t xml:space="preserve">There’s no realistic damping. Player movement is dampened/stopped quite harshly using my own code, otherwise you get a “slippery </w:t>
+      </w:r>
+      <w:proofErr w:type="spellStart"/>
+      <w:r>
+        <w:t>slidy</w:t>
+      </w:r>
+      <w:proofErr w:type="spellEnd"/>
+      <w:r>
+        <w:t>” player controller that just makes this game impossible to play.</w:t>
       </w:r>
     </w:p>
     <w:p>
@@ -1846,7 +2026,15 @@
         </w:numPr>
       </w:pPr>
       <w:r>
-        <w:t>Revealing it when the egg breaks + making it “pickupable”</w:t>
+        <w:t>Revealing it when the egg breaks + making it “</w:t>
+      </w:r>
+      <w:proofErr w:type="spellStart"/>
+      <w:r>
+        <w:t>pickupable</w:t>
+      </w:r>
+      <w:proofErr w:type="spellEnd"/>
+      <w:r>
+        <w:t>”</w:t>
       </w:r>
     </w:p>
     <w:p>
@@ -1938,7 +2126,15 @@
         </w:numPr>
       </w:pPr>
       <w:r>
-        <w:t xml:space="preserve">The game could have a handful of “levels”: one in the desert, one in the forest, one in the city. Each would use that same GridMap as before </w:t>
+        <w:t xml:space="preserve">The game could have a handful of “levels”: one in the desert, one in the forest, one in the city. Each would use that same </w:t>
+      </w:r>
+      <w:proofErr w:type="spellStart"/>
+      <w:r>
+        <w:t>GridMap</w:t>
+      </w:r>
+      <w:proofErr w:type="spellEnd"/>
+      <w:r>
+        <w:t xml:space="preserve"> as before </w:t>
       </w:r>
       <w:r>
         <w:rPr>
@@ -1991,7 +2187,15 @@
         <w:t xml:space="preserve"> core</w:t>
       </w:r>
       <w:r>
-        <w:t xml:space="preserve"> tileset to be </w:t>
+        <w:t xml:space="preserve"> </w:t>
+      </w:r>
+      <w:proofErr w:type="spellStart"/>
+      <w:r>
+        <w:t>tileset</w:t>
+      </w:r>
+      <w:proofErr w:type="spellEnd"/>
+      <w:r>
+        <w:t xml:space="preserve"> to be </w:t>
       </w:r>
       <w:r>
         <w:rPr>
@@ -2239,11 +2443,16 @@
         <w:t>tiny</w:t>
       </w:r>
       <w:r>
-        <w:t xml:space="preserve"> cube, with the sombrero directly on top of that :</w:t>
+        <w:t xml:space="preserve"> cube, with the sombrero directly on top of </w:t>
+      </w:r>
+      <w:proofErr w:type="gramStart"/>
+      <w:r>
+        <w:t>that :</w:t>
       </w:r>
       <w:r>
         <w:t>p</w:t>
       </w:r>
+      <w:proofErr w:type="gramEnd"/>
     </w:p>
     <w:p/>
     <w:p>
@@ -2405,8 +2614,13 @@
       </w:r>
     </w:p>
     <w:p>
-      <w:r>
-        <w:t>So I’m definitely keeping that and making it a core part of the game.</w:t>
+      <w:proofErr w:type="gramStart"/>
+      <w:r>
+        <w:t>So</w:t>
+      </w:r>
+      <w:proofErr w:type="gramEnd"/>
+      <w:r>
+        <w:t xml:space="preserve"> I’m definitely keeping that and making it a core part of the game.</w:t>
       </w:r>
     </w:p>
     <w:p>
@@ -2544,11 +2758,19 @@
           <w:iCs/>
         </w:rPr>
       </w:pPr>
-      <w:r>
-        <w:rPr>
-          <w:iCs/>
-        </w:rPr>
-        <w:t xml:space="preserve">So I had to change it to the following: the area override is </w:t>
+      <w:proofErr w:type="gramStart"/>
+      <w:r>
+        <w:rPr>
+          <w:iCs/>
+        </w:rPr>
+        <w:t>So</w:t>
+      </w:r>
+      <w:proofErr w:type="gramEnd"/>
+      <w:r>
+        <w:rPr>
+          <w:iCs/>
+        </w:rPr>
+        <w:t xml:space="preserve"> I had to change it to the following: the area override is </w:t>
       </w:r>
       <w:r>
         <w:rPr>
@@ -2766,8 +2988,13 @@
     </w:p>
     <w:p>
       <w:r>
-        <w:t>It yielded some interesting ideas for arenas … just not sure if I have the time (or 3D modeling skill) to pull it off :p</w:t>
-      </w:r>
+        <w:t xml:space="preserve">It yielded some interesting ideas for arenas … just not sure if I have the time (or 3D modeling skill) to pull it </w:t>
+      </w:r>
+      <w:proofErr w:type="gramStart"/>
+      <w:r>
+        <w:t>off :p</w:t>
+      </w:r>
+      <w:proofErr w:type="gramEnd"/>
     </w:p>
     <w:p>
       <w:r>
@@ -2966,8 +3193,21 @@
       </w:r>
     </w:p>
     <w:p>
-      <w:r>
-        <w:t>However … this only worked when the player was at the perfect starting position (0,0,0). And once a certain joint had been chosen, switching to a new one later (by e.g. grabbing that powerup) created all sorts of weird glitches.</w:t>
+      <w:proofErr w:type="gramStart"/>
+      <w:r>
+        <w:t>However</w:t>
+      </w:r>
+      <w:proofErr w:type="gramEnd"/>
+      <w:r>
+        <w:t xml:space="preserve"> … this only worked when the player was at the perfect starting position (0,0,0). And once a certain joint had been chosen, switching to a new one later (by </w:t>
+      </w:r>
+      <w:proofErr w:type="gramStart"/>
+      <w:r>
+        <w:t>e.g.</w:t>
+      </w:r>
+      <w:proofErr w:type="gramEnd"/>
+      <w:r>
+        <w:t xml:space="preserve"> grabbing that powerup) created all sorts of weird glitches.</w:t>
       </w:r>
     </w:p>
     <w:p>
@@ -2999,7 +3239,15 @@
         <w:t>checking if there was one</w:t>
       </w:r>
       <w:r>
-        <w:t>. That’s why I was confused for 20 minute as to why joints didn’t do the very simple thing they were supposed to do: there were 2 or 3 joints acting on the body simultaneously.</w:t>
+        <w:t xml:space="preserve">. That’s why I was confused for 20 </w:t>
+      </w:r>
+      <w:proofErr w:type="gramStart"/>
+      <w:r>
+        <w:t>minute</w:t>
+      </w:r>
+      <w:proofErr w:type="gramEnd"/>
+      <w:r>
+        <w:t xml:space="preserve"> as to why joints didn’t do the very simple thing they were supposed to do: there were 2 or 3 joints acting on the body simultaneously.</w:t>
       </w:r>
     </w:p>
     <w:p>
@@ -3028,8 +3276,13 @@
       </w:r>
     </w:p>
     <w:p>
-      <w:r>
-        <w:t>So this is what I ended up doing:</w:t>
+      <w:proofErr w:type="gramStart"/>
+      <w:r>
+        <w:t>So</w:t>
+      </w:r>
+      <w:proofErr w:type="gramEnd"/>
+      <w:r>
+        <w:t xml:space="preserve"> this is what I ended up doing:</w:t>
       </w:r>
     </w:p>
     <w:p>
@@ -3126,7 +3379,20 @@
         <w:t>some</w:t>
       </w:r>
       <w:r>
-        <w:t xml:space="preserve"> way to just say “body.force_physics_update()” to get it immediately, but I couldn’t find it after searching for hours. (If it’s not there, it </w:t>
+        <w:t xml:space="preserve"> way to just say “</w:t>
+      </w:r>
+      <w:proofErr w:type="spellStart"/>
+      <w:proofErr w:type="gramStart"/>
+      <w:r>
+        <w:t>body.force</w:t>
+      </w:r>
+      <w:proofErr w:type="gramEnd"/>
+      <w:r>
+        <w:t>_physics_update</w:t>
+      </w:r>
+      <w:proofErr w:type="spellEnd"/>
+      <w:r>
+        <w:t xml:space="preserve">()” to get it immediately, but I couldn’t find it after searching for hours. (If it’s not there, it </w:t>
       </w:r>
       <w:r>
         <w:rPr>
@@ -3214,7 +3480,23 @@
     </w:p>
     <w:p>
       <w:r>
-        <w:t>(So it’s built from the same GridMap, follows the same physics rules, etcetera. Only, instead of playing the game, you can log in walk to a spot to load that level.)</w:t>
+        <w:t>(</w:t>
+      </w:r>
+      <w:proofErr w:type="gramStart"/>
+      <w:r>
+        <w:t>So</w:t>
+      </w:r>
+      <w:proofErr w:type="gramEnd"/>
+      <w:r>
+        <w:t xml:space="preserve"> it’s built from the same </w:t>
+      </w:r>
+      <w:proofErr w:type="spellStart"/>
+      <w:r>
+        <w:t>GridMap</w:t>
+      </w:r>
+      <w:proofErr w:type="spellEnd"/>
+      <w:r>
+        <w:t>, follows the same physics rules, etcetera. Only, instead of playing the game, you can log in walk to a spot to load that level.)</w:t>
       </w:r>
     </w:p>
     <w:p>
@@ -3383,7 +3665,15 @@
         <w:t>auto deliver</w:t>
       </w:r>
       <w:r>
-        <w:t>. If you can keep them in the air ( = so they don’t break) for 10 seconds, they are delivered.</w:t>
+        <w:t xml:space="preserve">. If you can keep them in the air </w:t>
+      </w:r>
+      <w:proofErr w:type="gramStart"/>
+      <w:r>
+        <w:t>( =</w:t>
+      </w:r>
+      <w:proofErr w:type="gramEnd"/>
+      <w:r>
+        <w:t xml:space="preserve"> so they don’t break) for 10 seconds, they are delivered.</w:t>
       </w:r>
     </w:p>
     <w:p>
@@ -3632,7 +3922,15 @@
         <w:t>separate</w:t>
       </w:r>
       <w:r>
-        <w:t xml:space="preserve"> GridMap called “Floor”. </w:t>
+        <w:t xml:space="preserve"> </w:t>
+      </w:r>
+      <w:proofErr w:type="spellStart"/>
+      <w:r>
+        <w:t>GridMap</w:t>
+      </w:r>
+      <w:proofErr w:type="spellEnd"/>
+      <w:r>
+        <w:t xml:space="preserve"> called “Floor”. </w:t>
       </w:r>
     </w:p>
     <w:p>
@@ -3648,7 +3946,15 @@
         <w:t>Only eggs that hit the Floor are broken.</w:t>
       </w:r>
       <w:r>
-        <w:t xml:space="preserve"> (The other GridMap is used for the edges, environment, decorations, etcetera</w:t>
+        <w:t xml:space="preserve"> (The other </w:t>
+      </w:r>
+      <w:proofErr w:type="spellStart"/>
+      <w:r>
+        <w:t>GridMap</w:t>
+      </w:r>
+      <w:proofErr w:type="spellEnd"/>
+      <w:r>
+        <w:t xml:space="preserve"> is used for the edges, environment, decorations, etcetera</w:t>
       </w:r>
       <w:r>
         <w:t>. No fun if those break eggs too.</w:t>
@@ -3666,33 +3972,25 @@
         </w:numPr>
       </w:pPr>
       <w:r>
-        <w:t>Additionally, they only break if the collision</w:t>
-      </w:r>
-      <w:r>
-        <w:t xml:space="preserve"> normal </w:t>
-      </w:r>
-      <w:r>
-        <w:t>is</w:t>
-      </w:r>
-      <w:r>
-        <w:t xml:space="preserve"> pointing </w:t>
-      </w:r>
-      <w:r>
-        <w:rPr>
-          <w:i/>
-          <w:iCs/>
-        </w:rPr>
-        <w:t>upward</w:t>
-      </w:r>
-      <w:r>
-        <w:rPr>
-          <w:i/>
-          <w:iCs/>
-        </w:rPr>
-        <w:t xml:space="preserve">. </w:t>
-      </w:r>
-      <w:r>
-        <w:t xml:space="preserve">(In other words, they fell down on it, instead of hitting e.g. the </w:t>
+        <w:t xml:space="preserve">Additionally, they only break if the collision normal is pointing </w:t>
+      </w:r>
+      <w:r>
+        <w:rPr>
+          <w:i/>
+          <w:iCs/>
+        </w:rPr>
+        <w:t xml:space="preserve">upward. </w:t>
+      </w:r>
+      <w:r>
+        <w:t xml:space="preserve">(In other words, they fell down on it, instead of hitting </w:t>
+      </w:r>
+      <w:proofErr w:type="gramStart"/>
+      <w:r>
+        <w:t>e.g.</w:t>
+      </w:r>
+      <w:proofErr w:type="gramEnd"/>
+      <w:r>
+        <w:t xml:space="preserve"> the </w:t>
       </w:r>
       <w:r>
         <w:rPr>
@@ -3732,6 +4030,299 @@
       <w:r>
         <w:t xml:space="preserve"> break, but they don’t, and vice versa. But if that only happens 1% of the time, we’re fine.</w:t>
       </w:r>
+    </w:p>
+    <w:p/>
+    <w:p>
+      <w:pPr>
+        <w:pStyle w:val="Heading2"/>
+      </w:pPr>
+      <w:r>
+        <w:t>Some doubts</w:t>
+      </w:r>
+    </w:p>
+    <w:p>
+      <w:r>
+        <w:t>Right now, we have a perfectly playable game, with two arenas (</w:t>
+      </w:r>
+      <w:r>
+        <w:rPr>
+          <w:i/>
+          <w:iCs/>
+        </w:rPr>
+        <w:t>training</w:t>
+      </w:r>
+      <w:r>
+        <w:t xml:space="preserve"> and </w:t>
+      </w:r>
+      <w:r>
+        <w:rPr>
+          <w:i/>
+          <w:iCs/>
+        </w:rPr>
+        <w:t>forest</w:t>
+      </w:r>
+      <w:r>
+        <w:t>) and a menu.</w:t>
+      </w:r>
+    </w:p>
+    <w:p>
+      <w:r>
+        <w:t xml:space="preserve">But … it’s not great yet. Sometimes it’s very boring (you’re just waiting for a few seconds until an egg finally comes down), at other times it’s near impossible (it’s </w:t>
+      </w:r>
+      <w:r>
+        <w:rPr>
+          <w:i/>
+          <w:iCs/>
+        </w:rPr>
+        <w:t>really</w:t>
+      </w:r>
+      <w:r>
+        <w:t xml:space="preserve"> hard to aim eggs and get them where they need to go)</w:t>
+      </w:r>
+    </w:p>
+    <w:p>
+      <w:r>
+        <w:t xml:space="preserve">Another annoyance are the </w:t>
+      </w:r>
+      <w:r>
+        <w:rPr>
+          <w:i/>
+          <w:iCs/>
+        </w:rPr>
+        <w:t>edges</w:t>
+      </w:r>
+      <w:r>
+        <w:t xml:space="preserve"> and </w:t>
+      </w:r>
+      <w:r>
+        <w:rPr>
+          <w:i/>
+          <w:iCs/>
+        </w:rPr>
+        <w:t>corners</w:t>
+      </w:r>
+      <w:r>
+        <w:t xml:space="preserve"> of the map: eggs often get a bit “stuck” there, and it takes a while before they’re really sent back into the level.</w:t>
+      </w:r>
+    </w:p>
+    <w:p>
+      <w:r>
+        <w:t>Here’s how I sought to fix this:</w:t>
+      </w:r>
+    </w:p>
+    <w:p>
+      <w:pPr>
+        <w:pStyle w:val="ListParagraph"/>
+        <w:numPr>
+          <w:ilvl w:val="0"/>
+          <w:numId w:val="35"/>
+        </w:numPr>
+      </w:pPr>
+      <w:r>
+        <w:t>I increased the gravity scale on eggs (from 1 to 2, to be specific). This made them fall down way quicker, which just feels better and a more accurate tempo. (To compensate, all bouncing forces on the eggs are stronger.)</w:t>
+      </w:r>
+    </w:p>
+    <w:p>
+      <w:pPr>
+        <w:pStyle w:val="ListParagraph"/>
+        <w:numPr>
+          <w:ilvl w:val="0"/>
+          <w:numId w:val="35"/>
+        </w:numPr>
+      </w:pPr>
+      <w:r>
+        <w:t xml:space="preserve">The bouncing force on walls is </w:t>
+      </w:r>
+      <w:r>
+        <w:rPr>
+          <w:i/>
+          <w:iCs/>
+        </w:rPr>
+        <w:t>stronger</w:t>
+      </w:r>
+      <w:r>
+        <w:t xml:space="preserve"> in the direction towards the center of the map. Basically, this direction is artificially made more important in the physics.</w:t>
+      </w:r>
+    </w:p>
+    <w:p>
+      <w:pPr>
+        <w:pStyle w:val="ListParagraph"/>
+        <w:numPr>
+          <w:ilvl w:val="0"/>
+          <w:numId w:val="35"/>
+        </w:numPr>
+      </w:pPr>
+      <w:r>
+        <w:t>The bump in the middle of the sombrero was increased in height, allowing you to catch and steer eggs more.</w:t>
+      </w:r>
+    </w:p>
+    <w:p>
+      <w:pPr>
+        <w:pStyle w:val="ListParagraph"/>
+        <w:numPr>
+          <w:ilvl w:val="0"/>
+          <w:numId w:val="35"/>
+        </w:numPr>
+      </w:pPr>
+      <w:r>
+        <w:t xml:space="preserve">Delivery locations for eggs have a slight </w:t>
+      </w:r>
+      <w:r>
+        <w:rPr>
+          <w:i/>
+          <w:iCs/>
+        </w:rPr>
+        <w:t>force field</w:t>
+      </w:r>
+      <w:r>
+        <w:t xml:space="preserve"> around them, pulling eggs into it.</w:t>
+      </w:r>
+    </w:p>
+    <w:p>
+      <w:pPr>
+        <w:pStyle w:val="ListParagraph"/>
+        <w:numPr>
+          <w:ilvl w:val="0"/>
+          <w:numId w:val="35"/>
+        </w:numPr>
+      </w:pPr>
+      <w:r>
+        <w:t xml:space="preserve">I should design maps to always have </w:t>
+      </w:r>
+      <w:r>
+        <w:rPr>
+          <w:i/>
+          <w:iCs/>
+        </w:rPr>
+        <w:t>something</w:t>
+      </w:r>
+      <w:r>
+        <w:t xml:space="preserve"> in the corners to prevent eggs getting stuck there. Something as simple as a tree, or a slanted stone, would make the bounces more varied and towards the center of the level.</w:t>
+      </w:r>
+    </w:p>
+    <w:p>
+      <w:r>
+        <w:t>Although these are great improvements, it does feel a bit like applying band-aids.</w:t>
+      </w:r>
+    </w:p>
+    <w:p>
+      <w:r>
+        <w:t>Maybe I should rethink the core idea of the game and be a bit smarter about that.</w:t>
+      </w:r>
+      <w:r>
+        <w:t xml:space="preserve"> Some ideas:</w:t>
+      </w:r>
+    </w:p>
+    <w:p>
+      <w:pPr>
+        <w:pStyle w:val="ListParagraph"/>
+        <w:numPr>
+          <w:ilvl w:val="0"/>
+          <w:numId w:val="36"/>
+        </w:numPr>
+      </w:pPr>
+      <w:r>
+        <w:t xml:space="preserve">Not necessarily an </w:t>
+      </w:r>
+      <w:r>
+        <w:rPr>
+          <w:i/>
+          <w:iCs/>
+        </w:rPr>
+        <w:t>easier</w:t>
+      </w:r>
+      <w:r>
+        <w:t xml:space="preserve"> way to deliver, but more </w:t>
+      </w:r>
+      <w:r>
+        <w:rPr>
+          <w:i/>
+          <w:iCs/>
+        </w:rPr>
+        <w:t>consistent</w:t>
+      </w:r>
+      <w:r>
+        <w:t xml:space="preserve"> and something you can </w:t>
+      </w:r>
+      <w:r>
+        <w:t>improve at</w:t>
+      </w:r>
+      <w:r>
+        <w:t xml:space="preserve"> over time.</w:t>
+      </w:r>
+    </w:p>
+    <w:p>
+      <w:pPr>
+        <w:pStyle w:val="ListParagraph"/>
+        <w:numPr>
+          <w:ilvl w:val="0"/>
+          <w:numId w:val="36"/>
+        </w:numPr>
+      </w:pPr>
+      <w:r>
+        <w:t xml:space="preserve">Different methods of delivery: the easiest one is </w:t>
+      </w:r>
+      <w:r>
+        <w:rPr>
+          <w:i/>
+          <w:iCs/>
+        </w:rPr>
+        <w:t>really easy</w:t>
+      </w:r>
+      <w:r>
+        <w:t>, but only gives 1 point. Harder ones give more points.</w:t>
+      </w:r>
+    </w:p>
+    <w:p>
+      <w:pPr>
+        <w:pStyle w:val="ListParagraph"/>
+        <w:numPr>
+          <w:ilvl w:val="0"/>
+          <w:numId w:val="36"/>
+        </w:numPr>
+      </w:pPr>
+      <w:r>
+        <w:lastRenderedPageBreak/>
+        <w:t xml:space="preserve">An extra rule about </w:t>
+      </w:r>
+      <w:r>
+        <w:t>how</w:t>
+      </w:r>
+      <w:r>
+        <w:t xml:space="preserve"> </w:t>
+      </w:r>
+      <w:r>
+        <w:rPr>
+          <w:i/>
+          <w:iCs/>
+        </w:rPr>
+        <w:t>often</w:t>
+      </w:r>
+      <w:r>
+        <w:t xml:space="preserve"> an egg bounced? Or how many different </w:t>
+      </w:r>
+      <w:r>
+        <w:rPr>
+          <w:i/>
+          <w:iCs/>
+        </w:rPr>
+        <w:t>players</w:t>
+      </w:r>
+      <w:r>
+        <w:t xml:space="preserve"> it touched? </w:t>
+      </w:r>
+      <w:r>
+        <w:t>(For example: an egg can only be delivered after X bounces. Or it becomes worth more over time.)</w:t>
+      </w:r>
+    </w:p>
+    <w:p>
+      <w:pPr>
+        <w:pStyle w:val="ListParagraph"/>
+        <w:numPr>
+          <w:ilvl w:val="0"/>
+          <w:numId w:val="36"/>
+        </w:numPr>
+      </w:pPr>
     </w:p>
     <w:sectPr>
       <w:pgSz w:w="12240" w:h="15840"/>
@@ -4311,6 +4902,119 @@
     </w:lvl>
   </w:abstractNum>
   <w:abstractNum w:abstractNumId="5" w15:restartNumberingAfterBreak="0">
+    <w:nsid w:val="1404190D"/>
+    <w:multiLevelType w:val="hybridMultilevel"/>
+    <w:tmpl w:val="5A0873EC"/>
+    <w:lvl w:ilvl="0" w:tplc="04090001">
+      <w:start w:val="1"/>
+      <w:numFmt w:val="bullet"/>
+      <w:lvlText w:val=""/>
+      <w:lvlJc w:val="left"/>
+      <w:pPr>
+        <w:ind w:left="720" w:hanging="360"/>
+      </w:pPr>
+      <w:rPr>
+        <w:rFonts w:ascii="Symbol" w:hAnsi="Symbol" w:hint="default"/>
+      </w:rPr>
+    </w:lvl>
+    <w:lvl w:ilvl="1" w:tplc="04090003" w:tentative="1">
+      <w:start w:val="1"/>
+      <w:numFmt w:val="bullet"/>
+      <w:lvlText w:val="o"/>
+      <w:lvlJc w:val="left"/>
+      <w:pPr>
+        <w:ind w:left="1440" w:hanging="360"/>
+      </w:pPr>
+      <w:rPr>
+        <w:rFonts w:ascii="Courier New" w:hAnsi="Courier New" w:cs="Courier New" w:hint="default"/>
+      </w:rPr>
+    </w:lvl>
+    <w:lvl w:ilvl="2" w:tplc="04090005" w:tentative="1">
+      <w:start w:val="1"/>
+      <w:numFmt w:val="bullet"/>
+      <w:lvlText w:val=""/>
+      <w:lvlJc w:val="left"/>
+      <w:pPr>
+        <w:ind w:left="2160" w:hanging="360"/>
+      </w:pPr>
+      <w:rPr>
+        <w:rFonts w:ascii="Wingdings" w:hAnsi="Wingdings" w:hint="default"/>
+      </w:rPr>
+    </w:lvl>
+    <w:lvl w:ilvl="3" w:tplc="04090001" w:tentative="1">
+      <w:start w:val="1"/>
+      <w:numFmt w:val="bullet"/>
+      <w:lvlText w:val=""/>
+      <w:lvlJc w:val="left"/>
+      <w:pPr>
+        <w:ind w:left="2880" w:hanging="360"/>
+      </w:pPr>
+      <w:rPr>
+        <w:rFonts w:ascii="Symbol" w:hAnsi="Symbol" w:hint="default"/>
+      </w:rPr>
+    </w:lvl>
+    <w:lvl w:ilvl="4" w:tplc="04090003" w:tentative="1">
+      <w:start w:val="1"/>
+      <w:numFmt w:val="bullet"/>
+      <w:lvlText w:val="o"/>
+      <w:lvlJc w:val="left"/>
+      <w:pPr>
+        <w:ind w:left="3600" w:hanging="360"/>
+      </w:pPr>
+      <w:rPr>
+        <w:rFonts w:ascii="Courier New" w:hAnsi="Courier New" w:cs="Courier New" w:hint="default"/>
+      </w:rPr>
+    </w:lvl>
+    <w:lvl w:ilvl="5" w:tplc="04090005" w:tentative="1">
+      <w:start w:val="1"/>
+      <w:numFmt w:val="bullet"/>
+      <w:lvlText w:val=""/>
+      <w:lvlJc w:val="left"/>
+      <w:pPr>
+        <w:ind w:left="4320" w:hanging="360"/>
+      </w:pPr>
+      <w:rPr>
+        <w:rFonts w:ascii="Wingdings" w:hAnsi="Wingdings" w:hint="default"/>
+      </w:rPr>
+    </w:lvl>
+    <w:lvl w:ilvl="6" w:tplc="04090001" w:tentative="1">
+      <w:start w:val="1"/>
+      <w:numFmt w:val="bullet"/>
+      <w:lvlText w:val=""/>
+      <w:lvlJc w:val="left"/>
+      <w:pPr>
+        <w:ind w:left="5040" w:hanging="360"/>
+      </w:pPr>
+      <w:rPr>
+        <w:rFonts w:ascii="Symbol" w:hAnsi="Symbol" w:hint="default"/>
+      </w:rPr>
+    </w:lvl>
+    <w:lvl w:ilvl="7" w:tplc="04090003" w:tentative="1">
+      <w:start w:val="1"/>
+      <w:numFmt w:val="bullet"/>
+      <w:lvlText w:val="o"/>
+      <w:lvlJc w:val="left"/>
+      <w:pPr>
+        <w:ind w:left="5760" w:hanging="360"/>
+      </w:pPr>
+      <w:rPr>
+        <w:rFonts w:ascii="Courier New" w:hAnsi="Courier New" w:cs="Courier New" w:hint="default"/>
+      </w:rPr>
+    </w:lvl>
+    <w:lvl w:ilvl="8" w:tplc="04090005" w:tentative="1">
+      <w:start w:val="1"/>
+      <w:numFmt w:val="bullet"/>
+      <w:lvlText w:val=""/>
+      <w:lvlJc w:val="left"/>
+      <w:pPr>
+        <w:ind w:left="6480" w:hanging="360"/>
+      </w:pPr>
+      <w:rPr>
+        <w:rFonts w:ascii="Wingdings" w:hAnsi="Wingdings" w:hint="default"/>
+      </w:rPr>
+    </w:lvl>
+  </w:abstractNum>
+  <w:abstractNum w:abstractNumId="6" w15:restartNumberingAfterBreak="0">
     <w:nsid w:val="1D5D3937"/>
     <w:multiLevelType w:val="hybridMultilevel"/>
     <w:tmpl w:val="673E1B60"/>
@@ -4423,7 +5127,7 @@
       </w:rPr>
     </w:lvl>
   </w:abstractNum>
-  <w:abstractNum w:abstractNumId="6" w15:restartNumberingAfterBreak="0">
+  <w:abstractNum w:abstractNumId="7" w15:restartNumberingAfterBreak="0">
     <w:nsid w:val="20562DBD"/>
     <w:multiLevelType w:val="hybridMultilevel"/>
     <w:tmpl w:val="D29ADE8A"/>
@@ -4536,7 +5240,7 @@
       </w:rPr>
     </w:lvl>
   </w:abstractNum>
-  <w:abstractNum w:abstractNumId="7" w15:restartNumberingAfterBreak="0">
+  <w:abstractNum w:abstractNumId="8" w15:restartNumberingAfterBreak="0">
     <w:nsid w:val="236B03E0"/>
     <w:multiLevelType w:val="hybridMultilevel"/>
     <w:tmpl w:val="A7DE8858"/>
@@ -4649,7 +5353,7 @@
       </w:rPr>
     </w:lvl>
   </w:abstractNum>
-  <w:abstractNum w:abstractNumId="8" w15:restartNumberingAfterBreak="0">
+  <w:abstractNum w:abstractNumId="9" w15:restartNumberingAfterBreak="0">
     <w:nsid w:val="281A1D3E"/>
     <w:multiLevelType w:val="hybridMultilevel"/>
     <w:tmpl w:val="2DBE6166"/>
@@ -4762,7 +5466,7 @@
       </w:rPr>
     </w:lvl>
   </w:abstractNum>
-  <w:abstractNum w:abstractNumId="9" w15:restartNumberingAfterBreak="0">
+  <w:abstractNum w:abstractNumId="10" w15:restartNumberingAfterBreak="0">
     <w:nsid w:val="2B8B2965"/>
     <w:multiLevelType w:val="hybridMultilevel"/>
     <w:tmpl w:val="99A264BA"/>
@@ -4875,7 +5579,7 @@
       </w:rPr>
     </w:lvl>
   </w:abstractNum>
-  <w:abstractNum w:abstractNumId="10" w15:restartNumberingAfterBreak="0">
+  <w:abstractNum w:abstractNumId="11" w15:restartNumberingAfterBreak="0">
     <w:nsid w:val="2EA47F1B"/>
     <w:multiLevelType w:val="hybridMultilevel"/>
     <w:tmpl w:val="E9DE6CBE"/>
@@ -4988,7 +5692,7 @@
       </w:rPr>
     </w:lvl>
   </w:abstractNum>
-  <w:abstractNum w:abstractNumId="11" w15:restartNumberingAfterBreak="0">
+  <w:abstractNum w:abstractNumId="12" w15:restartNumberingAfterBreak="0">
     <w:nsid w:val="2ECD3811"/>
     <w:multiLevelType w:val="hybridMultilevel"/>
     <w:tmpl w:val="2FE864EC"/>
@@ -5101,7 +5805,7 @@
       </w:rPr>
     </w:lvl>
   </w:abstractNum>
-  <w:abstractNum w:abstractNumId="12" w15:restartNumberingAfterBreak="0">
+  <w:abstractNum w:abstractNumId="13" w15:restartNumberingAfterBreak="0">
     <w:nsid w:val="33063CCB"/>
     <w:multiLevelType w:val="hybridMultilevel"/>
     <w:tmpl w:val="F208E4C8"/>
@@ -5214,7 +5918,7 @@
       </w:rPr>
     </w:lvl>
   </w:abstractNum>
-  <w:abstractNum w:abstractNumId="13" w15:restartNumberingAfterBreak="0">
+  <w:abstractNum w:abstractNumId="14" w15:restartNumberingAfterBreak="0">
     <w:nsid w:val="342A7A04"/>
     <w:multiLevelType w:val="hybridMultilevel"/>
     <w:tmpl w:val="7764CE62"/>
@@ -5327,7 +6031,7 @@
       </w:rPr>
     </w:lvl>
   </w:abstractNum>
-  <w:abstractNum w:abstractNumId="14" w15:restartNumberingAfterBreak="0">
+  <w:abstractNum w:abstractNumId="15" w15:restartNumberingAfterBreak="0">
     <w:nsid w:val="369112D4"/>
     <w:multiLevelType w:val="hybridMultilevel"/>
     <w:tmpl w:val="F76A6614"/>
@@ -5440,7 +6144,7 @@
       </w:rPr>
     </w:lvl>
   </w:abstractNum>
-  <w:abstractNum w:abstractNumId="15" w15:restartNumberingAfterBreak="0">
+  <w:abstractNum w:abstractNumId="16" w15:restartNumberingAfterBreak="0">
     <w:nsid w:val="39F352FC"/>
     <w:multiLevelType w:val="hybridMultilevel"/>
     <w:tmpl w:val="A8F43108"/>
@@ -5553,7 +6257,7 @@
       </w:rPr>
     </w:lvl>
   </w:abstractNum>
-  <w:abstractNum w:abstractNumId="16" w15:restartNumberingAfterBreak="0">
+  <w:abstractNum w:abstractNumId="17" w15:restartNumberingAfterBreak="0">
     <w:nsid w:val="3DBF7BAA"/>
     <w:multiLevelType w:val="hybridMultilevel"/>
     <w:tmpl w:val="E5F473D8"/>
@@ -5666,7 +6370,7 @@
       </w:rPr>
     </w:lvl>
   </w:abstractNum>
-  <w:abstractNum w:abstractNumId="17" w15:restartNumberingAfterBreak="0">
+  <w:abstractNum w:abstractNumId="18" w15:restartNumberingAfterBreak="0">
     <w:nsid w:val="449E287B"/>
     <w:multiLevelType w:val="hybridMultilevel"/>
     <w:tmpl w:val="495CC50E"/>
@@ -5779,7 +6483,7 @@
       </w:rPr>
     </w:lvl>
   </w:abstractNum>
-  <w:abstractNum w:abstractNumId="18" w15:restartNumberingAfterBreak="0">
+  <w:abstractNum w:abstractNumId="19" w15:restartNumberingAfterBreak="0">
     <w:nsid w:val="46A311F1"/>
     <w:multiLevelType w:val="hybridMultilevel"/>
     <w:tmpl w:val="09A8D0DE"/>
@@ -5892,7 +6596,7 @@
       </w:rPr>
     </w:lvl>
   </w:abstractNum>
-  <w:abstractNum w:abstractNumId="19" w15:restartNumberingAfterBreak="0">
+  <w:abstractNum w:abstractNumId="20" w15:restartNumberingAfterBreak="0">
     <w:nsid w:val="4B2F0C67"/>
     <w:multiLevelType w:val="hybridMultilevel"/>
     <w:tmpl w:val="E4809974"/>
@@ -6005,7 +6709,7 @@
       </w:rPr>
     </w:lvl>
   </w:abstractNum>
-  <w:abstractNum w:abstractNumId="20" w15:restartNumberingAfterBreak="0">
+  <w:abstractNum w:abstractNumId="21" w15:restartNumberingAfterBreak="0">
     <w:nsid w:val="518B1407"/>
     <w:multiLevelType w:val="hybridMultilevel"/>
     <w:tmpl w:val="26DC2314"/>
@@ -6118,7 +6822,7 @@
       </w:rPr>
     </w:lvl>
   </w:abstractNum>
-  <w:abstractNum w:abstractNumId="21" w15:restartNumberingAfterBreak="0">
+  <w:abstractNum w:abstractNumId="22" w15:restartNumberingAfterBreak="0">
     <w:nsid w:val="51DF2D68"/>
     <w:multiLevelType w:val="hybridMultilevel"/>
     <w:tmpl w:val="4824DD5C"/>
@@ -6231,7 +6935,7 @@
       </w:rPr>
     </w:lvl>
   </w:abstractNum>
-  <w:abstractNum w:abstractNumId="22" w15:restartNumberingAfterBreak="0">
+  <w:abstractNum w:abstractNumId="23" w15:restartNumberingAfterBreak="0">
     <w:nsid w:val="522352E8"/>
     <w:multiLevelType w:val="hybridMultilevel"/>
     <w:tmpl w:val="B2EC8B64"/>
@@ -6344,7 +7048,7 @@
       </w:rPr>
     </w:lvl>
   </w:abstractNum>
-  <w:abstractNum w:abstractNumId="23" w15:restartNumberingAfterBreak="0">
+  <w:abstractNum w:abstractNumId="24" w15:restartNumberingAfterBreak="0">
     <w:nsid w:val="58237C81"/>
     <w:multiLevelType w:val="hybridMultilevel"/>
     <w:tmpl w:val="7E4CBD8A"/>
@@ -6457,7 +7161,7 @@
       </w:rPr>
     </w:lvl>
   </w:abstractNum>
-  <w:abstractNum w:abstractNumId="24" w15:restartNumberingAfterBreak="0">
+  <w:abstractNum w:abstractNumId="25" w15:restartNumberingAfterBreak="0">
     <w:nsid w:val="5E3023F5"/>
     <w:multiLevelType w:val="hybridMultilevel"/>
     <w:tmpl w:val="4BBA7FC8"/>
@@ -6570,7 +7274,7 @@
       </w:rPr>
     </w:lvl>
   </w:abstractNum>
-  <w:abstractNum w:abstractNumId="25" w15:restartNumberingAfterBreak="0">
+  <w:abstractNum w:abstractNumId="26" w15:restartNumberingAfterBreak="0">
     <w:nsid w:val="607E7B48"/>
     <w:multiLevelType w:val="hybridMultilevel"/>
     <w:tmpl w:val="A6ACC26A"/>
@@ -6683,7 +7387,7 @@
       </w:rPr>
     </w:lvl>
   </w:abstractNum>
-  <w:abstractNum w:abstractNumId="26" w15:restartNumberingAfterBreak="0">
+  <w:abstractNum w:abstractNumId="27" w15:restartNumberingAfterBreak="0">
     <w:nsid w:val="60F0231D"/>
     <w:multiLevelType w:val="hybridMultilevel"/>
     <w:tmpl w:val="922E8B60"/>
@@ -6796,7 +7500,7 @@
       </w:rPr>
     </w:lvl>
   </w:abstractNum>
-  <w:abstractNum w:abstractNumId="27" w15:restartNumberingAfterBreak="0">
+  <w:abstractNum w:abstractNumId="28" w15:restartNumberingAfterBreak="0">
     <w:nsid w:val="61E85EF2"/>
     <w:multiLevelType w:val="hybridMultilevel"/>
     <w:tmpl w:val="79F63DC0"/>
@@ -6909,7 +7613,7 @@
       </w:rPr>
     </w:lvl>
   </w:abstractNum>
-  <w:abstractNum w:abstractNumId="28" w15:restartNumberingAfterBreak="0">
+  <w:abstractNum w:abstractNumId="29" w15:restartNumberingAfterBreak="0">
     <w:nsid w:val="68D16B20"/>
     <w:multiLevelType w:val="hybridMultilevel"/>
     <w:tmpl w:val="13FE43C6"/>
@@ -7022,7 +7726,120 @@
       </w:rPr>
     </w:lvl>
   </w:abstractNum>
-  <w:abstractNum w:abstractNumId="29" w15:restartNumberingAfterBreak="0">
+  <w:abstractNum w:abstractNumId="30" w15:restartNumberingAfterBreak="0">
+    <w:nsid w:val="6A6208A8"/>
+    <w:multiLevelType w:val="hybridMultilevel"/>
+    <w:tmpl w:val="9C2E0040"/>
+    <w:lvl w:ilvl="0" w:tplc="04090001">
+      <w:start w:val="1"/>
+      <w:numFmt w:val="bullet"/>
+      <w:lvlText w:val=""/>
+      <w:lvlJc w:val="left"/>
+      <w:pPr>
+        <w:ind w:left="720" w:hanging="360"/>
+      </w:pPr>
+      <w:rPr>
+        <w:rFonts w:ascii="Symbol" w:hAnsi="Symbol" w:hint="default"/>
+      </w:rPr>
+    </w:lvl>
+    <w:lvl w:ilvl="1" w:tplc="04090003" w:tentative="1">
+      <w:start w:val="1"/>
+      <w:numFmt w:val="bullet"/>
+      <w:lvlText w:val="o"/>
+      <w:lvlJc w:val="left"/>
+      <w:pPr>
+        <w:ind w:left="1440" w:hanging="360"/>
+      </w:pPr>
+      <w:rPr>
+        <w:rFonts w:ascii="Courier New" w:hAnsi="Courier New" w:cs="Courier New" w:hint="default"/>
+      </w:rPr>
+    </w:lvl>
+    <w:lvl w:ilvl="2" w:tplc="04090005" w:tentative="1">
+      <w:start w:val="1"/>
+      <w:numFmt w:val="bullet"/>
+      <w:lvlText w:val=""/>
+      <w:lvlJc w:val="left"/>
+      <w:pPr>
+        <w:ind w:left="2160" w:hanging="360"/>
+      </w:pPr>
+      <w:rPr>
+        <w:rFonts w:ascii="Wingdings" w:hAnsi="Wingdings" w:hint="default"/>
+      </w:rPr>
+    </w:lvl>
+    <w:lvl w:ilvl="3" w:tplc="04090001" w:tentative="1">
+      <w:start w:val="1"/>
+      <w:numFmt w:val="bullet"/>
+      <w:lvlText w:val=""/>
+      <w:lvlJc w:val="left"/>
+      <w:pPr>
+        <w:ind w:left="2880" w:hanging="360"/>
+      </w:pPr>
+      <w:rPr>
+        <w:rFonts w:ascii="Symbol" w:hAnsi="Symbol" w:hint="default"/>
+      </w:rPr>
+    </w:lvl>
+    <w:lvl w:ilvl="4" w:tplc="04090003" w:tentative="1">
+      <w:start w:val="1"/>
+      <w:numFmt w:val="bullet"/>
+      <w:lvlText w:val="o"/>
+      <w:lvlJc w:val="left"/>
+      <w:pPr>
+        <w:ind w:left="3600" w:hanging="360"/>
+      </w:pPr>
+      <w:rPr>
+        <w:rFonts w:ascii="Courier New" w:hAnsi="Courier New" w:cs="Courier New" w:hint="default"/>
+      </w:rPr>
+    </w:lvl>
+    <w:lvl w:ilvl="5" w:tplc="04090005" w:tentative="1">
+      <w:start w:val="1"/>
+      <w:numFmt w:val="bullet"/>
+      <w:lvlText w:val=""/>
+      <w:lvlJc w:val="left"/>
+      <w:pPr>
+        <w:ind w:left="4320" w:hanging="360"/>
+      </w:pPr>
+      <w:rPr>
+        <w:rFonts w:ascii="Wingdings" w:hAnsi="Wingdings" w:hint="default"/>
+      </w:rPr>
+    </w:lvl>
+    <w:lvl w:ilvl="6" w:tplc="04090001" w:tentative="1">
+      <w:start w:val="1"/>
+      <w:numFmt w:val="bullet"/>
+      <w:lvlText w:val=""/>
+      <w:lvlJc w:val="left"/>
+      <w:pPr>
+        <w:ind w:left="5040" w:hanging="360"/>
+      </w:pPr>
+      <w:rPr>
+        <w:rFonts w:ascii="Symbol" w:hAnsi="Symbol" w:hint="default"/>
+      </w:rPr>
+    </w:lvl>
+    <w:lvl w:ilvl="7" w:tplc="04090003" w:tentative="1">
+      <w:start w:val="1"/>
+      <w:numFmt w:val="bullet"/>
+      <w:lvlText w:val="o"/>
+      <w:lvlJc w:val="left"/>
+      <w:pPr>
+        <w:ind w:left="5760" w:hanging="360"/>
+      </w:pPr>
+      <w:rPr>
+        <w:rFonts w:ascii="Courier New" w:hAnsi="Courier New" w:cs="Courier New" w:hint="default"/>
+      </w:rPr>
+    </w:lvl>
+    <w:lvl w:ilvl="8" w:tplc="04090005" w:tentative="1">
+      <w:start w:val="1"/>
+      <w:numFmt w:val="bullet"/>
+      <w:lvlText w:val=""/>
+      <w:lvlJc w:val="left"/>
+      <w:pPr>
+        <w:ind w:left="6480" w:hanging="360"/>
+      </w:pPr>
+      <w:rPr>
+        <w:rFonts w:ascii="Wingdings" w:hAnsi="Wingdings" w:hint="default"/>
+      </w:rPr>
+    </w:lvl>
+  </w:abstractNum>
+  <w:abstractNum w:abstractNumId="31" w15:restartNumberingAfterBreak="0">
     <w:nsid w:val="6F850788"/>
     <w:multiLevelType w:val="hybridMultilevel"/>
     <w:tmpl w:val="23EC98E6"/>
@@ -7135,7 +7952,7 @@
       </w:rPr>
     </w:lvl>
   </w:abstractNum>
-  <w:abstractNum w:abstractNumId="30" w15:restartNumberingAfterBreak="0">
+  <w:abstractNum w:abstractNumId="32" w15:restartNumberingAfterBreak="0">
     <w:nsid w:val="710C3B49"/>
     <w:multiLevelType w:val="hybridMultilevel"/>
     <w:tmpl w:val="53C40AFA"/>
@@ -7248,7 +8065,7 @@
       </w:rPr>
     </w:lvl>
   </w:abstractNum>
-  <w:abstractNum w:abstractNumId="31" w15:restartNumberingAfterBreak="0">
+  <w:abstractNum w:abstractNumId="33" w15:restartNumberingAfterBreak="0">
     <w:nsid w:val="72C07C91"/>
     <w:multiLevelType w:val="hybridMultilevel"/>
     <w:tmpl w:val="2A6CB9E0"/>
@@ -7361,7 +8178,7 @@
       </w:rPr>
     </w:lvl>
   </w:abstractNum>
-  <w:abstractNum w:abstractNumId="32" w15:restartNumberingAfterBreak="0">
+  <w:abstractNum w:abstractNumId="34" w15:restartNumberingAfterBreak="0">
     <w:nsid w:val="7C843785"/>
     <w:multiLevelType w:val="hybridMultilevel"/>
     <w:tmpl w:val="644E6E4E"/>
@@ -7474,7 +8291,7 @@
       </w:rPr>
     </w:lvl>
   </w:abstractNum>
-  <w:abstractNum w:abstractNumId="33" w15:restartNumberingAfterBreak="0">
+  <w:abstractNum w:abstractNumId="35" w15:restartNumberingAfterBreak="0">
     <w:nsid w:val="7FED0043"/>
     <w:multiLevelType w:val="hybridMultilevel"/>
     <w:tmpl w:val="5ADE626E"/>
@@ -7588,106 +8405,112 @@
     </w:lvl>
   </w:abstractNum>
   <w:num w:numId="1">
-    <w:abstractNumId w:val="24"/>
+    <w:abstractNumId w:val="25"/>
   </w:num>
   <w:num w:numId="2">
-    <w:abstractNumId w:val="7"/>
+    <w:abstractNumId w:val="8"/>
   </w:num>
   <w:num w:numId="3">
-    <w:abstractNumId w:val="33"/>
+    <w:abstractNumId w:val="35"/>
   </w:num>
   <w:num w:numId="4">
     <w:abstractNumId w:val="4"/>
   </w:num>
   <w:num w:numId="5">
-    <w:abstractNumId w:val="32"/>
+    <w:abstractNumId w:val="34"/>
   </w:num>
   <w:num w:numId="6">
-    <w:abstractNumId w:val="5"/>
+    <w:abstractNumId w:val="6"/>
   </w:num>
   <w:num w:numId="7">
     <w:abstractNumId w:val="1"/>
   </w:num>
   <w:num w:numId="8">
-    <w:abstractNumId w:val="29"/>
+    <w:abstractNumId w:val="31"/>
   </w:num>
   <w:num w:numId="9">
-    <w:abstractNumId w:val="10"/>
+    <w:abstractNumId w:val="11"/>
   </w:num>
   <w:num w:numId="10">
-    <w:abstractNumId w:val="12"/>
+    <w:abstractNumId w:val="13"/>
   </w:num>
   <w:num w:numId="11">
     <w:abstractNumId w:val="2"/>
   </w:num>
   <w:num w:numId="12">
+    <w:abstractNumId w:val="20"/>
+  </w:num>
+  <w:num w:numId="13">
+    <w:abstractNumId w:val="33"/>
+  </w:num>
+  <w:num w:numId="14">
+    <w:abstractNumId w:val="32"/>
+  </w:num>
+  <w:num w:numId="15">
+    <w:abstractNumId w:val="27"/>
+  </w:num>
+  <w:num w:numId="16">
+    <w:abstractNumId w:val="23"/>
+  </w:num>
+  <w:num w:numId="17">
+    <w:abstractNumId w:val="28"/>
+  </w:num>
+  <w:num w:numId="18">
+    <w:abstractNumId w:val="15"/>
+  </w:num>
+  <w:num w:numId="19">
+    <w:abstractNumId w:val="7"/>
+  </w:num>
+  <w:num w:numId="20">
+    <w:abstractNumId w:val="18"/>
+  </w:num>
+  <w:num w:numId="21">
+    <w:abstractNumId w:val="17"/>
+  </w:num>
+  <w:num w:numId="22">
+    <w:abstractNumId w:val="29"/>
+  </w:num>
+  <w:num w:numId="23">
     <w:abstractNumId w:val="19"/>
   </w:num>
-  <w:num w:numId="13">
-    <w:abstractNumId w:val="31"/>
-  </w:num>
-  <w:num w:numId="14">
-    <w:abstractNumId w:val="30"/>
-  </w:num>
-  <w:num w:numId="15">
+  <w:num w:numId="24">
     <w:abstractNumId w:val="26"/>
   </w:num>
-  <w:num w:numId="16">
-    <w:abstractNumId w:val="22"/>
-  </w:num>
-  <w:num w:numId="17">
-    <w:abstractNumId w:val="27"/>
-  </w:num>
-  <w:num w:numId="18">
-    <w:abstractNumId w:val="14"/>
-  </w:num>
-  <w:num w:numId="19">
-    <w:abstractNumId w:val="6"/>
-  </w:num>
-  <w:num w:numId="20">
-    <w:abstractNumId w:val="17"/>
-  </w:num>
-  <w:num w:numId="21">
+  <w:num w:numId="25">
     <w:abstractNumId w:val="16"/>
   </w:num>
-  <w:num w:numId="22">
-    <w:abstractNumId w:val="28"/>
-  </w:num>
-  <w:num w:numId="23">
-    <w:abstractNumId w:val="18"/>
-  </w:num>
-  <w:num w:numId="24">
-    <w:abstractNumId w:val="25"/>
-  </w:num>
-  <w:num w:numId="25">
-    <w:abstractNumId w:val="15"/>
-  </w:num>
   <w:num w:numId="26">
-    <w:abstractNumId w:val="23"/>
+    <w:abstractNumId w:val="24"/>
   </w:num>
   <w:num w:numId="27">
     <w:abstractNumId w:val="0"/>
   </w:num>
   <w:num w:numId="28">
+    <w:abstractNumId w:val="22"/>
+  </w:num>
+  <w:num w:numId="29">
+    <w:abstractNumId w:val="14"/>
+  </w:num>
+  <w:num w:numId="30">
     <w:abstractNumId w:val="21"/>
   </w:num>
-  <w:num w:numId="29">
-    <w:abstractNumId w:val="13"/>
-  </w:num>
-  <w:num w:numId="30">
-    <w:abstractNumId w:val="20"/>
-  </w:num>
   <w:num w:numId="31">
-    <w:abstractNumId w:val="9"/>
+    <w:abstractNumId w:val="10"/>
   </w:num>
   <w:num w:numId="32">
     <w:abstractNumId w:val="3"/>
   </w:num>
   <w:num w:numId="33">
-    <w:abstractNumId w:val="8"/>
+    <w:abstractNumId w:val="9"/>
   </w:num>
   <w:num w:numId="34">
-    <w:abstractNumId w:val="11"/>
+    <w:abstractNumId w:val="12"/>
+  </w:num>
+  <w:num w:numId="35">
+    <w:abstractNumId w:val="30"/>
+  </w:num>
+  <w:num w:numId="36">
+    <w:abstractNumId w:val="5"/>
   </w:num>
 </w:numbering>
 </file>
@@ -8161,6 +8984,7 @@
   <w:style w:type="character" w:default="1" w:styleId="DefaultParagraphFont">
     <w:name w:val="Default Paragraph Font"/>
     <w:uiPriority w:val="1"/>
+    <w:semiHidden/>
     <w:unhideWhenUsed/>
   </w:style>
   <w:style w:type="table" w:default="1" w:styleId="TableNormal">

</xml_diff>

<commit_message>
Playtest, more QOL fixes and thoughts about improving gameplay
</commit_message>
<xml_diff>
--- a/non_game/[Devlog] In Eggcelent Condition.docx
+++ b/non_game/[Devlog] In Eggcelent Condition.docx
@@ -7,23 +7,7 @@
         <w:pStyle w:val="Heading1"/>
       </w:pPr>
       <w:r>
-        <w:t>[</w:t>
-      </w:r>
-      <w:proofErr w:type="spellStart"/>
-      <w:r>
-        <w:t>Devlog</w:t>
-      </w:r>
-      <w:proofErr w:type="spellEnd"/>
-      <w:r>
-        <w:t xml:space="preserve">] In </w:t>
-      </w:r>
-      <w:proofErr w:type="spellStart"/>
-      <w:r>
-        <w:t>Eggcelent</w:t>
-      </w:r>
-      <w:proofErr w:type="spellEnd"/>
-      <w:r>
-        <w:t xml:space="preserve"> Condition</w:t>
+        <w:t>[Devlog] In Eggcelent Condition</w:t>
       </w:r>
     </w:p>
     <w:p>
@@ -31,23 +15,7 @@
         <w:t>Welcome</w:t>
       </w:r>
       <w:r>
-        <w:t xml:space="preserve"> to my </w:t>
-      </w:r>
-      <w:proofErr w:type="spellStart"/>
-      <w:r>
-        <w:t>devlog</w:t>
-      </w:r>
-      <w:proofErr w:type="spellEnd"/>
-      <w:r>
-        <w:t xml:space="preserve"> for the game “In </w:t>
-      </w:r>
-      <w:proofErr w:type="spellStart"/>
-      <w:r>
-        <w:t>Eggcelent</w:t>
-      </w:r>
-      <w:proofErr w:type="spellEnd"/>
-      <w:r>
-        <w:t xml:space="preserve"> Condition”!</w:t>
+        <w:t xml:space="preserve"> to my devlog for the game “In Eggcelent Condition”!</w:t>
       </w:r>
     </w:p>
     <w:p>
@@ -105,26 +73,13 @@
       </w:r>
     </w:p>
     <w:p>
-      <w:proofErr w:type="gramStart"/>
-      <w:r>
-        <w:t>So</w:t>
-      </w:r>
-      <w:proofErr w:type="gramEnd"/>
-      <w:r>
-        <w:t xml:space="preserve"> I started brainstorming. Quickly I realized I wanted to do something with “eggs”: they signal a “new beginning”, they could be a metaphor for your wishes/desires/dreams coming true, it felt fitting.</w:t>
-      </w:r>
-    </w:p>
-    <w:p>
-      <w:r>
-        <w:t>But it felt too “</w:t>
-      </w:r>
-      <w:proofErr w:type="spellStart"/>
-      <w:r>
-        <w:t>thinky</w:t>
-      </w:r>
-      <w:proofErr w:type="spellEnd"/>
-      <w:r>
-        <w:t>”. I already did some puzzle games recently, and didn’t want to add another one about collecting/hatching eggs.</w:t>
+      <w:r>
+        <w:t>So I started brainstorming. Quickly I realized I wanted to do something with “eggs”: they signal a “new beginning”, they could be a metaphor for your wishes/desires/dreams coming true, it felt fitting.</w:t>
+      </w:r>
+    </w:p>
+    <w:p>
+      <w:r>
+        <w:t>But it felt too “thinky”. I already did some puzzle games recently, and didn’t want to add another one about collecting/hatching eggs.</w:t>
       </w:r>
     </w:p>
     <w:p>
@@ -193,15 +148,7 @@
     </w:p>
     <w:p>
       <w:r>
-        <w:t xml:space="preserve">Delivering stuff, or keeping it from breaking/falling/dying, isn’t new to games. </w:t>
-      </w:r>
-      <w:proofErr w:type="gramStart"/>
-      <w:r>
-        <w:t>So</w:t>
-      </w:r>
-      <w:proofErr w:type="gramEnd"/>
-      <w:r>
-        <w:t xml:space="preserve"> I wanted a twist on the concept.</w:t>
+        <w:t>Delivering stuff, or keeping it from breaking/falling/dying, isn’t new to games. So I wanted a twist on the concept.</w:t>
       </w:r>
     </w:p>
     <w:p>
@@ -320,25 +267,12 @@
         <w:t>egg basket</w:t>
       </w:r>
       <w:r>
-        <w:t xml:space="preserve"> </w:t>
-      </w:r>
-      <w:proofErr w:type="gramStart"/>
-      <w:r>
-        <w:t>( =</w:t>
-      </w:r>
-      <w:proofErr w:type="gramEnd"/>
-      <w:r>
-        <w:t xml:space="preserve"> it’s delivered)</w:t>
-      </w:r>
-    </w:p>
-    <w:p>
-      <w:proofErr w:type="gramStart"/>
-      <w:r>
-        <w:t>So</w:t>
-      </w:r>
-      <w:proofErr w:type="gramEnd"/>
-      <w:r>
-        <w:t xml:space="preserve"> I made that.</w:t>
+        <w:t xml:space="preserve"> ( = it’s delivered)</w:t>
+      </w:r>
+    </w:p>
+    <w:p>
+      <w:r>
+        <w:t>So I made that.</w:t>
       </w:r>
       <w:r>
         <w:t xml:space="preserve"> And then I realized: this is </w:t>
@@ -368,13 +302,8 @@
         </w:numPr>
       </w:pPr>
       <w:r>
-        <w:t xml:space="preserve">Make eggs bigger =&gt; good for clarity, but there’s a limit here, after which the screen just becomes an ugly </w:t>
-      </w:r>
-      <w:proofErr w:type="gramStart"/>
-      <w:r>
-        <w:t>mess :p</w:t>
-      </w:r>
-      <w:proofErr w:type="gramEnd"/>
+        <w:t>Make eggs bigger =&gt; good for clarity, but there’s a limit here, after which the screen just becomes an ugly mess :p</w:t>
+      </w:r>
     </w:p>
     <w:p>
       <w:pPr>
@@ -508,13 +437,8 @@
         <w:t>steer</w:t>
       </w:r>
       <w:r>
-        <w:t xml:space="preserve"> it. The eggs keep bouncing however they like, and you just have to hope they land in the right </w:t>
-      </w:r>
-      <w:proofErr w:type="gramStart"/>
-      <w:r>
-        <w:t>spot :p</w:t>
-      </w:r>
-      <w:proofErr w:type="gramEnd"/>
+        <w:t xml:space="preserve"> it. The eggs keep bouncing however they like, and you just have to hope they land in the right spot :p</w:t>
+      </w:r>
     </w:p>
     <w:p>
       <w:r>
@@ -862,23 +786,7 @@
     </w:p>
     <w:p>
       <w:r>
-        <w:t xml:space="preserve">I imported this to Godot, generated a collision shape for each mesh (using </w:t>
-      </w:r>
-      <w:proofErr w:type="spellStart"/>
-      <w:r>
-        <w:t>Godots</w:t>
-      </w:r>
-      <w:proofErr w:type="spellEnd"/>
-      <w:r>
-        <w:t xml:space="preserve"> automatic tools for that), and put mesh + shape inside a </w:t>
-      </w:r>
-      <w:proofErr w:type="spellStart"/>
-      <w:r>
-        <w:t>RigidBody</w:t>
-      </w:r>
-      <w:proofErr w:type="spellEnd"/>
-      <w:r>
-        <w:t>.</w:t>
+        <w:t>I imported this to Godot, generated a collision shape for each mesh (using Godots automatic tools for that), and put mesh + shape inside a RigidBody.</w:t>
       </w:r>
     </w:p>
     <w:p>
@@ -889,15 +797,7 @@
     <w:p>
       <w:r>
         <w:lastRenderedPageBreak/>
-        <w:t>When an egg hits the ground, we instantiate the “</w:t>
-      </w:r>
-      <w:proofErr w:type="spellStart"/>
-      <w:r>
-        <w:t>BrokenEgg</w:t>
-      </w:r>
-      <w:proofErr w:type="spellEnd"/>
-      <w:r>
-        <w:t>” scene, with the same position/rotation as the original egg</w:t>
+        <w:t>When an egg hits the ground, we instantiate the “BrokenEgg” scene, with the same position/rotation as the original egg</w:t>
       </w:r>
       <w:r>
         <w:t xml:space="preserve">, and the </w:t>
@@ -935,15 +835,7 @@
     </w:p>
     <w:p>
       <w:r>
-        <w:t xml:space="preserve">I struggled with the layout of the levels </w:t>
-      </w:r>
-      <w:proofErr w:type="gramStart"/>
-      <w:r>
-        <w:t>( =</w:t>
-      </w:r>
-      <w:proofErr w:type="gramEnd"/>
-      <w:r>
-        <w:t xml:space="preserve"> world/arena you play in).</w:t>
+        <w:t>I struggled with the layout of the levels ( = world/arena you play in).</w:t>
       </w:r>
     </w:p>
     <w:p>
@@ -1152,27 +1044,11 @@
         <w:t xml:space="preserve"> For those wondering how I did this. In Blender, I just gave the cube some grass on top and dirt pattern on the side. Then I duplicated the cube a bunch of times and made adjustments: a slope, a steeper slope, etc.</w:t>
       </w:r>
       <w:r>
-        <w:t xml:space="preserve"> Exported it, turned into a </w:t>
-      </w:r>
-      <w:proofErr w:type="spellStart"/>
-      <w:r>
-        <w:t>MeshLibrary</w:t>
-      </w:r>
-      <w:proofErr w:type="spellEnd"/>
-      <w:r>
-        <w:t xml:space="preserve"> in Godot </w:t>
+        <w:t xml:space="preserve"> Exported it, turned into a MeshLibrary in Godot </w:t>
       </w:r>
       <w:r>
         <w:lastRenderedPageBreak/>
-        <w:t xml:space="preserve">(there are tutorials for that online), and used that in a </w:t>
-      </w:r>
-      <w:proofErr w:type="spellStart"/>
-      <w:r>
-        <w:t>GridMap</w:t>
-      </w:r>
-      <w:proofErr w:type="spellEnd"/>
-      <w:r>
-        <w:t xml:space="preserve"> to draw a semi-random environment.</w:t>
+        <w:t>(there are tutorials for that online), and used that in a GridMap to draw a semi-random environment.</w:t>
       </w:r>
     </w:p>
     <w:p/>
@@ -1291,25 +1167,12 @@
         <w:pStyle w:val="Heading2"/>
       </w:pPr>
       <w:r>
-        <w:t xml:space="preserve">The simplification </w:t>
-      </w:r>
-      <w:proofErr w:type="gramStart"/>
-      <w:r>
-        <w:t>step</w:t>
-      </w:r>
-      <w:proofErr w:type="gramEnd"/>
-    </w:p>
-    <w:p>
-      <w:r>
-        <w:t xml:space="preserve">If you’ve read other </w:t>
-      </w:r>
-      <w:proofErr w:type="spellStart"/>
-      <w:r>
-        <w:t>devlogs</w:t>
-      </w:r>
-      <w:proofErr w:type="spellEnd"/>
-      <w:r>
-        <w:t xml:space="preserve"> of mine, you know this step always arrives: we have a basic concept, we have many possibilities/ideas that could be fun … but we can’t throw them </w:t>
+        <w:t>The simplification step</w:t>
+      </w:r>
+    </w:p>
+    <w:p>
+      <w:r>
+        <w:t xml:space="preserve">If you’ve read other devlogs of mine, you know this step always arrives: we have a basic concept, we have many possibilities/ideas that could be fun … but we can’t throw them </w:t>
       </w:r>
       <w:r>
         <w:rPr>
@@ -1372,15 +1235,7 @@
         <w:t>more</w:t>
       </w:r>
       <w:r>
-        <w:t xml:space="preserve"> icons. It would be </w:t>
-      </w:r>
-      <w:proofErr w:type="gramStart"/>
-      <w:r>
-        <w:t>random,</w:t>
-      </w:r>
-      <w:proofErr w:type="gramEnd"/>
-      <w:r>
-        <w:t xml:space="preserve"> players have no say in what they will get. It would feel tacked-on.)</w:t>
+        <w:t xml:space="preserve"> icons. It would be random, players have no say in what they will get. It would feel tacked-on.)</w:t>
       </w:r>
     </w:p>
     <w:p>
@@ -1542,13 +1397,8 @@
       </w:r>
     </w:p>
     <w:p>
-      <w:proofErr w:type="gramStart"/>
-      <w:r>
-        <w:t>So</w:t>
-      </w:r>
-      <w:proofErr w:type="gramEnd"/>
-      <w:r>
-        <w:t xml:space="preserve"> I want this game to be playable </w:t>
+      <w:r>
+        <w:t xml:space="preserve">So I want this game to be playable </w:t>
       </w:r>
       <w:r>
         <w:rPr>
@@ -1590,21 +1440,7 @@
         <w:rPr>
           <w:iCs/>
         </w:rPr>
-        <w:t xml:space="preserve"> seem quite essential to a game like this. </w:t>
-      </w:r>
-      <w:proofErr w:type="gramStart"/>
-      <w:r>
-        <w:rPr>
-          <w:iCs/>
-        </w:rPr>
-        <w:t>So</w:t>
-      </w:r>
-      <w:proofErr w:type="gramEnd"/>
-      <w:r>
-        <w:rPr>
-          <w:iCs/>
-        </w:rPr>
-        <w:t xml:space="preserve"> I still want to add them and make them easy to execute.</w:t>
+        <w:t xml:space="preserve"> seem quite essential to a game like this. So I still want to add them and make them easy to execute.</w:t>
       </w:r>
     </w:p>
     <w:p>
@@ -1863,15 +1699,7 @@
         <w:t>upward</w:t>
       </w:r>
       <w:r>
-        <w:t xml:space="preserve"> component is also increased. (</w:t>
-      </w:r>
-      <w:proofErr w:type="gramStart"/>
-      <w:r>
-        <w:t>So</w:t>
-      </w:r>
-      <w:proofErr w:type="gramEnd"/>
-      <w:r>
-        <w:t xml:space="preserve"> eggs will mostly bounce up into the sky, giving you more time and a clearer view of where they will land.)</w:t>
+        <w:t xml:space="preserve"> component is also increased. (So eggs will mostly bounce up into the sky, giving you more time and a clearer view of where they will land.)</w:t>
       </w:r>
     </w:p>
     <w:p>
@@ -1939,15 +1767,7 @@
         </w:numPr>
       </w:pPr>
       <w:r>
-        <w:t xml:space="preserve">There’s no realistic damping. Player movement is dampened/stopped quite harshly using my own code, otherwise you get a “slippery </w:t>
-      </w:r>
-      <w:proofErr w:type="spellStart"/>
-      <w:r>
-        <w:t>slidy</w:t>
-      </w:r>
-      <w:proofErr w:type="spellEnd"/>
-      <w:r>
-        <w:t>” player controller that just makes this game impossible to play.</w:t>
+        <w:t>There’s no realistic damping. Player movement is dampened/stopped quite harshly using my own code, otherwise you get a “slippery slidy” player controller that just makes this game impossible to play.</w:t>
       </w:r>
     </w:p>
     <w:p>
@@ -2026,15 +1846,7 @@
         </w:numPr>
       </w:pPr>
       <w:r>
-        <w:t>Revealing it when the egg breaks + making it “</w:t>
-      </w:r>
-      <w:proofErr w:type="spellStart"/>
-      <w:r>
-        <w:t>pickupable</w:t>
-      </w:r>
-      <w:proofErr w:type="spellEnd"/>
-      <w:r>
-        <w:t>”</w:t>
+        <w:t>Revealing it when the egg breaks + making it “pickupable”</w:t>
       </w:r>
     </w:p>
     <w:p>
@@ -2126,15 +1938,7 @@
         </w:numPr>
       </w:pPr>
       <w:r>
-        <w:t xml:space="preserve">The game could have a handful of “levels”: one in the desert, one in the forest, one in the city. Each would use that same </w:t>
-      </w:r>
-      <w:proofErr w:type="spellStart"/>
-      <w:r>
-        <w:t>GridMap</w:t>
-      </w:r>
-      <w:proofErr w:type="spellEnd"/>
-      <w:r>
-        <w:t xml:space="preserve"> as before </w:t>
+        <w:t xml:space="preserve">The game could have a handful of “levels”: one in the desert, one in the forest, one in the city. Each would use that same GridMap as before </w:t>
       </w:r>
       <w:r>
         <w:rPr>
@@ -2187,15 +1991,7 @@
         <w:t xml:space="preserve"> core</w:t>
       </w:r>
       <w:r>
-        <w:t xml:space="preserve"> </w:t>
-      </w:r>
-      <w:proofErr w:type="spellStart"/>
-      <w:r>
-        <w:t>tileset</w:t>
-      </w:r>
-      <w:proofErr w:type="spellEnd"/>
-      <w:r>
-        <w:t xml:space="preserve"> to be </w:t>
+        <w:t xml:space="preserve"> tileset to be </w:t>
       </w:r>
       <w:r>
         <w:rPr>
@@ -2443,16 +2239,11 @@
         <w:t>tiny</w:t>
       </w:r>
       <w:r>
-        <w:t xml:space="preserve"> cube, with the sombrero directly on top of </w:t>
-      </w:r>
-      <w:proofErr w:type="gramStart"/>
-      <w:r>
-        <w:t>that :</w:t>
+        <w:t xml:space="preserve"> cube, with the sombrero directly on top of that :</w:t>
       </w:r>
       <w:r>
         <w:t>p</w:t>
       </w:r>
-      <w:proofErr w:type="gramEnd"/>
     </w:p>
     <w:p/>
     <w:p>
@@ -2614,13 +2405,8 @@
       </w:r>
     </w:p>
     <w:p>
-      <w:proofErr w:type="gramStart"/>
-      <w:r>
-        <w:t>So</w:t>
-      </w:r>
-      <w:proofErr w:type="gramEnd"/>
-      <w:r>
-        <w:t xml:space="preserve"> I’m definitely keeping that and making it a core part of the game.</w:t>
+      <w:r>
+        <w:t>So I’m definitely keeping that and making it a core part of the game.</w:t>
       </w:r>
     </w:p>
     <w:p>
@@ -2758,19 +2544,11 @@
           <w:iCs/>
         </w:rPr>
       </w:pPr>
-      <w:proofErr w:type="gramStart"/>
-      <w:r>
-        <w:rPr>
-          <w:iCs/>
-        </w:rPr>
-        <w:t>So</w:t>
-      </w:r>
-      <w:proofErr w:type="gramEnd"/>
-      <w:r>
-        <w:rPr>
-          <w:iCs/>
-        </w:rPr>
-        <w:t xml:space="preserve"> I had to change it to the following: the area override is </w:t>
+      <w:r>
+        <w:rPr>
+          <w:iCs/>
+        </w:rPr>
+        <w:t xml:space="preserve">So I had to change it to the following: the area override is </w:t>
       </w:r>
       <w:r>
         <w:rPr>
@@ -2988,13 +2766,8 @@
     </w:p>
     <w:p>
       <w:r>
-        <w:t xml:space="preserve">It yielded some interesting ideas for arenas … just not sure if I have the time (or 3D modeling skill) to pull it </w:t>
-      </w:r>
-      <w:proofErr w:type="gramStart"/>
-      <w:r>
-        <w:t>off :p</w:t>
-      </w:r>
-      <w:proofErr w:type="gramEnd"/>
+        <w:t>It yielded some interesting ideas for arenas … just not sure if I have the time (or 3D modeling skill) to pull it off :p</w:t>
+      </w:r>
     </w:p>
     <w:p>
       <w:r>
@@ -3193,21 +2966,8 @@
       </w:r>
     </w:p>
     <w:p>
-      <w:proofErr w:type="gramStart"/>
-      <w:r>
-        <w:t>However</w:t>
-      </w:r>
-      <w:proofErr w:type="gramEnd"/>
-      <w:r>
-        <w:t xml:space="preserve"> … this only worked when the player was at the perfect starting position (0,0,0). And once a certain joint had been chosen, switching to a new one later (by </w:t>
-      </w:r>
-      <w:proofErr w:type="gramStart"/>
-      <w:r>
-        <w:t>e.g.</w:t>
-      </w:r>
-      <w:proofErr w:type="gramEnd"/>
-      <w:r>
-        <w:t xml:space="preserve"> grabbing that powerup) created all sorts of weird glitches.</w:t>
+      <w:r>
+        <w:t>However … this only worked when the player was at the perfect starting position (0,0,0). And once a certain joint had been chosen, switching to a new one later (by e.g. grabbing that powerup) created all sorts of weird glitches.</w:t>
       </w:r>
     </w:p>
     <w:p>
@@ -3239,15 +2999,7 @@
         <w:t>checking if there was one</w:t>
       </w:r>
       <w:r>
-        <w:t xml:space="preserve">. That’s why I was confused for 20 </w:t>
-      </w:r>
-      <w:proofErr w:type="gramStart"/>
-      <w:r>
-        <w:t>minute</w:t>
-      </w:r>
-      <w:proofErr w:type="gramEnd"/>
-      <w:r>
-        <w:t xml:space="preserve"> as to why joints didn’t do the very simple thing they were supposed to do: there were 2 or 3 joints acting on the body simultaneously.</w:t>
+        <w:t>. That’s why I was confused for 20 minute as to why joints didn’t do the very simple thing they were supposed to do: there were 2 or 3 joints acting on the body simultaneously.</w:t>
       </w:r>
     </w:p>
     <w:p>
@@ -3276,13 +3028,8 @@
       </w:r>
     </w:p>
     <w:p>
-      <w:proofErr w:type="gramStart"/>
-      <w:r>
-        <w:t>So</w:t>
-      </w:r>
-      <w:proofErr w:type="gramEnd"/>
-      <w:r>
-        <w:t xml:space="preserve"> this is what I ended up doing:</w:t>
+      <w:r>
+        <w:t>So this is what I ended up doing:</w:t>
       </w:r>
     </w:p>
     <w:p>
@@ -3379,20 +3126,7 @@
         <w:t>some</w:t>
       </w:r>
       <w:r>
-        <w:t xml:space="preserve"> way to just say “</w:t>
-      </w:r>
-      <w:proofErr w:type="spellStart"/>
-      <w:proofErr w:type="gramStart"/>
-      <w:r>
-        <w:t>body.force</w:t>
-      </w:r>
-      <w:proofErr w:type="gramEnd"/>
-      <w:r>
-        <w:t>_physics_update</w:t>
-      </w:r>
-      <w:proofErr w:type="spellEnd"/>
-      <w:r>
-        <w:t xml:space="preserve">()” to get it immediately, but I couldn’t find it after searching for hours. (If it’s not there, it </w:t>
+        <w:t xml:space="preserve"> way to just say “body.force_physics_update()” to get it immediately, but I couldn’t find it after searching for hours. (If it’s not there, it </w:t>
       </w:r>
       <w:r>
         <w:rPr>
@@ -3480,23 +3214,7 @@
     </w:p>
     <w:p>
       <w:r>
-        <w:t>(</w:t>
-      </w:r>
-      <w:proofErr w:type="gramStart"/>
-      <w:r>
-        <w:t>So</w:t>
-      </w:r>
-      <w:proofErr w:type="gramEnd"/>
-      <w:r>
-        <w:t xml:space="preserve"> it’s built from the same </w:t>
-      </w:r>
-      <w:proofErr w:type="spellStart"/>
-      <w:r>
-        <w:t>GridMap</w:t>
-      </w:r>
-      <w:proofErr w:type="spellEnd"/>
-      <w:r>
-        <w:t>, follows the same physics rules, etcetera. Only, instead of playing the game, you can log in walk to a spot to load that level.)</w:t>
+        <w:t>(So it’s built from the same GridMap, follows the same physics rules, etcetera. Only, instead of playing the game, you can log in walk to a spot to load that level.)</w:t>
       </w:r>
     </w:p>
     <w:p>
@@ -3665,15 +3383,7 @@
         <w:t>auto deliver</w:t>
       </w:r>
       <w:r>
-        <w:t xml:space="preserve">. If you can keep them in the air </w:t>
-      </w:r>
-      <w:proofErr w:type="gramStart"/>
-      <w:r>
-        <w:t>( =</w:t>
-      </w:r>
-      <w:proofErr w:type="gramEnd"/>
-      <w:r>
-        <w:t xml:space="preserve"> so they don’t break) for 10 seconds, they are delivered.</w:t>
+        <w:t>. If you can keep them in the air ( = so they don’t break) for 10 seconds, they are delivered.</w:t>
       </w:r>
     </w:p>
     <w:p>
@@ -3922,15 +3632,7 @@
         <w:t>separate</w:t>
       </w:r>
       <w:r>
-        <w:t xml:space="preserve"> </w:t>
-      </w:r>
-      <w:proofErr w:type="spellStart"/>
-      <w:r>
-        <w:t>GridMap</w:t>
-      </w:r>
-      <w:proofErr w:type="spellEnd"/>
-      <w:r>
-        <w:t xml:space="preserve"> called “Floor”. </w:t>
+        <w:t xml:space="preserve"> GridMap called “Floor”. </w:t>
       </w:r>
     </w:p>
     <w:p>
@@ -3946,15 +3648,7 @@
         <w:t>Only eggs that hit the Floor are broken.</w:t>
       </w:r>
       <w:r>
-        <w:t xml:space="preserve"> (The other </w:t>
-      </w:r>
-      <w:proofErr w:type="spellStart"/>
-      <w:r>
-        <w:t>GridMap</w:t>
-      </w:r>
-      <w:proofErr w:type="spellEnd"/>
-      <w:r>
-        <w:t xml:space="preserve"> is used for the edges, environment, decorations, etcetera</w:t>
+        <w:t xml:space="preserve"> (The other GridMap is used for the edges, environment, decorations, etcetera</w:t>
       </w:r>
       <w:r>
         <w:t>. No fun if those break eggs too.</w:t>
@@ -3982,15 +3676,7 @@
         <w:t xml:space="preserve">upward. </w:t>
       </w:r>
       <w:r>
-        <w:t xml:space="preserve">(In other words, they fell down on it, instead of hitting </w:t>
-      </w:r>
-      <w:proofErr w:type="gramStart"/>
-      <w:r>
-        <w:t>e.g.</w:t>
-      </w:r>
-      <w:proofErr w:type="gramEnd"/>
-      <w:r>
-        <w:t xml:space="preserve"> the </w:t>
+        <w:t xml:space="preserve">(In other words, they fell down on it, instead of hitting e.g. the </w:t>
       </w:r>
       <w:r>
         <w:rPr>
@@ -4153,7 +3839,13 @@
         </w:numPr>
       </w:pPr>
       <w:r>
-        <w:t>The bump in the middle of the sombrero was increased in height, allowing you to catch and steer eggs more.</w:t>
+        <w:t>The bump in the middle of the sombrero was increased in height</w:t>
+      </w:r>
+      <w:r>
+        <w:t xml:space="preserve"> and width</w:t>
+      </w:r>
+      <w:r>
+        <w:t>, allowing you to catch and steer eggs more.</w:t>
       </w:r>
     </w:p>
     <w:p>
@@ -4249,6 +3941,28 @@
       </w:r>
       <w:r>
         <w:t xml:space="preserve"> over time.</w:t>
+      </w:r>
+    </w:p>
+    <w:p>
+      <w:pPr>
+        <w:pStyle w:val="ListParagraph"/>
+        <w:numPr>
+          <w:ilvl w:val="0"/>
+          <w:numId w:val="36"/>
+        </w:numPr>
+      </w:pPr>
+      <w:r>
+        <w:t xml:space="preserve">Start off with </w:t>
+      </w:r>
+      <w:r>
+        <w:rPr>
+          <w:i/>
+          <w:iCs/>
+        </w:rPr>
+        <w:t>easier</w:t>
+      </w:r>
+      <w:r>
+        <w:t xml:space="preserve"> shapes to work with, like a perfect sphere or a cube?</w:t>
       </w:r>
     </w:p>
     <w:p>
@@ -4314,15 +4028,251 @@
       <w:r>
         <w:t>(For example: an egg can only be delivered after X bounces. Or it becomes worth more over time.)</w:t>
       </w:r>
-    </w:p>
-    <w:p>
-      <w:pPr>
-        <w:pStyle w:val="ListParagraph"/>
-        <w:numPr>
-          <w:ilvl w:val="0"/>
-          <w:numId w:val="36"/>
-        </w:numPr>
-      </w:pPr>
+      <w:r>
+        <w:t xml:space="preserve"> =&gt; a good idea, but it would be too much for beginners to learn, so it’d need to come in a later arena anyways</w:t>
+      </w:r>
+    </w:p>
+    <w:p/>
+    <w:p>
+      <w:pPr>
+        <w:pStyle w:val="Heading2"/>
+      </w:pPr>
+      <w:r>
+        <w:t>A quick playtest</w:t>
+      </w:r>
+    </w:p>
+    <w:p>
+      <w:r>
+        <w:t>I was able to do a (very quick, 15 minute) playtest with someone else. These were the results:</w:t>
+      </w:r>
+    </w:p>
+    <w:p>
+      <w:pPr>
+        <w:pStyle w:val="ListParagraph"/>
+        <w:numPr>
+          <w:ilvl w:val="0"/>
+          <w:numId w:val="37"/>
+        </w:numPr>
+      </w:pPr>
+      <w:r>
+        <w:t xml:space="preserve">Yes, very fun game, easy to explain and start </w:t>
+      </w:r>
+      <w:r>
+        <w:t>playing!</w:t>
+      </w:r>
+      <w:r>
+        <w:t xml:space="preserve"> (And making the extra button an optional thing that appears later was also great.)</w:t>
+      </w:r>
+    </w:p>
+    <w:p>
+      <w:pPr>
+        <w:pStyle w:val="ListParagraph"/>
+        <w:numPr>
+          <w:ilvl w:val="0"/>
+          <w:numId w:val="37"/>
+        </w:numPr>
+      </w:pPr>
+      <w:r>
+        <w:t>But … just</w:t>
+      </w:r>
+      <w:r>
+        <w:t xml:space="preserve"> slightly</w:t>
+      </w:r>
+      <w:r>
+        <w:t xml:space="preserve"> too hard to deliver the eggs and control them.</w:t>
+      </w:r>
+    </w:p>
+    <w:p>
+      <w:pPr>
+        <w:pStyle w:val="ListParagraph"/>
+        <w:numPr>
+          <w:ilvl w:val="0"/>
+          <w:numId w:val="37"/>
+        </w:numPr>
+      </w:pPr>
+      <w:r>
+        <w:t>If I don’t manage to make this easier/faster, I’ll have to lower the number of eggs needed.</w:t>
+      </w:r>
+      <w:r>
+        <w:t xml:space="preserve"> (First arena took 4 minutes to clear, second 11 minutes.</w:t>
+      </w:r>
+      <w:r>
+        <w:t xml:space="preserve"> For games like these, 5 minutes</w:t>
+      </w:r>
+      <w:r>
+        <w:t xml:space="preserve"> per level</w:t>
+      </w:r>
+      <w:r>
+        <w:t xml:space="preserve"> seems to be the sweet spot.</w:t>
+      </w:r>
+      <w:r>
+        <w:t>)</w:t>
+      </w:r>
+    </w:p>
+    <w:p>
+      <w:pPr>
+        <w:pStyle w:val="ListParagraph"/>
+        <w:numPr>
+          <w:ilvl w:val="0"/>
+          <w:numId w:val="37"/>
+        </w:numPr>
+      </w:pPr>
+      <w:r>
+        <w:t>(And some stupid major issues because I left in debugging code from a few days ago :p)</w:t>
+      </w:r>
+    </w:p>
+    <w:p>
+      <w:r>
+        <w:t>It just made me realize that controlling the egg will always be a bit chaotic, no matter how big I make the sombrero, or which shape I pick. That’s what you get with realistic physics and lots of sloped shapes (like, you know, eggs).</w:t>
+      </w:r>
+    </w:p>
+    <w:p>
+      <w:r>
+        <w:t>So instead of trying to fix things this way, we just need to explore different routes:</w:t>
+      </w:r>
+    </w:p>
+    <w:p>
+      <w:pPr>
+        <w:pStyle w:val="ListParagraph"/>
+        <w:numPr>
+          <w:ilvl w:val="0"/>
+          <w:numId w:val="38"/>
+        </w:numPr>
+      </w:pPr>
+      <w:r>
+        <w:t>Make delivering easier: bigger locations, easier to reach, more of a safety net around them.</w:t>
+      </w:r>
+    </w:p>
+    <w:p>
+      <w:pPr>
+        <w:pStyle w:val="ListParagraph"/>
+        <w:numPr>
+          <w:ilvl w:val="0"/>
+          <w:numId w:val="38"/>
+        </w:numPr>
+      </w:pPr>
+      <w:r>
+        <w:t xml:space="preserve">Introduce other elements (unique player roles, environment, etc.) that are a </w:t>
+      </w:r>
+      <w:r>
+        <w:rPr>
+          <w:i/>
+          <w:iCs/>
+        </w:rPr>
+        <w:t>certain</w:t>
+      </w:r>
+      <w:r>
+        <w:t xml:space="preserve"> way to keep an egg safe or send it somewhere.</w:t>
+      </w:r>
+    </w:p>
+    <w:p>
+      <w:r>
+        <w:t>I’ve learned that it’s useless to try and predict (or logically reason) what will work best for your game. So I’m just going to implement a bunch of things and see what feels best.</w:t>
+      </w:r>
+    </w:p>
+    <w:p>
+      <w:pPr>
+        <w:pStyle w:val="ListParagraph"/>
+        <w:numPr>
+          <w:ilvl w:val="0"/>
+          <w:numId w:val="39"/>
+        </w:numPr>
+      </w:pPr>
+      <w:r>
+        <w:t>Swapping the eggs with other shapes</w:t>
+      </w:r>
+      <w:r>
+        <w:t xml:space="preserve"> =&gt; mostly spheres and cubes are more predictable</w:t>
+      </w:r>
+    </w:p>
+    <w:p>
+      <w:pPr>
+        <w:pStyle w:val="ListParagraph"/>
+        <w:numPr>
+          <w:ilvl w:val="0"/>
+          <w:numId w:val="39"/>
+        </w:numPr>
+      </w:pPr>
+      <w:r>
+        <w:t>Making eggs bigger/smaller</w:t>
+      </w:r>
+      <w:r>
+        <w:t xml:space="preserve"> =&gt; the current size was randomly chosen, maybe the game is much more fun in a different scale</w:t>
+      </w:r>
+    </w:p>
+    <w:p>
+      <w:pPr>
+        <w:pStyle w:val="ListParagraph"/>
+        <w:numPr>
+          <w:ilvl w:val="0"/>
+          <w:numId w:val="39"/>
+        </w:numPr>
+      </w:pPr>
+      <w:r>
+        <w:t>Making the egg baskets way bigger</w:t>
+      </w:r>
+      <w:r>
+        <w:t xml:space="preserve"> =&gt; smaller ones still exist and they yield more points per egg.</w:t>
+      </w:r>
+      <w:r>
+        <w:t xml:space="preserve"> (</w:t>
+      </w:r>
+      <w:r>
+        <w:t>I’ve created 1x1, 1x2 and 2x2 variations</w:t>
+      </w:r>
+      <w:r>
+        <w:t>.)</w:t>
+      </w:r>
+    </w:p>
+    <w:p>
+      <w:pPr>
+        <w:pStyle w:val="ListParagraph"/>
+        <w:numPr>
+          <w:ilvl w:val="0"/>
+          <w:numId w:val="39"/>
+        </w:numPr>
+      </w:pPr>
+      <w:r>
+        <w:t xml:space="preserve">Replacing the baskets with </w:t>
+      </w:r>
+      <w:r>
+        <w:rPr>
+          <w:i/>
+          <w:iCs/>
+        </w:rPr>
+        <w:t>holes in the ground</w:t>
+      </w:r>
+      <w:r>
+        <w:t xml:space="preserve"> or </w:t>
+      </w:r>
+      <w:r>
+        <w:rPr>
+          <w:i/>
+          <w:iCs/>
+        </w:rPr>
+        <w:t>hoops in the air</w:t>
+      </w:r>
+      <w:r>
+        <w:t>.</w:t>
+      </w:r>
+    </w:p>
+    <w:p>
+      <w:r>
+        <w:rPr>
+          <w:b/>
+          <w:bCs/>
+        </w:rPr>
+        <w:t>Remark:</w:t>
+      </w:r>
+      <w:r>
+        <w:t xml:space="preserve"> I also added a “keep inside” body on top of the baskets. This is a one-way body, which means once an egg goes through it, it can’t get out again. This nicely keeps delivered eggs inside the basket</w:t>
+      </w:r>
+      <w:r>
+        <w:t>, no matter the rotation, no matter the speed of the egg</w:t>
+      </w:r>
+      <w:r>
+        <w:t>. Makes a huge difference for such a simple thing.</w:t>
+      </w:r>
     </w:p>
     <w:sectPr>
       <w:pgSz w:w="12240" w:h="15840"/>
@@ -5467,6 +5417,119 @@
     </w:lvl>
   </w:abstractNum>
   <w:abstractNum w:abstractNumId="10" w15:restartNumberingAfterBreak="0">
+    <w:nsid w:val="285E470D"/>
+    <w:multiLevelType w:val="hybridMultilevel"/>
+    <w:tmpl w:val="DE50373E"/>
+    <w:lvl w:ilvl="0" w:tplc="04090001">
+      <w:start w:val="1"/>
+      <w:numFmt w:val="bullet"/>
+      <w:lvlText w:val=""/>
+      <w:lvlJc w:val="left"/>
+      <w:pPr>
+        <w:ind w:left="720" w:hanging="360"/>
+      </w:pPr>
+      <w:rPr>
+        <w:rFonts w:ascii="Symbol" w:hAnsi="Symbol" w:hint="default"/>
+      </w:rPr>
+    </w:lvl>
+    <w:lvl w:ilvl="1" w:tplc="04090003" w:tentative="1">
+      <w:start w:val="1"/>
+      <w:numFmt w:val="bullet"/>
+      <w:lvlText w:val="o"/>
+      <w:lvlJc w:val="left"/>
+      <w:pPr>
+        <w:ind w:left="1440" w:hanging="360"/>
+      </w:pPr>
+      <w:rPr>
+        <w:rFonts w:ascii="Courier New" w:hAnsi="Courier New" w:cs="Courier New" w:hint="default"/>
+      </w:rPr>
+    </w:lvl>
+    <w:lvl w:ilvl="2" w:tplc="04090005" w:tentative="1">
+      <w:start w:val="1"/>
+      <w:numFmt w:val="bullet"/>
+      <w:lvlText w:val=""/>
+      <w:lvlJc w:val="left"/>
+      <w:pPr>
+        <w:ind w:left="2160" w:hanging="360"/>
+      </w:pPr>
+      <w:rPr>
+        <w:rFonts w:ascii="Wingdings" w:hAnsi="Wingdings" w:hint="default"/>
+      </w:rPr>
+    </w:lvl>
+    <w:lvl w:ilvl="3" w:tplc="04090001" w:tentative="1">
+      <w:start w:val="1"/>
+      <w:numFmt w:val="bullet"/>
+      <w:lvlText w:val=""/>
+      <w:lvlJc w:val="left"/>
+      <w:pPr>
+        <w:ind w:left="2880" w:hanging="360"/>
+      </w:pPr>
+      <w:rPr>
+        <w:rFonts w:ascii="Symbol" w:hAnsi="Symbol" w:hint="default"/>
+      </w:rPr>
+    </w:lvl>
+    <w:lvl w:ilvl="4" w:tplc="04090003" w:tentative="1">
+      <w:start w:val="1"/>
+      <w:numFmt w:val="bullet"/>
+      <w:lvlText w:val="o"/>
+      <w:lvlJc w:val="left"/>
+      <w:pPr>
+        <w:ind w:left="3600" w:hanging="360"/>
+      </w:pPr>
+      <w:rPr>
+        <w:rFonts w:ascii="Courier New" w:hAnsi="Courier New" w:cs="Courier New" w:hint="default"/>
+      </w:rPr>
+    </w:lvl>
+    <w:lvl w:ilvl="5" w:tplc="04090005" w:tentative="1">
+      <w:start w:val="1"/>
+      <w:numFmt w:val="bullet"/>
+      <w:lvlText w:val=""/>
+      <w:lvlJc w:val="left"/>
+      <w:pPr>
+        <w:ind w:left="4320" w:hanging="360"/>
+      </w:pPr>
+      <w:rPr>
+        <w:rFonts w:ascii="Wingdings" w:hAnsi="Wingdings" w:hint="default"/>
+      </w:rPr>
+    </w:lvl>
+    <w:lvl w:ilvl="6" w:tplc="04090001" w:tentative="1">
+      <w:start w:val="1"/>
+      <w:numFmt w:val="bullet"/>
+      <w:lvlText w:val=""/>
+      <w:lvlJc w:val="left"/>
+      <w:pPr>
+        <w:ind w:left="5040" w:hanging="360"/>
+      </w:pPr>
+      <w:rPr>
+        <w:rFonts w:ascii="Symbol" w:hAnsi="Symbol" w:hint="default"/>
+      </w:rPr>
+    </w:lvl>
+    <w:lvl w:ilvl="7" w:tplc="04090003" w:tentative="1">
+      <w:start w:val="1"/>
+      <w:numFmt w:val="bullet"/>
+      <w:lvlText w:val="o"/>
+      <w:lvlJc w:val="left"/>
+      <w:pPr>
+        <w:ind w:left="5760" w:hanging="360"/>
+      </w:pPr>
+      <w:rPr>
+        <w:rFonts w:ascii="Courier New" w:hAnsi="Courier New" w:cs="Courier New" w:hint="default"/>
+      </w:rPr>
+    </w:lvl>
+    <w:lvl w:ilvl="8" w:tplc="04090005" w:tentative="1">
+      <w:start w:val="1"/>
+      <w:numFmt w:val="bullet"/>
+      <w:lvlText w:val=""/>
+      <w:lvlJc w:val="left"/>
+      <w:pPr>
+        <w:ind w:left="6480" w:hanging="360"/>
+      </w:pPr>
+      <w:rPr>
+        <w:rFonts w:ascii="Wingdings" w:hAnsi="Wingdings" w:hint="default"/>
+      </w:rPr>
+    </w:lvl>
+  </w:abstractNum>
+  <w:abstractNum w:abstractNumId="11" w15:restartNumberingAfterBreak="0">
     <w:nsid w:val="2B8B2965"/>
     <w:multiLevelType w:val="hybridMultilevel"/>
     <w:tmpl w:val="99A264BA"/>
@@ -5579,7 +5642,7 @@
       </w:rPr>
     </w:lvl>
   </w:abstractNum>
-  <w:abstractNum w:abstractNumId="11" w15:restartNumberingAfterBreak="0">
+  <w:abstractNum w:abstractNumId="12" w15:restartNumberingAfterBreak="0">
     <w:nsid w:val="2EA47F1B"/>
     <w:multiLevelType w:val="hybridMultilevel"/>
     <w:tmpl w:val="E9DE6CBE"/>
@@ -5692,7 +5755,7 @@
       </w:rPr>
     </w:lvl>
   </w:abstractNum>
-  <w:abstractNum w:abstractNumId="12" w15:restartNumberingAfterBreak="0">
+  <w:abstractNum w:abstractNumId="13" w15:restartNumberingAfterBreak="0">
     <w:nsid w:val="2ECD3811"/>
     <w:multiLevelType w:val="hybridMultilevel"/>
     <w:tmpl w:val="2FE864EC"/>
@@ -5805,7 +5868,7 @@
       </w:rPr>
     </w:lvl>
   </w:abstractNum>
-  <w:abstractNum w:abstractNumId="13" w15:restartNumberingAfterBreak="0">
+  <w:abstractNum w:abstractNumId="14" w15:restartNumberingAfterBreak="0">
     <w:nsid w:val="33063CCB"/>
     <w:multiLevelType w:val="hybridMultilevel"/>
     <w:tmpl w:val="F208E4C8"/>
@@ -5918,7 +5981,7 @@
       </w:rPr>
     </w:lvl>
   </w:abstractNum>
-  <w:abstractNum w:abstractNumId="14" w15:restartNumberingAfterBreak="0">
+  <w:abstractNum w:abstractNumId="15" w15:restartNumberingAfterBreak="0">
     <w:nsid w:val="342A7A04"/>
     <w:multiLevelType w:val="hybridMultilevel"/>
     <w:tmpl w:val="7764CE62"/>
@@ -6031,7 +6094,7 @@
       </w:rPr>
     </w:lvl>
   </w:abstractNum>
-  <w:abstractNum w:abstractNumId="15" w15:restartNumberingAfterBreak="0">
+  <w:abstractNum w:abstractNumId="16" w15:restartNumberingAfterBreak="0">
     <w:nsid w:val="369112D4"/>
     <w:multiLevelType w:val="hybridMultilevel"/>
     <w:tmpl w:val="F76A6614"/>
@@ -6144,7 +6207,7 @@
       </w:rPr>
     </w:lvl>
   </w:abstractNum>
-  <w:abstractNum w:abstractNumId="16" w15:restartNumberingAfterBreak="0">
+  <w:abstractNum w:abstractNumId="17" w15:restartNumberingAfterBreak="0">
     <w:nsid w:val="39F352FC"/>
     <w:multiLevelType w:val="hybridMultilevel"/>
     <w:tmpl w:val="A8F43108"/>
@@ -6257,7 +6320,7 @@
       </w:rPr>
     </w:lvl>
   </w:abstractNum>
-  <w:abstractNum w:abstractNumId="17" w15:restartNumberingAfterBreak="0">
+  <w:abstractNum w:abstractNumId="18" w15:restartNumberingAfterBreak="0">
     <w:nsid w:val="3DBF7BAA"/>
     <w:multiLevelType w:val="hybridMultilevel"/>
     <w:tmpl w:val="E5F473D8"/>
@@ -6370,7 +6433,7 @@
       </w:rPr>
     </w:lvl>
   </w:abstractNum>
-  <w:abstractNum w:abstractNumId="18" w15:restartNumberingAfterBreak="0">
+  <w:abstractNum w:abstractNumId="19" w15:restartNumberingAfterBreak="0">
     <w:nsid w:val="449E287B"/>
     <w:multiLevelType w:val="hybridMultilevel"/>
     <w:tmpl w:val="495CC50E"/>
@@ -6483,7 +6546,7 @@
       </w:rPr>
     </w:lvl>
   </w:abstractNum>
-  <w:abstractNum w:abstractNumId="19" w15:restartNumberingAfterBreak="0">
+  <w:abstractNum w:abstractNumId="20" w15:restartNumberingAfterBreak="0">
     <w:nsid w:val="46A311F1"/>
     <w:multiLevelType w:val="hybridMultilevel"/>
     <w:tmpl w:val="09A8D0DE"/>
@@ -6596,7 +6659,120 @@
       </w:rPr>
     </w:lvl>
   </w:abstractNum>
-  <w:abstractNum w:abstractNumId="20" w15:restartNumberingAfterBreak="0">
+  <w:abstractNum w:abstractNumId="21" w15:restartNumberingAfterBreak="0">
+    <w:nsid w:val="46C23525"/>
+    <w:multiLevelType w:val="hybridMultilevel"/>
+    <w:tmpl w:val="F124AFBE"/>
+    <w:lvl w:ilvl="0" w:tplc="04090001">
+      <w:start w:val="1"/>
+      <w:numFmt w:val="bullet"/>
+      <w:lvlText w:val=""/>
+      <w:lvlJc w:val="left"/>
+      <w:pPr>
+        <w:ind w:left="720" w:hanging="360"/>
+      </w:pPr>
+      <w:rPr>
+        <w:rFonts w:ascii="Symbol" w:hAnsi="Symbol" w:hint="default"/>
+      </w:rPr>
+    </w:lvl>
+    <w:lvl w:ilvl="1" w:tplc="04090003" w:tentative="1">
+      <w:start w:val="1"/>
+      <w:numFmt w:val="bullet"/>
+      <w:lvlText w:val="o"/>
+      <w:lvlJc w:val="left"/>
+      <w:pPr>
+        <w:ind w:left="1440" w:hanging="360"/>
+      </w:pPr>
+      <w:rPr>
+        <w:rFonts w:ascii="Courier New" w:hAnsi="Courier New" w:cs="Courier New" w:hint="default"/>
+      </w:rPr>
+    </w:lvl>
+    <w:lvl w:ilvl="2" w:tplc="04090005" w:tentative="1">
+      <w:start w:val="1"/>
+      <w:numFmt w:val="bullet"/>
+      <w:lvlText w:val=""/>
+      <w:lvlJc w:val="left"/>
+      <w:pPr>
+        <w:ind w:left="2160" w:hanging="360"/>
+      </w:pPr>
+      <w:rPr>
+        <w:rFonts w:ascii="Wingdings" w:hAnsi="Wingdings" w:hint="default"/>
+      </w:rPr>
+    </w:lvl>
+    <w:lvl w:ilvl="3" w:tplc="04090001" w:tentative="1">
+      <w:start w:val="1"/>
+      <w:numFmt w:val="bullet"/>
+      <w:lvlText w:val=""/>
+      <w:lvlJc w:val="left"/>
+      <w:pPr>
+        <w:ind w:left="2880" w:hanging="360"/>
+      </w:pPr>
+      <w:rPr>
+        <w:rFonts w:ascii="Symbol" w:hAnsi="Symbol" w:hint="default"/>
+      </w:rPr>
+    </w:lvl>
+    <w:lvl w:ilvl="4" w:tplc="04090003" w:tentative="1">
+      <w:start w:val="1"/>
+      <w:numFmt w:val="bullet"/>
+      <w:lvlText w:val="o"/>
+      <w:lvlJc w:val="left"/>
+      <w:pPr>
+        <w:ind w:left="3600" w:hanging="360"/>
+      </w:pPr>
+      <w:rPr>
+        <w:rFonts w:ascii="Courier New" w:hAnsi="Courier New" w:cs="Courier New" w:hint="default"/>
+      </w:rPr>
+    </w:lvl>
+    <w:lvl w:ilvl="5" w:tplc="04090005" w:tentative="1">
+      <w:start w:val="1"/>
+      <w:numFmt w:val="bullet"/>
+      <w:lvlText w:val=""/>
+      <w:lvlJc w:val="left"/>
+      <w:pPr>
+        <w:ind w:left="4320" w:hanging="360"/>
+      </w:pPr>
+      <w:rPr>
+        <w:rFonts w:ascii="Wingdings" w:hAnsi="Wingdings" w:hint="default"/>
+      </w:rPr>
+    </w:lvl>
+    <w:lvl w:ilvl="6" w:tplc="04090001" w:tentative="1">
+      <w:start w:val="1"/>
+      <w:numFmt w:val="bullet"/>
+      <w:lvlText w:val=""/>
+      <w:lvlJc w:val="left"/>
+      <w:pPr>
+        <w:ind w:left="5040" w:hanging="360"/>
+      </w:pPr>
+      <w:rPr>
+        <w:rFonts w:ascii="Symbol" w:hAnsi="Symbol" w:hint="default"/>
+      </w:rPr>
+    </w:lvl>
+    <w:lvl w:ilvl="7" w:tplc="04090003" w:tentative="1">
+      <w:start w:val="1"/>
+      <w:numFmt w:val="bullet"/>
+      <w:lvlText w:val="o"/>
+      <w:lvlJc w:val="left"/>
+      <w:pPr>
+        <w:ind w:left="5760" w:hanging="360"/>
+      </w:pPr>
+      <w:rPr>
+        <w:rFonts w:ascii="Courier New" w:hAnsi="Courier New" w:cs="Courier New" w:hint="default"/>
+      </w:rPr>
+    </w:lvl>
+    <w:lvl w:ilvl="8" w:tplc="04090005" w:tentative="1">
+      <w:start w:val="1"/>
+      <w:numFmt w:val="bullet"/>
+      <w:lvlText w:val=""/>
+      <w:lvlJc w:val="left"/>
+      <w:pPr>
+        <w:ind w:left="6480" w:hanging="360"/>
+      </w:pPr>
+      <w:rPr>
+        <w:rFonts w:ascii="Wingdings" w:hAnsi="Wingdings" w:hint="default"/>
+      </w:rPr>
+    </w:lvl>
+  </w:abstractNum>
+  <w:abstractNum w:abstractNumId="22" w15:restartNumberingAfterBreak="0">
     <w:nsid w:val="4B2F0C67"/>
     <w:multiLevelType w:val="hybridMultilevel"/>
     <w:tmpl w:val="E4809974"/>
@@ -6709,7 +6885,7 @@
       </w:rPr>
     </w:lvl>
   </w:abstractNum>
-  <w:abstractNum w:abstractNumId="21" w15:restartNumberingAfterBreak="0">
+  <w:abstractNum w:abstractNumId="23" w15:restartNumberingAfterBreak="0">
     <w:nsid w:val="518B1407"/>
     <w:multiLevelType w:val="hybridMultilevel"/>
     <w:tmpl w:val="26DC2314"/>
@@ -6822,7 +6998,7 @@
       </w:rPr>
     </w:lvl>
   </w:abstractNum>
-  <w:abstractNum w:abstractNumId="22" w15:restartNumberingAfterBreak="0">
+  <w:abstractNum w:abstractNumId="24" w15:restartNumberingAfterBreak="0">
     <w:nsid w:val="51DF2D68"/>
     <w:multiLevelType w:val="hybridMultilevel"/>
     <w:tmpl w:val="4824DD5C"/>
@@ -6935,7 +7111,7 @@
       </w:rPr>
     </w:lvl>
   </w:abstractNum>
-  <w:abstractNum w:abstractNumId="23" w15:restartNumberingAfterBreak="0">
+  <w:abstractNum w:abstractNumId="25" w15:restartNumberingAfterBreak="0">
     <w:nsid w:val="522352E8"/>
     <w:multiLevelType w:val="hybridMultilevel"/>
     <w:tmpl w:val="B2EC8B64"/>
@@ -7048,7 +7224,7 @@
       </w:rPr>
     </w:lvl>
   </w:abstractNum>
-  <w:abstractNum w:abstractNumId="24" w15:restartNumberingAfterBreak="0">
+  <w:abstractNum w:abstractNumId="26" w15:restartNumberingAfterBreak="0">
     <w:nsid w:val="58237C81"/>
     <w:multiLevelType w:val="hybridMultilevel"/>
     <w:tmpl w:val="7E4CBD8A"/>
@@ -7161,7 +7337,120 @@
       </w:rPr>
     </w:lvl>
   </w:abstractNum>
-  <w:abstractNum w:abstractNumId="25" w15:restartNumberingAfterBreak="0">
+  <w:abstractNum w:abstractNumId="27" w15:restartNumberingAfterBreak="0">
+    <w:nsid w:val="5E023AB2"/>
+    <w:multiLevelType w:val="hybridMultilevel"/>
+    <w:tmpl w:val="F630436C"/>
+    <w:lvl w:ilvl="0" w:tplc="04090001">
+      <w:start w:val="1"/>
+      <w:numFmt w:val="bullet"/>
+      <w:lvlText w:val=""/>
+      <w:lvlJc w:val="left"/>
+      <w:pPr>
+        <w:ind w:left="720" w:hanging="360"/>
+      </w:pPr>
+      <w:rPr>
+        <w:rFonts w:ascii="Symbol" w:hAnsi="Symbol" w:hint="default"/>
+      </w:rPr>
+    </w:lvl>
+    <w:lvl w:ilvl="1" w:tplc="04090003" w:tentative="1">
+      <w:start w:val="1"/>
+      <w:numFmt w:val="bullet"/>
+      <w:lvlText w:val="o"/>
+      <w:lvlJc w:val="left"/>
+      <w:pPr>
+        <w:ind w:left="1440" w:hanging="360"/>
+      </w:pPr>
+      <w:rPr>
+        <w:rFonts w:ascii="Courier New" w:hAnsi="Courier New" w:cs="Courier New" w:hint="default"/>
+      </w:rPr>
+    </w:lvl>
+    <w:lvl w:ilvl="2" w:tplc="04090005" w:tentative="1">
+      <w:start w:val="1"/>
+      <w:numFmt w:val="bullet"/>
+      <w:lvlText w:val=""/>
+      <w:lvlJc w:val="left"/>
+      <w:pPr>
+        <w:ind w:left="2160" w:hanging="360"/>
+      </w:pPr>
+      <w:rPr>
+        <w:rFonts w:ascii="Wingdings" w:hAnsi="Wingdings" w:hint="default"/>
+      </w:rPr>
+    </w:lvl>
+    <w:lvl w:ilvl="3" w:tplc="04090001" w:tentative="1">
+      <w:start w:val="1"/>
+      <w:numFmt w:val="bullet"/>
+      <w:lvlText w:val=""/>
+      <w:lvlJc w:val="left"/>
+      <w:pPr>
+        <w:ind w:left="2880" w:hanging="360"/>
+      </w:pPr>
+      <w:rPr>
+        <w:rFonts w:ascii="Symbol" w:hAnsi="Symbol" w:hint="default"/>
+      </w:rPr>
+    </w:lvl>
+    <w:lvl w:ilvl="4" w:tplc="04090003" w:tentative="1">
+      <w:start w:val="1"/>
+      <w:numFmt w:val="bullet"/>
+      <w:lvlText w:val="o"/>
+      <w:lvlJc w:val="left"/>
+      <w:pPr>
+        <w:ind w:left="3600" w:hanging="360"/>
+      </w:pPr>
+      <w:rPr>
+        <w:rFonts w:ascii="Courier New" w:hAnsi="Courier New" w:cs="Courier New" w:hint="default"/>
+      </w:rPr>
+    </w:lvl>
+    <w:lvl w:ilvl="5" w:tplc="04090005" w:tentative="1">
+      <w:start w:val="1"/>
+      <w:numFmt w:val="bullet"/>
+      <w:lvlText w:val=""/>
+      <w:lvlJc w:val="left"/>
+      <w:pPr>
+        <w:ind w:left="4320" w:hanging="360"/>
+      </w:pPr>
+      <w:rPr>
+        <w:rFonts w:ascii="Wingdings" w:hAnsi="Wingdings" w:hint="default"/>
+      </w:rPr>
+    </w:lvl>
+    <w:lvl w:ilvl="6" w:tplc="04090001" w:tentative="1">
+      <w:start w:val="1"/>
+      <w:numFmt w:val="bullet"/>
+      <w:lvlText w:val=""/>
+      <w:lvlJc w:val="left"/>
+      <w:pPr>
+        <w:ind w:left="5040" w:hanging="360"/>
+      </w:pPr>
+      <w:rPr>
+        <w:rFonts w:ascii="Symbol" w:hAnsi="Symbol" w:hint="default"/>
+      </w:rPr>
+    </w:lvl>
+    <w:lvl w:ilvl="7" w:tplc="04090003" w:tentative="1">
+      <w:start w:val="1"/>
+      <w:numFmt w:val="bullet"/>
+      <w:lvlText w:val="o"/>
+      <w:lvlJc w:val="left"/>
+      <w:pPr>
+        <w:ind w:left="5760" w:hanging="360"/>
+      </w:pPr>
+      <w:rPr>
+        <w:rFonts w:ascii="Courier New" w:hAnsi="Courier New" w:cs="Courier New" w:hint="default"/>
+      </w:rPr>
+    </w:lvl>
+    <w:lvl w:ilvl="8" w:tplc="04090005" w:tentative="1">
+      <w:start w:val="1"/>
+      <w:numFmt w:val="bullet"/>
+      <w:lvlText w:val=""/>
+      <w:lvlJc w:val="left"/>
+      <w:pPr>
+        <w:ind w:left="6480" w:hanging="360"/>
+      </w:pPr>
+      <w:rPr>
+        <w:rFonts w:ascii="Wingdings" w:hAnsi="Wingdings" w:hint="default"/>
+      </w:rPr>
+    </w:lvl>
+  </w:abstractNum>
+  <w:abstractNum w:abstractNumId="28" w15:restartNumberingAfterBreak="0">
     <w:nsid w:val="5E3023F5"/>
     <w:multiLevelType w:val="hybridMultilevel"/>
     <w:tmpl w:val="4BBA7FC8"/>
@@ -7274,7 +7563,7 @@
       </w:rPr>
     </w:lvl>
   </w:abstractNum>
-  <w:abstractNum w:abstractNumId="26" w15:restartNumberingAfterBreak="0">
+  <w:abstractNum w:abstractNumId="29" w15:restartNumberingAfterBreak="0">
     <w:nsid w:val="607E7B48"/>
     <w:multiLevelType w:val="hybridMultilevel"/>
     <w:tmpl w:val="A6ACC26A"/>
@@ -7387,7 +7676,7 @@
       </w:rPr>
     </w:lvl>
   </w:abstractNum>
-  <w:abstractNum w:abstractNumId="27" w15:restartNumberingAfterBreak="0">
+  <w:abstractNum w:abstractNumId="30" w15:restartNumberingAfterBreak="0">
     <w:nsid w:val="60F0231D"/>
     <w:multiLevelType w:val="hybridMultilevel"/>
     <w:tmpl w:val="922E8B60"/>
@@ -7500,7 +7789,7 @@
       </w:rPr>
     </w:lvl>
   </w:abstractNum>
-  <w:abstractNum w:abstractNumId="28" w15:restartNumberingAfterBreak="0">
+  <w:abstractNum w:abstractNumId="31" w15:restartNumberingAfterBreak="0">
     <w:nsid w:val="61E85EF2"/>
     <w:multiLevelType w:val="hybridMultilevel"/>
     <w:tmpl w:val="79F63DC0"/>
@@ -7613,7 +7902,7 @@
       </w:rPr>
     </w:lvl>
   </w:abstractNum>
-  <w:abstractNum w:abstractNumId="29" w15:restartNumberingAfterBreak="0">
+  <w:abstractNum w:abstractNumId="32" w15:restartNumberingAfterBreak="0">
     <w:nsid w:val="68D16B20"/>
     <w:multiLevelType w:val="hybridMultilevel"/>
     <w:tmpl w:val="13FE43C6"/>
@@ -7726,7 +8015,7 @@
       </w:rPr>
     </w:lvl>
   </w:abstractNum>
-  <w:abstractNum w:abstractNumId="30" w15:restartNumberingAfterBreak="0">
+  <w:abstractNum w:abstractNumId="33" w15:restartNumberingAfterBreak="0">
     <w:nsid w:val="6A6208A8"/>
     <w:multiLevelType w:val="hybridMultilevel"/>
     <w:tmpl w:val="9C2E0040"/>
@@ -7839,7 +8128,7 @@
       </w:rPr>
     </w:lvl>
   </w:abstractNum>
-  <w:abstractNum w:abstractNumId="31" w15:restartNumberingAfterBreak="0">
+  <w:abstractNum w:abstractNumId="34" w15:restartNumberingAfterBreak="0">
     <w:nsid w:val="6F850788"/>
     <w:multiLevelType w:val="hybridMultilevel"/>
     <w:tmpl w:val="23EC98E6"/>
@@ -7952,7 +8241,7 @@
       </w:rPr>
     </w:lvl>
   </w:abstractNum>
-  <w:abstractNum w:abstractNumId="32" w15:restartNumberingAfterBreak="0">
+  <w:abstractNum w:abstractNumId="35" w15:restartNumberingAfterBreak="0">
     <w:nsid w:val="710C3B49"/>
     <w:multiLevelType w:val="hybridMultilevel"/>
     <w:tmpl w:val="53C40AFA"/>
@@ -8065,7 +8354,7 @@
       </w:rPr>
     </w:lvl>
   </w:abstractNum>
-  <w:abstractNum w:abstractNumId="33" w15:restartNumberingAfterBreak="0">
+  <w:abstractNum w:abstractNumId="36" w15:restartNumberingAfterBreak="0">
     <w:nsid w:val="72C07C91"/>
     <w:multiLevelType w:val="hybridMultilevel"/>
     <w:tmpl w:val="2A6CB9E0"/>
@@ -8178,7 +8467,7 @@
       </w:rPr>
     </w:lvl>
   </w:abstractNum>
-  <w:abstractNum w:abstractNumId="34" w15:restartNumberingAfterBreak="0">
+  <w:abstractNum w:abstractNumId="37" w15:restartNumberingAfterBreak="0">
     <w:nsid w:val="7C843785"/>
     <w:multiLevelType w:val="hybridMultilevel"/>
     <w:tmpl w:val="644E6E4E"/>
@@ -8291,7 +8580,7 @@
       </w:rPr>
     </w:lvl>
   </w:abstractNum>
-  <w:abstractNum w:abstractNumId="35" w15:restartNumberingAfterBreak="0">
+  <w:abstractNum w:abstractNumId="38" w15:restartNumberingAfterBreak="0">
     <w:nsid w:val="7FED0043"/>
     <w:multiLevelType w:val="hybridMultilevel"/>
     <w:tmpl w:val="5ADE626E"/>
@@ -8405,19 +8694,19 @@
     </w:lvl>
   </w:abstractNum>
   <w:num w:numId="1">
-    <w:abstractNumId w:val="25"/>
+    <w:abstractNumId w:val="28"/>
   </w:num>
   <w:num w:numId="2">
     <w:abstractNumId w:val="8"/>
   </w:num>
   <w:num w:numId="3">
-    <w:abstractNumId w:val="35"/>
+    <w:abstractNumId w:val="38"/>
   </w:num>
   <w:num w:numId="4">
     <w:abstractNumId w:val="4"/>
   </w:num>
   <w:num w:numId="5">
-    <w:abstractNumId w:val="34"/>
+    <w:abstractNumId w:val="37"/>
   </w:num>
   <w:num w:numId="6">
     <w:abstractNumId w:val="6"/>
@@ -8426,76 +8715,76 @@
     <w:abstractNumId w:val="1"/>
   </w:num>
   <w:num w:numId="8">
-    <w:abstractNumId w:val="31"/>
+    <w:abstractNumId w:val="34"/>
   </w:num>
   <w:num w:numId="9">
-    <w:abstractNumId w:val="11"/>
+    <w:abstractNumId w:val="12"/>
   </w:num>
   <w:num w:numId="10">
-    <w:abstractNumId w:val="13"/>
+    <w:abstractNumId w:val="14"/>
   </w:num>
   <w:num w:numId="11">
     <w:abstractNumId w:val="2"/>
   </w:num>
   <w:num w:numId="12">
-    <w:abstractNumId w:val="20"/>
+    <w:abstractNumId w:val="22"/>
   </w:num>
   <w:num w:numId="13">
-    <w:abstractNumId w:val="33"/>
+    <w:abstractNumId w:val="36"/>
   </w:num>
   <w:num w:numId="14">
-    <w:abstractNumId w:val="32"/>
+    <w:abstractNumId w:val="35"/>
   </w:num>
   <w:num w:numId="15">
-    <w:abstractNumId w:val="27"/>
+    <w:abstractNumId w:val="30"/>
   </w:num>
   <w:num w:numId="16">
-    <w:abstractNumId w:val="23"/>
+    <w:abstractNumId w:val="25"/>
   </w:num>
   <w:num w:numId="17">
-    <w:abstractNumId w:val="28"/>
+    <w:abstractNumId w:val="31"/>
   </w:num>
   <w:num w:numId="18">
-    <w:abstractNumId w:val="15"/>
+    <w:abstractNumId w:val="16"/>
   </w:num>
   <w:num w:numId="19">
     <w:abstractNumId w:val="7"/>
   </w:num>
   <w:num w:numId="20">
+    <w:abstractNumId w:val="19"/>
+  </w:num>
+  <w:num w:numId="21">
     <w:abstractNumId w:val="18"/>
   </w:num>
-  <w:num w:numId="21">
+  <w:num w:numId="22">
+    <w:abstractNumId w:val="32"/>
+  </w:num>
+  <w:num w:numId="23">
+    <w:abstractNumId w:val="20"/>
+  </w:num>
+  <w:num w:numId="24">
+    <w:abstractNumId w:val="29"/>
+  </w:num>
+  <w:num w:numId="25">
     <w:abstractNumId w:val="17"/>
   </w:num>
-  <w:num w:numId="22">
-    <w:abstractNumId w:val="29"/>
-  </w:num>
-  <w:num w:numId="23">
-    <w:abstractNumId w:val="19"/>
-  </w:num>
-  <w:num w:numId="24">
+  <w:num w:numId="26">
     <w:abstractNumId w:val="26"/>
-  </w:num>
-  <w:num w:numId="25">
-    <w:abstractNumId w:val="16"/>
-  </w:num>
-  <w:num w:numId="26">
-    <w:abstractNumId w:val="24"/>
   </w:num>
   <w:num w:numId="27">
     <w:abstractNumId w:val="0"/>
   </w:num>
   <w:num w:numId="28">
-    <w:abstractNumId w:val="22"/>
+    <w:abstractNumId w:val="24"/>
   </w:num>
   <w:num w:numId="29">
-    <w:abstractNumId w:val="14"/>
+    <w:abstractNumId w:val="15"/>
   </w:num>
   <w:num w:numId="30">
-    <w:abstractNumId w:val="21"/>
+    <w:abstractNumId w:val="23"/>
   </w:num>
   <w:num w:numId="31">
-    <w:abstractNumId w:val="10"/>
+    <w:abstractNumId w:val="11"/>
   </w:num>
   <w:num w:numId="32">
     <w:abstractNumId w:val="3"/>
@@ -8504,13 +8793,22 @@
     <w:abstractNumId w:val="9"/>
   </w:num>
   <w:num w:numId="34">
-    <w:abstractNumId w:val="12"/>
+    <w:abstractNumId w:val="13"/>
   </w:num>
   <w:num w:numId="35">
-    <w:abstractNumId w:val="30"/>
+    <w:abstractNumId w:val="33"/>
   </w:num>
   <w:num w:numId="36">
     <w:abstractNumId w:val="5"/>
+  </w:num>
+  <w:num w:numId="37">
+    <w:abstractNumId w:val="27"/>
+  </w:num>
+  <w:num w:numId="38">
+    <w:abstractNumId w:val="10"/>
+  </w:num>
+  <w:num w:numId="39">
+    <w:abstractNumId w:val="21"/>
   </w:num>
 </w:numbering>
 </file>

</xml_diff>

<commit_message>
Menus/UI/settings, some more fixes and ideas and tries
</commit_message>
<xml_diff>
--- a/non_game/[Devlog] In Eggcelent Condition.docx
+++ b/non_game/[Devlog] In Eggcelent Condition.docx
@@ -7,7 +7,23 @@
         <w:pStyle w:val="Heading1"/>
       </w:pPr>
       <w:r>
-        <w:t>[Devlog] In Eggcelent Condition</w:t>
+        <w:t>[</w:t>
+      </w:r>
+      <w:proofErr w:type="spellStart"/>
+      <w:r>
+        <w:t>Devlog</w:t>
+      </w:r>
+      <w:proofErr w:type="spellEnd"/>
+      <w:r>
+        <w:t xml:space="preserve">] In </w:t>
+      </w:r>
+      <w:proofErr w:type="spellStart"/>
+      <w:r>
+        <w:t>Eggcelent</w:t>
+      </w:r>
+      <w:proofErr w:type="spellEnd"/>
+      <w:r>
+        <w:t xml:space="preserve"> Condition</w:t>
       </w:r>
     </w:p>
     <w:p>
@@ -15,7 +31,23 @@
         <w:t>Welcome</w:t>
       </w:r>
       <w:r>
-        <w:t xml:space="preserve"> to my devlog for the game “In Eggcelent Condition”!</w:t>
+        <w:t xml:space="preserve"> to my </w:t>
+      </w:r>
+      <w:proofErr w:type="spellStart"/>
+      <w:r>
+        <w:t>devlog</w:t>
+      </w:r>
+      <w:proofErr w:type="spellEnd"/>
+      <w:r>
+        <w:t xml:space="preserve"> for the game “In </w:t>
+      </w:r>
+      <w:proofErr w:type="spellStart"/>
+      <w:r>
+        <w:t>Eggcelent</w:t>
+      </w:r>
+      <w:proofErr w:type="spellEnd"/>
+      <w:r>
+        <w:t xml:space="preserve"> Condition”!</w:t>
       </w:r>
     </w:p>
     <w:p>
@@ -73,13 +105,26 @@
       </w:r>
     </w:p>
     <w:p>
-      <w:r>
-        <w:t>So I started brainstorming. Quickly I realized I wanted to do something with “eggs”: they signal a “new beginning”, they could be a metaphor for your wishes/desires/dreams coming true, it felt fitting.</w:t>
-      </w:r>
-    </w:p>
-    <w:p>
-      <w:r>
-        <w:t>But it felt too “thinky”. I already did some puzzle games recently, and didn’t want to add another one about collecting/hatching eggs.</w:t>
+      <w:proofErr w:type="gramStart"/>
+      <w:r>
+        <w:t>So</w:t>
+      </w:r>
+      <w:proofErr w:type="gramEnd"/>
+      <w:r>
+        <w:t xml:space="preserve"> I started brainstorming. Quickly I realized I wanted to do something with “eggs”: they signal a “new beginning”, they could be a metaphor for your wishes/desires/dreams coming true, it felt fitting.</w:t>
+      </w:r>
+    </w:p>
+    <w:p>
+      <w:r>
+        <w:t>But it felt too “</w:t>
+      </w:r>
+      <w:proofErr w:type="spellStart"/>
+      <w:r>
+        <w:t>thinky</w:t>
+      </w:r>
+      <w:proofErr w:type="spellEnd"/>
+      <w:r>
+        <w:t>”. I already did some puzzle games recently, and didn’t want to add another one about collecting/hatching eggs.</w:t>
       </w:r>
     </w:p>
     <w:p>
@@ -148,7 +193,15 @@
     </w:p>
     <w:p>
       <w:r>
-        <w:t>Delivering stuff, or keeping it from breaking/falling/dying, isn’t new to games. So I wanted a twist on the concept.</w:t>
+        <w:t xml:space="preserve">Delivering stuff, or keeping it from breaking/falling/dying, isn’t new to games. </w:t>
+      </w:r>
+      <w:proofErr w:type="gramStart"/>
+      <w:r>
+        <w:t>So</w:t>
+      </w:r>
+      <w:proofErr w:type="gramEnd"/>
+      <w:r>
+        <w:t xml:space="preserve"> I wanted a twist on the concept.</w:t>
       </w:r>
     </w:p>
     <w:p>
@@ -267,12 +320,25 @@
         <w:t>egg basket</w:t>
       </w:r>
       <w:r>
-        <w:t xml:space="preserve"> ( = it’s delivered)</w:t>
-      </w:r>
-    </w:p>
-    <w:p>
-      <w:r>
-        <w:t>So I made that.</w:t>
+        <w:t xml:space="preserve"> </w:t>
+      </w:r>
+      <w:proofErr w:type="gramStart"/>
+      <w:r>
+        <w:t>( =</w:t>
+      </w:r>
+      <w:proofErr w:type="gramEnd"/>
+      <w:r>
+        <w:t xml:space="preserve"> it’s delivered)</w:t>
+      </w:r>
+    </w:p>
+    <w:p>
+      <w:proofErr w:type="gramStart"/>
+      <w:r>
+        <w:t>So</w:t>
+      </w:r>
+      <w:proofErr w:type="gramEnd"/>
+      <w:r>
+        <w:t xml:space="preserve"> I made that.</w:t>
       </w:r>
       <w:r>
         <w:t xml:space="preserve"> And then I realized: this is </w:t>
@@ -302,8 +368,13 @@
         </w:numPr>
       </w:pPr>
       <w:r>
-        <w:t>Make eggs bigger =&gt; good for clarity, but there’s a limit here, after which the screen just becomes an ugly mess :p</w:t>
-      </w:r>
+        <w:t xml:space="preserve">Make eggs bigger =&gt; good for clarity, but there’s a limit here, after which the screen just becomes an ugly </w:t>
+      </w:r>
+      <w:proofErr w:type="gramStart"/>
+      <w:r>
+        <w:t>mess :p</w:t>
+      </w:r>
+      <w:proofErr w:type="gramEnd"/>
     </w:p>
     <w:p>
       <w:pPr>
@@ -437,8 +508,13 @@
         <w:t>steer</w:t>
       </w:r>
       <w:r>
-        <w:t xml:space="preserve"> it. The eggs keep bouncing however they like, and you just have to hope they land in the right spot :p</w:t>
-      </w:r>
+        <w:t xml:space="preserve"> it. The eggs keep bouncing however they like, and you just have to hope they land in the right </w:t>
+      </w:r>
+      <w:proofErr w:type="gramStart"/>
+      <w:r>
+        <w:t>spot :p</w:t>
+      </w:r>
+      <w:proofErr w:type="gramEnd"/>
     </w:p>
     <w:p>
       <w:r>
@@ -786,7 +862,23 @@
     </w:p>
     <w:p>
       <w:r>
-        <w:t>I imported this to Godot, generated a collision shape for each mesh (using Godots automatic tools for that), and put mesh + shape inside a RigidBody.</w:t>
+        <w:t xml:space="preserve">I imported this to Godot, generated a collision shape for each mesh (using </w:t>
+      </w:r>
+      <w:proofErr w:type="spellStart"/>
+      <w:r>
+        <w:t>Godots</w:t>
+      </w:r>
+      <w:proofErr w:type="spellEnd"/>
+      <w:r>
+        <w:t xml:space="preserve"> automatic tools for that), and put mesh + shape inside a </w:t>
+      </w:r>
+      <w:proofErr w:type="spellStart"/>
+      <w:r>
+        <w:t>RigidBody</w:t>
+      </w:r>
+      <w:proofErr w:type="spellEnd"/>
+      <w:r>
+        <w:t>.</w:t>
       </w:r>
     </w:p>
     <w:p>
@@ -797,7 +889,15 @@
     <w:p>
       <w:r>
         <w:lastRenderedPageBreak/>
-        <w:t>When an egg hits the ground, we instantiate the “BrokenEgg” scene, with the same position/rotation as the original egg</w:t>
+        <w:t>When an egg hits the ground, we instantiate the “</w:t>
+      </w:r>
+      <w:proofErr w:type="spellStart"/>
+      <w:r>
+        <w:t>BrokenEgg</w:t>
+      </w:r>
+      <w:proofErr w:type="spellEnd"/>
+      <w:r>
+        <w:t>” scene, with the same position/rotation as the original egg</w:t>
       </w:r>
       <w:r>
         <w:t xml:space="preserve">, and the </w:t>
@@ -835,7 +935,15 @@
     </w:p>
     <w:p>
       <w:r>
-        <w:t>I struggled with the layout of the levels ( = world/arena you play in).</w:t>
+        <w:t xml:space="preserve">I struggled with the layout of the levels </w:t>
+      </w:r>
+      <w:proofErr w:type="gramStart"/>
+      <w:r>
+        <w:t>( =</w:t>
+      </w:r>
+      <w:proofErr w:type="gramEnd"/>
+      <w:r>
+        <w:t xml:space="preserve"> world/arena you play in).</w:t>
       </w:r>
     </w:p>
     <w:p>
@@ -1044,11 +1152,27 @@
         <w:t xml:space="preserve"> For those wondering how I did this. In Blender, I just gave the cube some grass on top and dirt pattern on the side. Then I duplicated the cube a bunch of times and made adjustments: a slope, a steeper slope, etc.</w:t>
       </w:r>
       <w:r>
-        <w:t xml:space="preserve"> Exported it, turned into a MeshLibrary in Godot </w:t>
+        <w:t xml:space="preserve"> Exported it, turned into a </w:t>
+      </w:r>
+      <w:proofErr w:type="spellStart"/>
+      <w:r>
+        <w:t>MeshLibrary</w:t>
+      </w:r>
+      <w:proofErr w:type="spellEnd"/>
+      <w:r>
+        <w:t xml:space="preserve"> in Godot </w:t>
       </w:r>
       <w:r>
         <w:lastRenderedPageBreak/>
-        <w:t>(there are tutorials for that online), and used that in a GridMap to draw a semi-random environment.</w:t>
+        <w:t xml:space="preserve">(there are tutorials for that online), and used that in a </w:t>
+      </w:r>
+      <w:proofErr w:type="spellStart"/>
+      <w:r>
+        <w:t>GridMap</w:t>
+      </w:r>
+      <w:proofErr w:type="spellEnd"/>
+      <w:r>
+        <w:t xml:space="preserve"> to draw a semi-random environment.</w:t>
       </w:r>
     </w:p>
     <w:p/>
@@ -1167,12 +1291,25 @@
         <w:pStyle w:val="Heading2"/>
       </w:pPr>
       <w:r>
-        <w:t>The simplification step</w:t>
-      </w:r>
-    </w:p>
-    <w:p>
-      <w:r>
-        <w:t xml:space="preserve">If you’ve read other devlogs of mine, you know this step always arrives: we have a basic concept, we have many possibilities/ideas that could be fun … but we can’t throw them </w:t>
+        <w:t xml:space="preserve">The simplification </w:t>
+      </w:r>
+      <w:proofErr w:type="gramStart"/>
+      <w:r>
+        <w:t>step</w:t>
+      </w:r>
+      <w:proofErr w:type="gramEnd"/>
+    </w:p>
+    <w:p>
+      <w:r>
+        <w:t xml:space="preserve">If you’ve read other </w:t>
+      </w:r>
+      <w:proofErr w:type="spellStart"/>
+      <w:r>
+        <w:t>devlogs</w:t>
+      </w:r>
+      <w:proofErr w:type="spellEnd"/>
+      <w:r>
+        <w:t xml:space="preserve"> of mine, you know this step always arrives: we have a basic concept, we have many possibilities/ideas that could be fun … but we can’t throw them </w:t>
       </w:r>
       <w:r>
         <w:rPr>
@@ -1235,7 +1372,15 @@
         <w:t>more</w:t>
       </w:r>
       <w:r>
-        <w:t xml:space="preserve"> icons. It would be random, players have no say in what they will get. It would feel tacked-on.)</w:t>
+        <w:t xml:space="preserve"> icons. It would be </w:t>
+      </w:r>
+      <w:proofErr w:type="gramStart"/>
+      <w:r>
+        <w:t>random,</w:t>
+      </w:r>
+      <w:proofErr w:type="gramEnd"/>
+      <w:r>
+        <w:t xml:space="preserve"> players have no say in what they will get. It would feel tacked-on.)</w:t>
       </w:r>
     </w:p>
     <w:p>
@@ -1397,8 +1542,13 @@
       </w:r>
     </w:p>
     <w:p>
-      <w:r>
-        <w:t xml:space="preserve">So I want this game to be playable </w:t>
+      <w:proofErr w:type="gramStart"/>
+      <w:r>
+        <w:t>So</w:t>
+      </w:r>
+      <w:proofErr w:type="gramEnd"/>
+      <w:r>
+        <w:t xml:space="preserve"> I want this game to be playable </w:t>
       </w:r>
       <w:r>
         <w:rPr>
@@ -1440,7 +1590,21 @@
         <w:rPr>
           <w:iCs/>
         </w:rPr>
-        <w:t xml:space="preserve"> seem quite essential to a game like this. So I still want to add them and make them easy to execute.</w:t>
+        <w:t xml:space="preserve"> seem quite essential to a game like this. </w:t>
+      </w:r>
+      <w:proofErr w:type="gramStart"/>
+      <w:r>
+        <w:rPr>
+          <w:iCs/>
+        </w:rPr>
+        <w:t>So</w:t>
+      </w:r>
+      <w:proofErr w:type="gramEnd"/>
+      <w:r>
+        <w:rPr>
+          <w:iCs/>
+        </w:rPr>
+        <w:t xml:space="preserve"> I still want to add them and make them easy to execute.</w:t>
       </w:r>
     </w:p>
     <w:p>
@@ -1699,7 +1863,15 @@
         <w:t>upward</w:t>
       </w:r>
       <w:r>
-        <w:t xml:space="preserve"> component is also increased. (So eggs will mostly bounce up into the sky, giving you more time and a clearer view of where they will land.)</w:t>
+        <w:t xml:space="preserve"> component is also increased. (</w:t>
+      </w:r>
+      <w:proofErr w:type="gramStart"/>
+      <w:r>
+        <w:t>So</w:t>
+      </w:r>
+      <w:proofErr w:type="gramEnd"/>
+      <w:r>
+        <w:t xml:space="preserve"> eggs will mostly bounce up into the sky, giving you more time and a clearer view of where they will land.)</w:t>
       </w:r>
     </w:p>
     <w:p>
@@ -1767,7 +1939,15 @@
         </w:numPr>
       </w:pPr>
       <w:r>
-        <w:t>There’s no realistic damping. Player movement is dampened/stopped quite harshly using my own code, otherwise you get a “slippery slidy” player controller that just makes this game impossible to play.</w:t>
+        <w:t xml:space="preserve">There’s no realistic damping. Player movement is dampened/stopped quite harshly using my own code, otherwise you get a “slippery </w:t>
+      </w:r>
+      <w:proofErr w:type="spellStart"/>
+      <w:r>
+        <w:t>slidy</w:t>
+      </w:r>
+      <w:proofErr w:type="spellEnd"/>
+      <w:r>
+        <w:t>” player controller that just makes this game impossible to play.</w:t>
       </w:r>
     </w:p>
     <w:p>
@@ -1846,7 +2026,15 @@
         </w:numPr>
       </w:pPr>
       <w:r>
-        <w:t>Revealing it when the egg breaks + making it “pickupable”</w:t>
+        <w:t>Revealing it when the egg breaks + making it “</w:t>
+      </w:r>
+      <w:proofErr w:type="spellStart"/>
+      <w:r>
+        <w:t>pickupable</w:t>
+      </w:r>
+      <w:proofErr w:type="spellEnd"/>
+      <w:r>
+        <w:t>”</w:t>
       </w:r>
     </w:p>
     <w:p>
@@ -1938,7 +2126,15 @@
         </w:numPr>
       </w:pPr>
       <w:r>
-        <w:t xml:space="preserve">The game could have a handful of “levels”: one in the desert, one in the forest, one in the city. Each would use that same GridMap as before </w:t>
+        <w:t xml:space="preserve">The game could have a handful of “levels”: one in the desert, one in the forest, one in the city. Each would use that same </w:t>
+      </w:r>
+      <w:proofErr w:type="spellStart"/>
+      <w:r>
+        <w:t>GridMap</w:t>
+      </w:r>
+      <w:proofErr w:type="spellEnd"/>
+      <w:r>
+        <w:t xml:space="preserve"> as before </w:t>
       </w:r>
       <w:r>
         <w:rPr>
@@ -1991,7 +2187,15 @@
         <w:t xml:space="preserve"> core</w:t>
       </w:r>
       <w:r>
-        <w:t xml:space="preserve"> tileset to be </w:t>
+        <w:t xml:space="preserve"> </w:t>
+      </w:r>
+      <w:proofErr w:type="spellStart"/>
+      <w:r>
+        <w:t>tileset</w:t>
+      </w:r>
+      <w:proofErr w:type="spellEnd"/>
+      <w:r>
+        <w:t xml:space="preserve"> to be </w:t>
       </w:r>
       <w:r>
         <w:rPr>
@@ -2239,11 +2443,16 @@
         <w:t>tiny</w:t>
       </w:r>
       <w:r>
-        <w:t xml:space="preserve"> cube, with the sombrero directly on top of that :</w:t>
+        <w:t xml:space="preserve"> cube, with the sombrero directly on top of </w:t>
+      </w:r>
+      <w:proofErr w:type="gramStart"/>
+      <w:r>
+        <w:t>that :</w:t>
       </w:r>
       <w:r>
         <w:t>p</w:t>
       </w:r>
+      <w:proofErr w:type="gramEnd"/>
     </w:p>
     <w:p/>
     <w:p>
@@ -2405,8 +2614,13 @@
       </w:r>
     </w:p>
     <w:p>
-      <w:r>
-        <w:t>So I’m definitely keeping that and making it a core part of the game.</w:t>
+      <w:proofErr w:type="gramStart"/>
+      <w:r>
+        <w:t>So</w:t>
+      </w:r>
+      <w:proofErr w:type="gramEnd"/>
+      <w:r>
+        <w:t xml:space="preserve"> I’m definitely keeping that and making it a core part of the game.</w:t>
       </w:r>
     </w:p>
     <w:p>
@@ -2544,11 +2758,19 @@
           <w:iCs/>
         </w:rPr>
       </w:pPr>
-      <w:r>
-        <w:rPr>
-          <w:iCs/>
-        </w:rPr>
-        <w:t xml:space="preserve">So I had to change it to the following: the area override is </w:t>
+      <w:proofErr w:type="gramStart"/>
+      <w:r>
+        <w:rPr>
+          <w:iCs/>
+        </w:rPr>
+        <w:t>So</w:t>
+      </w:r>
+      <w:proofErr w:type="gramEnd"/>
+      <w:r>
+        <w:rPr>
+          <w:iCs/>
+        </w:rPr>
+        <w:t xml:space="preserve"> I had to change it to the following: the area override is </w:t>
       </w:r>
       <w:r>
         <w:rPr>
@@ -2766,8 +2988,13 @@
     </w:p>
     <w:p>
       <w:r>
-        <w:t>It yielded some interesting ideas for arenas … just not sure if I have the time (or 3D modeling skill) to pull it off :p</w:t>
-      </w:r>
+        <w:t xml:space="preserve">It yielded some interesting ideas for arenas … just not sure if I have the time (or 3D modeling skill) to pull it </w:t>
+      </w:r>
+      <w:proofErr w:type="gramStart"/>
+      <w:r>
+        <w:t>off :p</w:t>
+      </w:r>
+      <w:proofErr w:type="gramEnd"/>
     </w:p>
     <w:p>
       <w:r>
@@ -2966,8 +3193,21 @@
       </w:r>
     </w:p>
     <w:p>
-      <w:r>
-        <w:t>However … this only worked when the player was at the perfect starting position (0,0,0). And once a certain joint had been chosen, switching to a new one later (by e.g. grabbing that powerup) created all sorts of weird glitches.</w:t>
+      <w:proofErr w:type="gramStart"/>
+      <w:r>
+        <w:t>However</w:t>
+      </w:r>
+      <w:proofErr w:type="gramEnd"/>
+      <w:r>
+        <w:t xml:space="preserve"> … this only worked when the player was at the perfect starting position (0,0,0). And once a certain joint had been chosen, switching to a new one later (by </w:t>
+      </w:r>
+      <w:proofErr w:type="gramStart"/>
+      <w:r>
+        <w:t>e.g.</w:t>
+      </w:r>
+      <w:proofErr w:type="gramEnd"/>
+      <w:r>
+        <w:t xml:space="preserve"> grabbing that powerup) created all sorts of weird glitches.</w:t>
       </w:r>
     </w:p>
     <w:p>
@@ -2999,7 +3239,15 @@
         <w:t>checking if there was one</w:t>
       </w:r>
       <w:r>
-        <w:t>. That’s why I was confused for 20 minute as to why joints didn’t do the very simple thing they were supposed to do: there were 2 or 3 joints acting on the body simultaneously.</w:t>
+        <w:t xml:space="preserve">. That’s why I was confused for 20 </w:t>
+      </w:r>
+      <w:proofErr w:type="gramStart"/>
+      <w:r>
+        <w:t>minute</w:t>
+      </w:r>
+      <w:proofErr w:type="gramEnd"/>
+      <w:r>
+        <w:t xml:space="preserve"> as to why joints didn’t do the very simple thing they were supposed to do: there were 2 or 3 joints acting on the body simultaneously.</w:t>
       </w:r>
     </w:p>
     <w:p>
@@ -3028,8 +3276,13 @@
       </w:r>
     </w:p>
     <w:p>
-      <w:r>
-        <w:t>So this is what I ended up doing:</w:t>
+      <w:proofErr w:type="gramStart"/>
+      <w:r>
+        <w:t>So</w:t>
+      </w:r>
+      <w:proofErr w:type="gramEnd"/>
+      <w:r>
+        <w:t xml:space="preserve"> this is what I ended up doing:</w:t>
       </w:r>
     </w:p>
     <w:p>
@@ -3126,7 +3379,20 @@
         <w:t>some</w:t>
       </w:r>
       <w:r>
-        <w:t xml:space="preserve"> way to just say “body.force_physics_update()” to get it immediately, but I couldn’t find it after searching for hours. (If it’s not there, it </w:t>
+        <w:t xml:space="preserve"> way to just say “</w:t>
+      </w:r>
+      <w:proofErr w:type="spellStart"/>
+      <w:proofErr w:type="gramStart"/>
+      <w:r>
+        <w:t>body.force</w:t>
+      </w:r>
+      <w:proofErr w:type="gramEnd"/>
+      <w:r>
+        <w:t>_physics_update</w:t>
+      </w:r>
+      <w:proofErr w:type="spellEnd"/>
+      <w:r>
+        <w:t xml:space="preserve">()” to get it immediately, but I couldn’t find it after searching for hours. (If it’s not there, it </w:t>
       </w:r>
       <w:r>
         <w:rPr>
@@ -3214,7 +3480,23 @@
     </w:p>
     <w:p>
       <w:r>
-        <w:t>(So it’s built from the same GridMap, follows the same physics rules, etcetera. Only, instead of playing the game, you can log in walk to a spot to load that level.)</w:t>
+        <w:t>(</w:t>
+      </w:r>
+      <w:proofErr w:type="gramStart"/>
+      <w:r>
+        <w:t>So</w:t>
+      </w:r>
+      <w:proofErr w:type="gramEnd"/>
+      <w:r>
+        <w:t xml:space="preserve"> it’s built from the same </w:t>
+      </w:r>
+      <w:proofErr w:type="spellStart"/>
+      <w:r>
+        <w:t>GridMap</w:t>
+      </w:r>
+      <w:proofErr w:type="spellEnd"/>
+      <w:r>
+        <w:t>, follows the same physics rules, etcetera. Only, instead of playing the game, you can log in walk to a spot to load that level.)</w:t>
       </w:r>
     </w:p>
     <w:p>
@@ -3383,7 +3665,15 @@
         <w:t>auto deliver</w:t>
       </w:r>
       <w:r>
-        <w:t>. If you can keep them in the air ( = so they don’t break) for 10 seconds, they are delivered.</w:t>
+        <w:t xml:space="preserve">. If you can keep them in the air </w:t>
+      </w:r>
+      <w:proofErr w:type="gramStart"/>
+      <w:r>
+        <w:t>( =</w:t>
+      </w:r>
+      <w:proofErr w:type="gramEnd"/>
+      <w:r>
+        <w:t xml:space="preserve"> so they don’t break) for 10 seconds, they are delivered.</w:t>
       </w:r>
     </w:p>
     <w:p>
@@ -3632,7 +3922,15 @@
         <w:t>separate</w:t>
       </w:r>
       <w:r>
-        <w:t xml:space="preserve"> GridMap called “Floor”. </w:t>
+        <w:t xml:space="preserve"> </w:t>
+      </w:r>
+      <w:proofErr w:type="spellStart"/>
+      <w:r>
+        <w:t>GridMap</w:t>
+      </w:r>
+      <w:proofErr w:type="spellEnd"/>
+      <w:r>
+        <w:t xml:space="preserve"> called “Floor”. </w:t>
       </w:r>
     </w:p>
     <w:p>
@@ -3648,7 +3946,15 @@
         <w:t>Only eggs that hit the Floor are broken.</w:t>
       </w:r>
       <w:r>
-        <w:t xml:space="preserve"> (The other GridMap is used for the edges, environment, decorations, etcetera</w:t>
+        <w:t xml:space="preserve"> (The other </w:t>
+      </w:r>
+      <w:proofErr w:type="spellStart"/>
+      <w:r>
+        <w:t>GridMap</w:t>
+      </w:r>
+      <w:proofErr w:type="spellEnd"/>
+      <w:r>
+        <w:t xml:space="preserve"> is used for the edges, environment, decorations, etcetera</w:t>
       </w:r>
       <w:r>
         <w:t>. No fun if those break eggs too.</w:t>
@@ -3676,7 +3982,15 @@
         <w:t xml:space="preserve">upward. </w:t>
       </w:r>
       <w:r>
-        <w:t xml:space="preserve">(In other words, they fell down on it, instead of hitting e.g. the </w:t>
+        <w:t xml:space="preserve">(In other words, they fell down on it, instead of hitting </w:t>
+      </w:r>
+      <w:proofErr w:type="gramStart"/>
+      <w:r>
+        <w:t>e.g.</w:t>
+      </w:r>
+      <w:proofErr w:type="gramEnd"/>
+      <w:r>
+        <w:t xml:space="preserve"> the </w:t>
       </w:r>
       <w:r>
         <w:rPr>
@@ -4118,7 +4432,15 @@
         </w:numPr>
       </w:pPr>
       <w:r>
-        <w:t>(And some stupid major issues because I left in debugging code from a few days ago :p)</w:t>
+        <w:t xml:space="preserve">(And some stupid major issues because I left in debugging code from a few days </w:t>
+      </w:r>
+      <w:proofErr w:type="gramStart"/>
+      <w:r>
+        <w:t>ago :p</w:t>
+      </w:r>
+      <w:proofErr w:type="gramEnd"/>
+      <w:r>
+        <w:t>)</w:t>
       </w:r>
     </w:p>
     <w:p>
@@ -4167,7 +4489,15 @@
     </w:p>
     <w:p>
       <w:r>
-        <w:t>I’ve learned that it’s useless to try and predict (or logically reason) what will work best for your game. So I’m just going to implement a bunch of things and see what feels best.</w:t>
+        <w:t xml:space="preserve">I’ve learned that it’s useless to try and predict (or logically reason) what will work best for your game. </w:t>
+      </w:r>
+      <w:proofErr w:type="gramStart"/>
+      <w:r>
+        <w:t>So</w:t>
+      </w:r>
+      <w:proofErr w:type="gramEnd"/>
+      <w:r>
+        <w:t xml:space="preserve"> I’m just going to implement a bunch of things and see what feels best.</w:t>
       </w:r>
     </w:p>
     <w:p>
@@ -4215,13 +4545,7 @@
         <w:t xml:space="preserve"> =&gt; smaller ones still exist and they yield more points per egg.</w:t>
       </w:r>
       <w:r>
-        <w:t xml:space="preserve"> (</w:t>
-      </w:r>
-      <w:r>
-        <w:t>I’ve created 1x1, 1x2 and 2x2 variations</w:t>
-      </w:r>
-      <w:r>
-        <w:t>.)</w:t>
+        <w:t xml:space="preserve"> (I’ve created 1x1, 1x2 and 2x2 variations.)</w:t>
       </w:r>
     </w:p>
     <w:p>
@@ -4274,6 +4598,466 @@
         <w:t>. Makes a huge difference for such a simple thing.</w:t>
       </w:r>
     </w:p>
+    <w:p>
+      <w:pPr>
+        <w:pStyle w:val="Heading2"/>
+      </w:pPr>
+      <w:r>
+        <w:lastRenderedPageBreak/>
+        <w:t>Results from trying stuff</w:t>
+      </w:r>
+    </w:p>
+    <w:p>
+      <w:r>
+        <w:rPr>
+          <w:b/>
+          <w:bCs/>
+        </w:rPr>
+        <w:t>Observation #1:</w:t>
+      </w:r>
+      <w:r>
+        <w:t xml:space="preserve"> yes, delivery locations matter a lot. </w:t>
+      </w:r>
+    </w:p>
+    <w:p>
+      <w:pPr>
+        <w:pStyle w:val="ListParagraph"/>
+        <w:numPr>
+          <w:ilvl w:val="0"/>
+          <w:numId w:val="40"/>
+        </w:numPr>
+      </w:pPr>
+      <w:r>
+        <w:t>Making them bigger makes the game considerably less frustrating</w:t>
+      </w:r>
+    </w:p>
+    <w:p>
+      <w:pPr>
+        <w:pStyle w:val="ListParagraph"/>
+        <w:numPr>
+          <w:ilvl w:val="0"/>
+          <w:numId w:val="40"/>
+        </w:numPr>
+      </w:pPr>
+      <w:r>
+        <w:t xml:space="preserve">Instead of placing them </w:t>
+      </w:r>
+      <w:r>
+        <w:rPr>
+          <w:i/>
+          <w:iCs/>
+        </w:rPr>
+        <w:t>on top of</w:t>
+      </w:r>
+      <w:r>
+        <w:t xml:space="preserve"> the terrain, it’s much better to have them as a </w:t>
+      </w:r>
+      <w:r>
+        <w:rPr>
+          <w:i/>
+          <w:iCs/>
+        </w:rPr>
+        <w:t>hole in the ground</w:t>
+      </w:r>
+      <w:r>
+        <w:t xml:space="preserve"> or </w:t>
+      </w:r>
+      <w:r>
+        <w:rPr>
+          <w:i/>
+          <w:iCs/>
+        </w:rPr>
+        <w:t>in the air</w:t>
+      </w:r>
+      <w:r>
+        <w:t xml:space="preserve">. Why? When on top of the terrain, they restrict the space (can’t walk through them), and any egg that’s close to the ground is basically impossible to deliver. In a game where stuff falls down to the ground, it feels only logical to place the destination </w:t>
+      </w:r>
+      <w:r>
+        <w:rPr>
+          <w:i/>
+          <w:iCs/>
+        </w:rPr>
+        <w:t>in the ground</w:t>
+      </w:r>
+      <w:r>
+        <w:t>.</w:t>
+      </w:r>
+    </w:p>
+    <w:p>
+      <w:pPr>
+        <w:pStyle w:val="ListParagraph"/>
+        <w:numPr>
+          <w:ilvl w:val="0"/>
+          <w:numId w:val="40"/>
+        </w:numPr>
+      </w:pPr>
+      <w:r>
+        <w:t xml:space="preserve">The “force field” around egg baskets is </w:t>
+      </w:r>
+      <w:r>
+        <w:rPr>
+          <w:i/>
+          <w:iCs/>
+        </w:rPr>
+        <w:t>great</w:t>
+      </w:r>
+      <w:r>
+        <w:t xml:space="preserve"> … but it needs some finetuning, as it’s now sometimes </w:t>
+      </w:r>
+      <w:r>
+        <w:rPr>
+          <w:i/>
+          <w:iCs/>
+        </w:rPr>
+        <w:t>too</w:t>
+      </w:r>
+      <w:r>
+        <w:t xml:space="preserve"> obvious (or doesn’t help at all).</w:t>
+      </w:r>
+    </w:p>
+    <w:p>
+      <w:pPr>
+        <w:pStyle w:val="ListParagraph"/>
+        <w:numPr>
+          <w:ilvl w:val="0"/>
+          <w:numId w:val="40"/>
+        </w:numPr>
+      </w:pPr>
+      <w:r>
+        <w:t xml:space="preserve">Making “easy” and “hard” baskets, with different point values, is also great. Ensures people can play according to their skill level. Gives an interesting choice, rather than letting the </w:t>
+      </w:r>
+      <w:r>
+        <w:rPr>
+          <w:i/>
+          <w:iCs/>
+        </w:rPr>
+        <w:t>egg</w:t>
+      </w:r>
+      <w:r>
+        <w:t xml:space="preserve"> randomly lead you somewhere. And just makes sense, as not every location is equal.</w:t>
+      </w:r>
+      <w:r>
+        <w:t xml:space="preserve"> (And somehow makes the level look better … more focused, or something.)</w:t>
+      </w:r>
+    </w:p>
+    <w:p/>
+    <w:p>
+      <w:r>
+        <w:rPr>
+          <w:b/>
+          <w:bCs/>
+        </w:rPr>
+        <w:t>Observation #2:</w:t>
+      </w:r>
+      <w:r>
+        <w:t xml:space="preserve"> yes, different shapes (such as a perfect sphere) are easier to control … but that’s all there is to it. It doesn’t make the game more interesting or fun. It also makes it harder to see what </w:t>
+      </w:r>
+      <w:r>
+        <w:rPr>
+          <w:i/>
+          <w:iCs/>
+        </w:rPr>
+        <w:t>type</w:t>
+      </w:r>
+      <w:r>
+        <w:t xml:space="preserve"> something is.</w:t>
+      </w:r>
+    </w:p>
+    <w:p>
+      <w:pPr>
+        <w:pStyle w:val="ListParagraph"/>
+        <w:numPr>
+          <w:ilvl w:val="0"/>
+          <w:numId w:val="41"/>
+        </w:numPr>
+      </w:pPr>
+      <w:r>
+        <w:t>But, to implement this, I made a general script that could swap the egg shapes to anything I want, at any time.</w:t>
+      </w:r>
+    </w:p>
+    <w:p>
+      <w:pPr>
+        <w:pStyle w:val="ListParagraph"/>
+        <w:numPr>
+          <w:ilvl w:val="0"/>
+          <w:numId w:val="41"/>
+        </w:numPr>
+      </w:pPr>
+      <w:proofErr w:type="gramStart"/>
+      <w:r>
+        <w:t>So</w:t>
+      </w:r>
+      <w:proofErr w:type="gramEnd"/>
+      <w:r>
+        <w:t xml:space="preserve"> I tested </w:t>
+      </w:r>
+      <w:r>
+        <w:rPr>
+          <w:i/>
+          <w:iCs/>
+        </w:rPr>
+        <w:t>mini eggs</w:t>
+      </w:r>
+      <w:r>
+        <w:t xml:space="preserve"> and </w:t>
+      </w:r>
+      <w:r>
+        <w:rPr>
+          <w:i/>
+          <w:iCs/>
+        </w:rPr>
+        <w:t>huge eggs</w:t>
+      </w:r>
+      <w:r>
+        <w:t>. They were both quite fun, in their own ways! The huge egg provided a great amount of clarity and consistency, so they might become the default.</w:t>
+      </w:r>
+    </w:p>
+    <w:p/>
+    <w:p>
+      <w:r>
+        <w:rPr>
+          <w:b/>
+          <w:bCs/>
+        </w:rPr>
+        <w:t>Observation #3:</w:t>
+      </w:r>
+      <w:r>
+        <w:t xml:space="preserve"> one of my ideas was to set the sombrero at an </w:t>
+      </w:r>
+      <w:r>
+        <w:rPr>
+          <w:i/>
+          <w:iCs/>
+        </w:rPr>
+        <w:t>angle</w:t>
+      </w:r>
+      <w:r>
+        <w:t xml:space="preserve"> by default. </w:t>
+      </w:r>
+    </w:p>
+    <w:p>
+      <w:r>
+        <w:t xml:space="preserve">It’s already a powerup, but I thought it might be a good default setting, as it helps you </w:t>
+      </w:r>
+      <w:r>
+        <w:rPr>
+          <w:i/>
+          <w:iCs/>
+        </w:rPr>
+        <w:t>steer</w:t>
+      </w:r>
+      <w:r>
+        <w:t xml:space="preserve"> the eggs. (As opposed to a flat sombrero that just bounces it up again.)</w:t>
+      </w:r>
+    </w:p>
+    <w:p>
+      <w:r>
+        <w:t>But … it’s too strong. It makes the game more difficult overall (if a slanted sombrero is all you have) and looks … wrong.</w:t>
+      </w:r>
+    </w:p>
+    <w:p>
+      <w:r>
+        <w:t>So, instead, I loosened the joint between player and sombrero. It can now angle much more (as a reaction to eggs, or your walking) which accomplishes the same thing: it will frequently be at an angle.</w:t>
+      </w:r>
+    </w:p>
+    <w:p>
+      <w:r>
+        <w:t xml:space="preserve">Also makes the game more fun, </w:t>
+      </w:r>
+      <w:proofErr w:type="gramStart"/>
+      <w:r>
+        <w:t>more lively</w:t>
+      </w:r>
+      <w:proofErr w:type="gramEnd"/>
+      <w:r>
+        <w:t>, and helps steer eggs in specific directions.</w:t>
+      </w:r>
+    </w:p>
+    <w:p/>
+    <w:p>
+      <w:r>
+        <w:rPr>
+          <w:b/>
+          <w:bCs/>
+        </w:rPr>
+        <w:t xml:space="preserve">Observation #4: </w:t>
+      </w:r>
+      <w:r>
+        <w:t xml:space="preserve">I also happened to see another game (where things flew through the air, in 3D) which did something I hadn’t thought about: show a </w:t>
+      </w:r>
+      <w:r>
+        <w:rPr>
+          <w:i/>
+          <w:iCs/>
+        </w:rPr>
+        <w:t>white dotted line</w:t>
+      </w:r>
+      <w:r>
+        <w:t xml:space="preserve"> from the thing to </w:t>
+      </w:r>
+      <w:r>
+        <w:lastRenderedPageBreak/>
+        <w:t xml:space="preserve">the ground. (So perfectly vertical.) This is a </w:t>
+      </w:r>
+      <w:r>
+        <w:rPr>
+          <w:i/>
+          <w:iCs/>
+        </w:rPr>
+        <w:t>great idea</w:t>
+      </w:r>
+      <w:r>
+        <w:t>, as it gives players a much better sense of where something is going to land, and where it is in space.</w:t>
+      </w:r>
+    </w:p>
+    <w:p>
+      <w:r>
+        <w:t xml:space="preserve">Adding a </w:t>
+      </w:r>
+      <w:r>
+        <w:rPr>
+          <w:i/>
+          <w:iCs/>
+        </w:rPr>
+        <w:t>visual guide</w:t>
+      </w:r>
+      <w:r>
+        <w:t xml:space="preserve"> like this (without changing actual gameplay) also made the game easier.</w:t>
+      </w:r>
+    </w:p>
+    <w:p>
+      <w:r>
+        <w:t xml:space="preserve">So maybe I’m going at this the wrong way: instead of constantly trying new gameplay stuff, I should just focus on giving </w:t>
+      </w:r>
+      <w:r>
+        <w:rPr>
+          <w:i/>
+          <w:iCs/>
+        </w:rPr>
+        <w:t>as many visual guides</w:t>
+      </w:r>
+      <w:r>
+        <w:t xml:space="preserve"> as possible?</w:t>
+      </w:r>
+    </w:p>
+    <w:p/>
+    <w:p>
+      <w:pPr>
+        <w:pStyle w:val="Heading2"/>
+      </w:pPr>
+      <w:r>
+        <w:t>More Arenas</w:t>
+      </w:r>
+    </w:p>
+    <w:p>
+      <w:r>
+        <w:t xml:space="preserve">With my gameplay worries </w:t>
+      </w:r>
+      <w:r>
+        <w:rPr>
+          <w:i/>
+          <w:iCs/>
+        </w:rPr>
+        <w:t>sort-of</w:t>
+      </w:r>
+      <w:r>
+        <w:t xml:space="preserve"> soothed at this point, it was time to finish the content for the game:</w:t>
+      </w:r>
+    </w:p>
+    <w:p>
+      <w:pPr>
+        <w:pStyle w:val="ListParagraph"/>
+        <w:numPr>
+          <w:ilvl w:val="0"/>
+          <w:numId w:val="42"/>
+        </w:numPr>
+      </w:pPr>
+      <w:r>
+        <w:t xml:space="preserve">The last powerups </w:t>
+      </w:r>
+      <w:proofErr w:type="gramStart"/>
+      <w:r>
+        <w:t>( =</w:t>
+      </w:r>
+      <w:proofErr w:type="gramEnd"/>
+      <w:r>
+        <w:t xml:space="preserve"> egg types)</w:t>
+      </w:r>
+    </w:p>
+    <w:p>
+      <w:pPr>
+        <w:pStyle w:val="ListParagraph"/>
+        <w:numPr>
+          <w:ilvl w:val="0"/>
+          <w:numId w:val="42"/>
+        </w:numPr>
+      </w:pPr>
+      <w:r>
+        <w:t>Actual menus and UI for everything</w:t>
+      </w:r>
+    </w:p>
+    <w:p>
+      <w:pPr>
+        <w:pStyle w:val="ListParagraph"/>
+        <w:numPr>
+          <w:ilvl w:val="0"/>
+          <w:numId w:val="42"/>
+        </w:numPr>
+      </w:pPr>
+      <w:r>
+        <w:t>And more arenas.</w:t>
+      </w:r>
+    </w:p>
+    <w:p>
+      <w:r>
+        <w:t>Things to keep in mind:</w:t>
+      </w:r>
+    </w:p>
+    <w:p>
+      <w:pPr>
+        <w:pStyle w:val="ListParagraph"/>
+        <w:numPr>
+          <w:ilvl w:val="0"/>
+          <w:numId w:val="43"/>
+        </w:numPr>
+      </w:pPr>
+      <w:r>
+        <w:t xml:space="preserve">Place delivery locations </w:t>
+      </w:r>
+      <w:r>
+        <w:rPr>
+          <w:i/>
+          <w:iCs/>
+        </w:rPr>
+        <w:t>inside the ground</w:t>
+      </w:r>
+      <w:r>
+        <w:t xml:space="preserve"> (like holes) or </w:t>
+      </w:r>
+      <w:r>
+        <w:rPr>
+          <w:i/>
+          <w:iCs/>
+        </w:rPr>
+        <w:t>on the walls</w:t>
+      </w:r>
+      <w:r>
+        <w:t xml:space="preserve"> (in the air)</w:t>
+      </w:r>
+    </w:p>
+    <w:p>
+      <w:pPr>
+        <w:pStyle w:val="ListParagraph"/>
+        <w:numPr>
+          <w:ilvl w:val="0"/>
+          <w:numId w:val="43"/>
+        </w:numPr>
+      </w:pPr>
+      <w:r>
+        <w:t>Place stuff in corners to prevent things from getting trapped there.</w:t>
+      </w:r>
+    </w:p>
+    <w:p/>
     <w:sectPr>
       <w:pgSz w:w="12240" w:h="15840"/>
       <w:pgMar w:top="1440" w:right="1440" w:bottom="1440" w:left="1440" w:header="720" w:footer="720" w:gutter="0"/>
@@ -4965,6 +5749,119 @@
     </w:lvl>
   </w:abstractNum>
   <w:abstractNum w:abstractNumId="6" w15:restartNumberingAfterBreak="0">
+    <w:nsid w:val="170E1C43"/>
+    <w:multiLevelType w:val="hybridMultilevel"/>
+    <w:tmpl w:val="CD4C5104"/>
+    <w:lvl w:ilvl="0" w:tplc="04090001">
+      <w:start w:val="1"/>
+      <w:numFmt w:val="bullet"/>
+      <w:lvlText w:val=""/>
+      <w:lvlJc w:val="left"/>
+      <w:pPr>
+        <w:ind w:left="720" w:hanging="360"/>
+      </w:pPr>
+      <w:rPr>
+        <w:rFonts w:ascii="Symbol" w:hAnsi="Symbol" w:hint="default"/>
+      </w:rPr>
+    </w:lvl>
+    <w:lvl w:ilvl="1" w:tplc="04090003" w:tentative="1">
+      <w:start w:val="1"/>
+      <w:numFmt w:val="bullet"/>
+      <w:lvlText w:val="o"/>
+      <w:lvlJc w:val="left"/>
+      <w:pPr>
+        <w:ind w:left="1440" w:hanging="360"/>
+      </w:pPr>
+      <w:rPr>
+        <w:rFonts w:ascii="Courier New" w:hAnsi="Courier New" w:cs="Courier New" w:hint="default"/>
+      </w:rPr>
+    </w:lvl>
+    <w:lvl w:ilvl="2" w:tplc="04090005" w:tentative="1">
+      <w:start w:val="1"/>
+      <w:numFmt w:val="bullet"/>
+      <w:lvlText w:val=""/>
+      <w:lvlJc w:val="left"/>
+      <w:pPr>
+        <w:ind w:left="2160" w:hanging="360"/>
+      </w:pPr>
+      <w:rPr>
+        <w:rFonts w:ascii="Wingdings" w:hAnsi="Wingdings" w:hint="default"/>
+      </w:rPr>
+    </w:lvl>
+    <w:lvl w:ilvl="3" w:tplc="04090001" w:tentative="1">
+      <w:start w:val="1"/>
+      <w:numFmt w:val="bullet"/>
+      <w:lvlText w:val=""/>
+      <w:lvlJc w:val="left"/>
+      <w:pPr>
+        <w:ind w:left="2880" w:hanging="360"/>
+      </w:pPr>
+      <w:rPr>
+        <w:rFonts w:ascii="Symbol" w:hAnsi="Symbol" w:hint="default"/>
+      </w:rPr>
+    </w:lvl>
+    <w:lvl w:ilvl="4" w:tplc="04090003" w:tentative="1">
+      <w:start w:val="1"/>
+      <w:numFmt w:val="bullet"/>
+      <w:lvlText w:val="o"/>
+      <w:lvlJc w:val="left"/>
+      <w:pPr>
+        <w:ind w:left="3600" w:hanging="360"/>
+      </w:pPr>
+      <w:rPr>
+        <w:rFonts w:ascii="Courier New" w:hAnsi="Courier New" w:cs="Courier New" w:hint="default"/>
+      </w:rPr>
+    </w:lvl>
+    <w:lvl w:ilvl="5" w:tplc="04090005" w:tentative="1">
+      <w:start w:val="1"/>
+      <w:numFmt w:val="bullet"/>
+      <w:lvlText w:val=""/>
+      <w:lvlJc w:val="left"/>
+      <w:pPr>
+        <w:ind w:left="4320" w:hanging="360"/>
+      </w:pPr>
+      <w:rPr>
+        <w:rFonts w:ascii="Wingdings" w:hAnsi="Wingdings" w:hint="default"/>
+      </w:rPr>
+    </w:lvl>
+    <w:lvl w:ilvl="6" w:tplc="04090001" w:tentative="1">
+      <w:start w:val="1"/>
+      <w:numFmt w:val="bullet"/>
+      <w:lvlText w:val=""/>
+      <w:lvlJc w:val="left"/>
+      <w:pPr>
+        <w:ind w:left="5040" w:hanging="360"/>
+      </w:pPr>
+      <w:rPr>
+        <w:rFonts w:ascii="Symbol" w:hAnsi="Symbol" w:hint="default"/>
+      </w:rPr>
+    </w:lvl>
+    <w:lvl w:ilvl="7" w:tplc="04090003" w:tentative="1">
+      <w:start w:val="1"/>
+      <w:numFmt w:val="bullet"/>
+      <w:lvlText w:val="o"/>
+      <w:lvlJc w:val="left"/>
+      <w:pPr>
+        <w:ind w:left="5760" w:hanging="360"/>
+      </w:pPr>
+      <w:rPr>
+        <w:rFonts w:ascii="Courier New" w:hAnsi="Courier New" w:cs="Courier New" w:hint="default"/>
+      </w:rPr>
+    </w:lvl>
+    <w:lvl w:ilvl="8" w:tplc="04090005" w:tentative="1">
+      <w:start w:val="1"/>
+      <w:numFmt w:val="bullet"/>
+      <w:lvlText w:val=""/>
+      <w:lvlJc w:val="left"/>
+      <w:pPr>
+        <w:ind w:left="6480" w:hanging="360"/>
+      </w:pPr>
+      <w:rPr>
+        <w:rFonts w:ascii="Wingdings" w:hAnsi="Wingdings" w:hint="default"/>
+      </w:rPr>
+    </w:lvl>
+  </w:abstractNum>
+  <w:abstractNum w:abstractNumId="7" w15:restartNumberingAfterBreak="0">
     <w:nsid w:val="1D5D3937"/>
     <w:multiLevelType w:val="hybridMultilevel"/>
     <w:tmpl w:val="673E1B60"/>
@@ -5077,7 +5974,7 @@
       </w:rPr>
     </w:lvl>
   </w:abstractNum>
-  <w:abstractNum w:abstractNumId="7" w15:restartNumberingAfterBreak="0">
+  <w:abstractNum w:abstractNumId="8" w15:restartNumberingAfterBreak="0">
     <w:nsid w:val="20562DBD"/>
     <w:multiLevelType w:val="hybridMultilevel"/>
     <w:tmpl w:val="D29ADE8A"/>
@@ -5190,7 +6087,7 @@
       </w:rPr>
     </w:lvl>
   </w:abstractNum>
-  <w:abstractNum w:abstractNumId="8" w15:restartNumberingAfterBreak="0">
+  <w:abstractNum w:abstractNumId="9" w15:restartNumberingAfterBreak="0">
     <w:nsid w:val="236B03E0"/>
     <w:multiLevelType w:val="hybridMultilevel"/>
     <w:tmpl w:val="A7DE8858"/>
@@ -5303,7 +6200,7 @@
       </w:rPr>
     </w:lvl>
   </w:abstractNum>
-  <w:abstractNum w:abstractNumId="9" w15:restartNumberingAfterBreak="0">
+  <w:abstractNum w:abstractNumId="10" w15:restartNumberingAfterBreak="0">
     <w:nsid w:val="281A1D3E"/>
     <w:multiLevelType w:val="hybridMultilevel"/>
     <w:tmpl w:val="2DBE6166"/>
@@ -5416,7 +6313,7 @@
       </w:rPr>
     </w:lvl>
   </w:abstractNum>
-  <w:abstractNum w:abstractNumId="10" w15:restartNumberingAfterBreak="0">
+  <w:abstractNum w:abstractNumId="11" w15:restartNumberingAfterBreak="0">
     <w:nsid w:val="285E470D"/>
     <w:multiLevelType w:val="hybridMultilevel"/>
     <w:tmpl w:val="DE50373E"/>
@@ -5529,7 +6426,7 @@
       </w:rPr>
     </w:lvl>
   </w:abstractNum>
-  <w:abstractNum w:abstractNumId="11" w15:restartNumberingAfterBreak="0">
+  <w:abstractNum w:abstractNumId="12" w15:restartNumberingAfterBreak="0">
     <w:nsid w:val="2B8B2965"/>
     <w:multiLevelType w:val="hybridMultilevel"/>
     <w:tmpl w:val="99A264BA"/>
@@ -5642,7 +6539,7 @@
       </w:rPr>
     </w:lvl>
   </w:abstractNum>
-  <w:abstractNum w:abstractNumId="12" w15:restartNumberingAfterBreak="0">
+  <w:abstractNum w:abstractNumId="13" w15:restartNumberingAfterBreak="0">
     <w:nsid w:val="2EA47F1B"/>
     <w:multiLevelType w:val="hybridMultilevel"/>
     <w:tmpl w:val="E9DE6CBE"/>
@@ -5755,7 +6652,7 @@
       </w:rPr>
     </w:lvl>
   </w:abstractNum>
-  <w:abstractNum w:abstractNumId="13" w15:restartNumberingAfterBreak="0">
+  <w:abstractNum w:abstractNumId="14" w15:restartNumberingAfterBreak="0">
     <w:nsid w:val="2ECD3811"/>
     <w:multiLevelType w:val="hybridMultilevel"/>
     <w:tmpl w:val="2FE864EC"/>
@@ -5868,7 +6765,7 @@
       </w:rPr>
     </w:lvl>
   </w:abstractNum>
-  <w:abstractNum w:abstractNumId="14" w15:restartNumberingAfterBreak="0">
+  <w:abstractNum w:abstractNumId="15" w15:restartNumberingAfterBreak="0">
     <w:nsid w:val="33063CCB"/>
     <w:multiLevelType w:val="hybridMultilevel"/>
     <w:tmpl w:val="F208E4C8"/>
@@ -5981,7 +6878,7 @@
       </w:rPr>
     </w:lvl>
   </w:abstractNum>
-  <w:abstractNum w:abstractNumId="15" w15:restartNumberingAfterBreak="0">
+  <w:abstractNum w:abstractNumId="16" w15:restartNumberingAfterBreak="0">
     <w:nsid w:val="342A7A04"/>
     <w:multiLevelType w:val="hybridMultilevel"/>
     <w:tmpl w:val="7764CE62"/>
@@ -6094,7 +6991,7 @@
       </w:rPr>
     </w:lvl>
   </w:abstractNum>
-  <w:abstractNum w:abstractNumId="16" w15:restartNumberingAfterBreak="0">
+  <w:abstractNum w:abstractNumId="17" w15:restartNumberingAfterBreak="0">
     <w:nsid w:val="369112D4"/>
     <w:multiLevelType w:val="hybridMultilevel"/>
     <w:tmpl w:val="F76A6614"/>
@@ -6207,7 +7104,120 @@
       </w:rPr>
     </w:lvl>
   </w:abstractNum>
-  <w:abstractNum w:abstractNumId="17" w15:restartNumberingAfterBreak="0">
+  <w:abstractNum w:abstractNumId="18" w15:restartNumberingAfterBreak="0">
+    <w:nsid w:val="380255DA"/>
+    <w:multiLevelType w:val="hybridMultilevel"/>
+    <w:tmpl w:val="8976DEA6"/>
+    <w:lvl w:ilvl="0" w:tplc="04090001">
+      <w:start w:val="1"/>
+      <w:numFmt w:val="bullet"/>
+      <w:lvlText w:val=""/>
+      <w:lvlJc w:val="left"/>
+      <w:pPr>
+        <w:ind w:left="720" w:hanging="360"/>
+      </w:pPr>
+      <w:rPr>
+        <w:rFonts w:ascii="Symbol" w:hAnsi="Symbol" w:hint="default"/>
+      </w:rPr>
+    </w:lvl>
+    <w:lvl w:ilvl="1" w:tplc="04090003" w:tentative="1">
+      <w:start w:val="1"/>
+      <w:numFmt w:val="bullet"/>
+      <w:lvlText w:val="o"/>
+      <w:lvlJc w:val="left"/>
+      <w:pPr>
+        <w:ind w:left="1440" w:hanging="360"/>
+      </w:pPr>
+      <w:rPr>
+        <w:rFonts w:ascii="Courier New" w:hAnsi="Courier New" w:cs="Courier New" w:hint="default"/>
+      </w:rPr>
+    </w:lvl>
+    <w:lvl w:ilvl="2" w:tplc="04090005" w:tentative="1">
+      <w:start w:val="1"/>
+      <w:numFmt w:val="bullet"/>
+      <w:lvlText w:val=""/>
+      <w:lvlJc w:val="left"/>
+      <w:pPr>
+        <w:ind w:left="2160" w:hanging="360"/>
+      </w:pPr>
+      <w:rPr>
+        <w:rFonts w:ascii="Wingdings" w:hAnsi="Wingdings" w:hint="default"/>
+      </w:rPr>
+    </w:lvl>
+    <w:lvl w:ilvl="3" w:tplc="04090001" w:tentative="1">
+      <w:start w:val="1"/>
+      <w:numFmt w:val="bullet"/>
+      <w:lvlText w:val=""/>
+      <w:lvlJc w:val="left"/>
+      <w:pPr>
+        <w:ind w:left="2880" w:hanging="360"/>
+      </w:pPr>
+      <w:rPr>
+        <w:rFonts w:ascii="Symbol" w:hAnsi="Symbol" w:hint="default"/>
+      </w:rPr>
+    </w:lvl>
+    <w:lvl w:ilvl="4" w:tplc="04090003" w:tentative="1">
+      <w:start w:val="1"/>
+      <w:numFmt w:val="bullet"/>
+      <w:lvlText w:val="o"/>
+      <w:lvlJc w:val="left"/>
+      <w:pPr>
+        <w:ind w:left="3600" w:hanging="360"/>
+      </w:pPr>
+      <w:rPr>
+        <w:rFonts w:ascii="Courier New" w:hAnsi="Courier New" w:cs="Courier New" w:hint="default"/>
+      </w:rPr>
+    </w:lvl>
+    <w:lvl w:ilvl="5" w:tplc="04090005" w:tentative="1">
+      <w:start w:val="1"/>
+      <w:numFmt w:val="bullet"/>
+      <w:lvlText w:val=""/>
+      <w:lvlJc w:val="left"/>
+      <w:pPr>
+        <w:ind w:left="4320" w:hanging="360"/>
+      </w:pPr>
+      <w:rPr>
+        <w:rFonts w:ascii="Wingdings" w:hAnsi="Wingdings" w:hint="default"/>
+      </w:rPr>
+    </w:lvl>
+    <w:lvl w:ilvl="6" w:tplc="04090001" w:tentative="1">
+      <w:start w:val="1"/>
+      <w:numFmt w:val="bullet"/>
+      <w:lvlText w:val=""/>
+      <w:lvlJc w:val="left"/>
+      <w:pPr>
+        <w:ind w:left="5040" w:hanging="360"/>
+      </w:pPr>
+      <w:rPr>
+        <w:rFonts w:ascii="Symbol" w:hAnsi="Symbol" w:hint="default"/>
+      </w:rPr>
+    </w:lvl>
+    <w:lvl w:ilvl="7" w:tplc="04090003" w:tentative="1">
+      <w:start w:val="1"/>
+      <w:numFmt w:val="bullet"/>
+      <w:lvlText w:val="o"/>
+      <w:lvlJc w:val="left"/>
+      <w:pPr>
+        <w:ind w:left="5760" w:hanging="360"/>
+      </w:pPr>
+      <w:rPr>
+        <w:rFonts w:ascii="Courier New" w:hAnsi="Courier New" w:cs="Courier New" w:hint="default"/>
+      </w:rPr>
+    </w:lvl>
+    <w:lvl w:ilvl="8" w:tplc="04090005" w:tentative="1">
+      <w:start w:val="1"/>
+      <w:numFmt w:val="bullet"/>
+      <w:lvlText w:val=""/>
+      <w:lvlJc w:val="left"/>
+      <w:pPr>
+        <w:ind w:left="6480" w:hanging="360"/>
+      </w:pPr>
+      <w:rPr>
+        <w:rFonts w:ascii="Wingdings" w:hAnsi="Wingdings" w:hint="default"/>
+      </w:rPr>
+    </w:lvl>
+  </w:abstractNum>
+  <w:abstractNum w:abstractNumId="19" w15:restartNumberingAfterBreak="0">
     <w:nsid w:val="39F352FC"/>
     <w:multiLevelType w:val="hybridMultilevel"/>
     <w:tmpl w:val="A8F43108"/>
@@ -6320,7 +7330,7 @@
       </w:rPr>
     </w:lvl>
   </w:abstractNum>
-  <w:abstractNum w:abstractNumId="18" w15:restartNumberingAfterBreak="0">
+  <w:abstractNum w:abstractNumId="20" w15:restartNumberingAfterBreak="0">
     <w:nsid w:val="3DBF7BAA"/>
     <w:multiLevelType w:val="hybridMultilevel"/>
     <w:tmpl w:val="E5F473D8"/>
@@ -6433,7 +7443,120 @@
       </w:rPr>
     </w:lvl>
   </w:abstractNum>
-  <w:abstractNum w:abstractNumId="19" w15:restartNumberingAfterBreak="0">
+  <w:abstractNum w:abstractNumId="21" w15:restartNumberingAfterBreak="0">
+    <w:nsid w:val="41675ECA"/>
+    <w:multiLevelType w:val="hybridMultilevel"/>
+    <w:tmpl w:val="86526DF2"/>
+    <w:lvl w:ilvl="0" w:tplc="04090001">
+      <w:start w:val="1"/>
+      <w:numFmt w:val="bullet"/>
+      <w:lvlText w:val=""/>
+      <w:lvlJc w:val="left"/>
+      <w:pPr>
+        <w:ind w:left="720" w:hanging="360"/>
+      </w:pPr>
+      <w:rPr>
+        <w:rFonts w:ascii="Symbol" w:hAnsi="Symbol" w:hint="default"/>
+      </w:rPr>
+    </w:lvl>
+    <w:lvl w:ilvl="1" w:tplc="04090003" w:tentative="1">
+      <w:start w:val="1"/>
+      <w:numFmt w:val="bullet"/>
+      <w:lvlText w:val="o"/>
+      <w:lvlJc w:val="left"/>
+      <w:pPr>
+        <w:ind w:left="1440" w:hanging="360"/>
+      </w:pPr>
+      <w:rPr>
+        <w:rFonts w:ascii="Courier New" w:hAnsi="Courier New" w:cs="Courier New" w:hint="default"/>
+      </w:rPr>
+    </w:lvl>
+    <w:lvl w:ilvl="2" w:tplc="04090005" w:tentative="1">
+      <w:start w:val="1"/>
+      <w:numFmt w:val="bullet"/>
+      <w:lvlText w:val=""/>
+      <w:lvlJc w:val="left"/>
+      <w:pPr>
+        <w:ind w:left="2160" w:hanging="360"/>
+      </w:pPr>
+      <w:rPr>
+        <w:rFonts w:ascii="Wingdings" w:hAnsi="Wingdings" w:hint="default"/>
+      </w:rPr>
+    </w:lvl>
+    <w:lvl w:ilvl="3" w:tplc="04090001" w:tentative="1">
+      <w:start w:val="1"/>
+      <w:numFmt w:val="bullet"/>
+      <w:lvlText w:val=""/>
+      <w:lvlJc w:val="left"/>
+      <w:pPr>
+        <w:ind w:left="2880" w:hanging="360"/>
+      </w:pPr>
+      <w:rPr>
+        <w:rFonts w:ascii="Symbol" w:hAnsi="Symbol" w:hint="default"/>
+      </w:rPr>
+    </w:lvl>
+    <w:lvl w:ilvl="4" w:tplc="04090003" w:tentative="1">
+      <w:start w:val="1"/>
+      <w:numFmt w:val="bullet"/>
+      <w:lvlText w:val="o"/>
+      <w:lvlJc w:val="left"/>
+      <w:pPr>
+        <w:ind w:left="3600" w:hanging="360"/>
+      </w:pPr>
+      <w:rPr>
+        <w:rFonts w:ascii="Courier New" w:hAnsi="Courier New" w:cs="Courier New" w:hint="default"/>
+      </w:rPr>
+    </w:lvl>
+    <w:lvl w:ilvl="5" w:tplc="04090005" w:tentative="1">
+      <w:start w:val="1"/>
+      <w:numFmt w:val="bullet"/>
+      <w:lvlText w:val=""/>
+      <w:lvlJc w:val="left"/>
+      <w:pPr>
+        <w:ind w:left="4320" w:hanging="360"/>
+      </w:pPr>
+      <w:rPr>
+        <w:rFonts w:ascii="Wingdings" w:hAnsi="Wingdings" w:hint="default"/>
+      </w:rPr>
+    </w:lvl>
+    <w:lvl w:ilvl="6" w:tplc="04090001" w:tentative="1">
+      <w:start w:val="1"/>
+      <w:numFmt w:val="bullet"/>
+      <w:lvlText w:val=""/>
+      <w:lvlJc w:val="left"/>
+      <w:pPr>
+        <w:ind w:left="5040" w:hanging="360"/>
+      </w:pPr>
+      <w:rPr>
+        <w:rFonts w:ascii="Symbol" w:hAnsi="Symbol" w:hint="default"/>
+      </w:rPr>
+    </w:lvl>
+    <w:lvl w:ilvl="7" w:tplc="04090003" w:tentative="1">
+      <w:start w:val="1"/>
+      <w:numFmt w:val="bullet"/>
+      <w:lvlText w:val="o"/>
+      <w:lvlJc w:val="left"/>
+      <w:pPr>
+        <w:ind w:left="5760" w:hanging="360"/>
+      </w:pPr>
+      <w:rPr>
+        <w:rFonts w:ascii="Courier New" w:hAnsi="Courier New" w:cs="Courier New" w:hint="default"/>
+      </w:rPr>
+    </w:lvl>
+    <w:lvl w:ilvl="8" w:tplc="04090005" w:tentative="1">
+      <w:start w:val="1"/>
+      <w:numFmt w:val="bullet"/>
+      <w:lvlText w:val=""/>
+      <w:lvlJc w:val="left"/>
+      <w:pPr>
+        <w:ind w:left="6480" w:hanging="360"/>
+      </w:pPr>
+      <w:rPr>
+        <w:rFonts w:ascii="Wingdings" w:hAnsi="Wingdings" w:hint="default"/>
+      </w:rPr>
+    </w:lvl>
+  </w:abstractNum>
+  <w:abstractNum w:abstractNumId="22" w15:restartNumberingAfterBreak="0">
     <w:nsid w:val="449E287B"/>
     <w:multiLevelType w:val="hybridMultilevel"/>
     <w:tmpl w:val="495CC50E"/>
@@ -6546,7 +7669,7 @@
       </w:rPr>
     </w:lvl>
   </w:abstractNum>
-  <w:abstractNum w:abstractNumId="20" w15:restartNumberingAfterBreak="0">
+  <w:abstractNum w:abstractNumId="23" w15:restartNumberingAfterBreak="0">
     <w:nsid w:val="46A311F1"/>
     <w:multiLevelType w:val="hybridMultilevel"/>
     <w:tmpl w:val="09A8D0DE"/>
@@ -6659,7 +7782,7 @@
       </w:rPr>
     </w:lvl>
   </w:abstractNum>
-  <w:abstractNum w:abstractNumId="21" w15:restartNumberingAfterBreak="0">
+  <w:abstractNum w:abstractNumId="24" w15:restartNumberingAfterBreak="0">
     <w:nsid w:val="46C23525"/>
     <w:multiLevelType w:val="hybridMultilevel"/>
     <w:tmpl w:val="F124AFBE"/>
@@ -6772,7 +7895,120 @@
       </w:rPr>
     </w:lvl>
   </w:abstractNum>
-  <w:abstractNum w:abstractNumId="22" w15:restartNumberingAfterBreak="0">
+  <w:abstractNum w:abstractNumId="25" w15:restartNumberingAfterBreak="0">
+    <w:nsid w:val="4781523C"/>
+    <w:multiLevelType w:val="hybridMultilevel"/>
+    <w:tmpl w:val="1B445BD8"/>
+    <w:lvl w:ilvl="0" w:tplc="04090001">
+      <w:start w:val="1"/>
+      <w:numFmt w:val="bullet"/>
+      <w:lvlText w:val=""/>
+      <w:lvlJc w:val="left"/>
+      <w:pPr>
+        <w:ind w:left="720" w:hanging="360"/>
+      </w:pPr>
+      <w:rPr>
+        <w:rFonts w:ascii="Symbol" w:hAnsi="Symbol" w:hint="default"/>
+      </w:rPr>
+    </w:lvl>
+    <w:lvl w:ilvl="1" w:tplc="04090003" w:tentative="1">
+      <w:start w:val="1"/>
+      <w:numFmt w:val="bullet"/>
+      <w:lvlText w:val="o"/>
+      <w:lvlJc w:val="left"/>
+      <w:pPr>
+        <w:ind w:left="1440" w:hanging="360"/>
+      </w:pPr>
+      <w:rPr>
+        <w:rFonts w:ascii="Courier New" w:hAnsi="Courier New" w:cs="Courier New" w:hint="default"/>
+      </w:rPr>
+    </w:lvl>
+    <w:lvl w:ilvl="2" w:tplc="04090005" w:tentative="1">
+      <w:start w:val="1"/>
+      <w:numFmt w:val="bullet"/>
+      <w:lvlText w:val=""/>
+      <w:lvlJc w:val="left"/>
+      <w:pPr>
+        <w:ind w:left="2160" w:hanging="360"/>
+      </w:pPr>
+      <w:rPr>
+        <w:rFonts w:ascii="Wingdings" w:hAnsi="Wingdings" w:hint="default"/>
+      </w:rPr>
+    </w:lvl>
+    <w:lvl w:ilvl="3" w:tplc="04090001" w:tentative="1">
+      <w:start w:val="1"/>
+      <w:numFmt w:val="bullet"/>
+      <w:lvlText w:val=""/>
+      <w:lvlJc w:val="left"/>
+      <w:pPr>
+        <w:ind w:left="2880" w:hanging="360"/>
+      </w:pPr>
+      <w:rPr>
+        <w:rFonts w:ascii="Symbol" w:hAnsi="Symbol" w:hint="default"/>
+      </w:rPr>
+    </w:lvl>
+    <w:lvl w:ilvl="4" w:tplc="04090003" w:tentative="1">
+      <w:start w:val="1"/>
+      <w:numFmt w:val="bullet"/>
+      <w:lvlText w:val="o"/>
+      <w:lvlJc w:val="left"/>
+      <w:pPr>
+        <w:ind w:left="3600" w:hanging="360"/>
+      </w:pPr>
+      <w:rPr>
+        <w:rFonts w:ascii="Courier New" w:hAnsi="Courier New" w:cs="Courier New" w:hint="default"/>
+      </w:rPr>
+    </w:lvl>
+    <w:lvl w:ilvl="5" w:tplc="04090005" w:tentative="1">
+      <w:start w:val="1"/>
+      <w:numFmt w:val="bullet"/>
+      <w:lvlText w:val=""/>
+      <w:lvlJc w:val="left"/>
+      <w:pPr>
+        <w:ind w:left="4320" w:hanging="360"/>
+      </w:pPr>
+      <w:rPr>
+        <w:rFonts w:ascii="Wingdings" w:hAnsi="Wingdings" w:hint="default"/>
+      </w:rPr>
+    </w:lvl>
+    <w:lvl w:ilvl="6" w:tplc="04090001" w:tentative="1">
+      <w:start w:val="1"/>
+      <w:numFmt w:val="bullet"/>
+      <w:lvlText w:val=""/>
+      <w:lvlJc w:val="left"/>
+      <w:pPr>
+        <w:ind w:left="5040" w:hanging="360"/>
+      </w:pPr>
+      <w:rPr>
+        <w:rFonts w:ascii="Symbol" w:hAnsi="Symbol" w:hint="default"/>
+      </w:rPr>
+    </w:lvl>
+    <w:lvl w:ilvl="7" w:tplc="04090003" w:tentative="1">
+      <w:start w:val="1"/>
+      <w:numFmt w:val="bullet"/>
+      <w:lvlText w:val="o"/>
+      <w:lvlJc w:val="left"/>
+      <w:pPr>
+        <w:ind w:left="5760" w:hanging="360"/>
+      </w:pPr>
+      <w:rPr>
+        <w:rFonts w:ascii="Courier New" w:hAnsi="Courier New" w:cs="Courier New" w:hint="default"/>
+      </w:rPr>
+    </w:lvl>
+    <w:lvl w:ilvl="8" w:tplc="04090005" w:tentative="1">
+      <w:start w:val="1"/>
+      <w:numFmt w:val="bullet"/>
+      <w:lvlText w:val=""/>
+      <w:lvlJc w:val="left"/>
+      <w:pPr>
+        <w:ind w:left="6480" w:hanging="360"/>
+      </w:pPr>
+      <w:rPr>
+        <w:rFonts w:ascii="Wingdings" w:hAnsi="Wingdings" w:hint="default"/>
+      </w:rPr>
+    </w:lvl>
+  </w:abstractNum>
+  <w:abstractNum w:abstractNumId="26" w15:restartNumberingAfterBreak="0">
     <w:nsid w:val="4B2F0C67"/>
     <w:multiLevelType w:val="hybridMultilevel"/>
     <w:tmpl w:val="E4809974"/>
@@ -6885,7 +8121,7 @@
       </w:rPr>
     </w:lvl>
   </w:abstractNum>
-  <w:abstractNum w:abstractNumId="23" w15:restartNumberingAfterBreak="0">
+  <w:abstractNum w:abstractNumId="27" w15:restartNumberingAfterBreak="0">
     <w:nsid w:val="518B1407"/>
     <w:multiLevelType w:val="hybridMultilevel"/>
     <w:tmpl w:val="26DC2314"/>
@@ -6998,7 +8234,7 @@
       </w:rPr>
     </w:lvl>
   </w:abstractNum>
-  <w:abstractNum w:abstractNumId="24" w15:restartNumberingAfterBreak="0">
+  <w:abstractNum w:abstractNumId="28" w15:restartNumberingAfterBreak="0">
     <w:nsid w:val="51DF2D68"/>
     <w:multiLevelType w:val="hybridMultilevel"/>
     <w:tmpl w:val="4824DD5C"/>
@@ -7111,7 +8347,7 @@
       </w:rPr>
     </w:lvl>
   </w:abstractNum>
-  <w:abstractNum w:abstractNumId="25" w15:restartNumberingAfterBreak="0">
+  <w:abstractNum w:abstractNumId="29" w15:restartNumberingAfterBreak="0">
     <w:nsid w:val="522352E8"/>
     <w:multiLevelType w:val="hybridMultilevel"/>
     <w:tmpl w:val="B2EC8B64"/>
@@ -7224,7 +8460,7 @@
       </w:rPr>
     </w:lvl>
   </w:abstractNum>
-  <w:abstractNum w:abstractNumId="26" w15:restartNumberingAfterBreak="0">
+  <w:abstractNum w:abstractNumId="30" w15:restartNumberingAfterBreak="0">
     <w:nsid w:val="58237C81"/>
     <w:multiLevelType w:val="hybridMultilevel"/>
     <w:tmpl w:val="7E4CBD8A"/>
@@ -7337,7 +8573,7 @@
       </w:rPr>
     </w:lvl>
   </w:abstractNum>
-  <w:abstractNum w:abstractNumId="27" w15:restartNumberingAfterBreak="0">
+  <w:abstractNum w:abstractNumId="31" w15:restartNumberingAfterBreak="0">
     <w:nsid w:val="5E023AB2"/>
     <w:multiLevelType w:val="hybridMultilevel"/>
     <w:tmpl w:val="F630436C"/>
@@ -7450,7 +8686,7 @@
       </w:rPr>
     </w:lvl>
   </w:abstractNum>
-  <w:abstractNum w:abstractNumId="28" w15:restartNumberingAfterBreak="0">
+  <w:abstractNum w:abstractNumId="32" w15:restartNumberingAfterBreak="0">
     <w:nsid w:val="5E3023F5"/>
     <w:multiLevelType w:val="hybridMultilevel"/>
     <w:tmpl w:val="4BBA7FC8"/>
@@ -7563,7 +8799,7 @@
       </w:rPr>
     </w:lvl>
   </w:abstractNum>
-  <w:abstractNum w:abstractNumId="29" w15:restartNumberingAfterBreak="0">
+  <w:abstractNum w:abstractNumId="33" w15:restartNumberingAfterBreak="0">
     <w:nsid w:val="607E7B48"/>
     <w:multiLevelType w:val="hybridMultilevel"/>
     <w:tmpl w:val="A6ACC26A"/>
@@ -7676,7 +8912,7 @@
       </w:rPr>
     </w:lvl>
   </w:abstractNum>
-  <w:abstractNum w:abstractNumId="30" w15:restartNumberingAfterBreak="0">
+  <w:abstractNum w:abstractNumId="34" w15:restartNumberingAfterBreak="0">
     <w:nsid w:val="60F0231D"/>
     <w:multiLevelType w:val="hybridMultilevel"/>
     <w:tmpl w:val="922E8B60"/>
@@ -7789,7 +9025,7 @@
       </w:rPr>
     </w:lvl>
   </w:abstractNum>
-  <w:abstractNum w:abstractNumId="31" w15:restartNumberingAfterBreak="0">
+  <w:abstractNum w:abstractNumId="35" w15:restartNumberingAfterBreak="0">
     <w:nsid w:val="61E85EF2"/>
     <w:multiLevelType w:val="hybridMultilevel"/>
     <w:tmpl w:val="79F63DC0"/>
@@ -7902,7 +9138,7 @@
       </w:rPr>
     </w:lvl>
   </w:abstractNum>
-  <w:abstractNum w:abstractNumId="32" w15:restartNumberingAfterBreak="0">
+  <w:abstractNum w:abstractNumId="36" w15:restartNumberingAfterBreak="0">
     <w:nsid w:val="68D16B20"/>
     <w:multiLevelType w:val="hybridMultilevel"/>
     <w:tmpl w:val="13FE43C6"/>
@@ -8015,7 +9251,7 @@
       </w:rPr>
     </w:lvl>
   </w:abstractNum>
-  <w:abstractNum w:abstractNumId="33" w15:restartNumberingAfterBreak="0">
+  <w:abstractNum w:abstractNumId="37" w15:restartNumberingAfterBreak="0">
     <w:nsid w:val="6A6208A8"/>
     <w:multiLevelType w:val="hybridMultilevel"/>
     <w:tmpl w:val="9C2E0040"/>
@@ -8128,7 +9364,7 @@
       </w:rPr>
     </w:lvl>
   </w:abstractNum>
-  <w:abstractNum w:abstractNumId="34" w15:restartNumberingAfterBreak="0">
+  <w:abstractNum w:abstractNumId="38" w15:restartNumberingAfterBreak="0">
     <w:nsid w:val="6F850788"/>
     <w:multiLevelType w:val="hybridMultilevel"/>
     <w:tmpl w:val="23EC98E6"/>
@@ -8241,7 +9477,7 @@
       </w:rPr>
     </w:lvl>
   </w:abstractNum>
-  <w:abstractNum w:abstractNumId="35" w15:restartNumberingAfterBreak="0">
+  <w:abstractNum w:abstractNumId="39" w15:restartNumberingAfterBreak="0">
     <w:nsid w:val="710C3B49"/>
     <w:multiLevelType w:val="hybridMultilevel"/>
     <w:tmpl w:val="53C40AFA"/>
@@ -8354,7 +9590,7 @@
       </w:rPr>
     </w:lvl>
   </w:abstractNum>
-  <w:abstractNum w:abstractNumId="36" w15:restartNumberingAfterBreak="0">
+  <w:abstractNum w:abstractNumId="40" w15:restartNumberingAfterBreak="0">
     <w:nsid w:val="72C07C91"/>
     <w:multiLevelType w:val="hybridMultilevel"/>
     <w:tmpl w:val="2A6CB9E0"/>
@@ -8467,7 +9703,7 @@
       </w:rPr>
     </w:lvl>
   </w:abstractNum>
-  <w:abstractNum w:abstractNumId="37" w15:restartNumberingAfterBreak="0">
+  <w:abstractNum w:abstractNumId="41" w15:restartNumberingAfterBreak="0">
     <w:nsid w:val="7C843785"/>
     <w:multiLevelType w:val="hybridMultilevel"/>
     <w:tmpl w:val="644E6E4E"/>
@@ -8580,7 +9816,7 @@
       </w:rPr>
     </w:lvl>
   </w:abstractNum>
-  <w:abstractNum w:abstractNumId="38" w15:restartNumberingAfterBreak="0">
+  <w:abstractNum w:abstractNumId="42" w15:restartNumberingAfterBreak="0">
     <w:nsid w:val="7FED0043"/>
     <w:multiLevelType w:val="hybridMultilevel"/>
     <w:tmpl w:val="5ADE626E"/>
@@ -8694,121 +9930,133 @@
     </w:lvl>
   </w:abstractNum>
   <w:num w:numId="1">
-    <w:abstractNumId w:val="28"/>
+    <w:abstractNumId w:val="32"/>
   </w:num>
   <w:num w:numId="2">
-    <w:abstractNumId w:val="8"/>
+    <w:abstractNumId w:val="9"/>
   </w:num>
   <w:num w:numId="3">
-    <w:abstractNumId w:val="38"/>
+    <w:abstractNumId w:val="42"/>
   </w:num>
   <w:num w:numId="4">
     <w:abstractNumId w:val="4"/>
   </w:num>
   <w:num w:numId="5">
-    <w:abstractNumId w:val="37"/>
+    <w:abstractNumId w:val="41"/>
   </w:num>
   <w:num w:numId="6">
-    <w:abstractNumId w:val="6"/>
+    <w:abstractNumId w:val="7"/>
   </w:num>
   <w:num w:numId="7">
     <w:abstractNumId w:val="1"/>
   </w:num>
   <w:num w:numId="8">
-    <w:abstractNumId w:val="34"/>
+    <w:abstractNumId w:val="38"/>
   </w:num>
   <w:num w:numId="9">
-    <w:abstractNumId w:val="12"/>
+    <w:abstractNumId w:val="13"/>
   </w:num>
   <w:num w:numId="10">
-    <w:abstractNumId w:val="14"/>
+    <w:abstractNumId w:val="15"/>
   </w:num>
   <w:num w:numId="11">
     <w:abstractNumId w:val="2"/>
   </w:num>
   <w:num w:numId="12">
+    <w:abstractNumId w:val="26"/>
+  </w:num>
+  <w:num w:numId="13">
+    <w:abstractNumId w:val="40"/>
+  </w:num>
+  <w:num w:numId="14">
+    <w:abstractNumId w:val="39"/>
+  </w:num>
+  <w:num w:numId="15">
+    <w:abstractNumId w:val="34"/>
+  </w:num>
+  <w:num w:numId="16">
+    <w:abstractNumId w:val="29"/>
+  </w:num>
+  <w:num w:numId="17">
+    <w:abstractNumId w:val="35"/>
+  </w:num>
+  <w:num w:numId="18">
+    <w:abstractNumId w:val="17"/>
+  </w:num>
+  <w:num w:numId="19">
+    <w:abstractNumId w:val="8"/>
+  </w:num>
+  <w:num w:numId="20">
     <w:abstractNumId w:val="22"/>
   </w:num>
-  <w:num w:numId="13">
+  <w:num w:numId="21">
+    <w:abstractNumId w:val="20"/>
+  </w:num>
+  <w:num w:numId="22">
     <w:abstractNumId w:val="36"/>
   </w:num>
-  <w:num w:numId="14">
-    <w:abstractNumId w:val="35"/>
+  <w:num w:numId="23">
+    <w:abstractNumId w:val="23"/>
   </w:num>
-  <w:num w:numId="15">
-    <w:abstractNumId w:val="30"/>
+  <w:num w:numId="24">
+    <w:abstractNumId w:val="33"/>
   </w:num>
-  <w:num w:numId="16">
-    <w:abstractNumId w:val="25"/>
-  </w:num>
-  <w:num w:numId="17">
-    <w:abstractNumId w:val="31"/>
-  </w:num>
-  <w:num w:numId="18">
-    <w:abstractNumId w:val="16"/>
-  </w:num>
-  <w:num w:numId="19">
-    <w:abstractNumId w:val="7"/>
-  </w:num>
-  <w:num w:numId="20">
+  <w:num w:numId="25">
     <w:abstractNumId w:val="19"/>
   </w:num>
-  <w:num w:numId="21">
-    <w:abstractNumId w:val="18"/>
-  </w:num>
-  <w:num w:numId="22">
-    <w:abstractNumId w:val="32"/>
-  </w:num>
-  <w:num w:numId="23">
-    <w:abstractNumId w:val="20"/>
-  </w:num>
-  <w:num w:numId="24">
-    <w:abstractNumId w:val="29"/>
-  </w:num>
-  <w:num w:numId="25">
-    <w:abstractNumId w:val="17"/>
-  </w:num>
   <w:num w:numId="26">
-    <w:abstractNumId w:val="26"/>
+    <w:abstractNumId w:val="30"/>
   </w:num>
   <w:num w:numId="27">
     <w:abstractNumId w:val="0"/>
   </w:num>
   <w:num w:numId="28">
-    <w:abstractNumId w:val="24"/>
+    <w:abstractNumId w:val="28"/>
   </w:num>
   <w:num w:numId="29">
-    <w:abstractNumId w:val="15"/>
+    <w:abstractNumId w:val="16"/>
   </w:num>
   <w:num w:numId="30">
-    <w:abstractNumId w:val="23"/>
+    <w:abstractNumId w:val="27"/>
   </w:num>
   <w:num w:numId="31">
-    <w:abstractNumId w:val="11"/>
+    <w:abstractNumId w:val="12"/>
   </w:num>
   <w:num w:numId="32">
     <w:abstractNumId w:val="3"/>
   </w:num>
   <w:num w:numId="33">
-    <w:abstractNumId w:val="9"/>
+    <w:abstractNumId w:val="10"/>
   </w:num>
   <w:num w:numId="34">
-    <w:abstractNumId w:val="13"/>
+    <w:abstractNumId w:val="14"/>
   </w:num>
   <w:num w:numId="35">
-    <w:abstractNumId w:val="33"/>
+    <w:abstractNumId w:val="37"/>
   </w:num>
   <w:num w:numId="36">
     <w:abstractNumId w:val="5"/>
   </w:num>
   <w:num w:numId="37">
-    <w:abstractNumId w:val="27"/>
+    <w:abstractNumId w:val="31"/>
   </w:num>
   <w:num w:numId="38">
-    <w:abstractNumId w:val="10"/>
+    <w:abstractNumId w:val="11"/>
   </w:num>
   <w:num w:numId="39">
+    <w:abstractNumId w:val="24"/>
+  </w:num>
+  <w:num w:numId="40">
+    <w:abstractNumId w:val="6"/>
+  </w:num>
+  <w:num w:numId="41">
+    <w:abstractNumId w:val="25"/>
+  </w:num>
+  <w:num w:numId="42">
     <w:abstractNumId w:val="21"/>
+  </w:num>
+  <w:num w:numId="43">
+    <w:abstractNumId w:val="18"/>
   </w:num>
 </w:numbering>
 </file>
@@ -9282,7 +10530,6 @@
   <w:style w:type="character" w:default="1" w:styleId="DefaultParagraphFont">
     <w:name w:val="Default Paragraph Font"/>
     <w:uiPriority w:val="1"/>
-    <w:semiHidden/>
     <w:unhideWhenUsed/>
   </w:style>
   <w:style w:type="table" w:default="1" w:styleId="TableNormal">

</xml_diff>

<commit_message>
More soundtracks, cuddly clouds arena, minor fixes here and there, notes for possible improved version
</commit_message>
<xml_diff>
--- a/non_game/[Devlog] In Eggcelent Condition.docx
+++ b/non_game/[Devlog] In Eggcelent Condition.docx
@@ -7,23 +7,7 @@
         <w:pStyle w:val="Heading1"/>
       </w:pPr>
       <w:r>
-        <w:t>[</w:t>
-      </w:r>
-      <w:proofErr w:type="spellStart"/>
-      <w:r>
-        <w:t>Devlog</w:t>
-      </w:r>
-      <w:proofErr w:type="spellEnd"/>
-      <w:r>
-        <w:t xml:space="preserve">] In </w:t>
-      </w:r>
-      <w:proofErr w:type="spellStart"/>
-      <w:r>
-        <w:t>Eggcelent</w:t>
-      </w:r>
-      <w:proofErr w:type="spellEnd"/>
-      <w:r>
-        <w:t xml:space="preserve"> Condition</w:t>
+        <w:t>[Devlog] In Eggcelent Condition</w:t>
       </w:r>
     </w:p>
     <w:p>
@@ -31,23 +15,7 @@
         <w:t>Welcome</w:t>
       </w:r>
       <w:r>
-        <w:t xml:space="preserve"> to my </w:t>
-      </w:r>
-      <w:proofErr w:type="spellStart"/>
-      <w:r>
-        <w:t>devlog</w:t>
-      </w:r>
-      <w:proofErr w:type="spellEnd"/>
-      <w:r>
-        <w:t xml:space="preserve"> for the game “In </w:t>
-      </w:r>
-      <w:proofErr w:type="spellStart"/>
-      <w:r>
-        <w:t>Eggcelent</w:t>
-      </w:r>
-      <w:proofErr w:type="spellEnd"/>
-      <w:r>
-        <w:t xml:space="preserve"> Condition”!</w:t>
+        <w:t xml:space="preserve"> to my devlog for the game “In Eggcelent Condition”!</w:t>
       </w:r>
     </w:p>
     <w:p>
@@ -105,26 +73,13 @@
       </w:r>
     </w:p>
     <w:p>
-      <w:proofErr w:type="gramStart"/>
-      <w:r>
-        <w:t>So</w:t>
-      </w:r>
-      <w:proofErr w:type="gramEnd"/>
-      <w:r>
-        <w:t xml:space="preserve"> I started brainstorming. Quickly I realized I wanted to do something with “eggs”: they signal a “new beginning”, they could be a metaphor for your wishes/desires/dreams coming true, it felt fitting.</w:t>
-      </w:r>
-    </w:p>
-    <w:p>
-      <w:r>
-        <w:t>But it felt too “</w:t>
-      </w:r>
-      <w:proofErr w:type="spellStart"/>
-      <w:r>
-        <w:t>thinky</w:t>
-      </w:r>
-      <w:proofErr w:type="spellEnd"/>
-      <w:r>
-        <w:t>”. I already did some puzzle games recently, and didn’t want to add another one about collecting/hatching eggs.</w:t>
+      <w:r>
+        <w:t>So I started brainstorming. Quickly I realized I wanted to do something with “eggs”: they signal a “new beginning”, they could be a metaphor for your wishes/desires/dreams coming true, it felt fitting.</w:t>
+      </w:r>
+    </w:p>
+    <w:p>
+      <w:r>
+        <w:t>But it felt too “thinky”. I already did some puzzle games recently, and didn’t want to add another one about collecting/hatching eggs.</w:t>
       </w:r>
     </w:p>
     <w:p>
@@ -193,15 +148,7 @@
     </w:p>
     <w:p>
       <w:r>
-        <w:t xml:space="preserve">Delivering stuff, or keeping it from breaking/falling/dying, isn’t new to games. </w:t>
-      </w:r>
-      <w:proofErr w:type="gramStart"/>
-      <w:r>
-        <w:t>So</w:t>
-      </w:r>
-      <w:proofErr w:type="gramEnd"/>
-      <w:r>
-        <w:t xml:space="preserve"> I wanted a twist on the concept.</w:t>
+        <w:t>Delivering stuff, or keeping it from breaking/falling/dying, isn’t new to games. So I wanted a twist on the concept.</w:t>
       </w:r>
     </w:p>
     <w:p>
@@ -320,25 +267,12 @@
         <w:t>egg basket</w:t>
       </w:r>
       <w:r>
-        <w:t xml:space="preserve"> </w:t>
-      </w:r>
-      <w:proofErr w:type="gramStart"/>
-      <w:r>
-        <w:t>( =</w:t>
-      </w:r>
-      <w:proofErr w:type="gramEnd"/>
-      <w:r>
-        <w:t xml:space="preserve"> it’s delivered)</w:t>
-      </w:r>
-    </w:p>
-    <w:p>
-      <w:proofErr w:type="gramStart"/>
-      <w:r>
-        <w:t>So</w:t>
-      </w:r>
-      <w:proofErr w:type="gramEnd"/>
-      <w:r>
-        <w:t xml:space="preserve"> I made that.</w:t>
+        <w:t xml:space="preserve"> ( = it’s delivered)</w:t>
+      </w:r>
+    </w:p>
+    <w:p>
+      <w:r>
+        <w:t>So I made that.</w:t>
       </w:r>
       <w:r>
         <w:t xml:space="preserve"> And then I realized: this is </w:t>
@@ -368,13 +302,8 @@
         </w:numPr>
       </w:pPr>
       <w:r>
-        <w:t xml:space="preserve">Make eggs bigger =&gt; good for clarity, but there’s a limit here, after which the screen just becomes an ugly </w:t>
-      </w:r>
-      <w:proofErr w:type="gramStart"/>
-      <w:r>
-        <w:t>mess :p</w:t>
-      </w:r>
-      <w:proofErr w:type="gramEnd"/>
+        <w:t>Make eggs bigger =&gt; good for clarity, but there’s a limit here, after which the screen just becomes an ugly mess :p</w:t>
+      </w:r>
     </w:p>
     <w:p>
       <w:pPr>
@@ -508,13 +437,8 @@
         <w:t>steer</w:t>
       </w:r>
       <w:r>
-        <w:t xml:space="preserve"> it. The eggs keep bouncing however they like, and you just have to hope they land in the right </w:t>
-      </w:r>
-      <w:proofErr w:type="gramStart"/>
-      <w:r>
-        <w:t>spot :p</w:t>
-      </w:r>
-      <w:proofErr w:type="gramEnd"/>
+        <w:t xml:space="preserve"> it. The eggs keep bouncing however they like, and you just have to hope they land in the right spot :p</w:t>
+      </w:r>
     </w:p>
     <w:p>
       <w:r>
@@ -862,23 +786,7 @@
     </w:p>
     <w:p>
       <w:r>
-        <w:t xml:space="preserve">I imported this to Godot, generated a collision shape for each mesh (using </w:t>
-      </w:r>
-      <w:proofErr w:type="spellStart"/>
-      <w:r>
-        <w:t>Godots</w:t>
-      </w:r>
-      <w:proofErr w:type="spellEnd"/>
-      <w:r>
-        <w:t xml:space="preserve"> automatic tools for that), and put mesh + shape inside a </w:t>
-      </w:r>
-      <w:proofErr w:type="spellStart"/>
-      <w:r>
-        <w:t>RigidBody</w:t>
-      </w:r>
-      <w:proofErr w:type="spellEnd"/>
-      <w:r>
-        <w:t>.</w:t>
+        <w:t>I imported this to Godot, generated a collision shape for each mesh (using Godots automatic tools for that), and put mesh + shape inside a RigidBody.</w:t>
       </w:r>
     </w:p>
     <w:p>
@@ -889,15 +797,7 @@
     <w:p>
       <w:r>
         <w:lastRenderedPageBreak/>
-        <w:t>When an egg hits the ground, we instantiate the “</w:t>
-      </w:r>
-      <w:proofErr w:type="spellStart"/>
-      <w:r>
-        <w:t>BrokenEgg</w:t>
-      </w:r>
-      <w:proofErr w:type="spellEnd"/>
-      <w:r>
-        <w:t>” scene, with the same position/rotation as the original egg</w:t>
+        <w:t>When an egg hits the ground, we instantiate the “BrokenEgg” scene, with the same position/rotation as the original egg</w:t>
       </w:r>
       <w:r>
         <w:t xml:space="preserve">, and the </w:t>
@@ -935,15 +835,7 @@
     </w:p>
     <w:p>
       <w:r>
-        <w:t xml:space="preserve">I struggled with the layout of the levels </w:t>
-      </w:r>
-      <w:proofErr w:type="gramStart"/>
-      <w:r>
-        <w:t>( =</w:t>
-      </w:r>
-      <w:proofErr w:type="gramEnd"/>
-      <w:r>
-        <w:t xml:space="preserve"> world/arena you play in).</w:t>
+        <w:t>I struggled with the layout of the levels ( = world/arena you play in).</w:t>
       </w:r>
     </w:p>
     <w:p>
@@ -1152,27 +1044,11 @@
         <w:t xml:space="preserve"> For those wondering how I did this. In Blender, I just gave the cube some grass on top and dirt pattern on the side. Then I duplicated the cube a bunch of times and made adjustments: a slope, a steeper slope, etc.</w:t>
       </w:r>
       <w:r>
-        <w:t xml:space="preserve"> Exported it, turned into a </w:t>
-      </w:r>
-      <w:proofErr w:type="spellStart"/>
-      <w:r>
-        <w:t>MeshLibrary</w:t>
-      </w:r>
-      <w:proofErr w:type="spellEnd"/>
-      <w:r>
-        <w:t xml:space="preserve"> in Godot </w:t>
+        <w:t xml:space="preserve"> Exported it, turned into a MeshLibrary in Godot </w:t>
       </w:r>
       <w:r>
         <w:lastRenderedPageBreak/>
-        <w:t xml:space="preserve">(there are tutorials for that online), and used that in a </w:t>
-      </w:r>
-      <w:proofErr w:type="spellStart"/>
-      <w:r>
-        <w:t>GridMap</w:t>
-      </w:r>
-      <w:proofErr w:type="spellEnd"/>
-      <w:r>
-        <w:t xml:space="preserve"> to draw a semi-random environment.</w:t>
+        <w:t>(there are tutorials for that online), and used that in a GridMap to draw a semi-random environment.</w:t>
       </w:r>
     </w:p>
     <w:p/>
@@ -1291,25 +1167,12 @@
         <w:pStyle w:val="Heading2"/>
       </w:pPr>
       <w:r>
-        <w:t xml:space="preserve">The simplification </w:t>
-      </w:r>
-      <w:proofErr w:type="gramStart"/>
-      <w:r>
-        <w:t>step</w:t>
-      </w:r>
-      <w:proofErr w:type="gramEnd"/>
-    </w:p>
-    <w:p>
-      <w:r>
-        <w:t xml:space="preserve">If you’ve read other </w:t>
-      </w:r>
-      <w:proofErr w:type="spellStart"/>
-      <w:r>
-        <w:t>devlogs</w:t>
-      </w:r>
-      <w:proofErr w:type="spellEnd"/>
-      <w:r>
-        <w:t xml:space="preserve"> of mine, you know this step always arrives: we have a basic concept, we have many possibilities/ideas that could be fun … but we can’t throw them </w:t>
+        <w:t>The simplification step</w:t>
+      </w:r>
+    </w:p>
+    <w:p>
+      <w:r>
+        <w:t xml:space="preserve">If you’ve read other devlogs of mine, you know this step always arrives: we have a basic concept, we have many possibilities/ideas that could be fun … but we can’t throw them </w:t>
       </w:r>
       <w:r>
         <w:rPr>
@@ -1372,15 +1235,7 @@
         <w:t>more</w:t>
       </w:r>
       <w:r>
-        <w:t xml:space="preserve"> icons. It would be </w:t>
-      </w:r>
-      <w:proofErr w:type="gramStart"/>
-      <w:r>
-        <w:t>random,</w:t>
-      </w:r>
-      <w:proofErr w:type="gramEnd"/>
-      <w:r>
-        <w:t xml:space="preserve"> players have no say in what they will get. It would feel tacked-on.)</w:t>
+        <w:t xml:space="preserve"> icons. It would be random, players have no say in what they will get. It would feel tacked-on.)</w:t>
       </w:r>
     </w:p>
     <w:p>
@@ -1542,13 +1397,8 @@
       </w:r>
     </w:p>
     <w:p>
-      <w:proofErr w:type="gramStart"/>
-      <w:r>
-        <w:t>So</w:t>
-      </w:r>
-      <w:proofErr w:type="gramEnd"/>
-      <w:r>
-        <w:t xml:space="preserve"> I want this game to be playable </w:t>
+      <w:r>
+        <w:t xml:space="preserve">So I want this game to be playable </w:t>
       </w:r>
       <w:r>
         <w:rPr>
@@ -1590,21 +1440,7 @@
         <w:rPr>
           <w:iCs/>
         </w:rPr>
-        <w:t xml:space="preserve"> seem quite essential to a game like this. </w:t>
-      </w:r>
-      <w:proofErr w:type="gramStart"/>
-      <w:r>
-        <w:rPr>
-          <w:iCs/>
-        </w:rPr>
-        <w:t>So</w:t>
-      </w:r>
-      <w:proofErr w:type="gramEnd"/>
-      <w:r>
-        <w:rPr>
-          <w:iCs/>
-        </w:rPr>
-        <w:t xml:space="preserve"> I still want to add them and make them easy to execute.</w:t>
+        <w:t xml:space="preserve"> seem quite essential to a game like this. So I still want to add them and make them easy to execute.</w:t>
       </w:r>
     </w:p>
     <w:p>
@@ -1863,15 +1699,7 @@
         <w:t>upward</w:t>
       </w:r>
       <w:r>
-        <w:t xml:space="preserve"> component is also increased. (</w:t>
-      </w:r>
-      <w:proofErr w:type="gramStart"/>
-      <w:r>
-        <w:t>So</w:t>
-      </w:r>
-      <w:proofErr w:type="gramEnd"/>
-      <w:r>
-        <w:t xml:space="preserve"> eggs will mostly bounce up into the sky, giving you more time and a clearer view of where they will land.)</w:t>
+        <w:t xml:space="preserve"> component is also increased. (So eggs will mostly bounce up into the sky, giving you more time and a clearer view of where they will land.)</w:t>
       </w:r>
     </w:p>
     <w:p>
@@ -1939,15 +1767,7 @@
         </w:numPr>
       </w:pPr>
       <w:r>
-        <w:t xml:space="preserve">There’s no realistic damping. Player movement is dampened/stopped quite harshly using my own code, otherwise you get a “slippery </w:t>
-      </w:r>
-      <w:proofErr w:type="spellStart"/>
-      <w:r>
-        <w:t>slidy</w:t>
-      </w:r>
-      <w:proofErr w:type="spellEnd"/>
-      <w:r>
-        <w:t>” player controller that just makes this game impossible to play.</w:t>
+        <w:t>There’s no realistic damping. Player movement is dampened/stopped quite harshly using my own code, otherwise you get a “slippery slidy” player controller that just makes this game impossible to play.</w:t>
       </w:r>
     </w:p>
     <w:p>
@@ -2026,15 +1846,7 @@
         </w:numPr>
       </w:pPr>
       <w:r>
-        <w:t>Revealing it when the egg breaks + making it “</w:t>
-      </w:r>
-      <w:proofErr w:type="spellStart"/>
-      <w:r>
-        <w:t>pickupable</w:t>
-      </w:r>
-      <w:proofErr w:type="spellEnd"/>
-      <w:r>
-        <w:t>”</w:t>
+        <w:t>Revealing it when the egg breaks + making it “pickupable”</w:t>
       </w:r>
     </w:p>
     <w:p>
@@ -2126,15 +1938,7 @@
         </w:numPr>
       </w:pPr>
       <w:r>
-        <w:t xml:space="preserve">The game could have a handful of “levels”: one in the desert, one in the forest, one in the city. Each would use that same </w:t>
-      </w:r>
-      <w:proofErr w:type="spellStart"/>
-      <w:r>
-        <w:t>GridMap</w:t>
-      </w:r>
-      <w:proofErr w:type="spellEnd"/>
-      <w:r>
-        <w:t xml:space="preserve"> as before </w:t>
+        <w:t xml:space="preserve">The game could have a handful of “levels”: one in the desert, one in the forest, one in the city. Each would use that same GridMap as before </w:t>
       </w:r>
       <w:r>
         <w:rPr>
@@ -2187,15 +1991,7 @@
         <w:t xml:space="preserve"> core</w:t>
       </w:r>
       <w:r>
-        <w:t xml:space="preserve"> </w:t>
-      </w:r>
-      <w:proofErr w:type="spellStart"/>
-      <w:r>
-        <w:t>tileset</w:t>
-      </w:r>
-      <w:proofErr w:type="spellEnd"/>
-      <w:r>
-        <w:t xml:space="preserve"> to be </w:t>
+        <w:t xml:space="preserve"> tileset to be </w:t>
       </w:r>
       <w:r>
         <w:rPr>
@@ -2443,16 +2239,11 @@
         <w:t>tiny</w:t>
       </w:r>
       <w:r>
-        <w:t xml:space="preserve"> cube, with the sombrero directly on top of </w:t>
-      </w:r>
-      <w:proofErr w:type="gramStart"/>
-      <w:r>
-        <w:t>that :</w:t>
+        <w:t xml:space="preserve"> cube, with the sombrero directly on top of that :</w:t>
       </w:r>
       <w:r>
         <w:t>p</w:t>
       </w:r>
-      <w:proofErr w:type="gramEnd"/>
     </w:p>
     <w:p/>
     <w:p>
@@ -2614,13 +2405,8 @@
       </w:r>
     </w:p>
     <w:p>
-      <w:proofErr w:type="gramStart"/>
-      <w:r>
-        <w:t>So</w:t>
-      </w:r>
-      <w:proofErr w:type="gramEnd"/>
-      <w:r>
-        <w:t xml:space="preserve"> I’m definitely keeping that and making it a core part of the game.</w:t>
+      <w:r>
+        <w:t>So I’m definitely keeping that and making it a core part of the game.</w:t>
       </w:r>
     </w:p>
     <w:p>
@@ -2758,19 +2544,11 @@
           <w:iCs/>
         </w:rPr>
       </w:pPr>
-      <w:proofErr w:type="gramStart"/>
-      <w:r>
-        <w:rPr>
-          <w:iCs/>
-        </w:rPr>
-        <w:t>So</w:t>
-      </w:r>
-      <w:proofErr w:type="gramEnd"/>
-      <w:r>
-        <w:rPr>
-          <w:iCs/>
-        </w:rPr>
-        <w:t xml:space="preserve"> I had to change it to the following: the area override is </w:t>
+      <w:r>
+        <w:rPr>
+          <w:iCs/>
+        </w:rPr>
+        <w:t xml:space="preserve">So I had to change it to the following: the area override is </w:t>
       </w:r>
       <w:r>
         <w:rPr>
@@ -2988,13 +2766,8 @@
     </w:p>
     <w:p>
       <w:r>
-        <w:t xml:space="preserve">It yielded some interesting ideas for arenas … just not sure if I have the time (or 3D modeling skill) to pull it </w:t>
-      </w:r>
-      <w:proofErr w:type="gramStart"/>
-      <w:r>
-        <w:t>off :p</w:t>
-      </w:r>
-      <w:proofErr w:type="gramEnd"/>
+        <w:t>It yielded some interesting ideas for arenas … just not sure if I have the time (or 3D modeling skill) to pull it off :p</w:t>
+      </w:r>
     </w:p>
     <w:p>
       <w:r>
@@ -3193,21 +2966,8 @@
       </w:r>
     </w:p>
     <w:p>
-      <w:proofErr w:type="gramStart"/>
-      <w:r>
-        <w:t>However</w:t>
-      </w:r>
-      <w:proofErr w:type="gramEnd"/>
-      <w:r>
-        <w:t xml:space="preserve"> … this only worked when the player was at the perfect starting position (0,0,0). And once a certain joint had been chosen, switching to a new one later (by </w:t>
-      </w:r>
-      <w:proofErr w:type="gramStart"/>
-      <w:r>
-        <w:t>e.g.</w:t>
-      </w:r>
-      <w:proofErr w:type="gramEnd"/>
-      <w:r>
-        <w:t xml:space="preserve"> grabbing that powerup) created all sorts of weird glitches.</w:t>
+      <w:r>
+        <w:t>However … this only worked when the player was at the perfect starting position (0,0,0). And once a certain joint had been chosen, switching to a new one later (by e.g. grabbing that powerup) created all sorts of weird glitches.</w:t>
       </w:r>
     </w:p>
     <w:p>
@@ -3239,15 +2999,7 @@
         <w:t>checking if there was one</w:t>
       </w:r>
       <w:r>
-        <w:t xml:space="preserve">. That’s why I was confused for 20 </w:t>
-      </w:r>
-      <w:proofErr w:type="gramStart"/>
-      <w:r>
-        <w:t>minute</w:t>
-      </w:r>
-      <w:proofErr w:type="gramEnd"/>
-      <w:r>
-        <w:t xml:space="preserve"> as to why joints didn’t do the very simple thing they were supposed to do: there were 2 or 3 joints acting on the body simultaneously.</w:t>
+        <w:t>. That’s why I was confused for 20 minute as to why joints didn’t do the very simple thing they were supposed to do: there were 2 or 3 joints acting on the body simultaneously.</w:t>
       </w:r>
     </w:p>
     <w:p>
@@ -3276,13 +3028,8 @@
       </w:r>
     </w:p>
     <w:p>
-      <w:proofErr w:type="gramStart"/>
-      <w:r>
-        <w:t>So</w:t>
-      </w:r>
-      <w:proofErr w:type="gramEnd"/>
-      <w:r>
-        <w:t xml:space="preserve"> this is what I ended up doing:</w:t>
+      <w:r>
+        <w:t>So this is what I ended up doing:</w:t>
       </w:r>
     </w:p>
     <w:p>
@@ -3379,20 +3126,7 @@
         <w:t>some</w:t>
       </w:r>
       <w:r>
-        <w:t xml:space="preserve"> way to just say “</w:t>
-      </w:r>
-      <w:proofErr w:type="spellStart"/>
-      <w:proofErr w:type="gramStart"/>
-      <w:r>
-        <w:t>body.force</w:t>
-      </w:r>
-      <w:proofErr w:type="gramEnd"/>
-      <w:r>
-        <w:t>_physics_update</w:t>
-      </w:r>
-      <w:proofErr w:type="spellEnd"/>
-      <w:r>
-        <w:t xml:space="preserve">()” to get it immediately, but I couldn’t find it after searching for hours. (If it’s not there, it </w:t>
+        <w:t xml:space="preserve"> way to just say “body.force_physics_update()” to get it immediately, but I couldn’t find it after searching for hours. (If it’s not there, it </w:t>
       </w:r>
       <w:r>
         <w:rPr>
@@ -3480,23 +3214,7 @@
     </w:p>
     <w:p>
       <w:r>
-        <w:t>(</w:t>
-      </w:r>
-      <w:proofErr w:type="gramStart"/>
-      <w:r>
-        <w:t>So</w:t>
-      </w:r>
-      <w:proofErr w:type="gramEnd"/>
-      <w:r>
-        <w:t xml:space="preserve"> it’s built from the same </w:t>
-      </w:r>
-      <w:proofErr w:type="spellStart"/>
-      <w:r>
-        <w:t>GridMap</w:t>
-      </w:r>
-      <w:proofErr w:type="spellEnd"/>
-      <w:r>
-        <w:t>, follows the same physics rules, etcetera. Only, instead of playing the game, you can log in walk to a spot to load that level.)</w:t>
+        <w:t>(So it’s built from the same GridMap, follows the same physics rules, etcetera. Only, instead of playing the game, you can log in walk to a spot to load that level.)</w:t>
       </w:r>
     </w:p>
     <w:p>
@@ -3665,15 +3383,7 @@
         <w:t>auto deliver</w:t>
       </w:r>
       <w:r>
-        <w:t xml:space="preserve">. If you can keep them in the air </w:t>
-      </w:r>
-      <w:proofErr w:type="gramStart"/>
-      <w:r>
-        <w:t>( =</w:t>
-      </w:r>
-      <w:proofErr w:type="gramEnd"/>
-      <w:r>
-        <w:t xml:space="preserve"> so they don’t break) for 10 seconds, they are delivered.</w:t>
+        <w:t>. If you can keep them in the air ( = so they don’t break) for 10 seconds, they are delivered.</w:t>
       </w:r>
     </w:p>
     <w:p>
@@ -3922,15 +3632,7 @@
         <w:t>separate</w:t>
       </w:r>
       <w:r>
-        <w:t xml:space="preserve"> </w:t>
-      </w:r>
-      <w:proofErr w:type="spellStart"/>
-      <w:r>
-        <w:t>GridMap</w:t>
-      </w:r>
-      <w:proofErr w:type="spellEnd"/>
-      <w:r>
-        <w:t xml:space="preserve"> called “Floor”. </w:t>
+        <w:t xml:space="preserve"> GridMap called “Floor”. </w:t>
       </w:r>
     </w:p>
     <w:p>
@@ -3946,15 +3648,7 @@
         <w:t>Only eggs that hit the Floor are broken.</w:t>
       </w:r>
       <w:r>
-        <w:t xml:space="preserve"> (The other </w:t>
-      </w:r>
-      <w:proofErr w:type="spellStart"/>
-      <w:r>
-        <w:t>GridMap</w:t>
-      </w:r>
-      <w:proofErr w:type="spellEnd"/>
-      <w:r>
-        <w:t xml:space="preserve"> is used for the edges, environment, decorations, etcetera</w:t>
+        <w:t xml:space="preserve"> (The other GridMap is used for the edges, environment, decorations, etcetera</w:t>
       </w:r>
       <w:r>
         <w:t>. No fun if those break eggs too.</w:t>
@@ -3982,15 +3676,7 @@
         <w:t xml:space="preserve">upward. </w:t>
       </w:r>
       <w:r>
-        <w:t xml:space="preserve">(In other words, they fell down on it, instead of hitting </w:t>
-      </w:r>
-      <w:proofErr w:type="gramStart"/>
-      <w:r>
-        <w:t>e.g.</w:t>
-      </w:r>
-      <w:proofErr w:type="gramEnd"/>
-      <w:r>
-        <w:t xml:space="preserve"> the </w:t>
+        <w:t xml:space="preserve">(In other words, they fell down on it, instead of hitting e.g. the </w:t>
       </w:r>
       <w:r>
         <w:rPr>
@@ -4432,15 +4118,7 @@
         </w:numPr>
       </w:pPr>
       <w:r>
-        <w:t xml:space="preserve">(And some stupid major issues because I left in debugging code from a few days </w:t>
-      </w:r>
-      <w:proofErr w:type="gramStart"/>
-      <w:r>
-        <w:t>ago :p</w:t>
-      </w:r>
-      <w:proofErr w:type="gramEnd"/>
-      <w:r>
-        <w:t>)</w:t>
+        <w:t>(And some stupid major issues because I left in debugging code from a few days ago :p)</w:t>
       </w:r>
     </w:p>
     <w:p>
@@ -4489,15 +4167,7 @@
     </w:p>
     <w:p>
       <w:r>
-        <w:t xml:space="preserve">I’ve learned that it’s useless to try and predict (or logically reason) what will work best for your game. </w:t>
-      </w:r>
-      <w:proofErr w:type="gramStart"/>
-      <w:r>
-        <w:t>So</w:t>
-      </w:r>
-      <w:proofErr w:type="gramEnd"/>
-      <w:r>
-        <w:t xml:space="preserve"> I’m just going to implement a bunch of things and see what feels best.</w:t>
+        <w:t>I’ve learned that it’s useless to try and predict (or logically reason) what will work best for your game. So I’m just going to implement a bunch of things and see what feels best.</w:t>
       </w:r>
     </w:p>
     <w:p>
@@ -4783,13 +4453,8 @@
           <w:numId w:val="41"/>
         </w:numPr>
       </w:pPr>
-      <w:proofErr w:type="gramStart"/>
-      <w:r>
-        <w:t>So</w:t>
-      </w:r>
-      <w:proofErr w:type="gramEnd"/>
-      <w:r>
-        <w:t xml:space="preserve"> I tested </w:t>
+      <w:r>
+        <w:t xml:space="preserve">So I tested </w:t>
       </w:r>
       <w:r>
         <w:rPr>
@@ -4862,15 +4527,7 @@
     </w:p>
     <w:p>
       <w:r>
-        <w:t xml:space="preserve">Also makes the game more fun, </w:t>
-      </w:r>
-      <w:proofErr w:type="gramStart"/>
-      <w:r>
-        <w:t>more lively</w:t>
-      </w:r>
-      <w:proofErr w:type="gramEnd"/>
-      <w:r>
-        <w:t>, and helps steer eggs in specific directions.</w:t>
+        <w:t>Also makes the game more fun, more lively, and helps steer eggs in specific directions.</w:t>
       </w:r>
     </w:p>
     <w:p/>
@@ -4973,15 +4630,7 @@
         </w:numPr>
       </w:pPr>
       <w:r>
-        <w:t xml:space="preserve">The last powerups </w:t>
-      </w:r>
-      <w:proofErr w:type="gramStart"/>
-      <w:r>
-        <w:t>( =</w:t>
-      </w:r>
-      <w:proofErr w:type="gramEnd"/>
-      <w:r>
-        <w:t xml:space="preserve"> egg types)</w:t>
+        <w:t>The last powerups ( = egg types)</w:t>
       </w:r>
     </w:p>
     <w:p>
@@ -5057,7 +4706,544 @@
         <w:t>Place stuff in corners to prevent things from getting trapped there.</w:t>
       </w:r>
     </w:p>
+    <w:p>
+      <w:r>
+        <w:t>After a few days, I’m now able to say something about that process.</w:t>
+      </w:r>
+    </w:p>
+    <w:p>
+      <w:r>
+        <w:t xml:space="preserve">I … was very tired (worked </w:t>
+      </w:r>
+      <w:r>
+        <w:rPr>
+          <w:i/>
+          <w:iCs/>
+        </w:rPr>
+        <w:t>a lot</w:t>
+      </w:r>
+      <w:r>
+        <w:t xml:space="preserve"> the past year), didn’t feel motivated, and was frustrated by my lack of 3D modeling skills and weird physics bugs that kept happening.</w:t>
+      </w:r>
+    </w:p>
+    <w:p>
+      <w:r>
+        <w:t xml:space="preserve">So I </w:t>
+      </w:r>
+      <w:r>
+        <w:rPr>
+          <w:i/>
+          <w:iCs/>
+        </w:rPr>
+        <w:t>did</w:t>
+      </w:r>
+      <w:r>
+        <w:t xml:space="preserve"> finish most arenas (5 of them in the end), but I wouldn’t say I’m extremely proud of the work or the game in general.</w:t>
+      </w:r>
+    </w:p>
+    <w:p>
+      <w:r>
+        <w:t xml:space="preserve">I also made a unique soundtrack for each arena. (A unique melody of 1-2 minutes that loops in the background.) I actually wanted to be a musician when I was young, so even though I’m not that experience with mixing/recording music, </w:t>
+      </w:r>
+      <w:r>
+        <w:rPr>
+          <w:i/>
+          <w:iCs/>
+        </w:rPr>
+        <w:t>writing</w:t>
+      </w:r>
+      <w:r>
+        <w:t xml:space="preserve"> some good songs comes very naturally to me.</w:t>
+      </w:r>
+    </w:p>
+    <w:p>
+      <w:r>
+        <w:t xml:space="preserve">And that’s when my time was basically up. </w:t>
+      </w:r>
+    </w:p>
+    <w:p>
+      <w:pPr>
+        <w:pStyle w:val="ListParagraph"/>
+        <w:numPr>
+          <w:ilvl w:val="0"/>
+          <w:numId w:val="44"/>
+        </w:numPr>
+      </w:pPr>
+      <w:r>
+        <w:t>I had to finish the marketing side (basic logo, screenshots, game page)</w:t>
+      </w:r>
+    </w:p>
+    <w:p>
+      <w:pPr>
+        <w:pStyle w:val="ListParagraph"/>
+        <w:numPr>
+          <w:ilvl w:val="0"/>
+          <w:numId w:val="44"/>
+        </w:numPr>
+      </w:pPr>
+      <w:r>
+        <w:t>I had to finish the menu so that each arena could actually be chosen (and you saw a preview)</w:t>
+      </w:r>
+    </w:p>
+    <w:p>
+      <w:pPr>
+        <w:pStyle w:val="ListParagraph"/>
+        <w:numPr>
+          <w:ilvl w:val="0"/>
+          <w:numId w:val="44"/>
+        </w:numPr>
+      </w:pPr>
+      <w:r>
+        <w:t>I had to fix some leftover bugs or frustrations. (Such as a specific powerup not working consistently.)</w:t>
+      </w:r>
+    </w:p>
+    <w:p>
+      <w:pPr>
+        <w:pStyle w:val="ListParagraph"/>
+        <w:numPr>
+          <w:ilvl w:val="0"/>
+          <w:numId w:val="44"/>
+        </w:numPr>
+      </w:pPr>
+      <w:r>
+        <w:t>And the game had 0 particles or animations at this point, so I had to add at least some of those.</w:t>
+      </w:r>
+    </w:p>
+    <w:p>
+      <w:r>
+        <w:t>To finish the devlog, I will therefore state the lessons I learned and how this game could be improved.</w:t>
+      </w:r>
+    </w:p>
+    <w:p>
+      <w:pPr>
+        <w:pStyle w:val="Heading2"/>
+      </w:pPr>
+      <w:r>
+        <w:lastRenderedPageBreak/>
+        <w:t>Lessons for the Future</w:t>
+      </w:r>
+    </w:p>
+    <w:p>
+      <w:pPr>
+        <w:pStyle w:val="Heading3"/>
+      </w:pPr>
+      <w:r>
+        <w:t>Lesson #1</w:t>
+      </w:r>
+    </w:p>
+    <w:p>
+      <w:r>
+        <w:rPr>
+          <w:b/>
+          <w:bCs/>
+        </w:rPr>
+        <w:t>Lesson #1:</w:t>
+      </w:r>
+      <w:r>
+        <w:t xml:space="preserve"> </w:t>
+      </w:r>
+      <w:r>
+        <w:rPr>
+          <w:b/>
+          <w:bCs/>
+        </w:rPr>
+        <w:t>mind your perspective.</w:t>
+      </w:r>
+      <w:r>
+        <w:t xml:space="preserve"> Because this game is in 3D (whilst all my previous games were 2D), I was constantly surprised by how hard it was to see something. I had to re-do many models, placements, sprites, UI just to make sure it was all visible from the perspective (and zoom level) we were at.</w:t>
+      </w:r>
+    </w:p>
+    <w:p>
+      <w:r>
+        <w:t>You just can’t think in the same way as 2D. I’m starting to grasp the basics of 3D modelling and level design, but still not really there yet …</w:t>
+      </w:r>
+    </w:p>
     <w:p/>
+    <w:p>
+      <w:pPr>
+        <w:pStyle w:val="Heading3"/>
+      </w:pPr>
+      <w:r>
+        <w:t>Lesson #</w:t>
+      </w:r>
+      <w:r>
+        <w:t>2</w:t>
+      </w:r>
+    </w:p>
+    <w:p>
+      <w:r>
+        <w:rPr>
+          <w:b/>
+          <w:bCs/>
+        </w:rPr>
+        <w:t xml:space="preserve">Lesson #2: </w:t>
+      </w:r>
+      <w:r>
+        <w:rPr>
+          <w:b/>
+          <w:bCs/>
+        </w:rPr>
+        <w:t xml:space="preserve">actually design your levels </w:t>
+      </w:r>
+      <w:r>
+        <w:rPr>
+          <w:b/>
+          <w:bCs/>
+          <w:i/>
+          <w:iCs/>
+        </w:rPr>
+        <w:t>while implementing mechanics</w:t>
+      </w:r>
+      <w:r>
+        <w:rPr>
+          <w:b/>
+          <w:bCs/>
+        </w:rPr>
+        <w:t xml:space="preserve"> (and before </w:t>
+      </w:r>
+      <w:r>
+        <w:rPr>
+          <w:b/>
+          <w:bCs/>
+          <w:i/>
+          <w:iCs/>
+        </w:rPr>
+        <w:t>making models for them</w:t>
+      </w:r>
+      <w:r>
+        <w:rPr>
+          <w:b/>
+          <w:bCs/>
+        </w:rPr>
+        <w:t>).</w:t>
+      </w:r>
+      <w:r>
+        <w:t xml:space="preserve"> </w:t>
+      </w:r>
+    </w:p>
+    <w:p>
+      <w:r>
+        <w:t>I thought it would be smart to code and test/balance the mechanics first, and then build arenas around that.</w:t>
+      </w:r>
+    </w:p>
+    <w:p>
+      <w:r>
+        <w:t xml:space="preserve">But, as it turns out, you just don’t </w:t>
+      </w:r>
+      <w:r>
+        <w:rPr>
+          <w:i/>
+          <w:iCs/>
+        </w:rPr>
+        <w:t>know</w:t>
+      </w:r>
+      <w:r>
+        <w:t xml:space="preserve"> if your mechanics are fun and balanced and flexible enough, </w:t>
+      </w:r>
+      <w:r>
+        <w:rPr>
+          <w:i/>
+          <w:iCs/>
+        </w:rPr>
+        <w:t>if you don’t have real levels to properly test them</w:t>
+      </w:r>
+      <w:r>
+        <w:t>.</w:t>
+      </w:r>
+    </w:p>
+    <w:p>
+      <w:r>
+        <w:t xml:space="preserve">So the balance (in speed, power, bounces, level size, etcetera) is all just based on my default test level, which was just a grey plane of a random size. When I started creating later arenas, I constantly noticed I wanted more space, and I should’ve </w:t>
+      </w:r>
+      <w:r>
+        <w:t xml:space="preserve">included mechanics to keep eggs “safe” for some time </w:t>
+      </w:r>
+      <w:r>
+        <w:rPr>
+          <w:i/>
+          <w:iCs/>
+        </w:rPr>
+        <w:t>or</w:t>
+      </w:r>
+      <w:r>
+        <w:t xml:space="preserve"> teleport across the map, and that my requirements had changed.</w:t>
+      </w:r>
+    </w:p>
+    <w:p>
+      <w:r>
+        <w:t>The reason I immediately started making models when creating new arenas, was simply because of the game jam time restriction. It’s better to first sketch the arenas (manually, or with grey cubes and spheres), test them, and only create the final models and textures when you’re satisfied.</w:t>
+      </w:r>
+    </w:p>
+    <w:p/>
+    <w:p>
+      <w:pPr>
+        <w:pStyle w:val="Heading3"/>
+      </w:pPr>
+      <w:r>
+        <w:t>Lesson #</w:t>
+      </w:r>
+      <w:r>
+        <w:t>3</w:t>
+      </w:r>
+    </w:p>
+    <w:p>
+      <w:r>
+        <w:rPr>
+          <w:b/>
+          <w:bCs/>
+        </w:rPr>
+        <w:t>Lesson #3: 3D is still hard and not that suited for a “short game”.</w:t>
+      </w:r>
+      <w:r>
+        <w:t xml:space="preserve"> Even though I’ve designed my workflow to be very efficient (which also comes with experience), I still spent </w:t>
+      </w:r>
+      <w:r>
+        <w:rPr>
+          <w:i/>
+          <w:iCs/>
+        </w:rPr>
+        <w:t>way</w:t>
+      </w:r>
+      <w:r>
+        <w:t xml:space="preserve"> more time on this game than I wanted. And most of it had to do with the simple fact that it was 3D, so the models took longer, there were more settings/dimensions/physics issues to work out, etcetera. </w:t>
+      </w:r>
+    </w:p>
+    <w:p>
+      <w:r>
+        <w:t xml:space="preserve">Everything is just </w:t>
+      </w:r>
+      <w:r>
+        <w:rPr>
+          <w:i/>
+          <w:iCs/>
+        </w:rPr>
+        <w:t>longer</w:t>
+      </w:r>
+      <w:r>
+        <w:t xml:space="preserve"> and </w:t>
+      </w:r>
+      <w:r>
+        <w:rPr>
+          <w:i/>
+          <w:iCs/>
+        </w:rPr>
+        <w:t>more difficult</w:t>
+      </w:r>
+      <w:r>
+        <w:t xml:space="preserve"> than 2D, which means even the simplest of game ideas will probably take longer than you want. </w:t>
+      </w:r>
+    </w:p>
+    <w:p>
+      <w:r>
+        <w:t>Even though I want to grow my 3D skills and work towards full-blown 3D titles in the future, I might stick with 2D for now, especially on my “game jam” or “one week game” projects.</w:t>
+      </w:r>
+    </w:p>
+    <w:p/>
+    <w:p>
+      <w:pPr>
+        <w:pStyle w:val="Heading3"/>
+      </w:pPr>
+      <w:r>
+        <w:lastRenderedPageBreak/>
+        <w:t>Lesson #</w:t>
+      </w:r>
+      <w:r>
+        <w:t>4</w:t>
+      </w:r>
+    </w:p>
+    <w:p>
+      <w:r>
+        <w:t>Well, here I just want to put my thoughts for a possible “improved version” of the game.</w:t>
+      </w:r>
+    </w:p>
+    <w:p>
+      <w:pPr>
+        <w:pStyle w:val="ListParagraph"/>
+        <w:numPr>
+          <w:ilvl w:val="0"/>
+          <w:numId w:val="45"/>
+        </w:numPr>
+      </w:pPr>
+      <w:r>
+        <w:t xml:space="preserve">More life and variation to the arenas. (The models there are only </w:t>
+      </w:r>
+      <w:r>
+        <w:rPr>
+          <w:i/>
+          <w:iCs/>
+        </w:rPr>
+        <w:t>bare bones</w:t>
+      </w:r>
+      <w:r>
+        <w:t>. The essentials for functionality. None of it moves or is animated. Only a few variations.)</w:t>
+      </w:r>
+    </w:p>
+    <w:p>
+      <w:pPr>
+        <w:pStyle w:val="ListParagraph"/>
+        <w:numPr>
+          <w:ilvl w:val="0"/>
+          <w:numId w:val="45"/>
+        </w:numPr>
+      </w:pPr>
+      <w:r>
+        <w:t>Bigger arenas (only slightly).</w:t>
+      </w:r>
+    </w:p>
+    <w:p>
+      <w:pPr>
+        <w:pStyle w:val="ListParagraph"/>
+        <w:numPr>
+          <w:ilvl w:val="0"/>
+          <w:numId w:val="45"/>
+        </w:numPr>
+      </w:pPr>
+      <w:r>
+        <w:t>To compensate, give players a way to combat the space: move faster, teleporters, keep eggs safe, delay the arrival of eggs</w:t>
+      </w:r>
+      <w:r>
+        <w:t xml:space="preserve"> (by turning off a cannon, for example)</w:t>
+      </w:r>
+    </w:p>
+    <w:p>
+      <w:pPr>
+        <w:pStyle w:val="ListParagraph"/>
+        <w:numPr>
+          <w:ilvl w:val="1"/>
+          <w:numId w:val="45"/>
+        </w:numPr>
+      </w:pPr>
+      <w:r>
+        <w:t>This could be built into the arenas</w:t>
+      </w:r>
+    </w:p>
+    <w:p>
+      <w:pPr>
+        <w:pStyle w:val="ListParagraph"/>
+        <w:numPr>
+          <w:ilvl w:val="1"/>
+          <w:numId w:val="45"/>
+        </w:numPr>
+      </w:pPr>
+      <w:r>
+        <w:t>Or additional “rules” or “player roles” within the game</w:t>
+      </w:r>
+    </w:p>
+    <w:p>
+      <w:pPr>
+        <w:pStyle w:val="ListParagraph"/>
+        <w:numPr>
+          <w:ilvl w:val="0"/>
+          <w:numId w:val="45"/>
+        </w:numPr>
+      </w:pPr>
+      <w:r>
+        <w:t xml:space="preserve">Better UI, sprites, and helpers to show the </w:t>
+      </w:r>
+      <w:r>
+        <w:rPr>
+          <w:i/>
+          <w:iCs/>
+        </w:rPr>
+        <w:t>type</w:t>
+      </w:r>
+      <w:r>
+        <w:t xml:space="preserve"> of an egg or powerup. And where it is or where it’s going to come from.</w:t>
+      </w:r>
+    </w:p>
+    <w:p>
+      <w:pPr>
+        <w:pStyle w:val="ListParagraph"/>
+        <w:numPr>
+          <w:ilvl w:val="0"/>
+          <w:numId w:val="45"/>
+        </w:numPr>
+      </w:pPr>
+      <w:r>
+        <w:t>Movable obstacles within the level: ramps to deflect eggs, pillows to catch them before they break</w:t>
+      </w:r>
+      <w:r>
+        <w:t xml:space="preserve">, a bowl to just collect </w:t>
+      </w:r>
+      <w:r>
+        <w:t>eggs</w:t>
+      </w:r>
+      <w:r>
+        <w:t xml:space="preserve">. </w:t>
+      </w:r>
+    </w:p>
+    <w:p>
+      <w:pPr>
+        <w:pStyle w:val="ListParagraph"/>
+        <w:numPr>
+          <w:ilvl w:val="1"/>
+          <w:numId w:val="45"/>
+        </w:numPr>
+      </w:pPr>
+      <w:r>
+        <w:t>I really wanted this from the get-go, as I think it’d be a great addition, but didn’t have the time :(</w:t>
+      </w:r>
+    </w:p>
+    <w:p>
+      <w:pPr>
+        <w:pStyle w:val="ListParagraph"/>
+        <w:numPr>
+          <w:ilvl w:val="0"/>
+          <w:numId w:val="45"/>
+        </w:numPr>
+      </w:pPr>
+      <w:r>
+        <w:t xml:space="preserve">An actual loss condition (or more interesting win condition). Due to the jam being about positivity, there is no way to lose and breaking eggs is actually quite a good thing. But that </w:t>
+      </w:r>
+      <w:r>
+        <w:rPr>
+          <w:i/>
+          <w:iCs/>
+        </w:rPr>
+        <w:t>does</w:t>
+      </w:r>
+      <w:r>
+        <w:t xml:space="preserve"> destroy much of the challenge …</w:t>
+      </w:r>
+    </w:p>
+    <w:p>
+      <w:r>
+        <w:t xml:space="preserve">I think this game could be a really strong party game (local multiplayer, 1-4 players) that sells for 5-10 bucks. But for that to be the case, a </w:t>
+      </w:r>
+      <w:r>
+        <w:rPr>
+          <w:i/>
+          <w:iCs/>
+        </w:rPr>
+        <w:t>significant</w:t>
+      </w:r>
+      <w:r>
+        <w:t xml:space="preserve"> redesign would be needed, and I’d need to </w:t>
+      </w:r>
+      <w:r>
+        <w:rPr>
+          <w:i/>
+          <w:iCs/>
+        </w:rPr>
+        <w:t>significantly</w:t>
+      </w:r>
+      <w:r>
+        <w:t xml:space="preserve"> improve</w:t>
+      </w:r>
+      <w:r>
+        <w:t xml:space="preserve"> my 3D modeling and general design skills.</w:t>
+      </w:r>
+    </w:p>
+    <w:p>
+      <w:r>
+        <w:t>As I already said, I’m quite tired of working very hard this year (on many big game projects), and the amount of hills to climb for this game is a bit too much.</w:t>
+      </w:r>
+    </w:p>
+    <w:p>
+      <w:r>
+        <w:t>So don’t expect this improved version immediately after the end of the game jam. But there’s a good chance it’ll come, in 6 or 12 months time.</w:t>
+      </w:r>
+    </w:p>
     <w:sectPr>
       <w:pgSz w:w="12240" w:h="15840"/>
       <w:pgMar w:top="1440" w:right="1440" w:bottom="1440" w:left="1440" w:header="720" w:footer="720" w:gutter="0"/>
@@ -7105,6 +7291,119 @@
     </w:lvl>
   </w:abstractNum>
   <w:abstractNum w:abstractNumId="18" w15:restartNumberingAfterBreak="0">
+    <w:nsid w:val="374917D6"/>
+    <w:multiLevelType w:val="hybridMultilevel"/>
+    <w:tmpl w:val="315CF8EA"/>
+    <w:lvl w:ilvl="0" w:tplc="04090001">
+      <w:start w:val="1"/>
+      <w:numFmt w:val="bullet"/>
+      <w:lvlText w:val=""/>
+      <w:lvlJc w:val="left"/>
+      <w:pPr>
+        <w:ind w:left="720" w:hanging="360"/>
+      </w:pPr>
+      <w:rPr>
+        <w:rFonts w:ascii="Symbol" w:hAnsi="Symbol" w:hint="default"/>
+      </w:rPr>
+    </w:lvl>
+    <w:lvl w:ilvl="1" w:tplc="04090003">
+      <w:start w:val="1"/>
+      <w:numFmt w:val="bullet"/>
+      <w:lvlText w:val="o"/>
+      <w:lvlJc w:val="left"/>
+      <w:pPr>
+        <w:ind w:left="1440" w:hanging="360"/>
+      </w:pPr>
+      <w:rPr>
+        <w:rFonts w:ascii="Courier New" w:hAnsi="Courier New" w:cs="Courier New" w:hint="default"/>
+      </w:rPr>
+    </w:lvl>
+    <w:lvl w:ilvl="2" w:tplc="04090005" w:tentative="1">
+      <w:start w:val="1"/>
+      <w:numFmt w:val="bullet"/>
+      <w:lvlText w:val=""/>
+      <w:lvlJc w:val="left"/>
+      <w:pPr>
+        <w:ind w:left="2160" w:hanging="360"/>
+      </w:pPr>
+      <w:rPr>
+        <w:rFonts w:ascii="Wingdings" w:hAnsi="Wingdings" w:hint="default"/>
+      </w:rPr>
+    </w:lvl>
+    <w:lvl w:ilvl="3" w:tplc="04090001" w:tentative="1">
+      <w:start w:val="1"/>
+      <w:numFmt w:val="bullet"/>
+      <w:lvlText w:val=""/>
+      <w:lvlJc w:val="left"/>
+      <w:pPr>
+        <w:ind w:left="2880" w:hanging="360"/>
+      </w:pPr>
+      <w:rPr>
+        <w:rFonts w:ascii="Symbol" w:hAnsi="Symbol" w:hint="default"/>
+      </w:rPr>
+    </w:lvl>
+    <w:lvl w:ilvl="4" w:tplc="04090003" w:tentative="1">
+      <w:start w:val="1"/>
+      <w:numFmt w:val="bullet"/>
+      <w:lvlText w:val="o"/>
+      <w:lvlJc w:val="left"/>
+      <w:pPr>
+        <w:ind w:left="3600" w:hanging="360"/>
+      </w:pPr>
+      <w:rPr>
+        <w:rFonts w:ascii="Courier New" w:hAnsi="Courier New" w:cs="Courier New" w:hint="default"/>
+      </w:rPr>
+    </w:lvl>
+    <w:lvl w:ilvl="5" w:tplc="04090005" w:tentative="1">
+      <w:start w:val="1"/>
+      <w:numFmt w:val="bullet"/>
+      <w:lvlText w:val=""/>
+      <w:lvlJc w:val="left"/>
+      <w:pPr>
+        <w:ind w:left="4320" w:hanging="360"/>
+      </w:pPr>
+      <w:rPr>
+        <w:rFonts w:ascii="Wingdings" w:hAnsi="Wingdings" w:hint="default"/>
+      </w:rPr>
+    </w:lvl>
+    <w:lvl w:ilvl="6" w:tplc="04090001" w:tentative="1">
+      <w:start w:val="1"/>
+      <w:numFmt w:val="bullet"/>
+      <w:lvlText w:val=""/>
+      <w:lvlJc w:val="left"/>
+      <w:pPr>
+        <w:ind w:left="5040" w:hanging="360"/>
+      </w:pPr>
+      <w:rPr>
+        <w:rFonts w:ascii="Symbol" w:hAnsi="Symbol" w:hint="default"/>
+      </w:rPr>
+    </w:lvl>
+    <w:lvl w:ilvl="7" w:tplc="04090003" w:tentative="1">
+      <w:start w:val="1"/>
+      <w:numFmt w:val="bullet"/>
+      <w:lvlText w:val="o"/>
+      <w:lvlJc w:val="left"/>
+      <w:pPr>
+        <w:ind w:left="5760" w:hanging="360"/>
+      </w:pPr>
+      <w:rPr>
+        <w:rFonts w:ascii="Courier New" w:hAnsi="Courier New" w:cs="Courier New" w:hint="default"/>
+      </w:rPr>
+    </w:lvl>
+    <w:lvl w:ilvl="8" w:tplc="04090005" w:tentative="1">
+      <w:start w:val="1"/>
+      <w:numFmt w:val="bullet"/>
+      <w:lvlText w:val=""/>
+      <w:lvlJc w:val="left"/>
+      <w:pPr>
+        <w:ind w:left="6480" w:hanging="360"/>
+      </w:pPr>
+      <w:rPr>
+        <w:rFonts w:ascii="Wingdings" w:hAnsi="Wingdings" w:hint="default"/>
+      </w:rPr>
+    </w:lvl>
+  </w:abstractNum>
+  <w:abstractNum w:abstractNumId="19" w15:restartNumberingAfterBreak="0">
     <w:nsid w:val="380255DA"/>
     <w:multiLevelType w:val="hybridMultilevel"/>
     <w:tmpl w:val="8976DEA6"/>
@@ -7217,7 +7516,7 @@
       </w:rPr>
     </w:lvl>
   </w:abstractNum>
-  <w:abstractNum w:abstractNumId="19" w15:restartNumberingAfterBreak="0">
+  <w:abstractNum w:abstractNumId="20" w15:restartNumberingAfterBreak="0">
     <w:nsid w:val="39F352FC"/>
     <w:multiLevelType w:val="hybridMultilevel"/>
     <w:tmpl w:val="A8F43108"/>
@@ -7330,7 +7629,7 @@
       </w:rPr>
     </w:lvl>
   </w:abstractNum>
-  <w:abstractNum w:abstractNumId="20" w15:restartNumberingAfterBreak="0">
+  <w:abstractNum w:abstractNumId="21" w15:restartNumberingAfterBreak="0">
     <w:nsid w:val="3DBF7BAA"/>
     <w:multiLevelType w:val="hybridMultilevel"/>
     <w:tmpl w:val="E5F473D8"/>
@@ -7443,7 +7742,7 @@
       </w:rPr>
     </w:lvl>
   </w:abstractNum>
-  <w:abstractNum w:abstractNumId="21" w15:restartNumberingAfterBreak="0">
+  <w:abstractNum w:abstractNumId="22" w15:restartNumberingAfterBreak="0">
     <w:nsid w:val="41675ECA"/>
     <w:multiLevelType w:val="hybridMultilevel"/>
     <w:tmpl w:val="86526DF2"/>
@@ -7556,7 +7855,7 @@
       </w:rPr>
     </w:lvl>
   </w:abstractNum>
-  <w:abstractNum w:abstractNumId="22" w15:restartNumberingAfterBreak="0">
+  <w:abstractNum w:abstractNumId="23" w15:restartNumberingAfterBreak="0">
     <w:nsid w:val="449E287B"/>
     <w:multiLevelType w:val="hybridMultilevel"/>
     <w:tmpl w:val="495CC50E"/>
@@ -7669,7 +7968,7 @@
       </w:rPr>
     </w:lvl>
   </w:abstractNum>
-  <w:abstractNum w:abstractNumId="23" w15:restartNumberingAfterBreak="0">
+  <w:abstractNum w:abstractNumId="24" w15:restartNumberingAfterBreak="0">
     <w:nsid w:val="46A311F1"/>
     <w:multiLevelType w:val="hybridMultilevel"/>
     <w:tmpl w:val="09A8D0DE"/>
@@ -7782,7 +8081,7 @@
       </w:rPr>
     </w:lvl>
   </w:abstractNum>
-  <w:abstractNum w:abstractNumId="24" w15:restartNumberingAfterBreak="0">
+  <w:abstractNum w:abstractNumId="25" w15:restartNumberingAfterBreak="0">
     <w:nsid w:val="46C23525"/>
     <w:multiLevelType w:val="hybridMultilevel"/>
     <w:tmpl w:val="F124AFBE"/>
@@ -7895,7 +8194,7 @@
       </w:rPr>
     </w:lvl>
   </w:abstractNum>
-  <w:abstractNum w:abstractNumId="25" w15:restartNumberingAfterBreak="0">
+  <w:abstractNum w:abstractNumId="26" w15:restartNumberingAfterBreak="0">
     <w:nsid w:val="4781523C"/>
     <w:multiLevelType w:val="hybridMultilevel"/>
     <w:tmpl w:val="1B445BD8"/>
@@ -8008,7 +8307,7 @@
       </w:rPr>
     </w:lvl>
   </w:abstractNum>
-  <w:abstractNum w:abstractNumId="26" w15:restartNumberingAfterBreak="0">
+  <w:abstractNum w:abstractNumId="27" w15:restartNumberingAfterBreak="0">
     <w:nsid w:val="4B2F0C67"/>
     <w:multiLevelType w:val="hybridMultilevel"/>
     <w:tmpl w:val="E4809974"/>
@@ -8121,7 +8420,7 @@
       </w:rPr>
     </w:lvl>
   </w:abstractNum>
-  <w:abstractNum w:abstractNumId="27" w15:restartNumberingAfterBreak="0">
+  <w:abstractNum w:abstractNumId="28" w15:restartNumberingAfterBreak="0">
     <w:nsid w:val="518B1407"/>
     <w:multiLevelType w:val="hybridMultilevel"/>
     <w:tmpl w:val="26DC2314"/>
@@ -8234,7 +8533,7 @@
       </w:rPr>
     </w:lvl>
   </w:abstractNum>
-  <w:abstractNum w:abstractNumId="28" w15:restartNumberingAfterBreak="0">
+  <w:abstractNum w:abstractNumId="29" w15:restartNumberingAfterBreak="0">
     <w:nsid w:val="51DF2D68"/>
     <w:multiLevelType w:val="hybridMultilevel"/>
     <w:tmpl w:val="4824DD5C"/>
@@ -8347,7 +8646,7 @@
       </w:rPr>
     </w:lvl>
   </w:abstractNum>
-  <w:abstractNum w:abstractNumId="29" w15:restartNumberingAfterBreak="0">
+  <w:abstractNum w:abstractNumId="30" w15:restartNumberingAfterBreak="0">
     <w:nsid w:val="522352E8"/>
     <w:multiLevelType w:val="hybridMultilevel"/>
     <w:tmpl w:val="B2EC8B64"/>
@@ -8460,7 +8759,7 @@
       </w:rPr>
     </w:lvl>
   </w:abstractNum>
-  <w:abstractNum w:abstractNumId="30" w15:restartNumberingAfterBreak="0">
+  <w:abstractNum w:abstractNumId="31" w15:restartNumberingAfterBreak="0">
     <w:nsid w:val="58237C81"/>
     <w:multiLevelType w:val="hybridMultilevel"/>
     <w:tmpl w:val="7E4CBD8A"/>
@@ -8573,7 +8872,7 @@
       </w:rPr>
     </w:lvl>
   </w:abstractNum>
-  <w:abstractNum w:abstractNumId="31" w15:restartNumberingAfterBreak="0">
+  <w:abstractNum w:abstractNumId="32" w15:restartNumberingAfterBreak="0">
     <w:nsid w:val="5E023AB2"/>
     <w:multiLevelType w:val="hybridMultilevel"/>
     <w:tmpl w:val="F630436C"/>
@@ -8686,7 +8985,7 @@
       </w:rPr>
     </w:lvl>
   </w:abstractNum>
-  <w:abstractNum w:abstractNumId="32" w15:restartNumberingAfterBreak="0">
+  <w:abstractNum w:abstractNumId="33" w15:restartNumberingAfterBreak="0">
     <w:nsid w:val="5E3023F5"/>
     <w:multiLevelType w:val="hybridMultilevel"/>
     <w:tmpl w:val="4BBA7FC8"/>
@@ -8799,7 +9098,7 @@
       </w:rPr>
     </w:lvl>
   </w:abstractNum>
-  <w:abstractNum w:abstractNumId="33" w15:restartNumberingAfterBreak="0">
+  <w:abstractNum w:abstractNumId="34" w15:restartNumberingAfterBreak="0">
     <w:nsid w:val="607E7B48"/>
     <w:multiLevelType w:val="hybridMultilevel"/>
     <w:tmpl w:val="A6ACC26A"/>
@@ -8912,7 +9211,7 @@
       </w:rPr>
     </w:lvl>
   </w:abstractNum>
-  <w:abstractNum w:abstractNumId="34" w15:restartNumberingAfterBreak="0">
+  <w:abstractNum w:abstractNumId="35" w15:restartNumberingAfterBreak="0">
     <w:nsid w:val="60F0231D"/>
     <w:multiLevelType w:val="hybridMultilevel"/>
     <w:tmpl w:val="922E8B60"/>
@@ -9025,7 +9324,7 @@
       </w:rPr>
     </w:lvl>
   </w:abstractNum>
-  <w:abstractNum w:abstractNumId="35" w15:restartNumberingAfterBreak="0">
+  <w:abstractNum w:abstractNumId="36" w15:restartNumberingAfterBreak="0">
     <w:nsid w:val="61E85EF2"/>
     <w:multiLevelType w:val="hybridMultilevel"/>
     <w:tmpl w:val="79F63DC0"/>
@@ -9138,7 +9437,7 @@
       </w:rPr>
     </w:lvl>
   </w:abstractNum>
-  <w:abstractNum w:abstractNumId="36" w15:restartNumberingAfterBreak="0">
+  <w:abstractNum w:abstractNumId="37" w15:restartNumberingAfterBreak="0">
     <w:nsid w:val="68D16B20"/>
     <w:multiLevelType w:val="hybridMultilevel"/>
     <w:tmpl w:val="13FE43C6"/>
@@ -9251,7 +9550,120 @@
       </w:rPr>
     </w:lvl>
   </w:abstractNum>
-  <w:abstractNum w:abstractNumId="37" w15:restartNumberingAfterBreak="0">
+  <w:abstractNum w:abstractNumId="38" w15:restartNumberingAfterBreak="0">
+    <w:nsid w:val="6A047B1A"/>
+    <w:multiLevelType w:val="hybridMultilevel"/>
+    <w:tmpl w:val="BFEE9834"/>
+    <w:lvl w:ilvl="0" w:tplc="04090001">
+      <w:start w:val="1"/>
+      <w:numFmt w:val="bullet"/>
+      <w:lvlText w:val=""/>
+      <w:lvlJc w:val="left"/>
+      <w:pPr>
+        <w:ind w:left="720" w:hanging="360"/>
+      </w:pPr>
+      <w:rPr>
+        <w:rFonts w:ascii="Symbol" w:hAnsi="Symbol" w:hint="default"/>
+      </w:rPr>
+    </w:lvl>
+    <w:lvl w:ilvl="1" w:tplc="04090003" w:tentative="1">
+      <w:start w:val="1"/>
+      <w:numFmt w:val="bullet"/>
+      <w:lvlText w:val="o"/>
+      <w:lvlJc w:val="left"/>
+      <w:pPr>
+        <w:ind w:left="1440" w:hanging="360"/>
+      </w:pPr>
+      <w:rPr>
+        <w:rFonts w:ascii="Courier New" w:hAnsi="Courier New" w:cs="Courier New" w:hint="default"/>
+      </w:rPr>
+    </w:lvl>
+    <w:lvl w:ilvl="2" w:tplc="04090005" w:tentative="1">
+      <w:start w:val="1"/>
+      <w:numFmt w:val="bullet"/>
+      <w:lvlText w:val=""/>
+      <w:lvlJc w:val="left"/>
+      <w:pPr>
+        <w:ind w:left="2160" w:hanging="360"/>
+      </w:pPr>
+      <w:rPr>
+        <w:rFonts w:ascii="Wingdings" w:hAnsi="Wingdings" w:hint="default"/>
+      </w:rPr>
+    </w:lvl>
+    <w:lvl w:ilvl="3" w:tplc="04090001" w:tentative="1">
+      <w:start w:val="1"/>
+      <w:numFmt w:val="bullet"/>
+      <w:lvlText w:val=""/>
+      <w:lvlJc w:val="left"/>
+      <w:pPr>
+        <w:ind w:left="2880" w:hanging="360"/>
+      </w:pPr>
+      <w:rPr>
+        <w:rFonts w:ascii="Symbol" w:hAnsi="Symbol" w:hint="default"/>
+      </w:rPr>
+    </w:lvl>
+    <w:lvl w:ilvl="4" w:tplc="04090003" w:tentative="1">
+      <w:start w:val="1"/>
+      <w:numFmt w:val="bullet"/>
+      <w:lvlText w:val="o"/>
+      <w:lvlJc w:val="left"/>
+      <w:pPr>
+        <w:ind w:left="3600" w:hanging="360"/>
+      </w:pPr>
+      <w:rPr>
+        <w:rFonts w:ascii="Courier New" w:hAnsi="Courier New" w:cs="Courier New" w:hint="default"/>
+      </w:rPr>
+    </w:lvl>
+    <w:lvl w:ilvl="5" w:tplc="04090005" w:tentative="1">
+      <w:start w:val="1"/>
+      <w:numFmt w:val="bullet"/>
+      <w:lvlText w:val=""/>
+      <w:lvlJc w:val="left"/>
+      <w:pPr>
+        <w:ind w:left="4320" w:hanging="360"/>
+      </w:pPr>
+      <w:rPr>
+        <w:rFonts w:ascii="Wingdings" w:hAnsi="Wingdings" w:hint="default"/>
+      </w:rPr>
+    </w:lvl>
+    <w:lvl w:ilvl="6" w:tplc="04090001" w:tentative="1">
+      <w:start w:val="1"/>
+      <w:numFmt w:val="bullet"/>
+      <w:lvlText w:val=""/>
+      <w:lvlJc w:val="left"/>
+      <w:pPr>
+        <w:ind w:left="5040" w:hanging="360"/>
+      </w:pPr>
+      <w:rPr>
+        <w:rFonts w:ascii="Symbol" w:hAnsi="Symbol" w:hint="default"/>
+      </w:rPr>
+    </w:lvl>
+    <w:lvl w:ilvl="7" w:tplc="04090003" w:tentative="1">
+      <w:start w:val="1"/>
+      <w:numFmt w:val="bullet"/>
+      <w:lvlText w:val="o"/>
+      <w:lvlJc w:val="left"/>
+      <w:pPr>
+        <w:ind w:left="5760" w:hanging="360"/>
+      </w:pPr>
+      <w:rPr>
+        <w:rFonts w:ascii="Courier New" w:hAnsi="Courier New" w:cs="Courier New" w:hint="default"/>
+      </w:rPr>
+    </w:lvl>
+    <w:lvl w:ilvl="8" w:tplc="04090005" w:tentative="1">
+      <w:start w:val="1"/>
+      <w:numFmt w:val="bullet"/>
+      <w:lvlText w:val=""/>
+      <w:lvlJc w:val="left"/>
+      <w:pPr>
+        <w:ind w:left="6480" w:hanging="360"/>
+      </w:pPr>
+      <w:rPr>
+        <w:rFonts w:ascii="Wingdings" w:hAnsi="Wingdings" w:hint="default"/>
+      </w:rPr>
+    </w:lvl>
+  </w:abstractNum>
+  <w:abstractNum w:abstractNumId="39" w15:restartNumberingAfterBreak="0">
     <w:nsid w:val="6A6208A8"/>
     <w:multiLevelType w:val="hybridMultilevel"/>
     <w:tmpl w:val="9C2E0040"/>
@@ -9364,7 +9776,7 @@
       </w:rPr>
     </w:lvl>
   </w:abstractNum>
-  <w:abstractNum w:abstractNumId="38" w15:restartNumberingAfterBreak="0">
+  <w:abstractNum w:abstractNumId="40" w15:restartNumberingAfterBreak="0">
     <w:nsid w:val="6F850788"/>
     <w:multiLevelType w:val="hybridMultilevel"/>
     <w:tmpl w:val="23EC98E6"/>
@@ -9477,7 +9889,7 @@
       </w:rPr>
     </w:lvl>
   </w:abstractNum>
-  <w:abstractNum w:abstractNumId="39" w15:restartNumberingAfterBreak="0">
+  <w:abstractNum w:abstractNumId="41" w15:restartNumberingAfterBreak="0">
     <w:nsid w:val="710C3B49"/>
     <w:multiLevelType w:val="hybridMultilevel"/>
     <w:tmpl w:val="53C40AFA"/>
@@ -9590,7 +10002,7 @@
       </w:rPr>
     </w:lvl>
   </w:abstractNum>
-  <w:abstractNum w:abstractNumId="40" w15:restartNumberingAfterBreak="0">
+  <w:abstractNum w:abstractNumId="42" w15:restartNumberingAfterBreak="0">
     <w:nsid w:val="72C07C91"/>
     <w:multiLevelType w:val="hybridMultilevel"/>
     <w:tmpl w:val="2A6CB9E0"/>
@@ -9703,7 +10115,7 @@
       </w:rPr>
     </w:lvl>
   </w:abstractNum>
-  <w:abstractNum w:abstractNumId="41" w15:restartNumberingAfterBreak="0">
+  <w:abstractNum w:abstractNumId="43" w15:restartNumberingAfterBreak="0">
     <w:nsid w:val="7C843785"/>
     <w:multiLevelType w:val="hybridMultilevel"/>
     <w:tmpl w:val="644E6E4E"/>
@@ -9816,7 +10228,7 @@
       </w:rPr>
     </w:lvl>
   </w:abstractNum>
-  <w:abstractNum w:abstractNumId="42" w15:restartNumberingAfterBreak="0">
+  <w:abstractNum w:abstractNumId="44" w15:restartNumberingAfterBreak="0">
     <w:nsid w:val="7FED0043"/>
     <w:multiLevelType w:val="hybridMultilevel"/>
     <w:tmpl w:val="5ADE626E"/>
@@ -9930,19 +10342,19 @@
     </w:lvl>
   </w:abstractNum>
   <w:num w:numId="1">
-    <w:abstractNumId w:val="32"/>
+    <w:abstractNumId w:val="33"/>
   </w:num>
   <w:num w:numId="2">
     <w:abstractNumId w:val="9"/>
   </w:num>
   <w:num w:numId="3">
-    <w:abstractNumId w:val="42"/>
+    <w:abstractNumId w:val="44"/>
   </w:num>
   <w:num w:numId="4">
     <w:abstractNumId w:val="4"/>
   </w:num>
   <w:num w:numId="5">
-    <w:abstractNumId w:val="41"/>
+    <w:abstractNumId w:val="43"/>
   </w:num>
   <w:num w:numId="6">
     <w:abstractNumId w:val="7"/>
@@ -9951,7 +10363,7 @@
     <w:abstractNumId w:val="1"/>
   </w:num>
   <w:num w:numId="8">
-    <w:abstractNumId w:val="38"/>
+    <w:abstractNumId w:val="40"/>
   </w:num>
   <w:num w:numId="9">
     <w:abstractNumId w:val="13"/>
@@ -9963,22 +10375,22 @@
     <w:abstractNumId w:val="2"/>
   </w:num>
   <w:num w:numId="12">
-    <w:abstractNumId w:val="26"/>
+    <w:abstractNumId w:val="27"/>
   </w:num>
   <w:num w:numId="13">
-    <w:abstractNumId w:val="40"/>
+    <w:abstractNumId w:val="42"/>
   </w:num>
   <w:num w:numId="14">
-    <w:abstractNumId w:val="39"/>
+    <w:abstractNumId w:val="41"/>
   </w:num>
   <w:num w:numId="15">
-    <w:abstractNumId w:val="34"/>
+    <w:abstractNumId w:val="35"/>
   </w:num>
   <w:num w:numId="16">
-    <w:abstractNumId w:val="29"/>
+    <w:abstractNumId w:val="30"/>
   </w:num>
   <w:num w:numId="17">
-    <w:abstractNumId w:val="35"/>
+    <w:abstractNumId w:val="36"/>
   </w:num>
   <w:num w:numId="18">
     <w:abstractNumId w:val="17"/>
@@ -9987,37 +10399,37 @@
     <w:abstractNumId w:val="8"/>
   </w:num>
   <w:num w:numId="20">
-    <w:abstractNumId w:val="22"/>
+    <w:abstractNumId w:val="23"/>
   </w:num>
   <w:num w:numId="21">
+    <w:abstractNumId w:val="21"/>
+  </w:num>
+  <w:num w:numId="22">
+    <w:abstractNumId w:val="37"/>
+  </w:num>
+  <w:num w:numId="23">
+    <w:abstractNumId w:val="24"/>
+  </w:num>
+  <w:num w:numId="24">
+    <w:abstractNumId w:val="34"/>
+  </w:num>
+  <w:num w:numId="25">
     <w:abstractNumId w:val="20"/>
   </w:num>
-  <w:num w:numId="22">
-    <w:abstractNumId w:val="36"/>
-  </w:num>
-  <w:num w:numId="23">
-    <w:abstractNumId w:val="23"/>
-  </w:num>
-  <w:num w:numId="24">
-    <w:abstractNumId w:val="33"/>
-  </w:num>
-  <w:num w:numId="25">
-    <w:abstractNumId w:val="19"/>
-  </w:num>
   <w:num w:numId="26">
-    <w:abstractNumId w:val="30"/>
+    <w:abstractNumId w:val="31"/>
   </w:num>
   <w:num w:numId="27">
     <w:abstractNumId w:val="0"/>
   </w:num>
   <w:num w:numId="28">
-    <w:abstractNumId w:val="28"/>
+    <w:abstractNumId w:val="29"/>
   </w:num>
   <w:num w:numId="29">
     <w:abstractNumId w:val="16"/>
   </w:num>
   <w:num w:numId="30">
-    <w:abstractNumId w:val="27"/>
+    <w:abstractNumId w:val="28"/>
   </w:num>
   <w:num w:numId="31">
     <w:abstractNumId w:val="12"/>
@@ -10032,30 +10444,36 @@
     <w:abstractNumId w:val="14"/>
   </w:num>
   <w:num w:numId="35">
-    <w:abstractNumId w:val="37"/>
+    <w:abstractNumId w:val="39"/>
   </w:num>
   <w:num w:numId="36">
     <w:abstractNumId w:val="5"/>
   </w:num>
   <w:num w:numId="37">
-    <w:abstractNumId w:val="31"/>
+    <w:abstractNumId w:val="32"/>
   </w:num>
   <w:num w:numId="38">
     <w:abstractNumId w:val="11"/>
   </w:num>
   <w:num w:numId="39">
-    <w:abstractNumId w:val="24"/>
+    <w:abstractNumId w:val="25"/>
   </w:num>
   <w:num w:numId="40">
     <w:abstractNumId w:val="6"/>
   </w:num>
   <w:num w:numId="41">
-    <w:abstractNumId w:val="25"/>
+    <w:abstractNumId w:val="26"/>
   </w:num>
   <w:num w:numId="42">
-    <w:abstractNumId w:val="21"/>
+    <w:abstractNumId w:val="22"/>
   </w:num>
   <w:num w:numId="43">
+    <w:abstractNumId w:val="19"/>
+  </w:num>
+  <w:num w:numId="44">
+    <w:abstractNumId w:val="38"/>
+  </w:num>
+  <w:num w:numId="45">
     <w:abstractNumId w:val="18"/>
   </w:num>
 </w:numbering>
@@ -10530,6 +10948,7 @@
   <w:style w:type="character" w:default="1" w:styleId="DefaultParagraphFont">
     <w:name w:val="Default Paragraph Font"/>
     <w:uiPriority w:val="1"/>
+    <w:semiHidden/>
     <w:unhideWhenUsed/>
   </w:style>
   <w:style w:type="table" w:default="1" w:styleId="TableNormal">

</xml_diff>

<commit_message>
Improvements after first feedback on game (before jam even ended)
</commit_message>
<xml_diff>
--- a/non_game/[Devlog] In Eggcelent Condition.docx
+++ b/non_game/[Devlog] In Eggcelent Condition.docx
@@ -7,7 +7,26 @@
         <w:pStyle w:val="Heading1"/>
       </w:pPr>
       <w:r>
-        <w:t>[Devlog] In Eggcelent Condition</w:t>
+        <w:t>[</w:t>
+      </w:r>
+      <w:proofErr w:type="spellStart"/>
+      <w:r>
+        <w:t>Devlog</w:t>
+      </w:r>
+      <w:proofErr w:type="spellEnd"/>
+      <w:r>
+        <w:t xml:space="preserve">] </w:t>
+      </w:r>
+      <w:r>
+        <w:t xml:space="preserve">Ho </w:t>
+      </w:r>
+      <w:proofErr w:type="spellStart"/>
+      <w:r>
+        <w:t>Ho</w:t>
+      </w:r>
+      <w:proofErr w:type="spellEnd"/>
+      <w:r>
+        <w:t xml:space="preserve"> Sombrero</w:t>
       </w:r>
     </w:p>
     <w:p>
@@ -15,7 +34,43 @@
         <w:t>Welcome</w:t>
       </w:r>
       <w:r>
-        <w:t xml:space="preserve"> to my devlog for the game “In Eggcelent Condition”!</w:t>
+        <w:t xml:space="preserve"> to my </w:t>
+      </w:r>
+      <w:proofErr w:type="spellStart"/>
+      <w:r>
+        <w:t>devlog</w:t>
+      </w:r>
+      <w:proofErr w:type="spellEnd"/>
+      <w:r>
+        <w:t xml:space="preserve"> for the game “</w:t>
+      </w:r>
+      <w:r>
+        <w:t xml:space="preserve">Ho </w:t>
+      </w:r>
+      <w:proofErr w:type="spellStart"/>
+      <w:r>
+        <w:t>Ho</w:t>
+      </w:r>
+      <w:proofErr w:type="spellEnd"/>
+      <w:r>
+        <w:t xml:space="preserve"> </w:t>
+      </w:r>
+      <w:proofErr w:type="gramStart"/>
+      <w:r>
+        <w:t>Sombrero</w:t>
+      </w:r>
+      <w:r>
+        <w:t>”</w:t>
+      </w:r>
+      <w:r>
+        <w:t>&lt;</w:t>
+      </w:r>
+      <w:proofErr w:type="gramEnd"/>
+      <w:r>
+        <w:t>TO DO: Link here&gt;</w:t>
+      </w:r>
+      <w:r>
+        <w:t>!</w:t>
       </w:r>
     </w:p>
     <w:p>
@@ -73,13 +128,26 @@
       </w:r>
     </w:p>
     <w:p>
-      <w:r>
-        <w:t>So I started brainstorming. Quickly I realized I wanted to do something with “eggs”: they signal a “new beginning”, they could be a metaphor for your wishes/desires/dreams coming true, it felt fitting.</w:t>
-      </w:r>
-    </w:p>
-    <w:p>
-      <w:r>
-        <w:t>But it felt too “thinky”. I already did some puzzle games recently, and didn’t want to add another one about collecting/hatching eggs.</w:t>
+      <w:proofErr w:type="gramStart"/>
+      <w:r>
+        <w:t>So</w:t>
+      </w:r>
+      <w:proofErr w:type="gramEnd"/>
+      <w:r>
+        <w:t xml:space="preserve"> I started brainstorming. Quickly I realized I wanted to do something with “eggs”: they signal a “new beginning”, they could be a metaphor for your wishes/desires/dreams coming true, it felt fitting.</w:t>
+      </w:r>
+    </w:p>
+    <w:p>
+      <w:r>
+        <w:t>But it felt too “</w:t>
+      </w:r>
+      <w:proofErr w:type="spellStart"/>
+      <w:r>
+        <w:t>thinky</w:t>
+      </w:r>
+      <w:proofErr w:type="spellEnd"/>
+      <w:r>
+        <w:t>”. I already did some puzzle games recently, and didn’t want to add another one about collecting/hatching eggs.</w:t>
       </w:r>
     </w:p>
     <w:p>
@@ -142,17 +210,25 @@
         <w:pStyle w:val="Heading2"/>
       </w:pPr>
       <w:r>
+        <w:t>Making it unique</w:t>
+      </w:r>
+    </w:p>
+    <w:p>
+      <w:r>
+        <w:t xml:space="preserve">Delivering stuff, or keeping it from breaking/falling/dying, isn’t new to games. </w:t>
+      </w:r>
+      <w:proofErr w:type="gramStart"/>
+      <w:r>
+        <w:t>So</w:t>
+      </w:r>
+      <w:proofErr w:type="gramEnd"/>
+      <w:r>
+        <w:t xml:space="preserve"> I wanted a twist on the concept.</w:t>
+      </w:r>
+    </w:p>
+    <w:p>
+      <w:r>
         <w:lastRenderedPageBreak/>
-        <w:t>Making it unique</w:t>
-      </w:r>
-    </w:p>
-    <w:p>
-      <w:r>
-        <w:t>Delivering stuff, or keeping it from breaking/falling/dying, isn’t new to games. So I wanted a twist on the concept.</w:t>
-      </w:r>
-    </w:p>
-    <w:p>
-      <w:r>
         <w:t xml:space="preserve">Eggs have quite a unique shape, making them really hard to catch, bouncing all over the place. This indicated (to me) that this should be a </w:t>
       </w:r>
       <w:r>
@@ -267,12 +343,25 @@
         <w:t>egg basket</w:t>
       </w:r>
       <w:r>
-        <w:t xml:space="preserve"> ( = it’s delivered)</w:t>
-      </w:r>
-    </w:p>
-    <w:p>
-      <w:r>
-        <w:t>So I made that.</w:t>
+        <w:t xml:space="preserve"> </w:t>
+      </w:r>
+      <w:proofErr w:type="gramStart"/>
+      <w:r>
+        <w:t>( =</w:t>
+      </w:r>
+      <w:proofErr w:type="gramEnd"/>
+      <w:r>
+        <w:t xml:space="preserve"> it’s delivered)</w:t>
+      </w:r>
+    </w:p>
+    <w:p>
+      <w:proofErr w:type="gramStart"/>
+      <w:r>
+        <w:t>So</w:t>
+      </w:r>
+      <w:proofErr w:type="gramEnd"/>
+      <w:r>
+        <w:t xml:space="preserve"> I made that.</w:t>
       </w:r>
       <w:r>
         <w:t xml:space="preserve"> And then I realized: this is </w:t>
@@ -302,8 +391,13 @@
         </w:numPr>
       </w:pPr>
       <w:r>
-        <w:t>Make eggs bigger =&gt; good for clarity, but there’s a limit here, after which the screen just becomes an ugly mess :p</w:t>
-      </w:r>
+        <w:t xml:space="preserve">Make eggs bigger =&gt; good for clarity, but there’s a limit here, after which the screen just becomes an ugly </w:t>
+      </w:r>
+      <w:proofErr w:type="gramStart"/>
+      <w:r>
+        <w:t>mess :p</w:t>
+      </w:r>
+      <w:proofErr w:type="gramEnd"/>
     </w:p>
     <w:p>
       <w:pPr>
@@ -437,8 +531,13 @@
         <w:t>steer</w:t>
       </w:r>
       <w:r>
-        <w:t xml:space="preserve"> it. The eggs keep bouncing however they like, and you just have to hope they land in the right spot :p</w:t>
-      </w:r>
+        <w:t xml:space="preserve"> it. The eggs keep bouncing however they like, and you just have to hope they land in the right </w:t>
+      </w:r>
+      <w:proofErr w:type="gramStart"/>
+      <w:r>
+        <w:t>spot :p</w:t>
+      </w:r>
+      <w:proofErr w:type="gramEnd"/>
     </w:p>
     <w:p>
       <w:r>
@@ -488,8 +587,200 @@
     </w:p>
     <w:p>
       <w:r>
+        <w:t>TO DO: IMAGE</w:t>
+      </w:r>
+    </w:p>
+    <w:p/>
+    <w:p>
+      <w:pPr>
+        <w:pStyle w:val="Heading2"/>
+      </w:pPr>
+      <w:r>
         <w:lastRenderedPageBreak/>
-        <w:t>TO DO: IMAGE</w:t>
+        <w:t>Creating Eggs</w:t>
+      </w:r>
+    </w:p>
+    <w:p>
+      <w:r>
+        <w:t xml:space="preserve">I knew I wanted many different </w:t>
+      </w:r>
+      <w:r>
+        <w:rPr>
+          <w:i/>
+          <w:iCs/>
+        </w:rPr>
+        <w:t>types</w:t>
+      </w:r>
+      <w:r>
+        <w:t xml:space="preserve"> of eggs with </w:t>
+      </w:r>
+      <w:r>
+        <w:rPr>
+          <w:i/>
+          <w:iCs/>
+        </w:rPr>
+        <w:t xml:space="preserve">patterns </w:t>
+      </w:r>
+      <w:r>
+        <w:t>on them. (Like chocolate eggs you eat during Easter.)</w:t>
+      </w:r>
+    </w:p>
+    <w:p>
+      <w:r>
+        <w:t xml:space="preserve">The </w:t>
+      </w:r>
+      <w:r>
+        <w:rPr>
+          <w:i/>
+          <w:iCs/>
+        </w:rPr>
+        <w:t>inefficient</w:t>
+      </w:r>
+      <w:r>
+        <w:t xml:space="preserve"> way to do this, would be to duplicate each egg, assign a new material, and repeat the process 20 times.</w:t>
+      </w:r>
+    </w:p>
+    <w:p>
+      <w:r>
+        <w:t xml:space="preserve">The </w:t>
+      </w:r>
+      <w:r>
+        <w:rPr>
+          <w:i/>
+          <w:iCs/>
+        </w:rPr>
+        <w:t>efficient</w:t>
+      </w:r>
+      <w:r>
+        <w:t xml:space="preserve"> way to do it, is this:</w:t>
+      </w:r>
+    </w:p>
+    <w:p>
+      <w:pPr>
+        <w:pStyle w:val="ListParagraph"/>
+        <w:numPr>
+          <w:ilvl w:val="0"/>
+          <w:numId w:val="14"/>
+        </w:numPr>
+      </w:pPr>
+      <w:r>
+        <w:t>Grab the default cube in Blender</w:t>
+      </w:r>
+    </w:p>
+    <w:p>
+      <w:pPr>
+        <w:pStyle w:val="ListParagraph"/>
+        <w:numPr>
+          <w:ilvl w:val="0"/>
+          <w:numId w:val="14"/>
+        </w:numPr>
+      </w:pPr>
+      <w:r>
+        <w:t>Scale down the top face</w:t>
+      </w:r>
+    </w:p>
+    <w:p>
+      <w:pPr>
+        <w:pStyle w:val="ListParagraph"/>
+        <w:numPr>
+          <w:ilvl w:val="0"/>
+          <w:numId w:val="14"/>
+        </w:numPr>
+      </w:pPr>
+      <w:r>
+        <w:t xml:space="preserve">Give it a </w:t>
+      </w:r>
+      <w:r>
+        <w:rPr>
+          <w:i/>
+          <w:iCs/>
+        </w:rPr>
+        <w:t>subdivision surface</w:t>
+      </w:r>
+      <w:r>
+        <w:t xml:space="preserve"> modifier =&gt; now it looks like an egg!</w:t>
+      </w:r>
+    </w:p>
+    <w:p>
+      <w:pPr>
+        <w:pStyle w:val="ListParagraph"/>
+        <w:numPr>
+          <w:ilvl w:val="0"/>
+          <w:numId w:val="14"/>
+        </w:numPr>
+      </w:pPr>
+      <w:r>
+        <w:t>However, because it’s still just a cube, the UV-map is easy to work with</w:t>
+      </w:r>
+      <w:r>
+        <w:t>!</w:t>
+      </w:r>
+    </w:p>
+    <w:p>
+      <w:pPr>
+        <w:pStyle w:val="ListParagraph"/>
+        <w:numPr>
+          <w:ilvl w:val="0"/>
+          <w:numId w:val="14"/>
+        </w:numPr>
+      </w:pPr>
+      <w:r>
+        <w:t>I created a texture with the pattern for each egg</w:t>
+      </w:r>
+      <w:r>
+        <w:t>, in a neat grid layout.</w:t>
+      </w:r>
+    </w:p>
+    <w:p>
+      <w:pPr>
+        <w:pStyle w:val="ListParagraph"/>
+        <w:numPr>
+          <w:ilvl w:val="0"/>
+          <w:numId w:val="14"/>
+        </w:numPr>
+      </w:pPr>
+      <w:r>
+        <w:t xml:space="preserve">In the game, I simply </w:t>
+      </w:r>
+      <w:r>
+        <w:rPr>
+          <w:i/>
+          <w:iCs/>
+        </w:rPr>
+        <w:t>offset</w:t>
+      </w:r>
+      <w:r>
+        <w:t xml:space="preserve"> the UV coordinates to select which pattern I want.</w:t>
+      </w:r>
+    </w:p>
+    <w:p>
+      <w:r>
+        <w:t>TO DO: Image</w:t>
+      </w:r>
+    </w:p>
+    <w:p>
+      <w:r>
+        <w:t xml:space="preserve">This way, we only need </w:t>
+      </w:r>
+      <w:r>
+        <w:rPr>
+          <w:i/>
+          <w:iCs/>
+        </w:rPr>
+        <w:t>one model</w:t>
+      </w:r>
+      <w:r>
+        <w:t xml:space="preserve"> and </w:t>
+      </w:r>
+      <w:r>
+        <w:rPr>
+          <w:i/>
+          <w:iCs/>
+        </w:rPr>
+        <w:t>one material</w:t>
+      </w:r>
+      <w:r>
+        <w:t>, yet we can get infinite visually appealing eggs!</w:t>
       </w:r>
     </w:p>
     <w:p/>
@@ -498,190 +789,162 @@
         <w:pStyle w:val="Heading2"/>
       </w:pPr>
       <w:r>
-        <w:t>Creating Eggs</w:t>
-      </w:r>
-    </w:p>
-    <w:p>
-      <w:r>
-        <w:t xml:space="preserve">I knew I wanted many different </w:t>
-      </w:r>
-      <w:r>
-        <w:rPr>
-          <w:i/>
-          <w:iCs/>
-        </w:rPr>
-        <w:t>types</w:t>
-      </w:r>
-      <w:r>
-        <w:t xml:space="preserve"> of eggs with </w:t>
-      </w:r>
-      <w:r>
-        <w:rPr>
-          <w:i/>
-          <w:iCs/>
-        </w:rPr>
-        <w:t xml:space="preserve">patterns </w:t>
-      </w:r>
-      <w:r>
-        <w:t>on them. (Like chocolate eggs you eat during Easter.)</w:t>
-      </w:r>
-    </w:p>
-    <w:p>
-      <w:r>
-        <w:t xml:space="preserve">The </w:t>
-      </w:r>
-      <w:r>
-        <w:rPr>
-          <w:i/>
-          <w:iCs/>
-        </w:rPr>
-        <w:t>inefficient</w:t>
-      </w:r>
-      <w:r>
-        <w:t xml:space="preserve"> way to do this, would be to duplicate each egg, assign a new material, and repeat the process 20 times.</w:t>
-      </w:r>
-    </w:p>
-    <w:p>
-      <w:r>
-        <w:t xml:space="preserve">The </w:t>
-      </w:r>
-      <w:r>
-        <w:rPr>
-          <w:i/>
-          <w:iCs/>
-        </w:rPr>
-        <w:t>efficient</w:t>
-      </w:r>
-      <w:r>
-        <w:t xml:space="preserve"> way to do it, is this:</w:t>
-      </w:r>
-    </w:p>
-    <w:p>
-      <w:pPr>
-        <w:pStyle w:val="ListParagraph"/>
-        <w:numPr>
-          <w:ilvl w:val="0"/>
-          <w:numId w:val="14"/>
-        </w:numPr>
-      </w:pPr>
-      <w:r>
-        <w:t>Grab the default cube in Blender</w:t>
-      </w:r>
-    </w:p>
-    <w:p>
-      <w:pPr>
-        <w:pStyle w:val="ListParagraph"/>
-        <w:numPr>
-          <w:ilvl w:val="0"/>
-          <w:numId w:val="14"/>
-        </w:numPr>
-      </w:pPr>
-      <w:r>
-        <w:t>Scale down the top face</w:t>
-      </w:r>
-    </w:p>
-    <w:p>
-      <w:pPr>
-        <w:pStyle w:val="ListParagraph"/>
-        <w:numPr>
-          <w:ilvl w:val="0"/>
-          <w:numId w:val="14"/>
-        </w:numPr>
-      </w:pPr>
-      <w:r>
-        <w:t xml:space="preserve">Give it a </w:t>
-      </w:r>
-      <w:r>
-        <w:rPr>
-          <w:i/>
-          <w:iCs/>
-        </w:rPr>
-        <w:t>subdivision surface</w:t>
-      </w:r>
-      <w:r>
-        <w:t xml:space="preserve"> modifier =&gt; now it looks like an egg!</w:t>
-      </w:r>
-    </w:p>
-    <w:p>
-      <w:pPr>
-        <w:pStyle w:val="ListParagraph"/>
-        <w:numPr>
-          <w:ilvl w:val="0"/>
-          <w:numId w:val="14"/>
-        </w:numPr>
-      </w:pPr>
-      <w:r>
-        <w:t>However, because it’s still just a cube, the UV-map is easy to work with</w:t>
-      </w:r>
-      <w:r>
-        <w:t>!</w:t>
-      </w:r>
-    </w:p>
-    <w:p>
-      <w:pPr>
-        <w:pStyle w:val="ListParagraph"/>
-        <w:numPr>
-          <w:ilvl w:val="0"/>
-          <w:numId w:val="14"/>
-        </w:numPr>
-      </w:pPr>
-      <w:r>
-        <w:t>I created a texture with the pattern for each egg</w:t>
-      </w:r>
-      <w:r>
-        <w:t>, in a neat grid layout.</w:t>
-      </w:r>
-    </w:p>
-    <w:p>
-      <w:pPr>
-        <w:pStyle w:val="ListParagraph"/>
-        <w:numPr>
-          <w:ilvl w:val="0"/>
-          <w:numId w:val="14"/>
-        </w:numPr>
-      </w:pPr>
-      <w:r>
-        <w:t xml:space="preserve">In the game, I simply </w:t>
-      </w:r>
-      <w:r>
-        <w:rPr>
-          <w:i/>
-          <w:iCs/>
-        </w:rPr>
-        <w:t>offset</w:t>
-      </w:r>
-      <w:r>
-        <w:t xml:space="preserve"> the UV coordinates to select which pattern I want.</w:t>
-      </w:r>
-    </w:p>
-    <w:p>
-      <w:r>
-        <w:t>TO DO: Image</w:t>
-      </w:r>
-    </w:p>
-    <w:p>
-      <w:r>
-        <w:t xml:space="preserve">This way, we only need </w:t>
-      </w:r>
-      <w:r>
-        <w:rPr>
-          <w:i/>
-          <w:iCs/>
-        </w:rPr>
-        <w:t>one model</w:t>
-      </w:r>
-      <w:r>
-        <w:t xml:space="preserve"> and </w:t>
-      </w:r>
-      <w:r>
-        <w:rPr>
-          <w:i/>
-          <w:iCs/>
-        </w:rPr>
-        <w:t>one material</w:t>
-      </w:r>
-      <w:r>
-        <w:t>, yet we can get infinite visually appealing eggs!</w:t>
+        <w:t>Destroying Eggs</w:t>
+      </w:r>
+    </w:p>
+    <w:p>
+      <w:r>
+        <w:t xml:space="preserve">I also knew I wanted a proper </w:t>
+      </w:r>
+      <w:r>
+        <w:rPr>
+          <w:i/>
+          <w:iCs/>
+        </w:rPr>
+        <w:t>break</w:t>
+      </w:r>
+      <w:r>
+        <w:t xml:space="preserve"> animation when eggs hit the ground.</w:t>
+      </w:r>
+    </w:p>
+    <w:p>
+      <w:r>
+        <w:t>Again, we can do this quite easily in Blender:</w:t>
+      </w:r>
+    </w:p>
+    <w:p>
+      <w:pPr>
+        <w:pStyle w:val="ListParagraph"/>
+        <w:numPr>
+          <w:ilvl w:val="0"/>
+          <w:numId w:val="15"/>
+        </w:numPr>
+      </w:pPr>
+      <w:r>
+        <w:t>Activate the “Cell Fracture” add-on.</w:t>
+      </w:r>
+    </w:p>
+    <w:p>
+      <w:pPr>
+        <w:pStyle w:val="ListParagraph"/>
+        <w:numPr>
+          <w:ilvl w:val="0"/>
+          <w:numId w:val="15"/>
+        </w:numPr>
+      </w:pPr>
+      <w:r>
+        <w:t>Duplicate the original egg (with the right UV coordinates)</w:t>
+      </w:r>
+    </w:p>
+    <w:p>
+      <w:pPr>
+        <w:pStyle w:val="ListParagraph"/>
+        <w:numPr>
+          <w:ilvl w:val="0"/>
+          <w:numId w:val="15"/>
+        </w:numPr>
+      </w:pPr>
+      <w:r>
+        <w:t>While selected, SHIFT+R, search for the fracture add-on, and click it.</w:t>
+      </w:r>
+    </w:p>
+    <w:p>
+      <w:pPr>
+        <w:pStyle w:val="ListParagraph"/>
+        <w:numPr>
+          <w:ilvl w:val="0"/>
+          <w:numId w:val="15"/>
+        </w:numPr>
+      </w:pPr>
+      <w:r>
+        <w:t>Apply it. (You can play with the settings, but I saw no need.)</w:t>
+      </w:r>
+    </w:p>
+    <w:p>
+      <w:r>
+        <w:t>Now you have an egg divided into several chunks.</w:t>
+      </w:r>
+      <w:r>
+        <w:t xml:space="preserve"> The original UV coordinates are maintained, so it still looks the same.</w:t>
+      </w:r>
+    </w:p>
+    <w:p>
+      <w:r>
+        <w:t xml:space="preserve">All the </w:t>
+      </w:r>
+      <w:r>
+        <w:rPr>
+          <w:i/>
+          <w:iCs/>
+        </w:rPr>
+        <w:t>extra faces</w:t>
+      </w:r>
+      <w:r>
+        <w:t xml:space="preserve"> that have been created needed to be mapped again, so I just gave them all a solid color. (The same as the egg itself.)</w:t>
+      </w:r>
+    </w:p>
+    <w:p>
+      <w:r>
+        <w:t xml:space="preserve">I imported this to Godot, generated a collision shape for each mesh (using </w:t>
+      </w:r>
+      <w:proofErr w:type="spellStart"/>
+      <w:r>
+        <w:t>Godots</w:t>
+      </w:r>
+      <w:proofErr w:type="spellEnd"/>
+      <w:r>
+        <w:t xml:space="preserve"> automatic tools for that), and put mesh + shape inside a </w:t>
+      </w:r>
+      <w:proofErr w:type="spellStart"/>
+      <w:r>
+        <w:t>RigidBody</w:t>
+      </w:r>
+      <w:proofErr w:type="spellEnd"/>
+      <w:r>
+        <w:t>.</w:t>
+      </w:r>
+    </w:p>
+    <w:p>
+      <w:r>
+        <w:t>Now I had an egg … but scattered among 8 separate bodies! Which is what I wanted!</w:t>
+      </w:r>
+    </w:p>
+    <w:p>
+      <w:r>
+        <w:t>When an egg hits the ground, we instantiate the “</w:t>
+      </w:r>
+      <w:proofErr w:type="spellStart"/>
+      <w:r>
+        <w:t>BrokenEgg</w:t>
+      </w:r>
+      <w:proofErr w:type="spellEnd"/>
+      <w:r>
+        <w:t>” scene, with the same position/rotation as the original egg</w:t>
+      </w:r>
+      <w:r>
+        <w:t xml:space="preserve">, and the </w:t>
+      </w:r>
+      <w:r>
+        <w:t xml:space="preserve">same </w:t>
+      </w:r>
+      <w:r>
+        <w:t>pattern.</w:t>
+      </w:r>
+    </w:p>
+    <w:p>
+      <w:r>
+        <w:t>For an even nicer effect, we apply a random force to all the parts, to really scatter it.</w:t>
+      </w:r>
+    </w:p>
+    <w:p>
+      <w:r>
+        <w:lastRenderedPageBreak/>
+        <w:t>TO DO: Image/GIF</w:t>
+      </w:r>
+    </w:p>
+    <w:p>
+      <w:r>
+        <w:t>Cool! I’ll have to check in with performance as the game grows, but it seems fine for now.</w:t>
       </w:r>
     </w:p>
     <w:p/>
@@ -690,152 +953,20 @@
         <w:pStyle w:val="Heading2"/>
       </w:pPr>
       <w:r>
-        <w:t>Destroying Eggs</w:t>
-      </w:r>
-    </w:p>
-    <w:p>
-      <w:r>
-        <w:t xml:space="preserve">I also knew I wanted a proper </w:t>
-      </w:r>
-      <w:r>
-        <w:rPr>
-          <w:i/>
-          <w:iCs/>
-        </w:rPr>
-        <w:t>break</w:t>
-      </w:r>
-      <w:r>
-        <w:t xml:space="preserve"> animation when eggs hit the ground.</w:t>
-      </w:r>
-    </w:p>
-    <w:p>
-      <w:r>
-        <w:t>Again, we can do this quite easily in Blender:</w:t>
-      </w:r>
-    </w:p>
-    <w:p>
-      <w:pPr>
-        <w:pStyle w:val="ListParagraph"/>
-        <w:numPr>
-          <w:ilvl w:val="0"/>
-          <w:numId w:val="15"/>
-        </w:numPr>
-      </w:pPr>
-      <w:r>
-        <w:t>Activate the “Cell Fracture” add-on.</w:t>
-      </w:r>
-    </w:p>
-    <w:p>
-      <w:pPr>
-        <w:pStyle w:val="ListParagraph"/>
-        <w:numPr>
-          <w:ilvl w:val="0"/>
-          <w:numId w:val="15"/>
-        </w:numPr>
-      </w:pPr>
-      <w:r>
-        <w:t>Duplicate the original egg (with the right UV coordinates)</w:t>
-      </w:r>
-    </w:p>
-    <w:p>
-      <w:pPr>
-        <w:pStyle w:val="ListParagraph"/>
-        <w:numPr>
-          <w:ilvl w:val="0"/>
-          <w:numId w:val="15"/>
-        </w:numPr>
-      </w:pPr>
-      <w:r>
-        <w:t>While selected, SHIFT+R, search for the fracture add-on, and click it.</w:t>
-      </w:r>
-    </w:p>
-    <w:p>
-      <w:pPr>
-        <w:pStyle w:val="ListParagraph"/>
-        <w:numPr>
-          <w:ilvl w:val="0"/>
-          <w:numId w:val="15"/>
-        </w:numPr>
-      </w:pPr>
-      <w:r>
-        <w:t>Apply it. (You can play with the settings, but I saw no need.)</w:t>
-      </w:r>
-    </w:p>
-    <w:p>
-      <w:r>
-        <w:t>Now you have an egg divided into several chunks.</w:t>
-      </w:r>
-      <w:r>
-        <w:t xml:space="preserve"> The original UV coordinates are maintained, so it still looks the same.</w:t>
-      </w:r>
-    </w:p>
-    <w:p>
-      <w:r>
-        <w:t xml:space="preserve">All the </w:t>
-      </w:r>
-      <w:r>
-        <w:rPr>
-          <w:i/>
-          <w:iCs/>
-        </w:rPr>
-        <w:t>extra faces</w:t>
-      </w:r>
-      <w:r>
-        <w:t xml:space="preserve"> that have been created needed to be mapped again, so I just gave them all a solid color. (The same as the egg itself.)</w:t>
-      </w:r>
-    </w:p>
-    <w:p>
-      <w:r>
-        <w:t>I imported this to Godot, generated a collision shape for each mesh (using Godots automatic tools for that), and put mesh + shape inside a RigidBody.</w:t>
-      </w:r>
-    </w:p>
-    <w:p>
-      <w:r>
-        <w:t>Now I had an egg … but scattered among 8 separate bodies! Which is what I wanted!</w:t>
-      </w:r>
-    </w:p>
-    <w:p>
-      <w:r>
-        <w:lastRenderedPageBreak/>
-        <w:t>When an egg hits the ground, we instantiate the “BrokenEgg” scene, with the same position/rotation as the original egg</w:t>
-      </w:r>
-      <w:r>
-        <w:t xml:space="preserve">, and the </w:t>
-      </w:r>
-      <w:r>
-        <w:t xml:space="preserve">same </w:t>
-      </w:r>
-      <w:r>
-        <w:t>pattern.</w:t>
-      </w:r>
-    </w:p>
-    <w:p>
-      <w:r>
-        <w:t>For an even nicer effect, we apply a random force to all the parts, to really scatter it.</w:t>
-      </w:r>
-    </w:p>
-    <w:p>
-      <w:r>
-        <w:t>TO DO: Image/GIF</w:t>
-      </w:r>
-    </w:p>
-    <w:p>
-      <w:r>
-        <w:t>Cool! I’ll have to check in with performance as the game grows, but it seems fine for now.</w:t>
-      </w:r>
-    </w:p>
-    <w:p/>
-    <w:p>
-      <w:pPr>
-        <w:pStyle w:val="Heading2"/>
-      </w:pPr>
-      <w:r>
         <w:t>Level Layout</w:t>
       </w:r>
     </w:p>
     <w:p>
       <w:r>
-        <w:t>I struggled with the layout of the levels ( = world/arena you play in).</w:t>
+        <w:t xml:space="preserve">I struggled with the layout of the levels </w:t>
+      </w:r>
+      <w:proofErr w:type="gramStart"/>
+      <w:r>
+        <w:t>( =</w:t>
+      </w:r>
+      <w:proofErr w:type="gramEnd"/>
+      <w:r>
+        <w:t xml:space="preserve"> world/arena you play in).</w:t>
       </w:r>
     </w:p>
     <w:p>
@@ -1044,11 +1175,134 @@
         <w:t xml:space="preserve"> For those wondering how I did this. In Blender, I just gave the cube some grass on top and dirt pattern on the side. Then I duplicated the cube a bunch of times and made adjustments: a slope, a steeper slope, etc.</w:t>
       </w:r>
       <w:r>
-        <w:t xml:space="preserve"> Exported it, turned into a MeshLibrary in Godot </w:t>
-      </w:r>
+        <w:t xml:space="preserve"> Exported it, turned into a </w:t>
+      </w:r>
+      <w:proofErr w:type="spellStart"/>
+      <w:r>
+        <w:t>MeshLibrary</w:t>
+      </w:r>
+      <w:proofErr w:type="spellEnd"/>
+      <w:r>
+        <w:t xml:space="preserve"> in Godot (there are tutorials for that online), and used that in a </w:t>
+      </w:r>
+      <w:proofErr w:type="spellStart"/>
+      <w:r>
+        <w:t>GridMap</w:t>
+      </w:r>
+      <w:proofErr w:type="spellEnd"/>
+      <w:r>
+        <w:t xml:space="preserve"> to draw a semi-random environment.</w:t>
+      </w:r>
+    </w:p>
+    <w:p/>
+    <w:p>
+      <w:pPr>
+        <w:pStyle w:val="Heading2"/>
+      </w:pPr>
       <w:r>
         <w:lastRenderedPageBreak/>
-        <w:t>(there are tutorials for that online), and used that in a GridMap to draw a semi-random environment.</w:t>
+        <w:t>Obstacles</w:t>
+      </w:r>
+    </w:p>
+    <w:p>
+      <w:r>
+        <w:t xml:space="preserve">Creating this level </w:t>
+      </w:r>
+      <w:r>
+        <w:rPr>
+          <w:i/>
+          <w:iCs/>
+        </w:rPr>
+        <w:t>did</w:t>
+      </w:r>
+      <w:r>
+        <w:t xml:space="preserve"> give me an extra idea though. Why give the players a </w:t>
+      </w:r>
+      <w:r>
+        <w:rPr>
+          <w:i/>
+          <w:iCs/>
+        </w:rPr>
+        <w:t>flat, blank, rectangular</w:t>
+      </w:r>
+      <w:r>
+        <w:t xml:space="preserve"> playing field?</w:t>
+      </w:r>
+    </w:p>
+    <w:p>
+      <w:r>
+        <w:t xml:space="preserve">Isn’t it way more interesting if the field itself </w:t>
+      </w:r>
+      <w:r>
+        <w:rPr>
+          <w:i/>
+          <w:iCs/>
+        </w:rPr>
+        <w:t>also</w:t>
+      </w:r>
+      <w:r>
+        <w:t xml:space="preserve"> had </w:t>
+      </w:r>
+      <w:r>
+        <w:t>certain obstacles, variations, items that you might use?</w:t>
+      </w:r>
+    </w:p>
+    <w:p>
+      <w:r>
+        <w:t xml:space="preserve">There could be a </w:t>
+      </w:r>
+      <w:r>
+        <w:rPr>
+          <w:i/>
+          <w:iCs/>
+        </w:rPr>
+        <w:t>slope</w:t>
+      </w:r>
+      <w:r>
+        <w:t xml:space="preserve"> that bounces eggs in a less predictable way. There could be a </w:t>
+      </w:r>
+      <w:r>
+        <w:rPr>
+          <w:i/>
+          <w:iCs/>
+        </w:rPr>
+        <w:t>pillow</w:t>
+      </w:r>
+      <w:r>
+        <w:t xml:space="preserve"> you can shove around, which can safely catch eggs of course.</w:t>
+      </w:r>
+      <w:r>
+        <w:t xml:space="preserve"> There might just be small rocks and plants that can get in your way when walking around.</w:t>
+      </w:r>
+    </w:p>
+    <w:p>
+      <w:r>
+        <w:t xml:space="preserve">It would bring more life to the arena, both in </w:t>
+      </w:r>
+      <w:r>
+        <w:rPr>
+          <w:i/>
+          <w:iCs/>
+        </w:rPr>
+        <w:t>visuals</w:t>
+      </w:r>
+      <w:r>
+        <w:t xml:space="preserve"> and </w:t>
+      </w:r>
+      <w:r>
+        <w:rPr>
+          <w:i/>
+          <w:iCs/>
+        </w:rPr>
+        <w:t>gameplay</w:t>
+      </w:r>
+      <w:r>
+        <w:t>.</w:t>
+      </w:r>
+    </w:p>
+    <w:p>
+      <w:r>
+        <w:t>So far, I’ve just written down a list of ideas, but haven’t implemented anything yet. I don’t think that’s the priority right now.</w:t>
       </w:r>
     </w:p>
     <w:p/>
@@ -1057,122 +1311,25 @@
         <w:pStyle w:val="Heading2"/>
       </w:pPr>
       <w:r>
-        <w:t>Obstacles</w:t>
-      </w:r>
-    </w:p>
-    <w:p>
-      <w:r>
-        <w:t xml:space="preserve">Creating this level </w:t>
-      </w:r>
-      <w:r>
-        <w:rPr>
-          <w:i/>
-          <w:iCs/>
-        </w:rPr>
-        <w:t>did</w:t>
-      </w:r>
-      <w:r>
-        <w:t xml:space="preserve"> give me an extra idea though. Why give the players a </w:t>
-      </w:r>
-      <w:r>
-        <w:rPr>
-          <w:i/>
-          <w:iCs/>
-        </w:rPr>
-        <w:t>flat, blank, rectangular</w:t>
-      </w:r>
-      <w:r>
-        <w:t xml:space="preserve"> playing field?</w:t>
-      </w:r>
-    </w:p>
-    <w:p>
-      <w:r>
-        <w:t xml:space="preserve">Isn’t it way more interesting if the field itself </w:t>
-      </w:r>
-      <w:r>
-        <w:rPr>
-          <w:i/>
-          <w:iCs/>
-        </w:rPr>
-        <w:t>also</w:t>
-      </w:r>
-      <w:r>
-        <w:t xml:space="preserve"> had </w:t>
-      </w:r>
-      <w:r>
-        <w:t>certain obstacles, variations, items that you might use?</w:t>
-      </w:r>
-    </w:p>
-    <w:p>
-      <w:r>
-        <w:t xml:space="preserve">There could be a </w:t>
-      </w:r>
-      <w:r>
-        <w:rPr>
-          <w:i/>
-          <w:iCs/>
-        </w:rPr>
-        <w:t>slope</w:t>
-      </w:r>
-      <w:r>
-        <w:t xml:space="preserve"> that bounces eggs in a less predictable way. There could be a </w:t>
-      </w:r>
-      <w:r>
-        <w:rPr>
-          <w:i/>
-          <w:iCs/>
-        </w:rPr>
-        <w:t>pillow</w:t>
-      </w:r>
-      <w:r>
-        <w:t xml:space="preserve"> you can shove around, which can safely catch eggs of course.</w:t>
-      </w:r>
-      <w:r>
-        <w:t xml:space="preserve"> There might just be small rocks and plants that can get in your way when walking around.</w:t>
-      </w:r>
-    </w:p>
-    <w:p>
-      <w:r>
-        <w:t xml:space="preserve">It would bring more life to the arena, both in </w:t>
-      </w:r>
-      <w:r>
-        <w:rPr>
-          <w:i/>
-          <w:iCs/>
-        </w:rPr>
-        <w:t>visuals</w:t>
-      </w:r>
-      <w:r>
-        <w:t xml:space="preserve"> and </w:t>
-      </w:r>
-      <w:r>
-        <w:rPr>
-          <w:i/>
-          <w:iCs/>
-        </w:rPr>
-        <w:t>gameplay</w:t>
-      </w:r>
-      <w:r>
-        <w:t>.</w:t>
-      </w:r>
-    </w:p>
-    <w:p>
-      <w:r>
-        <w:t>So far, I’ve just written down a list of ideas, but haven’t implemented anything yet. I don’t think that’s the priority right now.</w:t>
-      </w:r>
-    </w:p>
-    <w:p/>
-    <w:p>
-      <w:pPr>
-        <w:pStyle w:val="Heading2"/>
-      </w:pPr>
-      <w:r>
-        <w:t>The simplification step</w:t>
-      </w:r>
-    </w:p>
-    <w:p>
-      <w:r>
-        <w:t xml:space="preserve">If you’ve read other devlogs of mine, you know this step always arrives: we have a basic concept, we have many possibilities/ideas that could be fun … but we can’t throw them </w:t>
+        <w:t xml:space="preserve">The simplification </w:t>
+      </w:r>
+      <w:proofErr w:type="gramStart"/>
+      <w:r>
+        <w:t>step</w:t>
+      </w:r>
+      <w:proofErr w:type="gramEnd"/>
+    </w:p>
+    <w:p>
+      <w:r>
+        <w:t xml:space="preserve">If you’ve read other </w:t>
+      </w:r>
+      <w:proofErr w:type="spellStart"/>
+      <w:r>
+        <w:t>devlogs</w:t>
+      </w:r>
+      <w:proofErr w:type="spellEnd"/>
+      <w:r>
+        <w:t xml:space="preserve"> of mine, you know this step always arrives: we have a basic concept, we have many possibilities/ideas that could be fun … but we can’t throw them </w:t>
       </w:r>
       <w:r>
         <w:rPr>
@@ -1235,7 +1392,15 @@
         <w:t>more</w:t>
       </w:r>
       <w:r>
-        <w:t xml:space="preserve"> icons. It would be random, players have no say in what they will get. It would feel tacked-on.)</w:t>
+        <w:t xml:space="preserve"> icons. It would be </w:t>
+      </w:r>
+      <w:proofErr w:type="gramStart"/>
+      <w:r>
+        <w:t>random,</w:t>
+      </w:r>
+      <w:proofErr w:type="gramEnd"/>
+      <w:r>
+        <w:t xml:space="preserve"> players have no say in what they will get. It would feel tacked-on.)</w:t>
       </w:r>
     </w:p>
     <w:p>
@@ -1325,47 +1490,47 @@
         </w:numPr>
       </w:pPr>
       <w:r>
+        <w:t xml:space="preserve">Breaking things </w:t>
+      </w:r>
+      <w:r>
+        <w:rPr>
+          <w:i/>
+          <w:iCs/>
+        </w:rPr>
+        <w:t>still</w:t>
+      </w:r>
+      <w:r>
+        <w:t xml:space="preserve"> gives you a way forward. (Helps with the theme of “positivity” and “new beginnings”)</w:t>
+      </w:r>
+    </w:p>
+    <w:p>
+      <w:pPr>
+        <w:pStyle w:val="ListParagraph"/>
+        <w:numPr>
+          <w:ilvl w:val="0"/>
+          <w:numId w:val="19"/>
+        </w:numPr>
+      </w:pPr>
+      <w:r>
+        <w:t xml:space="preserve">There’s a </w:t>
+      </w:r>
+      <w:r>
+        <w:t xml:space="preserve">strategic </w:t>
+      </w:r>
+      <w:r>
+        <w:t>choice here: do you want to deliver an egg, or break it for its powerup?</w:t>
+      </w:r>
+    </w:p>
+    <w:p>
+      <w:pPr>
+        <w:pStyle w:val="ListParagraph"/>
+        <w:numPr>
+          <w:ilvl w:val="0"/>
+          <w:numId w:val="19"/>
+        </w:numPr>
+      </w:pPr>
+      <w:r>
         <w:lastRenderedPageBreak/>
-        <w:t xml:space="preserve">Breaking things </w:t>
-      </w:r>
-      <w:r>
-        <w:rPr>
-          <w:i/>
-          <w:iCs/>
-        </w:rPr>
-        <w:t>still</w:t>
-      </w:r>
-      <w:r>
-        <w:t xml:space="preserve"> gives you a way forward. (Helps with the theme of “positivity” and “new beginnings”)</w:t>
-      </w:r>
-    </w:p>
-    <w:p>
-      <w:pPr>
-        <w:pStyle w:val="ListParagraph"/>
-        <w:numPr>
-          <w:ilvl w:val="0"/>
-          <w:numId w:val="19"/>
-        </w:numPr>
-      </w:pPr>
-      <w:r>
-        <w:t xml:space="preserve">There’s a </w:t>
-      </w:r>
-      <w:r>
-        <w:t xml:space="preserve">strategic </w:t>
-      </w:r>
-      <w:r>
-        <w:t>choice here: do you want to deliver an egg, or break it for its powerup?</w:t>
-      </w:r>
-    </w:p>
-    <w:p>
-      <w:pPr>
-        <w:pStyle w:val="ListParagraph"/>
-        <w:numPr>
-          <w:ilvl w:val="0"/>
-          <w:numId w:val="19"/>
-        </w:numPr>
-      </w:pPr>
-      <w:r>
         <w:t xml:space="preserve">There’s only </w:t>
       </w:r>
       <w:r>
@@ -1397,8 +1562,13 @@
       </w:r>
     </w:p>
     <w:p>
-      <w:r>
-        <w:t xml:space="preserve">So I want this game to be playable </w:t>
+      <w:proofErr w:type="gramStart"/>
+      <w:r>
+        <w:t>So</w:t>
+      </w:r>
+      <w:proofErr w:type="gramEnd"/>
+      <w:r>
+        <w:t xml:space="preserve"> I want this game to be playable </w:t>
       </w:r>
       <w:r>
         <w:rPr>
@@ -1440,7 +1610,21 @@
         <w:rPr>
           <w:iCs/>
         </w:rPr>
-        <w:t xml:space="preserve"> seem quite essential to a game like this. So I still want to add them and make them easy to execute.</w:t>
+        <w:t xml:space="preserve"> seem quite essential to a game like this. </w:t>
+      </w:r>
+      <w:proofErr w:type="gramStart"/>
+      <w:r>
+        <w:rPr>
+          <w:iCs/>
+        </w:rPr>
+        <w:t>So</w:t>
+      </w:r>
+      <w:proofErr w:type="gramEnd"/>
+      <w:r>
+        <w:rPr>
+          <w:iCs/>
+        </w:rPr>
+        <w:t xml:space="preserve"> I still want to add them and make them easy to execute.</w:t>
       </w:r>
     </w:p>
     <w:p>
@@ -1629,33 +1813,55 @@
         <w:pStyle w:val="Heading2"/>
       </w:pPr>
       <w:r>
+        <w:t>The physics-control step</w:t>
+      </w:r>
+    </w:p>
+    <w:p>
+      <w:r>
+        <w:t xml:space="preserve">And as with all </w:t>
+      </w:r>
+      <w:r>
+        <w:rPr>
+          <w:i/>
+          <w:iCs/>
+        </w:rPr>
+        <w:t>physics-based</w:t>
+      </w:r>
+      <w:r>
+        <w:t xml:space="preserve"> games, there comes a time where you must take some control back into your own hands and restrict the physics system from doing stupid stuff.</w:t>
+      </w:r>
+    </w:p>
+    <w:p>
+      <w:r>
+        <w:t>(Completely realistic physics are, in most games, not fun or interesting at all.)</w:t>
+      </w:r>
+    </w:p>
+    <w:p>
+      <w:r>
+        <w:t>These are tiny things that made a huge difference for this game:</w:t>
+      </w:r>
+    </w:p>
+    <w:p>
+      <w:pPr>
+        <w:pStyle w:val="ListParagraph"/>
+        <w:numPr>
+          <w:ilvl w:val="0"/>
+          <w:numId w:val="22"/>
+        </w:numPr>
+      </w:pPr>
+      <w:r>
         <w:lastRenderedPageBreak/>
-        <w:t>The physics-control step</w:t>
-      </w:r>
-    </w:p>
-    <w:p>
-      <w:r>
-        <w:t xml:space="preserve">And as with all </w:t>
-      </w:r>
-      <w:r>
-        <w:rPr>
-          <w:i/>
-          <w:iCs/>
-        </w:rPr>
-        <w:t>physics-based</w:t>
-      </w:r>
-      <w:r>
-        <w:t xml:space="preserve"> games, there comes a time where you must take some control back into your own hands and restrict the physics system from doing stupid stuff.</w:t>
-      </w:r>
-    </w:p>
-    <w:p>
-      <w:r>
-        <w:t>(Completely realistic physics are, in most games, not fun or interesting at all.)</w:t>
-      </w:r>
-    </w:p>
-    <w:p>
-      <w:r>
-        <w:t>These are tiny things that made a huge difference for this game:</w:t>
+        <w:t xml:space="preserve">Whenever an egg hits something, its bounce is </w:t>
+      </w:r>
+      <w:r>
+        <w:rPr>
+          <w:i/>
+          <w:iCs/>
+        </w:rPr>
+        <w:t>increased</w:t>
+      </w:r>
+      <w:r>
+        <w:t xml:space="preserve">. (By quite a large factor.) </w:t>
       </w:r>
     </w:p>
     <w:p>
@@ -1667,17 +1873,25 @@
         </w:numPr>
       </w:pPr>
       <w:r>
-        <w:t xml:space="preserve">Whenever an egg hits something, its bounce is </w:t>
-      </w:r>
-      <w:r>
-        <w:rPr>
-          <w:i/>
-          <w:iCs/>
-        </w:rPr>
-        <w:t>increased</w:t>
-      </w:r>
-      <w:r>
-        <w:t xml:space="preserve">. (By quite a large factor.) </w:t>
+        <w:t xml:space="preserve">Not just that, the </w:t>
+      </w:r>
+      <w:r>
+        <w:rPr>
+          <w:i/>
+          <w:iCs/>
+        </w:rPr>
+        <w:t>upward</w:t>
+      </w:r>
+      <w:r>
+        <w:t xml:space="preserve"> component is also increased. (</w:t>
+      </w:r>
+      <w:proofErr w:type="gramStart"/>
+      <w:r>
+        <w:t>So</w:t>
+      </w:r>
+      <w:proofErr w:type="gramEnd"/>
+      <w:r>
+        <w:t xml:space="preserve"> eggs will mostly bounce up into the sky, giving you more time and a clearer view of where they will land.)</w:t>
       </w:r>
     </w:p>
     <w:p>
@@ -1689,17 +1903,7 @@
         </w:numPr>
       </w:pPr>
       <w:r>
-        <w:t xml:space="preserve">Not just that, the </w:t>
-      </w:r>
-      <w:r>
-        <w:rPr>
-          <w:i/>
-          <w:iCs/>
-        </w:rPr>
-        <w:t>upward</w:t>
-      </w:r>
-      <w:r>
-        <w:t xml:space="preserve"> component is also increased. (So eggs will mostly bounce up into the sky, giving you more time and a clearer view of where they will land.)</w:t>
+        <w:t>Their maximum speed is limited, just in case something odd happens. (Don’t want eggs flying off the field with the speed of light!)</w:t>
       </w:r>
     </w:p>
     <w:p>
@@ -1711,7 +1915,27 @@
         </w:numPr>
       </w:pPr>
       <w:r>
-        <w:t>Their maximum speed is limited, just in case something odd happens. (Don’t want eggs flying off the field with the speed of light!)</w:t>
+        <w:t xml:space="preserve">On egg baskets, all bounce code is </w:t>
+      </w:r>
+      <w:r>
+        <w:rPr>
+          <w:i/>
+          <w:iCs/>
+        </w:rPr>
+        <w:t>turned off</w:t>
+      </w:r>
+      <w:r>
+        <w:t xml:space="preserve">. (Otherwise, eggs could easily bounce </w:t>
+      </w:r>
+      <w:r>
+        <w:rPr>
+          <w:i/>
+          <w:iCs/>
+        </w:rPr>
+        <w:t>out</w:t>
+      </w:r>
+      <w:r>
+        <w:t xml:space="preserve"> of it again, or hit the rim and fly all the way across the field.)</w:t>
       </w:r>
     </w:p>
     <w:p>
@@ -1723,27 +1947,7 @@
         </w:numPr>
       </w:pPr>
       <w:r>
-        <w:t xml:space="preserve">On egg baskets, all bounce code is </w:t>
-      </w:r>
-      <w:r>
-        <w:rPr>
-          <w:i/>
-          <w:iCs/>
-        </w:rPr>
-        <w:t>turned off</w:t>
-      </w:r>
-      <w:r>
-        <w:t xml:space="preserve">. (Otherwise, eggs could easily bounce </w:t>
-      </w:r>
-      <w:r>
-        <w:rPr>
-          <w:i/>
-          <w:iCs/>
-        </w:rPr>
-        <w:t>out</w:t>
-      </w:r>
-      <w:r>
-        <w:t xml:space="preserve"> of it again, or hit the rim and fly all the way across the field.)</w:t>
+        <w:t xml:space="preserve">Players have a way higher gravity than eggs (or any other elements). </w:t>
       </w:r>
     </w:p>
     <w:p>
@@ -1755,19 +1959,15 @@
         </w:numPr>
       </w:pPr>
       <w:r>
-        <w:t xml:space="preserve">Players have a way higher gravity than eggs (or any other elements). </w:t>
-      </w:r>
-    </w:p>
-    <w:p>
-      <w:pPr>
-        <w:pStyle w:val="ListParagraph"/>
-        <w:numPr>
-          <w:ilvl w:val="0"/>
-          <w:numId w:val="22"/>
-        </w:numPr>
-      </w:pPr>
-      <w:r>
-        <w:t>There’s no realistic damping. Player movement is dampened/stopped quite harshly using my own code, otherwise you get a “slippery slidy” player controller that just makes this game impossible to play.</w:t>
+        <w:t xml:space="preserve">There’s no realistic damping. Player movement is dampened/stopped quite harshly using my own code, otherwise you get a “slippery </w:t>
+      </w:r>
+      <w:proofErr w:type="spellStart"/>
+      <w:r>
+        <w:t>slidy</w:t>
+      </w:r>
+      <w:proofErr w:type="spellEnd"/>
+      <w:r>
+        <w:t>” player controller that just makes this game impossible to play.</w:t>
       </w:r>
     </w:p>
     <w:p>
@@ -1846,7 +2046,15 @@
         </w:numPr>
       </w:pPr>
       <w:r>
-        <w:t>Revealing it when the egg breaks + making it “pickupable”</w:t>
+        <w:t>Revealing it when the egg breaks + making it “</w:t>
+      </w:r>
+      <w:proofErr w:type="spellStart"/>
+      <w:r>
+        <w:t>pickupable</w:t>
+      </w:r>
+      <w:proofErr w:type="spellEnd"/>
+      <w:r>
+        <w:t>”</w:t>
       </w:r>
     </w:p>
     <w:p>
@@ -1898,68 +2106,76 @@
         <w:pStyle w:val="Heading3"/>
       </w:pPr>
       <w:r>
+        <w:t>Levels &amp; Environment</w:t>
+      </w:r>
+    </w:p>
+    <w:p>
+      <w:r>
+        <w:t>About the level layout and environment …</w:t>
+      </w:r>
+    </w:p>
+    <w:p>
+      <w:pPr>
+        <w:pStyle w:val="ListParagraph"/>
+        <w:numPr>
+          <w:ilvl w:val="0"/>
+          <w:numId w:val="23"/>
+        </w:numPr>
+      </w:pPr>
+      <w:r>
+        <w:t xml:space="preserve">If we’re going to spend so much time creating an environment </w:t>
+      </w:r>
+      <w:r>
+        <w:rPr>
+          <w:i/>
+          <w:iCs/>
+        </w:rPr>
+        <w:t>around</w:t>
+      </w:r>
+      <w:r>
+        <w:t xml:space="preserve"> the arena … why not make the whole arena a unique environment? </w:t>
+      </w:r>
+    </w:p>
+    <w:p>
+      <w:pPr>
+        <w:pStyle w:val="ListParagraph"/>
+        <w:numPr>
+          <w:ilvl w:val="0"/>
+          <w:numId w:val="23"/>
+        </w:numPr>
+      </w:pPr>
+      <w:r>
+        <w:t xml:space="preserve">The game could have a handful of “levels”: one in the desert, one in the forest, one in the city. Each would use that same </w:t>
+      </w:r>
+      <w:proofErr w:type="spellStart"/>
+      <w:r>
+        <w:t>GridMap</w:t>
+      </w:r>
+      <w:proofErr w:type="spellEnd"/>
+      <w:r>
+        <w:t xml:space="preserve"> as before </w:t>
+      </w:r>
+      <w:r>
+        <w:rPr>
+          <w:i/>
+          <w:iCs/>
+        </w:rPr>
+        <w:t>for the whole thing</w:t>
+      </w:r>
+      <w:r>
+        <w:t>, and then add new models on top.</w:t>
+      </w:r>
+    </w:p>
+    <w:p>
+      <w:pPr>
+        <w:pStyle w:val="ListParagraph"/>
+        <w:numPr>
+          <w:ilvl w:val="0"/>
+          <w:numId w:val="23"/>
+        </w:numPr>
+      </w:pPr>
+      <w:r>
         <w:lastRenderedPageBreak/>
-        <w:t>Levels &amp; Environment</w:t>
-      </w:r>
-    </w:p>
-    <w:p>
-      <w:r>
-        <w:t>About the level layout and environment …</w:t>
-      </w:r>
-    </w:p>
-    <w:p>
-      <w:pPr>
-        <w:pStyle w:val="ListParagraph"/>
-        <w:numPr>
-          <w:ilvl w:val="0"/>
-          <w:numId w:val="23"/>
-        </w:numPr>
-      </w:pPr>
-      <w:r>
-        <w:t xml:space="preserve">If we’re going to spend so much time creating an environment </w:t>
-      </w:r>
-      <w:r>
-        <w:rPr>
-          <w:i/>
-          <w:iCs/>
-        </w:rPr>
-        <w:t>around</w:t>
-      </w:r>
-      <w:r>
-        <w:t xml:space="preserve"> the arena … why not make the whole arena a unique environment? </w:t>
-      </w:r>
-    </w:p>
-    <w:p>
-      <w:pPr>
-        <w:pStyle w:val="ListParagraph"/>
-        <w:numPr>
-          <w:ilvl w:val="0"/>
-          <w:numId w:val="23"/>
-        </w:numPr>
-      </w:pPr>
-      <w:r>
-        <w:t xml:space="preserve">The game could have a handful of “levels”: one in the desert, one in the forest, one in the city. Each would use that same GridMap as before </w:t>
-      </w:r>
-      <w:r>
-        <w:rPr>
-          <w:i/>
-          <w:iCs/>
-        </w:rPr>
-        <w:t>for the whole thing</w:t>
-      </w:r>
-      <w:r>
-        <w:t>, and then add new models on top.</w:t>
-      </w:r>
-    </w:p>
-    <w:p>
-      <w:pPr>
-        <w:pStyle w:val="ListParagraph"/>
-        <w:numPr>
-          <w:ilvl w:val="0"/>
-          <w:numId w:val="23"/>
-        </w:numPr>
-      </w:pPr>
-      <w:r>
         <w:t xml:space="preserve">This way, I can also get more creative with my boundaries. Instead of “invisible walls”, the boundaries of the level could just be </w:t>
       </w:r>
       <w:r>
@@ -1991,7 +2207,15 @@
         <w:t xml:space="preserve"> core</w:t>
       </w:r>
       <w:r>
-        <w:t xml:space="preserve"> tileset to be </w:t>
+        <w:t xml:space="preserve"> </w:t>
+      </w:r>
+      <w:proofErr w:type="spellStart"/>
+      <w:r>
+        <w:t>tileset</w:t>
+      </w:r>
+      <w:proofErr w:type="spellEnd"/>
+      <w:r>
+        <w:t xml:space="preserve"> to be </w:t>
       </w:r>
       <w:r>
         <w:rPr>
@@ -2239,11 +2463,16 @@
         <w:t>tiny</w:t>
       </w:r>
       <w:r>
-        <w:t xml:space="preserve"> cube, with the sombrero directly on top of that :</w:t>
+        <w:t xml:space="preserve"> cube, with the sombrero directly on top of </w:t>
+      </w:r>
+      <w:proofErr w:type="gramStart"/>
+      <w:r>
+        <w:t>that :</w:t>
       </w:r>
       <w:r>
         <w:t>p</w:t>
       </w:r>
+      <w:proofErr w:type="gramEnd"/>
     </w:p>
     <w:p/>
     <w:p>
@@ -2272,7 +2501,6 @@
           <w:b/>
           <w:bCs/>
         </w:rPr>
-        <w:lastRenderedPageBreak/>
         <w:t xml:space="preserve">#2: </w:t>
       </w:r>
       <w:r>
@@ -2332,6 +2560,7 @@
           <w:b/>
           <w:bCs/>
         </w:rPr>
+        <w:lastRenderedPageBreak/>
         <w:t xml:space="preserve">#3: </w:t>
       </w:r>
       <w:r>
@@ -2405,8 +2634,13 @@
       </w:r>
     </w:p>
     <w:p>
-      <w:r>
-        <w:t>So I’m definitely keeping that and making it a core part of the game.</w:t>
+      <w:proofErr w:type="gramStart"/>
+      <w:r>
+        <w:t>So</w:t>
+      </w:r>
+      <w:proofErr w:type="gramEnd"/>
+      <w:r>
+        <w:t xml:space="preserve"> I’m definitely keeping that and making it a core part of the game.</w:t>
       </w:r>
     </w:p>
     <w:p>
@@ -2544,11 +2778,19 @@
           <w:iCs/>
         </w:rPr>
       </w:pPr>
-      <w:r>
-        <w:rPr>
-          <w:iCs/>
-        </w:rPr>
-        <w:t xml:space="preserve">So I had to change it to the following: the area override is </w:t>
+      <w:proofErr w:type="gramStart"/>
+      <w:r>
+        <w:rPr>
+          <w:iCs/>
+        </w:rPr>
+        <w:t>So</w:t>
+      </w:r>
+      <w:proofErr w:type="gramEnd"/>
+      <w:r>
+        <w:rPr>
+          <w:iCs/>
+        </w:rPr>
+        <w:t xml:space="preserve"> I had to change it to the following: the area override is </w:t>
       </w:r>
       <w:r>
         <w:rPr>
@@ -2606,69 +2848,101 @@
         <w:pStyle w:val="Heading2"/>
       </w:pPr>
       <w:r>
+        <w:t>Arenas</w:t>
+      </w:r>
+    </w:p>
+    <w:p>
+      <w:r>
+        <w:t>Okay, so, what do we have now?</w:t>
+      </w:r>
+    </w:p>
+    <w:p>
+      <w:pPr>
+        <w:pStyle w:val="ListParagraph"/>
+        <w:numPr>
+          <w:ilvl w:val="0"/>
+          <w:numId w:val="25"/>
+        </w:numPr>
+      </w:pPr>
+      <w:r>
+        <w:t>A wide variety of eggs can appear</w:t>
+      </w:r>
+    </w:p>
+    <w:p>
+      <w:pPr>
+        <w:pStyle w:val="ListParagraph"/>
+        <w:numPr>
+          <w:ilvl w:val="0"/>
+          <w:numId w:val="25"/>
+        </w:numPr>
+      </w:pPr>
+      <w:r>
+        <w:t>You can balance and push them quite well with your sombrero</w:t>
+      </w:r>
+    </w:p>
+    <w:p>
+      <w:pPr>
+        <w:pStyle w:val="ListParagraph"/>
+        <w:numPr>
+          <w:ilvl w:val="0"/>
+          <w:numId w:val="25"/>
+        </w:numPr>
+      </w:pPr>
+      <w:r>
+        <w:t>They can be delivered into a basket or smashed to get some powerup.</w:t>
+      </w:r>
+    </w:p>
+    <w:p>
+      <w:r>
+        <w:t>This means that arenas are the final remaining “essential thing”. (After that, it’s time to start looking at polish, such as sound effects, prettier graphics, minor fixes, etcetera.)</w:t>
+      </w:r>
+    </w:p>
+    <w:p>
+      <w:r>
+        <w:t>As usual with these games, I wrote a list of “what each arena</w:t>
+      </w:r>
+      <w:r>
+        <w:rPr>
+          <w:i/>
+          <w:iCs/>
+        </w:rPr>
+        <w:t xml:space="preserve"> needs </w:t>
+      </w:r>
+      <w:r>
+        <w:t>to be good”:</w:t>
+      </w:r>
+    </w:p>
+    <w:p>
+      <w:pPr>
+        <w:pStyle w:val="ListParagraph"/>
+        <w:numPr>
+          <w:ilvl w:val="0"/>
+          <w:numId w:val="27"/>
+        </w:numPr>
+      </w:pPr>
+      <w:r>
         <w:lastRenderedPageBreak/>
-        <w:t>Arenas</w:t>
-      </w:r>
-    </w:p>
-    <w:p>
-      <w:r>
-        <w:t>Okay, so, what do we have now?</w:t>
-      </w:r>
-    </w:p>
-    <w:p>
-      <w:pPr>
-        <w:pStyle w:val="ListParagraph"/>
-        <w:numPr>
-          <w:ilvl w:val="0"/>
-          <w:numId w:val="25"/>
-        </w:numPr>
-      </w:pPr>
-      <w:r>
-        <w:t>A wide variety of eggs can appear</w:t>
-      </w:r>
-    </w:p>
-    <w:p>
-      <w:pPr>
-        <w:pStyle w:val="ListParagraph"/>
-        <w:numPr>
-          <w:ilvl w:val="0"/>
-          <w:numId w:val="25"/>
-        </w:numPr>
-      </w:pPr>
-      <w:r>
-        <w:t>You can balance and push them quite well with your sombrero</w:t>
-      </w:r>
-    </w:p>
-    <w:p>
-      <w:pPr>
-        <w:pStyle w:val="ListParagraph"/>
-        <w:numPr>
-          <w:ilvl w:val="0"/>
-          <w:numId w:val="25"/>
-        </w:numPr>
-      </w:pPr>
-      <w:r>
-        <w:t>They can be delivered into a basket or smashed to get some powerup.</w:t>
-      </w:r>
-    </w:p>
-    <w:p>
-      <w:r>
-        <w:t>This means that arenas are the final remaining “essential thing”. (After that, it’s time to start looking at polish, such as sound effects, prettier graphics, minor fixes, etcetera.)</w:t>
-      </w:r>
-    </w:p>
-    <w:p>
-      <w:r>
-        <w:t>As usual with these games, I wrote a list of “what each arena</w:t>
-      </w:r>
-      <w:r>
-        <w:rPr>
-          <w:i/>
-          <w:iCs/>
-        </w:rPr>
-        <w:t xml:space="preserve"> needs </w:t>
-      </w:r>
-      <w:r>
-        <w:t>to be good”:</w:t>
+        <w:t xml:space="preserve">Unique color scheme and decorations. (Arenas should </w:t>
+      </w:r>
+      <w:r>
+        <w:rPr>
+          <w:i/>
+          <w:iCs/>
+        </w:rPr>
+        <w:t>look</w:t>
+      </w:r>
+      <w:r>
+        <w:t xml:space="preserve"> and </w:t>
+      </w:r>
+      <w:r>
+        <w:rPr>
+          <w:i/>
+          <w:iCs/>
+        </w:rPr>
+        <w:t>feel</w:t>
+      </w:r>
+      <w:r>
+        <w:t xml:space="preserve"> distinct.)</w:t>
       </w:r>
     </w:p>
     <w:p>
@@ -2680,14 +2954,100 @@
         </w:numPr>
       </w:pPr>
       <w:r>
-        <w:t xml:space="preserve">Unique color scheme and decorations. (Arenas should </w:t>
-      </w:r>
-      <w:r>
-        <w:rPr>
-          <w:i/>
-          <w:iCs/>
-        </w:rPr>
-        <w:t>look</w:t>
+        <w:t xml:space="preserve">A natural way to block off the edges. </w:t>
+      </w:r>
+    </w:p>
+    <w:p>
+      <w:pPr>
+        <w:pStyle w:val="ListParagraph"/>
+        <w:numPr>
+          <w:ilvl w:val="0"/>
+          <w:numId w:val="27"/>
+        </w:numPr>
+      </w:pPr>
+      <w:r>
+        <w:t>Either a special (general) rule …</w:t>
+      </w:r>
+    </w:p>
+    <w:p>
+      <w:pPr>
+        <w:pStyle w:val="ListParagraph"/>
+        <w:numPr>
+          <w:ilvl w:val="0"/>
+          <w:numId w:val="27"/>
+        </w:numPr>
+      </w:pPr>
+      <w:r>
+        <w:t>… or a special way of delivering the eggs. (Just dropping identical egg baskets in every environment is not fitting nor interesting.)</w:t>
+      </w:r>
+    </w:p>
+    <w:p>
+      <w:r>
+        <w:t xml:space="preserve">And then I brainstormed until I had an answer to all of these questions. It doesn’t necessarily need to be a </w:t>
+      </w:r>
+      <w:r>
+        <w:rPr>
+          <w:i/>
+          <w:iCs/>
+        </w:rPr>
+        <w:t>good</w:t>
+      </w:r>
+      <w:r>
+        <w:t xml:space="preserve"> answer or the </w:t>
+      </w:r>
+      <w:r>
+        <w:rPr>
+          <w:i/>
+          <w:iCs/>
+        </w:rPr>
+        <w:t xml:space="preserve">final </w:t>
+      </w:r>
+      <w:r>
+        <w:t>answer, just something to try for now.</w:t>
+      </w:r>
+    </w:p>
+    <w:p>
+      <w:r>
+        <w:t xml:space="preserve">It yielded some interesting ideas for arenas … just not sure if I have the time (or 3D modeling skill) to pull it </w:t>
+      </w:r>
+      <w:proofErr w:type="gramStart"/>
+      <w:r>
+        <w:t>off :p</w:t>
+      </w:r>
+      <w:proofErr w:type="gramEnd"/>
+    </w:p>
+    <w:p>
+      <w:r>
+        <w:t>For example, I’m thinking of adding “Easter Island” (you know, with the big stone faces dumped into the ground) and “Cloudy Babies” (set in the clouds, storks holding towels/cloth, your egg must land in there)</w:t>
+      </w:r>
+      <w:r>
+        <w:t>. Thematically speaking, awesome. Attainable? Not sure.</w:t>
+      </w:r>
+    </w:p>
+    <w:p>
+      <w:r>
+        <w:t>But the only way to find out is to keep working and see where we end up.</w:t>
+      </w:r>
+    </w:p>
+    <w:p/>
+    <w:p>
+      <w:pPr>
+        <w:pStyle w:val="Heading2"/>
+      </w:pPr>
+      <w:r>
+        <w:t>Quality of Life</w:t>
+      </w:r>
+    </w:p>
+    <w:p>
+      <w:r>
+        <w:t xml:space="preserve">There are always many, many ways to make the game clearer and easier. And they usually only pop up if you actually </w:t>
+      </w:r>
+      <w:r>
+        <w:rPr>
+          <w:i/>
+          <w:iCs/>
+        </w:rPr>
+        <w:t>test</w:t>
       </w:r>
       <w:r>
         <w:t xml:space="preserve"> and </w:t>
@@ -2697,89 +3057,95 @@
           <w:i/>
           <w:iCs/>
         </w:rPr>
-        <w:t>feel</w:t>
-      </w:r>
-      <w:r>
-        <w:t xml:space="preserve"> distinct.)</w:t>
-      </w:r>
-    </w:p>
-    <w:p>
-      <w:pPr>
-        <w:pStyle w:val="ListParagraph"/>
-        <w:numPr>
-          <w:ilvl w:val="0"/>
-          <w:numId w:val="27"/>
-        </w:numPr>
-      </w:pPr>
-      <w:r>
-        <w:t xml:space="preserve">A natural way to block off the edges. </w:t>
-      </w:r>
-    </w:p>
-    <w:p>
-      <w:pPr>
-        <w:pStyle w:val="ListParagraph"/>
-        <w:numPr>
-          <w:ilvl w:val="0"/>
-          <w:numId w:val="27"/>
-        </w:numPr>
-      </w:pPr>
-      <w:r>
-        <w:t>Either a special (general) rule …</w:t>
-      </w:r>
-    </w:p>
-    <w:p>
-      <w:pPr>
-        <w:pStyle w:val="ListParagraph"/>
-        <w:numPr>
-          <w:ilvl w:val="0"/>
-          <w:numId w:val="27"/>
-        </w:numPr>
-      </w:pPr>
-      <w:r>
-        <w:t>… or a special way of delivering the eggs. (Just dropping identical egg baskets in every environment is not fitting nor interesting.)</w:t>
-      </w:r>
-    </w:p>
-    <w:p>
-      <w:r>
-        <w:t xml:space="preserve">And then I brainstormed until I had an answer to all of these questions. It doesn’t necessarily need to be a </w:t>
-      </w:r>
-      <w:r>
-        <w:rPr>
-          <w:i/>
-          <w:iCs/>
-        </w:rPr>
-        <w:t>good</w:t>
-      </w:r>
-      <w:r>
-        <w:t xml:space="preserve"> answer or the </w:t>
-      </w:r>
-      <w:r>
-        <w:rPr>
-          <w:i/>
-          <w:iCs/>
-        </w:rPr>
-        <w:t xml:space="preserve">final </w:t>
-      </w:r>
-      <w:r>
-        <w:t>answer, just something to try for now.</w:t>
-      </w:r>
-    </w:p>
-    <w:p>
-      <w:r>
-        <w:t>It yielded some interesting ideas for arenas … just not sure if I have the time (or 3D modeling skill) to pull it off :p</w:t>
-      </w:r>
-    </w:p>
-    <w:p>
-      <w:r>
-        <w:t>For example, I’m thinking of adding “Easter Island” (you know, with the big stone faces dumped into the ground) and “Cloudy Babies” (set in the clouds, storks holding towels/cloth, your egg must land in there)</w:t>
-      </w:r>
-      <w:r>
-        <w:t>. Thematically speaking, awesome. Attainable? Not sure.</w:t>
-      </w:r>
-    </w:p>
-    <w:p>
-      <w:r>
-        <w:t>But the only way to find out is to keep working and see where we end up.</w:t>
+        <w:t>play</w:t>
+      </w:r>
+      <w:r>
+        <w:t xml:space="preserve"> the game for quite some time (in different situations).</w:t>
+      </w:r>
+    </w:p>
+    <w:p>
+      <w:r>
+        <w:t>This is what I found:</w:t>
+      </w:r>
+    </w:p>
+    <w:p>
+      <w:pPr>
+        <w:pStyle w:val="ListParagraph"/>
+        <w:numPr>
+          <w:ilvl w:val="0"/>
+          <w:numId w:val="28"/>
+        </w:numPr>
+      </w:pPr>
+      <w:r>
+        <w:t>We need an indicator on the ground that shows where an egg is going to fall.</w:t>
+      </w:r>
+    </w:p>
+    <w:p>
+      <w:pPr>
+        <w:pStyle w:val="ListParagraph"/>
+        <w:numPr>
+          <w:ilvl w:val="0"/>
+          <w:numId w:val="28"/>
+        </w:numPr>
+      </w:pPr>
+      <w:r>
+        <w:t>Similarly, an indicator when an egg is off-screen.</w:t>
+      </w:r>
+    </w:p>
+    <w:p>
+      <w:pPr>
+        <w:pStyle w:val="ListParagraph"/>
+        <w:numPr>
+          <w:ilvl w:val="0"/>
+          <w:numId w:val="28"/>
+        </w:numPr>
+      </w:pPr>
+      <w:r>
+        <w:t>We need outlines around eggs.</w:t>
+      </w:r>
+    </w:p>
+    <w:p>
+      <w:pPr>
+        <w:pStyle w:val="ListParagraph"/>
+        <w:numPr>
+          <w:ilvl w:val="0"/>
+          <w:numId w:val="28"/>
+        </w:numPr>
+      </w:pPr>
+      <w:r>
+        <w:t xml:space="preserve">A ceiling is also necessary, otherwise eggs can fly </w:t>
+      </w:r>
+      <w:r>
+        <w:rPr>
+          <w:i/>
+          <w:iCs/>
+        </w:rPr>
+        <w:t>super high</w:t>
+      </w:r>
+      <w:r>
+        <w:t xml:space="preserve"> and you never know when they crash back to earth.</w:t>
+      </w:r>
+    </w:p>
+    <w:p>
+      <w:pPr>
+        <w:pStyle w:val="ListParagraph"/>
+        <w:numPr>
+          <w:ilvl w:val="0"/>
+          <w:numId w:val="28"/>
+        </w:numPr>
+      </w:pPr>
+      <w:r>
+        <w:t xml:space="preserve">An interactive menu would be great: one that teaches you how to move around, because you </w:t>
+      </w:r>
+      <w:r>
+        <w:rPr>
+          <w:i/>
+          <w:iCs/>
+        </w:rPr>
+        <w:t>need to move to a spot to start that level</w:t>
+      </w:r>
+      <w:r>
+        <w:t>. (It’s more work than a traditional menu, but it’s miles better. It means the game starts right when you launch it, not only after clicking some menus. It teaches the game, without taking extra time, or it feeling like a tutorial.)</w:t>
       </w:r>
     </w:p>
     <w:p/>
@@ -2788,140 +3154,42 @@
         <w:pStyle w:val="Heading2"/>
       </w:pPr>
       <w:r>
-        <w:t>Quality of Life</w:t>
-      </w:r>
-    </w:p>
-    <w:p>
-      <w:r>
-        <w:t xml:space="preserve">There are always many, many ways to make the game clearer and easier. And they usually only pop up if you actually </w:t>
-      </w:r>
-      <w:r>
-        <w:rPr>
-          <w:i/>
-          <w:iCs/>
-        </w:rPr>
-        <w:t>test</w:t>
-      </w:r>
-      <w:r>
-        <w:t xml:space="preserve"> and </w:t>
-      </w:r>
-      <w:r>
-        <w:rPr>
-          <w:i/>
-          <w:iCs/>
-        </w:rPr>
-        <w:t>play</w:t>
-      </w:r>
-      <w:r>
-        <w:t xml:space="preserve"> the game for quite some time (in different situations).</w:t>
-      </w:r>
-    </w:p>
-    <w:p>
-      <w:r>
-        <w:t>This is what I found:</w:t>
-      </w:r>
-    </w:p>
-    <w:p>
-      <w:pPr>
-        <w:pStyle w:val="ListParagraph"/>
-        <w:numPr>
-          <w:ilvl w:val="0"/>
-          <w:numId w:val="28"/>
-        </w:numPr>
-      </w:pPr>
-      <w:r>
-        <w:t>We need an indicator on the ground that shows where an egg is going to fall.</w:t>
-      </w:r>
-    </w:p>
-    <w:p>
-      <w:pPr>
-        <w:pStyle w:val="ListParagraph"/>
-        <w:numPr>
-          <w:ilvl w:val="0"/>
-          <w:numId w:val="28"/>
-        </w:numPr>
-      </w:pPr>
-      <w:r>
-        <w:t>Similarly, an indicator when an egg is off-screen.</w:t>
-      </w:r>
-    </w:p>
-    <w:p>
-      <w:pPr>
-        <w:pStyle w:val="ListParagraph"/>
-        <w:numPr>
-          <w:ilvl w:val="0"/>
-          <w:numId w:val="28"/>
-        </w:numPr>
-      </w:pPr>
-      <w:r>
-        <w:t>We need outlines around eggs.</w:t>
-      </w:r>
-    </w:p>
-    <w:p>
-      <w:pPr>
-        <w:pStyle w:val="ListParagraph"/>
-        <w:numPr>
-          <w:ilvl w:val="0"/>
-          <w:numId w:val="28"/>
-        </w:numPr>
-      </w:pPr>
-      <w:r>
-        <w:t xml:space="preserve">A ceiling is also necessary, otherwise eggs can fly </w:t>
-      </w:r>
-      <w:r>
-        <w:rPr>
-          <w:i/>
-          <w:iCs/>
-        </w:rPr>
-        <w:t>super high</w:t>
-      </w:r>
-      <w:r>
-        <w:t xml:space="preserve"> and you never know when they crash back to earth.</w:t>
-      </w:r>
-    </w:p>
-    <w:p>
-      <w:pPr>
-        <w:pStyle w:val="ListParagraph"/>
-        <w:numPr>
-          <w:ilvl w:val="0"/>
-          <w:numId w:val="28"/>
-        </w:numPr>
-      </w:pPr>
-      <w:r>
-        <w:t xml:space="preserve">An interactive menu would be great: one that teaches you how to move around, because you </w:t>
-      </w:r>
-      <w:r>
-        <w:rPr>
-          <w:i/>
-          <w:iCs/>
-        </w:rPr>
-        <w:t>need to move to a spot to start that level</w:t>
-      </w:r>
-      <w:r>
-        <w:t xml:space="preserve">. (It’s more work than a traditional menu, but it’s miles better. It means the game starts right when you </w:t>
-      </w:r>
+        <w:t>More Physics Annoyances</w:t>
+      </w:r>
+    </w:p>
+    <w:p>
+      <w:r>
+        <w:t>Today I implemented my special sombrero powerups: throw it like a frisbee, put it at an angle, etcetera.</w:t>
+      </w:r>
+    </w:p>
+    <w:p>
+      <w:r>
+        <w:t>To do so, I need to</w:t>
+      </w:r>
+    </w:p>
+    <w:p>
+      <w:pPr>
+        <w:pStyle w:val="ListParagraph"/>
+        <w:numPr>
+          <w:ilvl w:val="0"/>
+          <w:numId w:val="29"/>
+        </w:numPr>
+      </w:pPr>
+      <w:r>
+        <w:t>Destroy the joint that attaches the sombrero to the player</w:t>
+      </w:r>
+    </w:p>
+    <w:p>
+      <w:pPr>
+        <w:pStyle w:val="ListParagraph"/>
+        <w:numPr>
+          <w:ilvl w:val="0"/>
+          <w:numId w:val="29"/>
+        </w:numPr>
+      </w:pPr>
       <w:r>
         <w:lastRenderedPageBreak/>
-        <w:t>launch it, not only after clicking some menus. It teaches the game, without taking extra time, or it feeling like a tutorial.)</w:t>
-      </w:r>
-    </w:p>
-    <w:p/>
-    <w:p>
-      <w:pPr>
-        <w:pStyle w:val="Heading2"/>
-      </w:pPr>
-      <w:r>
-        <w:t>More Physics Annoyances</w:t>
-      </w:r>
-    </w:p>
-    <w:p>
-      <w:r>
-        <w:t>Today I implemented my special sombrero powerups: throw it like a frisbee, put it at an angle, etcetera.</w:t>
-      </w:r>
-    </w:p>
-    <w:p>
-      <w:r>
-        <w:t>To do so, I need to</w:t>
+        <w:t>Position and rotate it correctly</w:t>
       </w:r>
     </w:p>
     <w:p>
@@ -2933,30 +3201,6 @@
         </w:numPr>
       </w:pPr>
       <w:r>
-        <w:t>Destroy the joint that attaches the sombrero to the player</w:t>
-      </w:r>
-    </w:p>
-    <w:p>
-      <w:pPr>
-        <w:pStyle w:val="ListParagraph"/>
-        <w:numPr>
-          <w:ilvl w:val="0"/>
-          <w:numId w:val="29"/>
-        </w:numPr>
-      </w:pPr>
-      <w:r>
-        <w:t>Position and rotate it correctly</w:t>
-      </w:r>
-    </w:p>
-    <w:p>
-      <w:pPr>
-        <w:pStyle w:val="ListParagraph"/>
-        <w:numPr>
-          <w:ilvl w:val="0"/>
-          <w:numId w:val="29"/>
-        </w:numPr>
-      </w:pPr>
-      <w:r>
         <w:t>Add the new joint (if needed)</w:t>
       </w:r>
     </w:p>
@@ -2966,8 +3210,21 @@
       </w:r>
     </w:p>
     <w:p>
-      <w:r>
-        <w:t>However … this only worked when the player was at the perfect starting position (0,0,0). And once a certain joint had been chosen, switching to a new one later (by e.g. grabbing that powerup) created all sorts of weird glitches.</w:t>
+      <w:proofErr w:type="gramStart"/>
+      <w:r>
+        <w:t>However</w:t>
+      </w:r>
+      <w:proofErr w:type="gramEnd"/>
+      <w:r>
+        <w:t xml:space="preserve"> … this only worked when the player was at the perfect starting position (0,0,0). And once a certain joint had been chosen, switching to a new one later (by </w:t>
+      </w:r>
+      <w:proofErr w:type="gramStart"/>
+      <w:r>
+        <w:t>e.g.</w:t>
+      </w:r>
+      <w:proofErr w:type="gramEnd"/>
+      <w:r>
+        <w:t xml:space="preserve"> grabbing that powerup) created all sorts of weird glitches.</w:t>
       </w:r>
     </w:p>
     <w:p>
@@ -2999,7 +3256,15 @@
         <w:t>checking if there was one</w:t>
       </w:r>
       <w:r>
-        <w:t>. That’s why I was confused for 20 minute as to why joints didn’t do the very simple thing they were supposed to do: there were 2 or 3 joints acting on the body simultaneously.</w:t>
+        <w:t xml:space="preserve">. That’s why I was confused for 20 </w:t>
+      </w:r>
+      <w:proofErr w:type="gramStart"/>
+      <w:r>
+        <w:t>minute</w:t>
+      </w:r>
+      <w:proofErr w:type="gramEnd"/>
+      <w:r>
+        <w:t xml:space="preserve"> as to why joints didn’t do the very simple thing they were supposed to do: there were 2 or 3 joints acting on the body simultaneously.</w:t>
       </w:r>
     </w:p>
     <w:p>
@@ -3028,8 +3293,13 @@
       </w:r>
     </w:p>
     <w:p>
-      <w:r>
-        <w:t>So this is what I ended up doing:</w:t>
+      <w:proofErr w:type="gramStart"/>
+      <w:r>
+        <w:t>So</w:t>
+      </w:r>
+      <w:proofErr w:type="gramEnd"/>
+      <w:r>
+        <w:t xml:space="preserve"> this is what I ended up doing:</w:t>
       </w:r>
     </w:p>
     <w:p>
@@ -3126,7 +3396,20 @@
         <w:t>some</w:t>
       </w:r>
       <w:r>
-        <w:t xml:space="preserve"> way to just say “body.force_physics_update()” to get it immediately, but I couldn’t find it after searching for hours. (If it’s not there, it </w:t>
+        <w:t xml:space="preserve"> way to just say “</w:t>
+      </w:r>
+      <w:proofErr w:type="spellStart"/>
+      <w:proofErr w:type="gramStart"/>
+      <w:r>
+        <w:t>body.force</w:t>
+      </w:r>
+      <w:proofErr w:type="gramEnd"/>
+      <w:r>
+        <w:t>_physics_update</w:t>
+      </w:r>
+      <w:proofErr w:type="spellEnd"/>
+      <w:r>
+        <w:t xml:space="preserve">()” to get it immediately, but I couldn’t find it after searching for hours. (If it’s not there, it </w:t>
       </w:r>
       <w:r>
         <w:rPr>
@@ -3166,36 +3449,36 @@
     </w:p>
     <w:p>
       <w:r>
+        <w:t>This means you’re locked for a few frames, but it’s short enough to not be noticeable.</w:t>
+      </w:r>
+    </w:p>
+    <w:p>
+      <w:r>
+        <w:t xml:space="preserve">(The alternative is </w:t>
+      </w:r>
+      <w:r>
+        <w:rPr>
+          <w:i/>
+          <w:iCs/>
+        </w:rPr>
+        <w:t>hard-resetting</w:t>
+      </w:r>
+      <w:r>
+        <w:t xml:space="preserve"> the sombrero to the correct location every few frames. But that’s very resource intensive and opens up many more troubles, so let’s not do that.)</w:t>
+      </w:r>
+    </w:p>
+    <w:p>
+      <w:r>
+        <w:t>But, after all of this, we now have a bunch of fun powerups for throwing, slanting, repositioning your sombrero. (And they all have some wiggle room, so they look bouncy and react realistically to the eggs.)</w:t>
+      </w:r>
+    </w:p>
+    <w:p/>
+    <w:p>
+      <w:pPr>
+        <w:pStyle w:val="Heading2"/>
+      </w:pPr>
+      <w:r>
         <w:lastRenderedPageBreak/>
-        <w:t>This means you’re locked for a few frames, but it’s short enough to not be noticeable.</w:t>
-      </w:r>
-    </w:p>
-    <w:p>
-      <w:r>
-        <w:t xml:space="preserve">(The alternative is </w:t>
-      </w:r>
-      <w:r>
-        <w:rPr>
-          <w:i/>
-          <w:iCs/>
-        </w:rPr>
-        <w:t>hard-resetting</w:t>
-      </w:r>
-      <w:r>
-        <w:t xml:space="preserve"> the sombrero to the correct location every few frames. But that’s very resource intensive and opens up many more troubles, so let’s not do that.)</w:t>
-      </w:r>
-    </w:p>
-    <w:p>
-      <w:r>
-        <w:t>But, after all of this, we now have a bunch of fun powerups for throwing, slanting, repositioning your sombrero. (And they all have some wiggle room, so they look bouncy and react realistically to the eggs.)</w:t>
-      </w:r>
-    </w:p>
-    <w:p/>
-    <w:p>
-      <w:pPr>
-        <w:pStyle w:val="Heading2"/>
-      </w:pPr>
-      <w:r>
         <w:t>Nearing a playable game</w:t>
       </w:r>
     </w:p>
@@ -3214,7 +3497,23 @@
     </w:p>
     <w:p>
       <w:r>
-        <w:t>(So it’s built from the same GridMap, follows the same physics rules, etcetera. Only, instead of playing the game, you can log in walk to a spot to load that level.)</w:t>
+        <w:t>(</w:t>
+      </w:r>
+      <w:proofErr w:type="gramStart"/>
+      <w:r>
+        <w:t>So</w:t>
+      </w:r>
+      <w:proofErr w:type="gramEnd"/>
+      <w:r>
+        <w:t xml:space="preserve"> it’s built from the same </w:t>
+      </w:r>
+      <w:proofErr w:type="spellStart"/>
+      <w:r>
+        <w:t>GridMap</w:t>
+      </w:r>
+      <w:proofErr w:type="spellEnd"/>
+      <w:r>
+        <w:t>, follows the same physics rules, etcetera. Only, instead of playing the game, you can log in walk to a spot to load that level.)</w:t>
       </w:r>
     </w:p>
     <w:p>
@@ -3372,53 +3671,73 @@
         </w:numPr>
       </w:pPr>
       <w:r>
+        <w:t xml:space="preserve">Eggs </w:t>
+      </w:r>
+      <w:r>
+        <w:rPr>
+          <w:i/>
+          <w:iCs/>
+        </w:rPr>
+        <w:t>auto deliver</w:t>
+      </w:r>
+      <w:r>
+        <w:t xml:space="preserve">. If you can keep them in the air </w:t>
+      </w:r>
+      <w:proofErr w:type="gramStart"/>
+      <w:r>
+        <w:t>( =</w:t>
+      </w:r>
+      <w:proofErr w:type="gramEnd"/>
+      <w:r>
+        <w:t xml:space="preserve"> so they don’t break) for 10 seconds, they are delivered.</w:t>
+      </w:r>
+    </w:p>
+    <w:p>
+      <w:pPr>
+        <w:pStyle w:val="ListParagraph"/>
+        <w:numPr>
+          <w:ilvl w:val="0"/>
+          <w:numId w:val="31"/>
+        </w:numPr>
+      </w:pPr>
+      <w:r>
+        <w:t xml:space="preserve">When eggs are broken, they </w:t>
+      </w:r>
+      <w:r>
+        <w:rPr>
+          <w:i/>
+          <w:iCs/>
+        </w:rPr>
+        <w:t>don’t spawn powerups</w:t>
+      </w:r>
+      <w:r>
+        <w:t>.</w:t>
+      </w:r>
+      <w:r>
+        <w:t xml:space="preserve"> (In other words: special eggs and powerups are disabled.)</w:t>
+      </w:r>
+    </w:p>
+    <w:p>
+      <w:r>
+        <w:t>I’ll make sure the maps are ordered and numbered so players will start with the training ground.</w:t>
+      </w:r>
+    </w:p>
+    <w:p>
+      <w:r>
+        <w:t>The next map will then add some rules:</w:t>
+      </w:r>
+    </w:p>
+    <w:p>
+      <w:pPr>
+        <w:pStyle w:val="ListParagraph"/>
+        <w:numPr>
+          <w:ilvl w:val="0"/>
+          <w:numId w:val="32"/>
+        </w:numPr>
+      </w:pPr>
+      <w:r>
         <w:lastRenderedPageBreak/>
-        <w:t xml:space="preserve">Eggs </w:t>
-      </w:r>
-      <w:r>
-        <w:rPr>
-          <w:i/>
-          <w:iCs/>
-        </w:rPr>
-        <w:t>auto deliver</w:t>
-      </w:r>
-      <w:r>
-        <w:t>. If you can keep them in the air ( = so they don’t break) for 10 seconds, they are delivered.</w:t>
-      </w:r>
-    </w:p>
-    <w:p>
-      <w:pPr>
-        <w:pStyle w:val="ListParagraph"/>
-        <w:numPr>
-          <w:ilvl w:val="0"/>
-          <w:numId w:val="31"/>
-        </w:numPr>
-      </w:pPr>
-      <w:r>
-        <w:t xml:space="preserve">When eggs are broken, they </w:t>
-      </w:r>
-      <w:r>
-        <w:rPr>
-          <w:i/>
-          <w:iCs/>
-        </w:rPr>
-        <w:t>don’t spawn powerups</w:t>
-      </w:r>
-      <w:r>
-        <w:t>.</w:t>
-      </w:r>
-      <w:r>
-        <w:t xml:space="preserve"> (In other words: special eggs and powerups are disabled.)</w:t>
-      </w:r>
-    </w:p>
-    <w:p>
-      <w:r>
-        <w:t>I’ll make sure the maps are ordered and numbered so players will start with the training ground.</w:t>
-      </w:r>
-    </w:p>
-    <w:p>
-      <w:r>
-        <w:t>The next map will then add some rules:</w:t>
+        <w:t>Eggs must be delivered into baskets.</w:t>
       </w:r>
     </w:p>
     <w:p>
@@ -3430,18 +3749,6 @@
         </w:numPr>
       </w:pPr>
       <w:r>
-        <w:t>Eggs must be delivered into baskets.</w:t>
-      </w:r>
-    </w:p>
-    <w:p>
-      <w:pPr>
-        <w:pStyle w:val="ListParagraph"/>
-        <w:numPr>
-          <w:ilvl w:val="0"/>
-          <w:numId w:val="32"/>
-        </w:numPr>
-      </w:pPr>
-      <w:r>
         <w:t xml:space="preserve">Powerups spawn, </w:t>
       </w:r>
       <w:r>
@@ -3632,7 +3939,15 @@
         <w:t>separate</w:t>
       </w:r>
       <w:r>
-        <w:t xml:space="preserve"> GridMap called “Floor”. </w:t>
+        <w:t xml:space="preserve"> </w:t>
+      </w:r>
+      <w:proofErr w:type="spellStart"/>
+      <w:r>
+        <w:t>GridMap</w:t>
+      </w:r>
+      <w:proofErr w:type="spellEnd"/>
+      <w:r>
+        <w:t xml:space="preserve"> called “Floor”. </w:t>
       </w:r>
     </w:p>
     <w:p>
@@ -3644,14 +3959,481 @@
         </w:numPr>
       </w:pPr>
       <w:r>
+        <w:t>Only eggs that hit the Floor are broken.</w:t>
+      </w:r>
+      <w:r>
+        <w:t xml:space="preserve"> (The other </w:t>
+      </w:r>
+      <w:proofErr w:type="spellStart"/>
+      <w:r>
+        <w:t>GridMap</w:t>
+      </w:r>
+      <w:proofErr w:type="spellEnd"/>
+      <w:r>
+        <w:t xml:space="preserve"> is used for the edges, environment, decorations, etcetera</w:t>
+      </w:r>
+      <w:r>
+        <w:t>. No fun if those break eggs too.</w:t>
+      </w:r>
+      <w:r>
+        <w:t>)</w:t>
+      </w:r>
+    </w:p>
+    <w:p>
+      <w:pPr>
+        <w:pStyle w:val="ListParagraph"/>
+        <w:numPr>
+          <w:ilvl w:val="0"/>
+          <w:numId w:val="34"/>
+        </w:numPr>
+      </w:pPr>
+      <w:r>
+        <w:t xml:space="preserve">Additionally, they only break if the collision normal is pointing </w:t>
+      </w:r>
+      <w:r>
+        <w:rPr>
+          <w:i/>
+          <w:iCs/>
+        </w:rPr>
+        <w:t xml:space="preserve">upward. </w:t>
+      </w:r>
+      <w:r>
+        <w:t xml:space="preserve">(In other words, they fell down on it, instead of hitting </w:t>
+      </w:r>
+      <w:proofErr w:type="gramStart"/>
+      <w:r>
+        <w:t>e.g.</w:t>
+      </w:r>
+      <w:proofErr w:type="gramEnd"/>
+      <w:r>
+        <w:t xml:space="preserve"> the </w:t>
+      </w:r>
+      <w:r>
+        <w:rPr>
+          <w:i/>
+          <w:iCs/>
+        </w:rPr>
+        <w:t>side</w:t>
+      </w:r>
+      <w:r>
+        <w:t xml:space="preserve"> of a tile, or a </w:t>
+      </w:r>
+      <w:r>
+        <w:rPr>
+          <w:i/>
+          <w:iCs/>
+        </w:rPr>
+        <w:t>ceiling</w:t>
+      </w:r>
+      <w:r>
+        <w:t xml:space="preserve"> of something.</w:t>
+      </w:r>
+      <w:r>
+        <w:t>)</w:t>
+      </w:r>
+    </w:p>
+    <w:p>
+      <w:r>
+        <w:t xml:space="preserve">It’s not precise, but then again, physics games are never precise. There will be eggs hitting the floor that </w:t>
+      </w:r>
+      <w:r>
+        <w:rPr>
+          <w:i/>
+          <w:iCs/>
+        </w:rPr>
+        <w:t>should</w:t>
+      </w:r>
+      <w:r>
+        <w:t xml:space="preserve"> break, but they don’t, and vice versa. But if that only happens 1% of the time, we’re fine.</w:t>
+      </w:r>
+    </w:p>
+    <w:p/>
+    <w:p>
+      <w:pPr>
+        <w:pStyle w:val="Heading2"/>
+      </w:pPr>
+      <w:r>
+        <w:t>Some doubts</w:t>
+      </w:r>
+    </w:p>
+    <w:p>
+      <w:r>
+        <w:t>Right now, we have a perfectly playable game, with two arenas (</w:t>
+      </w:r>
+      <w:r>
+        <w:rPr>
+          <w:i/>
+          <w:iCs/>
+        </w:rPr>
+        <w:t>training</w:t>
+      </w:r>
+      <w:r>
+        <w:t xml:space="preserve"> and </w:t>
+      </w:r>
+      <w:r>
+        <w:rPr>
+          <w:i/>
+          <w:iCs/>
+        </w:rPr>
+        <w:t>forest</w:t>
+      </w:r>
+      <w:r>
+        <w:t>) and a menu.</w:t>
+      </w:r>
+    </w:p>
+    <w:p>
+      <w:r>
+        <w:t xml:space="preserve">But … it’s not great yet. Sometimes it’s very boring (you’re just waiting for a few seconds until an egg finally comes down), at other times it’s near impossible (it’s </w:t>
+      </w:r>
+      <w:r>
+        <w:rPr>
+          <w:i/>
+          <w:iCs/>
+        </w:rPr>
+        <w:t>really</w:t>
+      </w:r>
+      <w:r>
+        <w:t xml:space="preserve"> hard to aim eggs and get them where they need to go)</w:t>
+      </w:r>
+    </w:p>
+    <w:p>
+      <w:r>
+        <w:t xml:space="preserve">Another annoyance are the </w:t>
+      </w:r>
+      <w:r>
+        <w:rPr>
+          <w:i/>
+          <w:iCs/>
+        </w:rPr>
+        <w:t>edges</w:t>
+      </w:r>
+      <w:r>
+        <w:t xml:space="preserve"> and </w:t>
+      </w:r>
+      <w:r>
+        <w:rPr>
+          <w:i/>
+          <w:iCs/>
+        </w:rPr>
+        <w:t>corners</w:t>
+      </w:r>
+      <w:r>
+        <w:t xml:space="preserve"> of the map: eggs often get a bit “stuck” there, and it takes a while before they’re really sent back into the level.</w:t>
+      </w:r>
+    </w:p>
+    <w:p>
+      <w:r>
+        <w:t>Here’s how I sought to fix this:</w:t>
+      </w:r>
+    </w:p>
+    <w:p>
+      <w:pPr>
+        <w:pStyle w:val="ListParagraph"/>
+        <w:numPr>
+          <w:ilvl w:val="0"/>
+          <w:numId w:val="35"/>
+        </w:numPr>
+      </w:pPr>
+      <w:r>
+        <w:t>I increased the gravity scale on eggs (from 1 to 2, to be specific). This made them fall down way quicker, which just feels better and a more accurate tempo. (To compensate, all bouncing forces on the eggs are stronger.)</w:t>
+      </w:r>
+    </w:p>
+    <w:p>
+      <w:pPr>
+        <w:pStyle w:val="ListParagraph"/>
+        <w:numPr>
+          <w:ilvl w:val="0"/>
+          <w:numId w:val="35"/>
+        </w:numPr>
+      </w:pPr>
+      <w:r>
+        <w:t xml:space="preserve">The bouncing force on walls is </w:t>
+      </w:r>
+      <w:r>
+        <w:rPr>
+          <w:i/>
+          <w:iCs/>
+        </w:rPr>
+        <w:t>stronger</w:t>
+      </w:r>
+      <w:r>
+        <w:t xml:space="preserve"> in the direction towards the center of the map. Basically, this direction is artificially made more important in the physics.</w:t>
+      </w:r>
+    </w:p>
+    <w:p>
+      <w:pPr>
+        <w:pStyle w:val="ListParagraph"/>
+        <w:numPr>
+          <w:ilvl w:val="0"/>
+          <w:numId w:val="35"/>
+        </w:numPr>
+      </w:pPr>
+      <w:r>
+        <w:t>The bump in the middle of the sombrero was increased in height</w:t>
+      </w:r>
+      <w:r>
+        <w:t xml:space="preserve"> and width</w:t>
+      </w:r>
+      <w:r>
+        <w:t>, allowing you to catch and steer eggs more.</w:t>
+      </w:r>
+    </w:p>
+    <w:p>
+      <w:pPr>
+        <w:pStyle w:val="ListParagraph"/>
+        <w:numPr>
+          <w:ilvl w:val="0"/>
+          <w:numId w:val="35"/>
+        </w:numPr>
+      </w:pPr>
+      <w:r>
+        <w:t xml:space="preserve">Delivery locations for eggs have a slight </w:t>
+      </w:r>
+      <w:r>
+        <w:rPr>
+          <w:i/>
+          <w:iCs/>
+        </w:rPr>
+        <w:t>force field</w:t>
+      </w:r>
+      <w:r>
+        <w:t xml:space="preserve"> around them, pulling eggs into it.</w:t>
+      </w:r>
+    </w:p>
+    <w:p>
+      <w:pPr>
+        <w:pStyle w:val="ListParagraph"/>
+        <w:numPr>
+          <w:ilvl w:val="0"/>
+          <w:numId w:val="35"/>
+        </w:numPr>
+      </w:pPr>
+      <w:r>
+        <w:t xml:space="preserve">I should design maps to always have </w:t>
+      </w:r>
+      <w:r>
+        <w:rPr>
+          <w:i/>
+          <w:iCs/>
+        </w:rPr>
+        <w:t>something</w:t>
+      </w:r>
+      <w:r>
+        <w:t xml:space="preserve"> in the corners to prevent eggs getting stuck there. Something as simple as a tree, or a slanted stone, would make the bounces more varied and towards the center of the level.</w:t>
+      </w:r>
+    </w:p>
+    <w:p>
+      <w:r>
+        <w:t>Although these are great improvements, it does feel a bit like applying band-aids.</w:t>
+      </w:r>
+    </w:p>
+    <w:p>
+      <w:r>
+        <w:t>Maybe I should rethink the core idea of the game and be a bit smarter about that.</w:t>
+      </w:r>
+      <w:r>
+        <w:t xml:space="preserve"> Some ideas:</w:t>
+      </w:r>
+    </w:p>
+    <w:p>
+      <w:pPr>
+        <w:pStyle w:val="ListParagraph"/>
+        <w:numPr>
+          <w:ilvl w:val="0"/>
+          <w:numId w:val="36"/>
+        </w:numPr>
+      </w:pPr>
+      <w:r>
+        <w:t xml:space="preserve">Not necessarily an </w:t>
+      </w:r>
+      <w:r>
+        <w:rPr>
+          <w:i/>
+          <w:iCs/>
+        </w:rPr>
+        <w:t>easier</w:t>
+      </w:r>
+      <w:r>
+        <w:t xml:space="preserve"> way to deliver, but more </w:t>
+      </w:r>
+      <w:r>
+        <w:rPr>
+          <w:i/>
+          <w:iCs/>
+        </w:rPr>
+        <w:t>consistent</w:t>
+      </w:r>
+      <w:r>
+        <w:t xml:space="preserve"> and something you can </w:t>
+      </w:r>
+      <w:r>
+        <w:t>improve at</w:t>
+      </w:r>
+      <w:r>
+        <w:t xml:space="preserve"> over time.</w:t>
+      </w:r>
+    </w:p>
+    <w:p>
+      <w:pPr>
+        <w:pStyle w:val="ListParagraph"/>
+        <w:numPr>
+          <w:ilvl w:val="0"/>
+          <w:numId w:val="36"/>
+        </w:numPr>
+      </w:pPr>
+      <w:r>
+        <w:t xml:space="preserve">Start off with </w:t>
+      </w:r>
+      <w:r>
+        <w:rPr>
+          <w:i/>
+          <w:iCs/>
+        </w:rPr>
+        <w:t>easier</w:t>
+      </w:r>
+      <w:r>
+        <w:t xml:space="preserve"> shapes to work with, like a perfect sphere or a cube?</w:t>
+      </w:r>
+    </w:p>
+    <w:p>
+      <w:pPr>
+        <w:pStyle w:val="ListParagraph"/>
+        <w:numPr>
+          <w:ilvl w:val="0"/>
+          <w:numId w:val="36"/>
+        </w:numPr>
+      </w:pPr>
+      <w:r>
+        <w:t xml:space="preserve">Different methods of delivery: the easiest one is </w:t>
+      </w:r>
+      <w:r>
+        <w:rPr>
+          <w:i/>
+          <w:iCs/>
+        </w:rPr>
+        <w:t>really easy</w:t>
+      </w:r>
+      <w:r>
+        <w:t>, but only gives 1 point. Harder ones give more points.</w:t>
+      </w:r>
+    </w:p>
+    <w:p>
+      <w:pPr>
+        <w:pStyle w:val="ListParagraph"/>
+        <w:numPr>
+          <w:ilvl w:val="0"/>
+          <w:numId w:val="36"/>
+        </w:numPr>
+      </w:pPr>
+      <w:r>
+        <w:t xml:space="preserve">An extra rule about </w:t>
+      </w:r>
+      <w:r>
+        <w:t>how</w:t>
+      </w:r>
+      <w:r>
+        <w:t xml:space="preserve"> </w:t>
+      </w:r>
+      <w:r>
+        <w:rPr>
+          <w:i/>
+          <w:iCs/>
+        </w:rPr>
+        <w:t>often</w:t>
+      </w:r>
+      <w:r>
+        <w:t xml:space="preserve"> an egg bounced? Or how many different </w:t>
+      </w:r>
+      <w:r>
+        <w:rPr>
+          <w:i/>
+          <w:iCs/>
+        </w:rPr>
+        <w:t>players</w:t>
+      </w:r>
+      <w:r>
+        <w:t xml:space="preserve"> it touched? </w:t>
+      </w:r>
+      <w:r>
+        <w:t>(For example: an egg can only be delivered after X bounces. Or it becomes worth more over time.)</w:t>
+      </w:r>
+      <w:r>
+        <w:t xml:space="preserve"> =&gt; a good idea, but it would be too much for beginners to learn, so it’d need to come in a later arena anyways</w:t>
+      </w:r>
+    </w:p>
+    <w:p/>
+    <w:p>
+      <w:pPr>
+        <w:pStyle w:val="Heading2"/>
+      </w:pPr>
+      <w:r>
+        <w:t>A quick playtest</w:t>
+      </w:r>
+    </w:p>
+    <w:p>
+      <w:r>
+        <w:t>I was able to do a (very quick, 15 minute) playtest with someone else. These were the results:</w:t>
+      </w:r>
+    </w:p>
+    <w:p>
+      <w:pPr>
+        <w:pStyle w:val="ListParagraph"/>
+        <w:numPr>
+          <w:ilvl w:val="0"/>
+          <w:numId w:val="37"/>
+        </w:numPr>
+      </w:pPr>
+      <w:r>
         <w:lastRenderedPageBreak/>
-        <w:t>Only eggs that hit the Floor are broken.</w:t>
-      </w:r>
-      <w:r>
-        <w:t xml:space="preserve"> (The other GridMap is used for the edges, environment, decorations, etcetera</w:t>
-      </w:r>
-      <w:r>
-        <w:t>. No fun if those break eggs too.</w:t>
+        <w:t xml:space="preserve">Yes, very fun game, easy to explain and start </w:t>
+      </w:r>
+      <w:r>
+        <w:t>playing!</w:t>
+      </w:r>
+      <w:r>
+        <w:t xml:space="preserve"> (And making the extra button an optional thing that appears later was also great.)</w:t>
+      </w:r>
+    </w:p>
+    <w:p>
+      <w:pPr>
+        <w:pStyle w:val="ListParagraph"/>
+        <w:numPr>
+          <w:ilvl w:val="0"/>
+          <w:numId w:val="37"/>
+        </w:numPr>
+      </w:pPr>
+      <w:r>
+        <w:t>But … just</w:t>
+      </w:r>
+      <w:r>
+        <w:t xml:space="preserve"> slightly</w:t>
+      </w:r>
+      <w:r>
+        <w:t xml:space="preserve"> too hard to deliver the eggs and control them.</w:t>
+      </w:r>
+    </w:p>
+    <w:p>
+      <w:pPr>
+        <w:pStyle w:val="ListParagraph"/>
+        <w:numPr>
+          <w:ilvl w:val="0"/>
+          <w:numId w:val="37"/>
+        </w:numPr>
+      </w:pPr>
+      <w:r>
+        <w:t>If I don’t manage to make this easier/faster, I’ll have to lower the number of eggs needed.</w:t>
+      </w:r>
+      <w:r>
+        <w:t xml:space="preserve"> (First arena took 4 minutes to clear, second 11 minutes.</w:t>
+      </w:r>
+      <w:r>
+        <w:t xml:space="preserve"> For games like these, 5 minutes</w:t>
+      </w:r>
+      <w:r>
+        <w:t xml:space="preserve"> per level</w:t>
+      </w:r>
+      <w:r>
+        <w:t xml:space="preserve"> seems to be the sweet spot.</w:t>
       </w:r>
       <w:r>
         <w:t>)</w:t>
@@ -3662,467 +4444,23 @@
         <w:pStyle w:val="ListParagraph"/>
         <w:numPr>
           <w:ilvl w:val="0"/>
-          <w:numId w:val="34"/>
-        </w:numPr>
-      </w:pPr>
-      <w:r>
-        <w:t xml:space="preserve">Additionally, they only break if the collision normal is pointing </w:t>
-      </w:r>
-      <w:r>
-        <w:rPr>
-          <w:i/>
-          <w:iCs/>
-        </w:rPr>
-        <w:t xml:space="preserve">upward. </w:t>
-      </w:r>
-      <w:r>
-        <w:t xml:space="preserve">(In other words, they fell down on it, instead of hitting e.g. the </w:t>
-      </w:r>
-      <w:r>
-        <w:rPr>
-          <w:i/>
-          <w:iCs/>
-        </w:rPr>
-        <w:t>side</w:t>
-      </w:r>
-      <w:r>
-        <w:t xml:space="preserve"> of a tile, or a </w:t>
-      </w:r>
-      <w:r>
-        <w:rPr>
-          <w:i/>
-          <w:iCs/>
-        </w:rPr>
-        <w:t>ceiling</w:t>
-      </w:r>
-      <w:r>
-        <w:t xml:space="preserve"> of something.</w:t>
-      </w:r>
+          <w:numId w:val="37"/>
+        </w:numPr>
+      </w:pPr>
+      <w:r>
+        <w:t xml:space="preserve">(And some stupid major issues because I left in debugging code from a few days </w:t>
+      </w:r>
+      <w:proofErr w:type="gramStart"/>
+      <w:r>
+        <w:t>ago :p</w:t>
+      </w:r>
+      <w:proofErr w:type="gramEnd"/>
       <w:r>
         <w:t>)</w:t>
       </w:r>
     </w:p>
     <w:p>
       <w:r>
-        <w:t xml:space="preserve">It’s not precise, but then again, physics games are never precise. There will be eggs hitting the floor that </w:t>
-      </w:r>
-      <w:r>
-        <w:rPr>
-          <w:i/>
-          <w:iCs/>
-        </w:rPr>
-        <w:t>should</w:t>
-      </w:r>
-      <w:r>
-        <w:t xml:space="preserve"> break, but they don’t, and vice versa. But if that only happens 1% of the time, we’re fine.</w:t>
-      </w:r>
-    </w:p>
-    <w:p/>
-    <w:p>
-      <w:pPr>
-        <w:pStyle w:val="Heading2"/>
-      </w:pPr>
-      <w:r>
-        <w:t>Some doubts</w:t>
-      </w:r>
-    </w:p>
-    <w:p>
-      <w:r>
-        <w:t>Right now, we have a perfectly playable game, with two arenas (</w:t>
-      </w:r>
-      <w:r>
-        <w:rPr>
-          <w:i/>
-          <w:iCs/>
-        </w:rPr>
-        <w:t>training</w:t>
-      </w:r>
-      <w:r>
-        <w:t xml:space="preserve"> and </w:t>
-      </w:r>
-      <w:r>
-        <w:rPr>
-          <w:i/>
-          <w:iCs/>
-        </w:rPr>
-        <w:t>forest</w:t>
-      </w:r>
-      <w:r>
-        <w:t>) and a menu.</w:t>
-      </w:r>
-    </w:p>
-    <w:p>
-      <w:r>
-        <w:t xml:space="preserve">But … it’s not great yet. Sometimes it’s very boring (you’re just waiting for a few seconds until an egg finally comes down), at other times it’s near impossible (it’s </w:t>
-      </w:r>
-      <w:r>
-        <w:rPr>
-          <w:i/>
-          <w:iCs/>
-        </w:rPr>
-        <w:t>really</w:t>
-      </w:r>
-      <w:r>
-        <w:t xml:space="preserve"> hard to aim eggs and get them where they need to go)</w:t>
-      </w:r>
-    </w:p>
-    <w:p>
-      <w:r>
-        <w:t xml:space="preserve">Another annoyance are the </w:t>
-      </w:r>
-      <w:r>
-        <w:rPr>
-          <w:i/>
-          <w:iCs/>
-        </w:rPr>
-        <w:t>edges</w:t>
-      </w:r>
-      <w:r>
-        <w:t xml:space="preserve"> and </w:t>
-      </w:r>
-      <w:r>
-        <w:rPr>
-          <w:i/>
-          <w:iCs/>
-        </w:rPr>
-        <w:t>corners</w:t>
-      </w:r>
-      <w:r>
-        <w:t xml:space="preserve"> of the map: eggs often get a bit “stuck” there, and it takes a while before they’re really sent back into the level.</w:t>
-      </w:r>
-    </w:p>
-    <w:p>
-      <w:r>
-        <w:t>Here’s how I sought to fix this:</w:t>
-      </w:r>
-    </w:p>
-    <w:p>
-      <w:pPr>
-        <w:pStyle w:val="ListParagraph"/>
-        <w:numPr>
-          <w:ilvl w:val="0"/>
-          <w:numId w:val="35"/>
-        </w:numPr>
-      </w:pPr>
-      <w:r>
-        <w:t>I increased the gravity scale on eggs (from 1 to 2, to be specific). This made them fall down way quicker, which just feels better and a more accurate tempo. (To compensate, all bouncing forces on the eggs are stronger.)</w:t>
-      </w:r>
-    </w:p>
-    <w:p>
-      <w:pPr>
-        <w:pStyle w:val="ListParagraph"/>
-        <w:numPr>
-          <w:ilvl w:val="0"/>
-          <w:numId w:val="35"/>
-        </w:numPr>
-      </w:pPr>
-      <w:r>
-        <w:t xml:space="preserve">The bouncing force on walls is </w:t>
-      </w:r>
-      <w:r>
-        <w:rPr>
-          <w:i/>
-          <w:iCs/>
-        </w:rPr>
-        <w:t>stronger</w:t>
-      </w:r>
-      <w:r>
-        <w:t xml:space="preserve"> in the direction towards the center of the map. Basically, this direction is artificially made more important in the physics.</w:t>
-      </w:r>
-    </w:p>
-    <w:p>
-      <w:pPr>
-        <w:pStyle w:val="ListParagraph"/>
-        <w:numPr>
-          <w:ilvl w:val="0"/>
-          <w:numId w:val="35"/>
-        </w:numPr>
-      </w:pPr>
-      <w:r>
-        <w:t>The bump in the middle of the sombrero was increased in height</w:t>
-      </w:r>
-      <w:r>
-        <w:t xml:space="preserve"> and width</w:t>
-      </w:r>
-      <w:r>
-        <w:t>, allowing you to catch and steer eggs more.</w:t>
-      </w:r>
-    </w:p>
-    <w:p>
-      <w:pPr>
-        <w:pStyle w:val="ListParagraph"/>
-        <w:numPr>
-          <w:ilvl w:val="0"/>
-          <w:numId w:val="35"/>
-        </w:numPr>
-      </w:pPr>
-      <w:r>
-        <w:t xml:space="preserve">Delivery locations for eggs have a slight </w:t>
-      </w:r>
-      <w:r>
-        <w:rPr>
-          <w:i/>
-          <w:iCs/>
-        </w:rPr>
-        <w:t>force field</w:t>
-      </w:r>
-      <w:r>
-        <w:t xml:space="preserve"> around them, pulling eggs into it.</w:t>
-      </w:r>
-    </w:p>
-    <w:p>
-      <w:pPr>
-        <w:pStyle w:val="ListParagraph"/>
-        <w:numPr>
-          <w:ilvl w:val="0"/>
-          <w:numId w:val="35"/>
-        </w:numPr>
-      </w:pPr>
-      <w:r>
-        <w:t xml:space="preserve">I should design maps to always have </w:t>
-      </w:r>
-      <w:r>
-        <w:rPr>
-          <w:i/>
-          <w:iCs/>
-        </w:rPr>
-        <w:t>something</w:t>
-      </w:r>
-      <w:r>
-        <w:t xml:space="preserve"> in the corners to prevent eggs getting stuck there. Something as simple as a tree, or a slanted stone, would make the bounces more varied and towards the center of the level.</w:t>
-      </w:r>
-    </w:p>
-    <w:p>
-      <w:r>
-        <w:t>Although these are great improvements, it does feel a bit like applying band-aids.</w:t>
-      </w:r>
-    </w:p>
-    <w:p>
-      <w:r>
-        <w:t>Maybe I should rethink the core idea of the game and be a bit smarter about that.</w:t>
-      </w:r>
-      <w:r>
-        <w:t xml:space="preserve"> Some ideas:</w:t>
-      </w:r>
-    </w:p>
-    <w:p>
-      <w:pPr>
-        <w:pStyle w:val="ListParagraph"/>
-        <w:numPr>
-          <w:ilvl w:val="0"/>
-          <w:numId w:val="36"/>
-        </w:numPr>
-      </w:pPr>
-      <w:r>
-        <w:t xml:space="preserve">Not necessarily an </w:t>
-      </w:r>
-      <w:r>
-        <w:rPr>
-          <w:i/>
-          <w:iCs/>
-        </w:rPr>
-        <w:t>easier</w:t>
-      </w:r>
-      <w:r>
-        <w:t xml:space="preserve"> way to deliver, but more </w:t>
-      </w:r>
-      <w:r>
-        <w:rPr>
-          <w:i/>
-          <w:iCs/>
-        </w:rPr>
-        <w:t>consistent</w:t>
-      </w:r>
-      <w:r>
-        <w:t xml:space="preserve"> and something you can </w:t>
-      </w:r>
-      <w:r>
-        <w:t>improve at</w:t>
-      </w:r>
-      <w:r>
-        <w:t xml:space="preserve"> over time.</w:t>
-      </w:r>
-    </w:p>
-    <w:p>
-      <w:pPr>
-        <w:pStyle w:val="ListParagraph"/>
-        <w:numPr>
-          <w:ilvl w:val="0"/>
-          <w:numId w:val="36"/>
-        </w:numPr>
-      </w:pPr>
-      <w:r>
-        <w:t xml:space="preserve">Start off with </w:t>
-      </w:r>
-      <w:r>
-        <w:rPr>
-          <w:i/>
-          <w:iCs/>
-        </w:rPr>
-        <w:t>easier</w:t>
-      </w:r>
-      <w:r>
-        <w:t xml:space="preserve"> shapes to work with, like a perfect sphere or a cube?</w:t>
-      </w:r>
-    </w:p>
-    <w:p>
-      <w:pPr>
-        <w:pStyle w:val="ListParagraph"/>
-        <w:numPr>
-          <w:ilvl w:val="0"/>
-          <w:numId w:val="36"/>
-        </w:numPr>
-      </w:pPr>
-      <w:r>
-        <w:t xml:space="preserve">Different methods of delivery: the easiest one is </w:t>
-      </w:r>
-      <w:r>
-        <w:rPr>
-          <w:i/>
-          <w:iCs/>
-        </w:rPr>
-        <w:t>really easy</w:t>
-      </w:r>
-      <w:r>
-        <w:t>, but only gives 1 point. Harder ones give more points.</w:t>
-      </w:r>
-    </w:p>
-    <w:p>
-      <w:pPr>
-        <w:pStyle w:val="ListParagraph"/>
-        <w:numPr>
-          <w:ilvl w:val="0"/>
-          <w:numId w:val="36"/>
-        </w:numPr>
-      </w:pPr>
-      <w:r>
-        <w:lastRenderedPageBreak/>
-        <w:t xml:space="preserve">An extra rule about </w:t>
-      </w:r>
-      <w:r>
-        <w:t>how</w:t>
-      </w:r>
-      <w:r>
-        <w:t xml:space="preserve"> </w:t>
-      </w:r>
-      <w:r>
-        <w:rPr>
-          <w:i/>
-          <w:iCs/>
-        </w:rPr>
-        <w:t>often</w:t>
-      </w:r>
-      <w:r>
-        <w:t xml:space="preserve"> an egg bounced? Or how many different </w:t>
-      </w:r>
-      <w:r>
-        <w:rPr>
-          <w:i/>
-          <w:iCs/>
-        </w:rPr>
-        <w:t>players</w:t>
-      </w:r>
-      <w:r>
-        <w:t xml:space="preserve"> it touched? </w:t>
-      </w:r>
-      <w:r>
-        <w:t>(For example: an egg can only be delivered after X bounces. Or it becomes worth more over time.)</w:t>
-      </w:r>
-      <w:r>
-        <w:t xml:space="preserve"> =&gt; a good idea, but it would be too much for beginners to learn, so it’d need to come in a later arena anyways</w:t>
-      </w:r>
-    </w:p>
-    <w:p/>
-    <w:p>
-      <w:pPr>
-        <w:pStyle w:val="Heading2"/>
-      </w:pPr>
-      <w:r>
-        <w:t>A quick playtest</w:t>
-      </w:r>
-    </w:p>
-    <w:p>
-      <w:r>
-        <w:t>I was able to do a (very quick, 15 minute) playtest with someone else. These were the results:</w:t>
-      </w:r>
-    </w:p>
-    <w:p>
-      <w:pPr>
-        <w:pStyle w:val="ListParagraph"/>
-        <w:numPr>
-          <w:ilvl w:val="0"/>
-          <w:numId w:val="37"/>
-        </w:numPr>
-      </w:pPr>
-      <w:r>
-        <w:t xml:space="preserve">Yes, very fun game, easy to explain and start </w:t>
-      </w:r>
-      <w:r>
-        <w:t>playing!</w:t>
-      </w:r>
-      <w:r>
-        <w:t xml:space="preserve"> (And making the extra button an optional thing that appears later was also great.)</w:t>
-      </w:r>
-    </w:p>
-    <w:p>
-      <w:pPr>
-        <w:pStyle w:val="ListParagraph"/>
-        <w:numPr>
-          <w:ilvl w:val="0"/>
-          <w:numId w:val="37"/>
-        </w:numPr>
-      </w:pPr>
-      <w:r>
-        <w:t>But … just</w:t>
-      </w:r>
-      <w:r>
-        <w:t xml:space="preserve"> slightly</w:t>
-      </w:r>
-      <w:r>
-        <w:t xml:space="preserve"> too hard to deliver the eggs and control them.</w:t>
-      </w:r>
-    </w:p>
-    <w:p>
-      <w:pPr>
-        <w:pStyle w:val="ListParagraph"/>
-        <w:numPr>
-          <w:ilvl w:val="0"/>
-          <w:numId w:val="37"/>
-        </w:numPr>
-      </w:pPr>
-      <w:r>
-        <w:t>If I don’t manage to make this easier/faster, I’ll have to lower the number of eggs needed.</w:t>
-      </w:r>
-      <w:r>
-        <w:t xml:space="preserve"> (First arena took 4 minutes to clear, second 11 minutes.</w:t>
-      </w:r>
-      <w:r>
-        <w:t xml:space="preserve"> For games like these, 5 minutes</w:t>
-      </w:r>
-      <w:r>
-        <w:t xml:space="preserve"> per level</w:t>
-      </w:r>
-      <w:r>
-        <w:t xml:space="preserve"> seems to be the sweet spot.</w:t>
-      </w:r>
-      <w:r>
-        <w:t>)</w:t>
-      </w:r>
-    </w:p>
-    <w:p>
-      <w:pPr>
-        <w:pStyle w:val="ListParagraph"/>
-        <w:numPr>
-          <w:ilvl w:val="0"/>
-          <w:numId w:val="37"/>
-        </w:numPr>
-      </w:pPr>
-      <w:r>
-        <w:t>(And some stupid major issues because I left in debugging code from a few days ago :p)</w:t>
-      </w:r>
-    </w:p>
-    <w:p>
-      <w:r>
         <w:t>It just made me realize that controlling the egg will always be a bit chaotic, no matter how big I make the sombrero, or which shape I pick. That’s what you get with realistic physics and lots of sloped shapes (like, you know, eggs).</w:t>
       </w:r>
     </w:p>
@@ -4167,7 +4505,15 @@
     </w:p>
     <w:p>
       <w:r>
-        <w:t>I’ve learned that it’s useless to try and predict (or logically reason) what will work best for your game. So I’m just going to implement a bunch of things and see what feels best.</w:t>
+        <w:t xml:space="preserve">I’ve learned that it’s useless to try and predict (or logically reason) what will work best for your game. </w:t>
+      </w:r>
+      <w:proofErr w:type="gramStart"/>
+      <w:r>
+        <w:t>So</w:t>
+      </w:r>
+      <w:proofErr w:type="gramEnd"/>
+      <w:r>
+        <w:t xml:space="preserve"> I’m just going to implement a bunch of things and see what feels best.</w:t>
       </w:r>
     </w:p>
     <w:p>
@@ -4273,7 +4619,6 @@
         <w:pStyle w:val="Heading2"/>
       </w:pPr>
       <w:r>
-        <w:lastRenderedPageBreak/>
         <w:t>Results from trying stuff</w:t>
       </w:r>
     </w:p>
@@ -4394,6 +4739,7 @@
         </w:numPr>
       </w:pPr>
       <w:r>
+        <w:lastRenderedPageBreak/>
         <w:t xml:space="preserve">Making “easy” and “hard” baskets, with different point values, is also great. Ensures people can play according to their skill level. Gives an interesting choice, rather than letting the </w:t>
       </w:r>
       <w:r>
@@ -4453,8 +4799,13 @@
           <w:numId w:val="41"/>
         </w:numPr>
       </w:pPr>
-      <w:r>
-        <w:t xml:space="preserve">So I tested </w:t>
+      <w:proofErr w:type="gramStart"/>
+      <w:r>
+        <w:t>So</w:t>
+      </w:r>
+      <w:proofErr w:type="gramEnd"/>
+      <w:r>
+        <w:t xml:space="preserve"> I tested </w:t>
       </w:r>
       <w:r>
         <w:rPr>
@@ -4527,7 +4878,15 @@
     </w:p>
     <w:p>
       <w:r>
-        <w:t>Also makes the game more fun, more lively, and helps steer eggs in specific directions.</w:t>
+        <w:t xml:space="preserve">Also makes the game more fun, </w:t>
+      </w:r>
+      <w:proofErr w:type="gramStart"/>
+      <w:r>
+        <w:t>more lively</w:t>
+      </w:r>
+      <w:proofErr w:type="gramEnd"/>
+      <w:r>
+        <w:t>, and helps steer eggs in specific directions.</w:t>
       </w:r>
     </w:p>
     <w:p/>
@@ -4550,276 +4909,293 @@
         <w:t>white dotted line</w:t>
       </w:r>
       <w:r>
-        <w:t xml:space="preserve"> from the thing to </w:t>
-      </w:r>
+        <w:t xml:space="preserve"> from the thing to the ground. (So perfectly vertical.) This is a </w:t>
+      </w:r>
+      <w:r>
+        <w:rPr>
+          <w:i/>
+          <w:iCs/>
+        </w:rPr>
+        <w:t>great idea</w:t>
+      </w:r>
+      <w:r>
+        <w:t>, as it gives players a much better sense of where something is going to land, and where it is in space.</w:t>
+      </w:r>
+    </w:p>
+    <w:p>
+      <w:r>
+        <w:t xml:space="preserve">Adding a </w:t>
+      </w:r>
+      <w:r>
+        <w:rPr>
+          <w:i/>
+          <w:iCs/>
+        </w:rPr>
+        <w:t>visual guide</w:t>
+      </w:r>
+      <w:r>
+        <w:t xml:space="preserve"> like this (without changing actual gameplay) also made the game easier.</w:t>
+      </w:r>
+    </w:p>
+    <w:p>
+      <w:r>
+        <w:t xml:space="preserve">So maybe I’m going at this the wrong way: instead of constantly trying new gameplay stuff, I should just focus on giving </w:t>
+      </w:r>
+      <w:r>
+        <w:rPr>
+          <w:i/>
+          <w:iCs/>
+        </w:rPr>
+        <w:t>as many visual guides</w:t>
+      </w:r>
+      <w:r>
+        <w:t xml:space="preserve"> as possible?</w:t>
+      </w:r>
+    </w:p>
+    <w:p/>
+    <w:p>
+      <w:pPr>
+        <w:pStyle w:val="Heading2"/>
+      </w:pPr>
       <w:r>
         <w:lastRenderedPageBreak/>
-        <w:t xml:space="preserve">the ground. (So perfectly vertical.) This is a </w:t>
-      </w:r>
-      <w:r>
-        <w:rPr>
-          <w:i/>
-          <w:iCs/>
-        </w:rPr>
-        <w:t>great idea</w:t>
-      </w:r>
-      <w:r>
-        <w:t>, as it gives players a much better sense of where something is going to land, and where it is in space.</w:t>
-      </w:r>
-    </w:p>
-    <w:p>
-      <w:r>
-        <w:t xml:space="preserve">Adding a </w:t>
-      </w:r>
-      <w:r>
-        <w:rPr>
-          <w:i/>
-          <w:iCs/>
-        </w:rPr>
-        <w:t>visual guide</w:t>
-      </w:r>
-      <w:r>
-        <w:t xml:space="preserve"> like this (without changing actual gameplay) also made the game easier.</w:t>
-      </w:r>
-    </w:p>
-    <w:p>
-      <w:r>
-        <w:t xml:space="preserve">So maybe I’m going at this the wrong way: instead of constantly trying new gameplay stuff, I should just focus on giving </w:t>
-      </w:r>
-      <w:r>
-        <w:rPr>
-          <w:i/>
-          <w:iCs/>
-        </w:rPr>
-        <w:t>as many visual guides</w:t>
-      </w:r>
-      <w:r>
-        <w:t xml:space="preserve"> as possible?</w:t>
-      </w:r>
-    </w:p>
-    <w:p/>
+        <w:t>More Arenas</w:t>
+      </w:r>
+    </w:p>
+    <w:p>
+      <w:r>
+        <w:t xml:space="preserve">With my gameplay worries </w:t>
+      </w:r>
+      <w:r>
+        <w:rPr>
+          <w:i/>
+          <w:iCs/>
+        </w:rPr>
+        <w:t>sort-of</w:t>
+      </w:r>
+      <w:r>
+        <w:t xml:space="preserve"> soothed at this point, it was time to finish the content for the game:</w:t>
+      </w:r>
+    </w:p>
+    <w:p>
+      <w:pPr>
+        <w:pStyle w:val="ListParagraph"/>
+        <w:numPr>
+          <w:ilvl w:val="0"/>
+          <w:numId w:val="42"/>
+        </w:numPr>
+      </w:pPr>
+      <w:r>
+        <w:t xml:space="preserve">The last powerups </w:t>
+      </w:r>
+      <w:proofErr w:type="gramStart"/>
+      <w:r>
+        <w:t>( =</w:t>
+      </w:r>
+      <w:proofErr w:type="gramEnd"/>
+      <w:r>
+        <w:t xml:space="preserve"> egg types)</w:t>
+      </w:r>
+    </w:p>
+    <w:p>
+      <w:pPr>
+        <w:pStyle w:val="ListParagraph"/>
+        <w:numPr>
+          <w:ilvl w:val="0"/>
+          <w:numId w:val="42"/>
+        </w:numPr>
+      </w:pPr>
+      <w:r>
+        <w:t>Actual menus and UI for everything</w:t>
+      </w:r>
+    </w:p>
+    <w:p>
+      <w:pPr>
+        <w:pStyle w:val="ListParagraph"/>
+        <w:numPr>
+          <w:ilvl w:val="0"/>
+          <w:numId w:val="42"/>
+        </w:numPr>
+      </w:pPr>
+      <w:r>
+        <w:t>And more arenas.</w:t>
+      </w:r>
+    </w:p>
+    <w:p>
+      <w:r>
+        <w:t>Things to keep in mind:</w:t>
+      </w:r>
+    </w:p>
+    <w:p>
+      <w:pPr>
+        <w:pStyle w:val="ListParagraph"/>
+        <w:numPr>
+          <w:ilvl w:val="0"/>
+          <w:numId w:val="43"/>
+        </w:numPr>
+      </w:pPr>
+      <w:r>
+        <w:t xml:space="preserve">Place delivery locations </w:t>
+      </w:r>
+      <w:r>
+        <w:rPr>
+          <w:i/>
+          <w:iCs/>
+        </w:rPr>
+        <w:t>inside the ground</w:t>
+      </w:r>
+      <w:r>
+        <w:t xml:space="preserve"> (like holes) or </w:t>
+      </w:r>
+      <w:r>
+        <w:rPr>
+          <w:i/>
+          <w:iCs/>
+        </w:rPr>
+        <w:t>on the walls</w:t>
+      </w:r>
+      <w:r>
+        <w:t xml:space="preserve"> (in the air)</w:t>
+      </w:r>
+    </w:p>
+    <w:p>
+      <w:pPr>
+        <w:pStyle w:val="ListParagraph"/>
+        <w:numPr>
+          <w:ilvl w:val="0"/>
+          <w:numId w:val="43"/>
+        </w:numPr>
+      </w:pPr>
+      <w:r>
+        <w:t>Place stuff in corners to prevent things from getting trapped there.</w:t>
+      </w:r>
+    </w:p>
+    <w:p>
+      <w:r>
+        <w:t>After a few days, I’m now able to say something about that process.</w:t>
+      </w:r>
+    </w:p>
+    <w:p>
+      <w:r>
+        <w:t xml:space="preserve">I … was very tired (worked </w:t>
+      </w:r>
+      <w:r>
+        <w:rPr>
+          <w:i/>
+          <w:iCs/>
+        </w:rPr>
+        <w:t>a lot</w:t>
+      </w:r>
+      <w:r>
+        <w:t xml:space="preserve"> the past year), didn’t feel motivated, and was frustrated by my lack of 3D modeling skills and weird physics bugs that kept happening.</w:t>
+      </w:r>
+    </w:p>
+    <w:p>
+      <w:proofErr w:type="gramStart"/>
+      <w:r>
+        <w:t>So</w:t>
+      </w:r>
+      <w:proofErr w:type="gramEnd"/>
+      <w:r>
+        <w:t xml:space="preserve"> I </w:t>
+      </w:r>
+      <w:r>
+        <w:rPr>
+          <w:i/>
+          <w:iCs/>
+        </w:rPr>
+        <w:t>did</w:t>
+      </w:r>
+      <w:r>
+        <w:t xml:space="preserve"> finish most arenas (5 of them in the end), but I wouldn’t say I’m extremely proud of the work or the game in general.</w:t>
+      </w:r>
+    </w:p>
+    <w:p>
+      <w:r>
+        <w:t xml:space="preserve">I also made a unique soundtrack for each arena. (A unique melody of 1-2 minutes that loops in the background.) I actually wanted to be a musician when I was young, so even though I’m not that experience with mixing/recording music, </w:t>
+      </w:r>
+      <w:r>
+        <w:rPr>
+          <w:i/>
+          <w:iCs/>
+        </w:rPr>
+        <w:t>writing</w:t>
+      </w:r>
+      <w:r>
+        <w:t xml:space="preserve"> some good songs comes very naturally to me.</w:t>
+      </w:r>
+    </w:p>
+    <w:p>
+      <w:r>
+        <w:t xml:space="preserve">And that’s when my time was basically up. </w:t>
+      </w:r>
+    </w:p>
+    <w:p>
+      <w:pPr>
+        <w:pStyle w:val="ListParagraph"/>
+        <w:numPr>
+          <w:ilvl w:val="0"/>
+          <w:numId w:val="44"/>
+        </w:numPr>
+      </w:pPr>
+      <w:r>
+        <w:t>I had to finish the marketing side (basic logo, screenshots, game page)</w:t>
+      </w:r>
+    </w:p>
+    <w:p>
+      <w:pPr>
+        <w:pStyle w:val="ListParagraph"/>
+        <w:numPr>
+          <w:ilvl w:val="0"/>
+          <w:numId w:val="44"/>
+        </w:numPr>
+      </w:pPr>
+      <w:r>
+        <w:t>I had to finish the menu so that each arena could actually be chosen (and you saw a preview)</w:t>
+      </w:r>
+    </w:p>
+    <w:p>
+      <w:pPr>
+        <w:pStyle w:val="ListParagraph"/>
+        <w:numPr>
+          <w:ilvl w:val="0"/>
+          <w:numId w:val="44"/>
+        </w:numPr>
+      </w:pPr>
+      <w:r>
+        <w:t>I had to fix some leftover bugs or frustrations. (Such as a specific powerup not working consistently.)</w:t>
+      </w:r>
+    </w:p>
+    <w:p>
+      <w:pPr>
+        <w:pStyle w:val="ListParagraph"/>
+        <w:numPr>
+          <w:ilvl w:val="0"/>
+          <w:numId w:val="44"/>
+        </w:numPr>
+      </w:pPr>
+      <w:r>
+        <w:t>And the game had 0 particles or animations at this point, so I had to add at least some of those.</w:t>
+      </w:r>
+    </w:p>
+    <w:p>
+      <w:r>
+        <w:t xml:space="preserve">To finish the </w:t>
+      </w:r>
+      <w:proofErr w:type="spellStart"/>
+      <w:r>
+        <w:t>devlog</w:t>
+      </w:r>
+      <w:proofErr w:type="spellEnd"/>
+      <w:r>
+        <w:t>, I will therefore state the lessons I learned and how this game could be improved.</w:t>
+      </w:r>
+    </w:p>
     <w:p>
       <w:pPr>
         <w:pStyle w:val="Heading2"/>
       </w:pPr>
       <w:r>
-        <w:t>More Arenas</w:t>
-      </w:r>
-    </w:p>
-    <w:p>
-      <w:r>
-        <w:t xml:space="preserve">With my gameplay worries </w:t>
-      </w:r>
-      <w:r>
-        <w:rPr>
-          <w:i/>
-          <w:iCs/>
-        </w:rPr>
-        <w:t>sort-of</w:t>
-      </w:r>
-      <w:r>
-        <w:t xml:space="preserve"> soothed at this point, it was time to finish the content for the game:</w:t>
-      </w:r>
-    </w:p>
-    <w:p>
-      <w:pPr>
-        <w:pStyle w:val="ListParagraph"/>
-        <w:numPr>
-          <w:ilvl w:val="0"/>
-          <w:numId w:val="42"/>
-        </w:numPr>
-      </w:pPr>
-      <w:r>
-        <w:t>The last powerups ( = egg types)</w:t>
-      </w:r>
-    </w:p>
-    <w:p>
-      <w:pPr>
-        <w:pStyle w:val="ListParagraph"/>
-        <w:numPr>
-          <w:ilvl w:val="0"/>
-          <w:numId w:val="42"/>
-        </w:numPr>
-      </w:pPr>
-      <w:r>
-        <w:t>Actual menus and UI for everything</w:t>
-      </w:r>
-    </w:p>
-    <w:p>
-      <w:pPr>
-        <w:pStyle w:val="ListParagraph"/>
-        <w:numPr>
-          <w:ilvl w:val="0"/>
-          <w:numId w:val="42"/>
-        </w:numPr>
-      </w:pPr>
-      <w:r>
-        <w:t>And more arenas.</w:t>
-      </w:r>
-    </w:p>
-    <w:p>
-      <w:r>
-        <w:t>Things to keep in mind:</w:t>
-      </w:r>
-    </w:p>
-    <w:p>
-      <w:pPr>
-        <w:pStyle w:val="ListParagraph"/>
-        <w:numPr>
-          <w:ilvl w:val="0"/>
-          <w:numId w:val="43"/>
-        </w:numPr>
-      </w:pPr>
-      <w:r>
-        <w:t xml:space="preserve">Place delivery locations </w:t>
-      </w:r>
-      <w:r>
-        <w:rPr>
-          <w:i/>
-          <w:iCs/>
-        </w:rPr>
-        <w:t>inside the ground</w:t>
-      </w:r>
-      <w:r>
-        <w:t xml:space="preserve"> (like holes) or </w:t>
-      </w:r>
-      <w:r>
-        <w:rPr>
-          <w:i/>
-          <w:iCs/>
-        </w:rPr>
-        <w:t>on the walls</w:t>
-      </w:r>
-      <w:r>
-        <w:t xml:space="preserve"> (in the air)</w:t>
-      </w:r>
-    </w:p>
-    <w:p>
-      <w:pPr>
-        <w:pStyle w:val="ListParagraph"/>
-        <w:numPr>
-          <w:ilvl w:val="0"/>
-          <w:numId w:val="43"/>
-        </w:numPr>
-      </w:pPr>
-      <w:r>
-        <w:t>Place stuff in corners to prevent things from getting trapped there.</w:t>
-      </w:r>
-    </w:p>
-    <w:p>
-      <w:r>
-        <w:t>After a few days, I’m now able to say something about that process.</w:t>
-      </w:r>
-    </w:p>
-    <w:p>
-      <w:r>
-        <w:t xml:space="preserve">I … was very tired (worked </w:t>
-      </w:r>
-      <w:r>
-        <w:rPr>
-          <w:i/>
-          <w:iCs/>
-        </w:rPr>
-        <w:t>a lot</w:t>
-      </w:r>
-      <w:r>
-        <w:t xml:space="preserve"> the past year), didn’t feel motivated, and was frustrated by my lack of 3D modeling skills and weird physics bugs that kept happening.</w:t>
-      </w:r>
-    </w:p>
-    <w:p>
-      <w:r>
-        <w:t xml:space="preserve">So I </w:t>
-      </w:r>
-      <w:r>
-        <w:rPr>
-          <w:i/>
-          <w:iCs/>
-        </w:rPr>
-        <w:t>did</w:t>
-      </w:r>
-      <w:r>
-        <w:t xml:space="preserve"> finish most arenas (5 of them in the end), but I wouldn’t say I’m extremely proud of the work or the game in general.</w:t>
-      </w:r>
-    </w:p>
-    <w:p>
-      <w:r>
-        <w:t xml:space="preserve">I also made a unique soundtrack for each arena. (A unique melody of 1-2 minutes that loops in the background.) I actually wanted to be a musician when I was young, so even though I’m not that experience with mixing/recording music, </w:t>
-      </w:r>
-      <w:r>
-        <w:rPr>
-          <w:i/>
-          <w:iCs/>
-        </w:rPr>
-        <w:t>writing</w:t>
-      </w:r>
-      <w:r>
-        <w:t xml:space="preserve"> some good songs comes very naturally to me.</w:t>
-      </w:r>
-    </w:p>
-    <w:p>
-      <w:r>
-        <w:t xml:space="preserve">And that’s when my time was basically up. </w:t>
-      </w:r>
-    </w:p>
-    <w:p>
-      <w:pPr>
-        <w:pStyle w:val="ListParagraph"/>
-        <w:numPr>
-          <w:ilvl w:val="0"/>
-          <w:numId w:val="44"/>
-        </w:numPr>
-      </w:pPr>
-      <w:r>
-        <w:t>I had to finish the marketing side (basic logo, screenshots, game page)</w:t>
-      </w:r>
-    </w:p>
-    <w:p>
-      <w:pPr>
-        <w:pStyle w:val="ListParagraph"/>
-        <w:numPr>
-          <w:ilvl w:val="0"/>
-          <w:numId w:val="44"/>
-        </w:numPr>
-      </w:pPr>
-      <w:r>
-        <w:t>I had to finish the menu so that each arena could actually be chosen (and you saw a preview)</w:t>
-      </w:r>
-    </w:p>
-    <w:p>
-      <w:pPr>
-        <w:pStyle w:val="ListParagraph"/>
-        <w:numPr>
-          <w:ilvl w:val="0"/>
-          <w:numId w:val="44"/>
-        </w:numPr>
-      </w:pPr>
-      <w:r>
-        <w:t>I had to fix some leftover bugs or frustrations. (Such as a specific powerup not working consistently.)</w:t>
-      </w:r>
-    </w:p>
-    <w:p>
-      <w:pPr>
-        <w:pStyle w:val="ListParagraph"/>
-        <w:numPr>
-          <w:ilvl w:val="0"/>
-          <w:numId w:val="44"/>
-        </w:numPr>
-      </w:pPr>
-      <w:r>
-        <w:t>And the game had 0 particles or animations at this point, so I had to add at least some of those.</w:t>
-      </w:r>
-    </w:p>
-    <w:p>
-      <w:r>
-        <w:t>To finish the devlog, I will therefore state the lessons I learned and how this game could be improved.</w:t>
-      </w:r>
-    </w:p>
-    <w:p>
-      <w:pPr>
-        <w:pStyle w:val="Heading2"/>
-      </w:pPr>
-      <w:r>
-        <w:lastRenderedPageBreak/>
         <w:t>Lessons for the Future</w:t>
       </w:r>
     </w:p>
@@ -4855,6 +5231,7 @@
     </w:p>
     <w:p>
       <w:r>
+        <w:lastRenderedPageBreak/>
         <w:t>You just can’t think in the same way as 2D. I’m starting to grasp the basics of 3D modelling and level design, but still not really there yet …</w:t>
       </w:r>
     </w:p>
@@ -4864,10 +5241,7 @@
         <w:pStyle w:val="Heading3"/>
       </w:pPr>
       <w:r>
-        <w:t>Lesson #</w:t>
-      </w:r>
-      <w:r>
-        <w:t>2</w:t>
+        <w:t>Lesson #2</w:t>
       </w:r>
     </w:p>
     <w:p>
@@ -4878,120 +5252,131 @@
         </w:rPr>
         <w:t xml:space="preserve">Lesson #2: </w:t>
       </w:r>
+      <w:proofErr w:type="gramStart"/>
       <w:r>
         <w:rPr>
           <w:b/>
           <w:bCs/>
         </w:rPr>
-        <w:t xml:space="preserve">actually design your levels </w:t>
-      </w:r>
+        <w:t>actually</w:t>
+      </w:r>
+      <w:proofErr w:type="gramEnd"/>
       <w:r>
         <w:rPr>
           <w:b/>
           <w:bCs/>
-          <w:i/>
-          <w:iCs/>
-        </w:rPr>
-        <w:t>while implementing mechanics</w:t>
+        </w:rPr>
+        <w:t xml:space="preserve"> design your levels </w:t>
       </w:r>
       <w:r>
         <w:rPr>
           <w:b/>
           <w:bCs/>
-        </w:rPr>
-        <w:t xml:space="preserve"> (and before </w:t>
+          <w:i/>
+          <w:iCs/>
+        </w:rPr>
+        <w:t>while implementing mechanics</w:t>
       </w:r>
       <w:r>
         <w:rPr>
           <w:b/>
           <w:bCs/>
-          <w:i/>
-          <w:iCs/>
-        </w:rPr>
-        <w:t>making models for them</w:t>
+        </w:rPr>
+        <w:t xml:space="preserve"> (and before </w:t>
       </w:r>
       <w:r>
         <w:rPr>
           <w:b/>
           <w:bCs/>
-        </w:rPr>
-        <w:t>).</w:t>
-      </w:r>
-      <w:r>
-        <w:t xml:space="preserve"> </w:t>
-      </w:r>
-    </w:p>
-    <w:p>
-      <w:r>
-        <w:t>I thought it would be smart to code and test/balance the mechanics first, and then build arenas around that.</w:t>
-      </w:r>
-    </w:p>
-    <w:p>
-      <w:r>
-        <w:t xml:space="preserve">But, as it turns out, you just don’t </w:t>
-      </w:r>
-      <w:r>
-        <w:rPr>
-          <w:i/>
-          <w:iCs/>
-        </w:rPr>
-        <w:t>know</w:t>
-      </w:r>
-      <w:r>
-        <w:t xml:space="preserve"> if your mechanics are fun and balanced and flexible enough, </w:t>
-      </w:r>
-      <w:r>
-        <w:rPr>
-          <w:i/>
-          <w:iCs/>
-        </w:rPr>
-        <w:t>if you don’t have real levels to properly test them</w:t>
-      </w:r>
-      <w:r>
-        <w:t>.</w:t>
-      </w:r>
-    </w:p>
-    <w:p>
-      <w:r>
-        <w:t xml:space="preserve">So the balance (in speed, power, bounces, level size, etcetera) is all just based on my default test level, which was just a grey plane of a random size. When I started creating later arenas, I constantly noticed I wanted more space, and I should’ve </w:t>
-      </w:r>
-      <w:r>
-        <w:t xml:space="preserve">included mechanics to keep eggs “safe” for some time </w:t>
-      </w:r>
-      <w:r>
-        <w:rPr>
-          <w:i/>
-          <w:iCs/>
-        </w:rPr>
-        <w:t>or</w:t>
-      </w:r>
-      <w:r>
-        <w:t xml:space="preserve"> teleport across the map, and that my requirements had changed.</w:t>
-      </w:r>
-    </w:p>
-    <w:p>
-      <w:r>
-        <w:t>The reason I immediately started making models when creating new arenas, was simply because of the game jam time restriction. It’s better to first sketch the arenas (manually, or with grey cubes and spheres), test them, and only create the final models and textures when you’re satisfied.</w:t>
-      </w:r>
-    </w:p>
-    <w:p/>
-    <w:p>
-      <w:pPr>
-        <w:pStyle w:val="Heading3"/>
-      </w:pPr>
-      <w:r>
-        <w:t>Lesson #</w:t>
-      </w:r>
-      <w:r>
-        <w:t>3</w:t>
-      </w:r>
-    </w:p>
-    <w:p>
+          <w:i/>
+          <w:iCs/>
+        </w:rPr>
+        <w:t>making models for them</w:t>
+      </w:r>
       <w:r>
         <w:rPr>
           <w:b/>
           <w:bCs/>
         </w:rPr>
+        <w:t>).</w:t>
+      </w:r>
+      <w:r>
+        <w:t xml:space="preserve"> </w:t>
+      </w:r>
+    </w:p>
+    <w:p>
+      <w:r>
+        <w:t>I thought it would be smart to code and test/balance the mechanics first, and then build arenas around that.</w:t>
+      </w:r>
+    </w:p>
+    <w:p>
+      <w:r>
+        <w:t xml:space="preserve">But, as it turns out, you just don’t </w:t>
+      </w:r>
+      <w:r>
+        <w:rPr>
+          <w:i/>
+          <w:iCs/>
+        </w:rPr>
+        <w:t>know</w:t>
+      </w:r>
+      <w:r>
+        <w:t xml:space="preserve"> if your mechanics are fun and balanced and flexible enough, </w:t>
+      </w:r>
+      <w:r>
+        <w:rPr>
+          <w:i/>
+          <w:iCs/>
+        </w:rPr>
+        <w:t>if you don’t have real levels to properly test them</w:t>
+      </w:r>
+      <w:r>
+        <w:t>.</w:t>
+      </w:r>
+    </w:p>
+    <w:p>
+      <w:proofErr w:type="gramStart"/>
+      <w:r>
+        <w:t>So</w:t>
+      </w:r>
+      <w:proofErr w:type="gramEnd"/>
+      <w:r>
+        <w:t xml:space="preserve"> the balance (in speed, power, bounces, level size, etcetera) is all just based on my default test level, which was just a grey plane of a random size. When I started creating later arenas, I constantly noticed I wanted more space, and I should’ve </w:t>
+      </w:r>
+      <w:r>
+        <w:t xml:space="preserve">included mechanics to keep eggs “safe” for some time </w:t>
+      </w:r>
+      <w:r>
+        <w:rPr>
+          <w:i/>
+          <w:iCs/>
+        </w:rPr>
+        <w:t>or</w:t>
+      </w:r>
+      <w:r>
+        <w:t xml:space="preserve"> teleport across the map, and that my requirements had changed.</w:t>
+      </w:r>
+    </w:p>
+    <w:p>
+      <w:r>
+        <w:t>The reason I immediately started making models when creating new arenas, was simply because of the game jam time restriction. It’s better to first sketch the arenas (manually, or with grey cubes and spheres), test them, and only create the final models and textures when you’re satisfied.</w:t>
+      </w:r>
+    </w:p>
+    <w:p/>
+    <w:p>
+      <w:pPr>
+        <w:pStyle w:val="Heading3"/>
+      </w:pPr>
+      <w:r>
+        <w:t>Lesson #3</w:t>
+      </w:r>
+    </w:p>
+    <w:p>
+      <w:r>
+        <w:rPr>
+          <w:b/>
+          <w:bCs/>
+        </w:rPr>
         <w:t>Lesson #3: 3D is still hard and not that suited for a “short game”.</w:t>
       </w:r>
       <w:r>
@@ -5044,11 +5429,7 @@
         <w:pStyle w:val="Heading3"/>
       </w:pPr>
       <w:r>
-        <w:lastRenderedPageBreak/>
-        <w:t>Lesson #</w:t>
-      </w:r>
-      <w:r>
-        <w:t>4</w:t>
+        <w:t>Lesson #4</w:t>
       </w:r>
     </w:p>
     <w:p>
@@ -5114,6 +5495,7 @@
         </w:numPr>
       </w:pPr>
       <w:r>
+        <w:lastRenderedPageBreak/>
         <w:t>This could be built into the arenas</w:t>
       </w:r>
     </w:p>
@@ -5236,13 +5618,114 @@
     </w:p>
     <w:p>
       <w:r>
-        <w:t>As I already said, I’m quite tired of working very hard this year (on many big game projects), and the amount of hills to climb for this game is a bit too much.</w:t>
-      </w:r>
-    </w:p>
-    <w:p>
-      <w:r>
-        <w:t>So don’t expect this improved version immediately after the end of the game jam. But there’s a good chance it’ll come, in 6 or 12 months time.</w:t>
-      </w:r>
+        <w:t xml:space="preserve">As I already said, I’m quite tired of working very hard this year (on many big game projects), and the </w:t>
+      </w:r>
+      <w:proofErr w:type="gramStart"/>
+      <w:r>
+        <w:t>amount</w:t>
+      </w:r>
+      <w:proofErr w:type="gramEnd"/>
+      <w:r>
+        <w:t xml:space="preserve"> of hills to climb for this game is a bit too much.</w:t>
+      </w:r>
+    </w:p>
+    <w:p>
+      <w:r>
+        <w:t xml:space="preserve">So don’t expect this improved version immediately after the end of the game jam. But there’s a good chance it’ll come, in </w:t>
+      </w:r>
+      <w:proofErr w:type="gramStart"/>
+      <w:r>
+        <w:t xml:space="preserve">6 or 12 </w:t>
+      </w:r>
+      <w:proofErr w:type="spellStart"/>
+      <w:r>
+        <w:t>months</w:t>
+      </w:r>
+      <w:proofErr w:type="gramEnd"/>
+      <w:r>
+        <w:t xml:space="preserve"> time</w:t>
+      </w:r>
+      <w:proofErr w:type="spellEnd"/>
+      <w:r>
+        <w:t>.</w:t>
+      </w:r>
+    </w:p>
+    <w:p>
+      <w:r>
+        <w:rPr>
+          <w:b/>
+          <w:bCs/>
+        </w:rPr>
+        <w:t>Remark:</w:t>
+      </w:r>
+      <w:r>
+        <w:t xml:space="preserve"> I only just realized … the solution to my “eggs and players get stuck in corners” issue … is simply to eliminate corners entirely </w:t>
+      </w:r>
+      <w:proofErr w:type="spellStart"/>
+      <w:r>
+        <w:t>xD</w:t>
+      </w:r>
+      <w:proofErr w:type="spellEnd"/>
+      <w:r>
+        <w:t xml:space="preserve"> How did I not think of that sooner?! Just make the levels circular! Well, way too late now, but in the improved version I will certainly do that.</w:t>
+      </w:r>
+    </w:p>
+    <w:p/>
+    <w:p>
+      <w:pPr>
+        <w:pStyle w:val="Heading2"/>
+      </w:pPr>
+      <w:r>
+        <w:t>Conclusion</w:t>
+      </w:r>
+    </w:p>
+    <w:p>
+      <w:r>
+        <w:t xml:space="preserve">That’s it for the </w:t>
+      </w:r>
+      <w:r>
+        <w:rPr>
+          <w:i/>
+          <w:iCs/>
+        </w:rPr>
+        <w:t>game jam</w:t>
+      </w:r>
+      <w:r>
+        <w:t xml:space="preserve"> version of this game. If I make the improved version, it’ll get its own </w:t>
+      </w:r>
+      <w:proofErr w:type="spellStart"/>
+      <w:r>
+        <w:t>devlog</w:t>
+      </w:r>
+      <w:proofErr w:type="spellEnd"/>
+      <w:r>
+        <w:t>, as I imagine the amount of work (and significant changes) is big enough to warrant it.</w:t>
+      </w:r>
+    </w:p>
+    <w:p>
+      <w:r>
+        <w:t>Hopefully it was fun or interesting to read. Tried the game? Let me know what you think.</w:t>
+      </w:r>
+    </w:p>
+    <w:p>
+      <w:r>
+        <w:t xml:space="preserve">Until the next </w:t>
+      </w:r>
+      <w:proofErr w:type="spellStart"/>
+      <w:r>
+        <w:t>devlog</w:t>
+      </w:r>
+      <w:proofErr w:type="spellEnd"/>
+      <w:r>
+        <w:t>,</w:t>
+      </w:r>
+    </w:p>
+    <w:p>
+      <w:proofErr w:type="spellStart"/>
+      <w:r>
+        <w:t>Pandaqi</w:t>
+      </w:r>
+      <w:proofErr w:type="spellEnd"/>
     </w:p>
     <w:sectPr>
       <w:pgSz w:w="12240" w:h="15840"/>

</xml_diff>

<commit_message>
Finnishes devlog + all shizzle around it
</commit_message>
<xml_diff>
--- a/non_game/[Devlog] In Eggcelent Condition.docx
+++ b/non_game/[Devlog] In Eggcelent Condition.docx
@@ -7,26 +7,10 @@
         <w:pStyle w:val="Heading1"/>
       </w:pPr>
       <w:r>
-        <w:t>[</w:t>
-      </w:r>
-      <w:proofErr w:type="spellStart"/>
-      <w:r>
-        <w:t>Devlog</w:t>
-      </w:r>
-      <w:proofErr w:type="spellEnd"/>
-      <w:r>
-        <w:t xml:space="preserve">] </w:t>
-      </w:r>
-      <w:r>
-        <w:t xml:space="preserve">Ho </w:t>
-      </w:r>
-      <w:proofErr w:type="spellStart"/>
-      <w:r>
-        <w:t>Ho</w:t>
-      </w:r>
-      <w:proofErr w:type="spellEnd"/>
-      <w:r>
-        <w:t xml:space="preserve"> Sombrero</w:t>
+        <w:t xml:space="preserve">[Devlog] </w:t>
+      </w:r>
+      <w:r>
+        <w:t>Ho Ho Sombrero</w:t>
       </w:r>
     </w:p>
     <w:p>
@@ -34,40 +18,16 @@
         <w:t>Welcome</w:t>
       </w:r>
       <w:r>
-        <w:t xml:space="preserve"> to my </w:t>
-      </w:r>
-      <w:proofErr w:type="spellStart"/>
-      <w:r>
-        <w:t>devlog</w:t>
-      </w:r>
-      <w:proofErr w:type="spellEnd"/>
-      <w:r>
-        <w:t xml:space="preserve"> for the game “</w:t>
-      </w:r>
-      <w:r>
-        <w:t xml:space="preserve">Ho </w:t>
-      </w:r>
-      <w:proofErr w:type="spellStart"/>
-      <w:r>
-        <w:t>Ho</w:t>
-      </w:r>
-      <w:proofErr w:type="spellEnd"/>
-      <w:r>
-        <w:t xml:space="preserve"> </w:t>
-      </w:r>
-      <w:proofErr w:type="gramStart"/>
-      <w:r>
-        <w:t>Sombrero</w:t>
+        <w:t xml:space="preserve"> to my devlog for the game “</w:t>
+      </w:r>
+      <w:r>
+        <w:t>Ho Ho Sombrero</w:t>
       </w:r>
       <w:r>
         <w:t>”</w:t>
       </w:r>
       <w:r>
-        <w:t>&lt;</w:t>
-      </w:r>
-      <w:proofErr w:type="gramEnd"/>
-      <w:r>
-        <w:t>TO DO: Link here&gt;</w:t>
+        <w:t>&lt;TO DO: Link here&gt;</w:t>
       </w:r>
       <w:r>
         <w:t>!</w:t>
@@ -128,26 +88,13 @@
       </w:r>
     </w:p>
     <w:p>
-      <w:proofErr w:type="gramStart"/>
-      <w:r>
-        <w:t>So</w:t>
-      </w:r>
-      <w:proofErr w:type="gramEnd"/>
-      <w:r>
-        <w:t xml:space="preserve"> I started brainstorming. Quickly I realized I wanted to do something with “eggs”: they signal a “new beginning”, they could be a metaphor for your wishes/desires/dreams coming true, it felt fitting.</w:t>
-      </w:r>
-    </w:p>
-    <w:p>
-      <w:r>
-        <w:t>But it felt too “</w:t>
-      </w:r>
-      <w:proofErr w:type="spellStart"/>
-      <w:r>
-        <w:t>thinky</w:t>
-      </w:r>
-      <w:proofErr w:type="spellEnd"/>
-      <w:r>
-        <w:t>”. I already did some puzzle games recently, and didn’t want to add another one about collecting/hatching eggs.</w:t>
+      <w:r>
+        <w:t>So I started brainstorming. Quickly I realized I wanted to do something with “eggs”: they signal a “new beginning”, they could be a metaphor for your wishes/desires/dreams coming true, it felt fitting.</w:t>
+      </w:r>
+    </w:p>
+    <w:p>
+      <w:r>
+        <w:t>But it felt too “thinky”. I already did some puzzle games recently, and didn’t want to add another one about collecting/hatching eggs.</w:t>
       </w:r>
     </w:p>
     <w:p>
@@ -215,15 +162,7 @@
     </w:p>
     <w:p>
       <w:r>
-        <w:t xml:space="preserve">Delivering stuff, or keeping it from breaking/falling/dying, isn’t new to games. </w:t>
-      </w:r>
-      <w:proofErr w:type="gramStart"/>
-      <w:r>
-        <w:t>So</w:t>
-      </w:r>
-      <w:proofErr w:type="gramEnd"/>
-      <w:r>
-        <w:t xml:space="preserve"> I wanted a twist on the concept.</w:t>
+        <w:t>Delivering stuff, or keeping it from breaking/falling/dying, isn’t new to games. So I wanted a twist on the concept.</w:t>
       </w:r>
     </w:p>
     <w:p>
@@ -343,25 +282,12 @@
         <w:t>egg basket</w:t>
       </w:r>
       <w:r>
-        <w:t xml:space="preserve"> </w:t>
-      </w:r>
-      <w:proofErr w:type="gramStart"/>
-      <w:r>
-        <w:t>( =</w:t>
-      </w:r>
-      <w:proofErr w:type="gramEnd"/>
-      <w:r>
-        <w:t xml:space="preserve"> it’s delivered)</w:t>
-      </w:r>
-    </w:p>
-    <w:p>
-      <w:proofErr w:type="gramStart"/>
-      <w:r>
-        <w:t>So</w:t>
-      </w:r>
-      <w:proofErr w:type="gramEnd"/>
-      <w:r>
-        <w:t xml:space="preserve"> I made that.</w:t>
+        <w:t xml:space="preserve"> ( = it’s delivered)</w:t>
+      </w:r>
+    </w:p>
+    <w:p>
+      <w:r>
+        <w:t>So I made that.</w:t>
       </w:r>
       <w:r>
         <w:t xml:space="preserve"> And then I realized: this is </w:t>
@@ -391,13 +317,8 @@
         </w:numPr>
       </w:pPr>
       <w:r>
-        <w:t xml:space="preserve">Make eggs bigger =&gt; good for clarity, but there’s a limit here, after which the screen just becomes an ugly </w:t>
-      </w:r>
-      <w:proofErr w:type="gramStart"/>
-      <w:r>
-        <w:t>mess :p</w:t>
-      </w:r>
-      <w:proofErr w:type="gramEnd"/>
+        <w:t>Make eggs bigger =&gt; good for clarity, but there’s a limit here, after which the screen just becomes an ugly mess :p</w:t>
+      </w:r>
     </w:p>
     <w:p>
       <w:pPr>
@@ -531,13 +452,8 @@
         <w:t>steer</w:t>
       </w:r>
       <w:r>
-        <w:t xml:space="preserve"> it. The eggs keep bouncing however they like, and you just have to hope they land in the right </w:t>
-      </w:r>
-      <w:proofErr w:type="gramStart"/>
-      <w:r>
-        <w:t>spot :p</w:t>
-      </w:r>
-      <w:proofErr w:type="gramEnd"/>
+        <w:t xml:space="preserve"> it. The eggs keep bouncing however they like, and you just have to hope they land in the right spot :p</w:t>
+      </w:r>
     </w:p>
     <w:p>
       <w:r>
@@ -885,23 +801,7 @@
     </w:p>
     <w:p>
       <w:r>
-        <w:t xml:space="preserve">I imported this to Godot, generated a collision shape for each mesh (using </w:t>
-      </w:r>
-      <w:proofErr w:type="spellStart"/>
-      <w:r>
-        <w:t>Godots</w:t>
-      </w:r>
-      <w:proofErr w:type="spellEnd"/>
-      <w:r>
-        <w:t xml:space="preserve"> automatic tools for that), and put mesh + shape inside a </w:t>
-      </w:r>
-      <w:proofErr w:type="spellStart"/>
-      <w:r>
-        <w:t>RigidBody</w:t>
-      </w:r>
-      <w:proofErr w:type="spellEnd"/>
-      <w:r>
-        <w:t>.</w:t>
+        <w:t>I imported this to Godot, generated a collision shape for each mesh (using Godots automatic tools for that), and put mesh + shape inside a RigidBody.</w:t>
       </w:r>
     </w:p>
     <w:p>
@@ -911,15 +811,7 @@
     </w:p>
     <w:p>
       <w:r>
-        <w:t>When an egg hits the ground, we instantiate the “</w:t>
-      </w:r>
-      <w:proofErr w:type="spellStart"/>
-      <w:r>
-        <w:t>BrokenEgg</w:t>
-      </w:r>
-      <w:proofErr w:type="spellEnd"/>
-      <w:r>
-        <w:t>” scene, with the same position/rotation as the original egg</w:t>
+        <w:t>When an egg hits the ground, we instantiate the “BrokenEgg” scene, with the same position/rotation as the original egg</w:t>
       </w:r>
       <w:r>
         <w:t xml:space="preserve">, and the </w:t>
@@ -958,15 +850,7 @@
     </w:p>
     <w:p>
       <w:r>
-        <w:t xml:space="preserve">I struggled with the layout of the levels </w:t>
-      </w:r>
-      <w:proofErr w:type="gramStart"/>
-      <w:r>
-        <w:t>( =</w:t>
-      </w:r>
-      <w:proofErr w:type="gramEnd"/>
-      <w:r>
-        <w:t xml:space="preserve"> world/arena you play in).</w:t>
+        <w:t>I struggled with the layout of the levels ( = world/arena you play in).</w:t>
       </w:r>
     </w:p>
     <w:p>
@@ -1175,23 +1059,7 @@
         <w:t xml:space="preserve"> For those wondering how I did this. In Blender, I just gave the cube some grass on top and dirt pattern on the side. Then I duplicated the cube a bunch of times and made adjustments: a slope, a steeper slope, etc.</w:t>
       </w:r>
       <w:r>
-        <w:t xml:space="preserve"> Exported it, turned into a </w:t>
-      </w:r>
-      <w:proofErr w:type="spellStart"/>
-      <w:r>
-        <w:t>MeshLibrary</w:t>
-      </w:r>
-      <w:proofErr w:type="spellEnd"/>
-      <w:r>
-        <w:t xml:space="preserve"> in Godot (there are tutorials for that online), and used that in a </w:t>
-      </w:r>
-      <w:proofErr w:type="spellStart"/>
-      <w:r>
-        <w:t>GridMap</w:t>
-      </w:r>
-      <w:proofErr w:type="spellEnd"/>
-      <w:r>
-        <w:t xml:space="preserve"> to draw a semi-random environment.</w:t>
+        <w:t xml:space="preserve"> Exported it, turned into a MeshLibrary in Godot (there are tutorials for that online), and used that in a GridMap to draw a semi-random environment.</w:t>
       </w:r>
     </w:p>
     <w:p/>
@@ -1311,25 +1179,12 @@
         <w:pStyle w:val="Heading2"/>
       </w:pPr>
       <w:r>
-        <w:t xml:space="preserve">The simplification </w:t>
-      </w:r>
-      <w:proofErr w:type="gramStart"/>
-      <w:r>
-        <w:t>step</w:t>
-      </w:r>
-      <w:proofErr w:type="gramEnd"/>
-    </w:p>
-    <w:p>
-      <w:r>
-        <w:t xml:space="preserve">If you’ve read other </w:t>
-      </w:r>
-      <w:proofErr w:type="spellStart"/>
-      <w:r>
-        <w:t>devlogs</w:t>
-      </w:r>
-      <w:proofErr w:type="spellEnd"/>
-      <w:r>
-        <w:t xml:space="preserve"> of mine, you know this step always arrives: we have a basic concept, we have many possibilities/ideas that could be fun … but we can’t throw them </w:t>
+        <w:t>The simplification step</w:t>
+      </w:r>
+    </w:p>
+    <w:p>
+      <w:r>
+        <w:t xml:space="preserve">If you’ve read other devlogs of mine, you know this step always arrives: we have a basic concept, we have many possibilities/ideas that could be fun … but we can’t throw them </w:t>
       </w:r>
       <w:r>
         <w:rPr>
@@ -1392,15 +1247,7 @@
         <w:t>more</w:t>
       </w:r>
       <w:r>
-        <w:t xml:space="preserve"> icons. It would be </w:t>
-      </w:r>
-      <w:proofErr w:type="gramStart"/>
-      <w:r>
-        <w:t>random,</w:t>
-      </w:r>
-      <w:proofErr w:type="gramEnd"/>
-      <w:r>
-        <w:t xml:space="preserve"> players have no say in what they will get. It would feel tacked-on.)</w:t>
+        <w:t xml:space="preserve"> icons. It would be random, players have no say in what they will get. It would feel tacked-on.)</w:t>
       </w:r>
     </w:p>
     <w:p>
@@ -1562,13 +1409,8 @@
       </w:r>
     </w:p>
     <w:p>
-      <w:proofErr w:type="gramStart"/>
-      <w:r>
-        <w:t>So</w:t>
-      </w:r>
-      <w:proofErr w:type="gramEnd"/>
-      <w:r>
-        <w:t xml:space="preserve"> I want this game to be playable </w:t>
+      <w:r>
+        <w:t xml:space="preserve">So I want this game to be playable </w:t>
       </w:r>
       <w:r>
         <w:rPr>
@@ -1610,21 +1452,7 @@
         <w:rPr>
           <w:iCs/>
         </w:rPr>
-        <w:t xml:space="preserve"> seem quite essential to a game like this. </w:t>
-      </w:r>
-      <w:proofErr w:type="gramStart"/>
-      <w:r>
-        <w:rPr>
-          <w:iCs/>
-        </w:rPr>
-        <w:t>So</w:t>
-      </w:r>
-      <w:proofErr w:type="gramEnd"/>
-      <w:r>
-        <w:rPr>
-          <w:iCs/>
-        </w:rPr>
-        <w:t xml:space="preserve"> I still want to add them and make them easy to execute.</w:t>
+        <w:t xml:space="preserve"> seem quite essential to a game like this. So I still want to add them and make them easy to execute.</w:t>
       </w:r>
     </w:p>
     <w:p>
@@ -1883,15 +1711,7 @@
         <w:t>upward</w:t>
       </w:r>
       <w:r>
-        <w:t xml:space="preserve"> component is also increased. (</w:t>
-      </w:r>
-      <w:proofErr w:type="gramStart"/>
-      <w:r>
-        <w:t>So</w:t>
-      </w:r>
-      <w:proofErr w:type="gramEnd"/>
-      <w:r>
-        <w:t xml:space="preserve"> eggs will mostly bounce up into the sky, giving you more time and a clearer view of where they will land.)</w:t>
+        <w:t xml:space="preserve"> component is also increased. (So eggs will mostly bounce up into the sky, giving you more time and a clearer view of where they will land.)</w:t>
       </w:r>
     </w:p>
     <w:p>
@@ -1959,15 +1779,7 @@
         </w:numPr>
       </w:pPr>
       <w:r>
-        <w:t xml:space="preserve">There’s no realistic damping. Player movement is dampened/stopped quite harshly using my own code, otherwise you get a “slippery </w:t>
-      </w:r>
-      <w:proofErr w:type="spellStart"/>
-      <w:r>
-        <w:t>slidy</w:t>
-      </w:r>
-      <w:proofErr w:type="spellEnd"/>
-      <w:r>
-        <w:t>” player controller that just makes this game impossible to play.</w:t>
+        <w:t>There’s no realistic damping. Player movement is dampened/stopped quite harshly using my own code, otherwise you get a “slippery slidy” player controller that just makes this game impossible to play.</w:t>
       </w:r>
     </w:p>
     <w:p>
@@ -2046,15 +1858,7 @@
         </w:numPr>
       </w:pPr>
       <w:r>
-        <w:t>Revealing it when the egg breaks + making it “</w:t>
-      </w:r>
-      <w:proofErr w:type="spellStart"/>
-      <w:r>
-        <w:t>pickupable</w:t>
-      </w:r>
-      <w:proofErr w:type="spellEnd"/>
-      <w:r>
-        <w:t>”</w:t>
+        <w:t>Revealing it when the egg breaks + making it “pickupable”</w:t>
       </w:r>
     </w:p>
     <w:p>
@@ -2145,15 +1949,7 @@
         </w:numPr>
       </w:pPr>
       <w:r>
-        <w:t xml:space="preserve">The game could have a handful of “levels”: one in the desert, one in the forest, one in the city. Each would use that same </w:t>
-      </w:r>
-      <w:proofErr w:type="spellStart"/>
-      <w:r>
-        <w:t>GridMap</w:t>
-      </w:r>
-      <w:proofErr w:type="spellEnd"/>
-      <w:r>
-        <w:t xml:space="preserve"> as before </w:t>
+        <w:t xml:space="preserve">The game could have a handful of “levels”: one in the desert, one in the forest, one in the city. Each would use that same GridMap as before </w:t>
       </w:r>
       <w:r>
         <w:rPr>
@@ -2207,15 +2003,7 @@
         <w:t xml:space="preserve"> core</w:t>
       </w:r>
       <w:r>
-        <w:t xml:space="preserve"> </w:t>
-      </w:r>
-      <w:proofErr w:type="spellStart"/>
-      <w:r>
-        <w:t>tileset</w:t>
-      </w:r>
-      <w:proofErr w:type="spellEnd"/>
-      <w:r>
-        <w:t xml:space="preserve"> to be </w:t>
+        <w:t xml:space="preserve"> tileset to be </w:t>
       </w:r>
       <w:r>
         <w:rPr>
@@ -2463,16 +2251,11 @@
         <w:t>tiny</w:t>
       </w:r>
       <w:r>
-        <w:t xml:space="preserve"> cube, with the sombrero directly on top of </w:t>
-      </w:r>
-      <w:proofErr w:type="gramStart"/>
-      <w:r>
-        <w:t>that :</w:t>
+        <w:t xml:space="preserve"> cube, with the sombrero directly on top of that :</w:t>
       </w:r>
       <w:r>
         <w:t>p</w:t>
       </w:r>
-      <w:proofErr w:type="gramEnd"/>
     </w:p>
     <w:p/>
     <w:p>
@@ -2634,13 +2417,8 @@
       </w:r>
     </w:p>
     <w:p>
-      <w:proofErr w:type="gramStart"/>
-      <w:r>
-        <w:t>So</w:t>
-      </w:r>
-      <w:proofErr w:type="gramEnd"/>
-      <w:r>
-        <w:t xml:space="preserve"> I’m definitely keeping that and making it a core part of the game.</w:t>
+      <w:r>
+        <w:t>So I’m definitely keeping that and making it a core part of the game.</w:t>
       </w:r>
     </w:p>
     <w:p>
@@ -2778,19 +2556,11 @@
           <w:iCs/>
         </w:rPr>
       </w:pPr>
-      <w:proofErr w:type="gramStart"/>
-      <w:r>
-        <w:rPr>
-          <w:iCs/>
-        </w:rPr>
-        <w:t>So</w:t>
-      </w:r>
-      <w:proofErr w:type="gramEnd"/>
-      <w:r>
-        <w:rPr>
-          <w:iCs/>
-        </w:rPr>
-        <w:t xml:space="preserve"> I had to change it to the following: the area override is </w:t>
+      <w:r>
+        <w:rPr>
+          <w:iCs/>
+        </w:rPr>
+        <w:t xml:space="preserve">So I had to change it to the following: the area override is </w:t>
       </w:r>
       <w:r>
         <w:rPr>
@@ -3008,13 +2778,8 @@
     </w:p>
     <w:p>
       <w:r>
-        <w:t xml:space="preserve">It yielded some interesting ideas for arenas … just not sure if I have the time (or 3D modeling skill) to pull it </w:t>
-      </w:r>
-      <w:proofErr w:type="gramStart"/>
-      <w:r>
-        <w:t>off :p</w:t>
-      </w:r>
-      <w:proofErr w:type="gramEnd"/>
+        <w:t>It yielded some interesting ideas for arenas … just not sure if I have the time (or 3D modeling skill) to pull it off :p</w:t>
+      </w:r>
     </w:p>
     <w:p>
       <w:r>
@@ -3210,21 +2975,8 @@
       </w:r>
     </w:p>
     <w:p>
-      <w:proofErr w:type="gramStart"/>
-      <w:r>
-        <w:t>However</w:t>
-      </w:r>
-      <w:proofErr w:type="gramEnd"/>
-      <w:r>
-        <w:t xml:space="preserve"> … this only worked when the player was at the perfect starting position (0,0,0). And once a certain joint had been chosen, switching to a new one later (by </w:t>
-      </w:r>
-      <w:proofErr w:type="gramStart"/>
-      <w:r>
-        <w:t>e.g.</w:t>
-      </w:r>
-      <w:proofErr w:type="gramEnd"/>
-      <w:r>
-        <w:t xml:space="preserve"> grabbing that powerup) created all sorts of weird glitches.</w:t>
+      <w:r>
+        <w:t>However … this only worked when the player was at the perfect starting position (0,0,0). And once a certain joint had been chosen, switching to a new one later (by e.g. grabbing that powerup) created all sorts of weird glitches.</w:t>
       </w:r>
     </w:p>
     <w:p>
@@ -3256,15 +3008,7 @@
         <w:t>checking if there was one</w:t>
       </w:r>
       <w:r>
-        <w:t xml:space="preserve">. That’s why I was confused for 20 </w:t>
-      </w:r>
-      <w:proofErr w:type="gramStart"/>
-      <w:r>
-        <w:t>minute</w:t>
-      </w:r>
-      <w:proofErr w:type="gramEnd"/>
-      <w:r>
-        <w:t xml:space="preserve"> as to why joints didn’t do the very simple thing they were supposed to do: there were 2 or 3 joints acting on the body simultaneously.</w:t>
+        <w:t>. That’s why I was confused for 20 minute as to why joints didn’t do the very simple thing they were supposed to do: there were 2 or 3 joints acting on the body simultaneously.</w:t>
       </w:r>
     </w:p>
     <w:p>
@@ -3293,13 +3037,8 @@
       </w:r>
     </w:p>
     <w:p>
-      <w:proofErr w:type="gramStart"/>
-      <w:r>
-        <w:t>So</w:t>
-      </w:r>
-      <w:proofErr w:type="gramEnd"/>
-      <w:r>
-        <w:t xml:space="preserve"> this is what I ended up doing:</w:t>
+      <w:r>
+        <w:t>So this is what I ended up doing:</w:t>
       </w:r>
     </w:p>
     <w:p>
@@ -3396,20 +3135,7 @@
         <w:t>some</w:t>
       </w:r>
       <w:r>
-        <w:t xml:space="preserve"> way to just say “</w:t>
-      </w:r>
-      <w:proofErr w:type="spellStart"/>
-      <w:proofErr w:type="gramStart"/>
-      <w:r>
-        <w:t>body.force</w:t>
-      </w:r>
-      <w:proofErr w:type="gramEnd"/>
-      <w:r>
-        <w:t>_physics_update</w:t>
-      </w:r>
-      <w:proofErr w:type="spellEnd"/>
-      <w:r>
-        <w:t xml:space="preserve">()” to get it immediately, but I couldn’t find it after searching for hours. (If it’s not there, it </w:t>
+        <w:t xml:space="preserve"> way to just say “body.force_physics_update()” to get it immediately, but I couldn’t find it after searching for hours. (If it’s not there, it </w:t>
       </w:r>
       <w:r>
         <w:rPr>
@@ -3497,23 +3223,7 @@
     </w:p>
     <w:p>
       <w:r>
-        <w:t>(</w:t>
-      </w:r>
-      <w:proofErr w:type="gramStart"/>
-      <w:r>
-        <w:t>So</w:t>
-      </w:r>
-      <w:proofErr w:type="gramEnd"/>
-      <w:r>
-        <w:t xml:space="preserve"> it’s built from the same </w:t>
-      </w:r>
-      <w:proofErr w:type="spellStart"/>
-      <w:r>
-        <w:t>GridMap</w:t>
-      </w:r>
-      <w:proofErr w:type="spellEnd"/>
-      <w:r>
-        <w:t>, follows the same physics rules, etcetera. Only, instead of playing the game, you can log in walk to a spot to load that level.)</w:t>
+        <w:t>(So it’s built from the same GridMap, follows the same physics rules, etcetera. Only, instead of playing the game, you can log in walk to a spot to load that level.)</w:t>
       </w:r>
     </w:p>
     <w:p>
@@ -3681,15 +3391,7 @@
         <w:t>auto deliver</w:t>
       </w:r>
       <w:r>
-        <w:t xml:space="preserve">. If you can keep them in the air </w:t>
-      </w:r>
-      <w:proofErr w:type="gramStart"/>
-      <w:r>
-        <w:t>( =</w:t>
-      </w:r>
-      <w:proofErr w:type="gramEnd"/>
-      <w:r>
-        <w:t xml:space="preserve"> so they don’t break) for 10 seconds, they are delivered.</w:t>
+        <w:t>. If you can keep them in the air ( = so they don’t break) for 10 seconds, they are delivered.</w:t>
       </w:r>
     </w:p>
     <w:p>
@@ -3939,15 +3641,7 @@
         <w:t>separate</w:t>
       </w:r>
       <w:r>
-        <w:t xml:space="preserve"> </w:t>
-      </w:r>
-      <w:proofErr w:type="spellStart"/>
-      <w:r>
-        <w:t>GridMap</w:t>
-      </w:r>
-      <w:proofErr w:type="spellEnd"/>
-      <w:r>
-        <w:t xml:space="preserve"> called “Floor”. </w:t>
+        <w:t xml:space="preserve"> GridMap called “Floor”. </w:t>
       </w:r>
     </w:p>
     <w:p>
@@ -3962,15 +3656,7 @@
         <w:t>Only eggs that hit the Floor are broken.</w:t>
       </w:r>
       <w:r>
-        <w:t xml:space="preserve"> (The other </w:t>
-      </w:r>
-      <w:proofErr w:type="spellStart"/>
-      <w:r>
-        <w:t>GridMap</w:t>
-      </w:r>
-      <w:proofErr w:type="spellEnd"/>
-      <w:r>
-        <w:t xml:space="preserve"> is used for the edges, environment, decorations, etcetera</w:t>
+        <w:t xml:space="preserve"> (The other GridMap is used for the edges, environment, decorations, etcetera</w:t>
       </w:r>
       <w:r>
         <w:t>. No fun if those break eggs too.</w:t>
@@ -3998,15 +3684,7 @@
         <w:t xml:space="preserve">upward. </w:t>
       </w:r>
       <w:r>
-        <w:t xml:space="preserve">(In other words, they fell down on it, instead of hitting </w:t>
-      </w:r>
-      <w:proofErr w:type="gramStart"/>
-      <w:r>
-        <w:t>e.g.</w:t>
-      </w:r>
-      <w:proofErr w:type="gramEnd"/>
-      <w:r>
-        <w:t xml:space="preserve"> the </w:t>
+        <w:t xml:space="preserve">(In other words, they fell down on it, instead of hitting e.g. the </w:t>
       </w:r>
       <w:r>
         <w:rPr>
@@ -4448,15 +4126,7 @@
         </w:numPr>
       </w:pPr>
       <w:r>
-        <w:t xml:space="preserve">(And some stupid major issues because I left in debugging code from a few days </w:t>
-      </w:r>
-      <w:proofErr w:type="gramStart"/>
-      <w:r>
-        <w:t>ago :p</w:t>
-      </w:r>
-      <w:proofErr w:type="gramEnd"/>
-      <w:r>
-        <w:t>)</w:t>
+        <w:t>(And some stupid major issues because I left in debugging code from a few days ago :p)</w:t>
       </w:r>
     </w:p>
     <w:p>
@@ -4505,15 +4175,7 @@
     </w:p>
     <w:p>
       <w:r>
-        <w:t xml:space="preserve">I’ve learned that it’s useless to try and predict (or logically reason) what will work best for your game. </w:t>
-      </w:r>
-      <w:proofErr w:type="gramStart"/>
-      <w:r>
-        <w:t>So</w:t>
-      </w:r>
-      <w:proofErr w:type="gramEnd"/>
-      <w:r>
-        <w:t xml:space="preserve"> I’m just going to implement a bunch of things and see what feels best.</w:t>
+        <w:t>I’ve learned that it’s useless to try and predict (or logically reason) what will work best for your game. So I’m just going to implement a bunch of things and see what feels best.</w:t>
       </w:r>
     </w:p>
     <w:p>
@@ -4799,13 +4461,8 @@
           <w:numId w:val="41"/>
         </w:numPr>
       </w:pPr>
-      <w:proofErr w:type="gramStart"/>
-      <w:r>
-        <w:t>So</w:t>
-      </w:r>
-      <w:proofErr w:type="gramEnd"/>
-      <w:r>
-        <w:t xml:space="preserve"> I tested </w:t>
+      <w:r>
+        <w:t xml:space="preserve">So I tested </w:t>
       </w:r>
       <w:r>
         <w:rPr>
@@ -4878,15 +4535,7 @@
     </w:p>
     <w:p>
       <w:r>
-        <w:t xml:space="preserve">Also makes the game more fun, </w:t>
-      </w:r>
-      <w:proofErr w:type="gramStart"/>
-      <w:r>
-        <w:t>more lively</w:t>
-      </w:r>
-      <w:proofErr w:type="gramEnd"/>
-      <w:r>
-        <w:t>, and helps steer eggs in specific directions.</w:t>
+        <w:t>Also makes the game more fun, more lively, and helps steer eggs in specific directions.</w:t>
       </w:r>
     </w:p>
     <w:p/>
@@ -4986,15 +4635,7 @@
         </w:numPr>
       </w:pPr>
       <w:r>
-        <w:t xml:space="preserve">The last powerups </w:t>
-      </w:r>
-      <w:proofErr w:type="gramStart"/>
-      <w:r>
-        <w:t>( =</w:t>
-      </w:r>
-      <w:proofErr w:type="gramEnd"/>
-      <w:r>
-        <w:t xml:space="preserve"> egg types)</w:t>
+        <w:t>The last powerups ( = egg types)</w:t>
       </w:r>
     </w:p>
     <w:p>
@@ -5091,13 +4732,8 @@
       </w:r>
     </w:p>
     <w:p>
-      <w:proofErr w:type="gramStart"/>
-      <w:r>
-        <w:t>So</w:t>
-      </w:r>
-      <w:proofErr w:type="gramEnd"/>
-      <w:r>
-        <w:t xml:space="preserve"> I </w:t>
+      <w:r>
+        <w:t xml:space="preserve">So I </w:t>
       </w:r>
       <w:r>
         <w:rPr>
@@ -5180,15 +4816,7 @@
     </w:p>
     <w:p>
       <w:r>
-        <w:t xml:space="preserve">To finish the </w:t>
-      </w:r>
-      <w:proofErr w:type="spellStart"/>
-      <w:r>
-        <w:t>devlog</w:t>
-      </w:r>
-      <w:proofErr w:type="spellEnd"/>
-      <w:r>
-        <w:t>, I will therefore state the lessons I learned and how this game could be improved.</w:t>
+        <w:t>To finish the devlog, I will therefore state the lessons I learned and how this game could be improved.</w:t>
       </w:r>
     </w:p>
     <w:p>
@@ -5252,114 +4880,161 @@
         </w:rPr>
         <w:t xml:space="preserve">Lesson #2: </w:t>
       </w:r>
-      <w:proofErr w:type="gramStart"/>
       <w:r>
         <w:rPr>
           <w:b/>
           <w:bCs/>
         </w:rPr>
-        <w:t>actually</w:t>
-      </w:r>
-      <w:proofErr w:type="gramEnd"/>
+        <w:t xml:space="preserve">actually design your levels </w:t>
+      </w:r>
       <w:r>
         <w:rPr>
           <w:b/>
           <w:bCs/>
-        </w:rPr>
-        <w:t xml:space="preserve"> design your levels </w:t>
+          <w:i/>
+          <w:iCs/>
+        </w:rPr>
+        <w:t>while implementing mechanics</w:t>
       </w:r>
       <w:r>
         <w:rPr>
           <w:b/>
           <w:bCs/>
-          <w:i/>
-          <w:iCs/>
-        </w:rPr>
-        <w:t>while implementing mechanics</w:t>
+        </w:rPr>
+        <w:t xml:space="preserve"> (and before </w:t>
       </w:r>
       <w:r>
         <w:rPr>
           <w:b/>
           <w:bCs/>
-        </w:rPr>
-        <w:t xml:space="preserve"> (and before </w:t>
+          <w:i/>
+          <w:iCs/>
+        </w:rPr>
+        <w:t>making models for them</w:t>
       </w:r>
       <w:r>
         <w:rPr>
           <w:b/>
           <w:bCs/>
-          <w:i/>
-          <w:iCs/>
-        </w:rPr>
-        <w:t>making models for them</w:t>
-      </w:r>
+        </w:rPr>
+        <w:t>).</w:t>
+      </w:r>
+      <w:r>
+        <w:t xml:space="preserve"> </w:t>
+      </w:r>
+    </w:p>
+    <w:p>
+      <w:r>
+        <w:t>I thought it would be smart to code and test/balance the mechanics first, and then build arenas around that.</w:t>
+      </w:r>
+    </w:p>
+    <w:p>
+      <w:r>
+        <w:t xml:space="preserve">But, as it turns out, you just don’t </w:t>
+      </w:r>
+      <w:r>
+        <w:rPr>
+          <w:i/>
+          <w:iCs/>
+        </w:rPr>
+        <w:t>know</w:t>
+      </w:r>
+      <w:r>
+        <w:t xml:space="preserve"> if your mechanics are fun and balanced and flexible enough, </w:t>
+      </w:r>
+      <w:r>
+        <w:rPr>
+          <w:i/>
+          <w:iCs/>
+        </w:rPr>
+        <w:t>if you don’t have real levels to properly test them</w:t>
+      </w:r>
+      <w:r>
+        <w:t>.</w:t>
+      </w:r>
+    </w:p>
+    <w:p>
+      <w:r>
+        <w:t xml:space="preserve">So the balance (in speed, power, bounces, level size, etcetera) is all just based on my default test level, which was just a grey plane of a random size. When I started creating later arenas, I constantly noticed I wanted more space, and I should’ve </w:t>
+      </w:r>
+      <w:r>
+        <w:t xml:space="preserve">included mechanics to keep eggs “safe” for some time </w:t>
+      </w:r>
+      <w:r>
+        <w:rPr>
+          <w:i/>
+          <w:iCs/>
+        </w:rPr>
+        <w:t>or</w:t>
+      </w:r>
+      <w:r>
+        <w:t xml:space="preserve"> teleport across the map, and that my requirements had changed.</w:t>
+      </w:r>
+    </w:p>
+    <w:p>
+      <w:r>
+        <w:t>The reason I immediately started making models when creating new arenas, was simply because of the game jam time restriction. It’s better to first sketch the arenas (manually, or with grey cubes and spheres), test them, and only create the final models and textures when you’re satisfied.</w:t>
+      </w:r>
+    </w:p>
+    <w:p/>
+    <w:p>
+      <w:pPr>
+        <w:pStyle w:val="Heading3"/>
+      </w:pPr>
+      <w:r>
+        <w:t>Lesson #3</w:t>
+      </w:r>
+    </w:p>
+    <w:p>
       <w:r>
         <w:rPr>
           <w:b/>
           <w:bCs/>
         </w:rPr>
-        <w:t>).</w:t>
-      </w:r>
-      <w:r>
-        <w:t xml:space="preserve"> </w:t>
-      </w:r>
-    </w:p>
-    <w:p>
-      <w:r>
-        <w:t>I thought it would be smart to code and test/balance the mechanics first, and then build arenas around that.</w:t>
-      </w:r>
-    </w:p>
-    <w:p>
-      <w:r>
-        <w:t xml:space="preserve">But, as it turns out, you just don’t </w:t>
-      </w:r>
-      <w:r>
-        <w:rPr>
-          <w:i/>
-          <w:iCs/>
-        </w:rPr>
-        <w:t>know</w:t>
-      </w:r>
-      <w:r>
-        <w:t xml:space="preserve"> if your mechanics are fun and balanced and flexible enough, </w:t>
-      </w:r>
-      <w:r>
-        <w:rPr>
-          <w:i/>
-          <w:iCs/>
-        </w:rPr>
-        <w:t>if you don’t have real levels to properly test them</w:t>
-      </w:r>
-      <w:r>
-        <w:t>.</w:t>
-      </w:r>
-    </w:p>
-    <w:p>
-      <w:proofErr w:type="gramStart"/>
-      <w:r>
-        <w:t>So</w:t>
-      </w:r>
-      <w:proofErr w:type="gramEnd"/>
-      <w:r>
-        <w:t xml:space="preserve"> the balance (in speed, power, bounces, level size, etcetera) is all just based on my default test level, which was just a grey plane of a random size. When I started creating later arenas, I constantly noticed I wanted more space, and I should’ve </w:t>
-      </w:r>
-      <w:r>
-        <w:t xml:space="preserve">included mechanics to keep eggs “safe” for some time </w:t>
-      </w:r>
-      <w:r>
-        <w:rPr>
-          <w:i/>
-          <w:iCs/>
-        </w:rPr>
-        <w:t>or</w:t>
-      </w:r>
-      <w:r>
-        <w:t xml:space="preserve"> teleport across the map, and that my requirements had changed.</w:t>
-      </w:r>
-    </w:p>
-    <w:p>
-      <w:r>
-        <w:t>The reason I immediately started making models when creating new arenas, was simply because of the game jam time restriction. It’s better to first sketch the arenas (manually, or with grey cubes and spheres), test them, and only create the final models and textures when you’re satisfied.</w:t>
+        <w:t>Lesson #3: 3D is still hard and not that suited for a “short game”.</w:t>
+      </w:r>
+      <w:r>
+        <w:t xml:space="preserve"> Even though I’ve designed my workflow to be very efficient (which also comes with experience), I still spent </w:t>
+      </w:r>
+      <w:r>
+        <w:rPr>
+          <w:i/>
+          <w:iCs/>
+        </w:rPr>
+        <w:t>way</w:t>
+      </w:r>
+      <w:r>
+        <w:t xml:space="preserve"> more time on this game than I wanted. And most of it had to do with the simple fact that it was 3D, so the models took longer, there were more settings/dimensions/physics issues to work out, etcetera. </w:t>
+      </w:r>
+    </w:p>
+    <w:p>
+      <w:r>
+        <w:t xml:space="preserve">Everything is just </w:t>
+      </w:r>
+      <w:r>
+        <w:rPr>
+          <w:i/>
+          <w:iCs/>
+        </w:rPr>
+        <w:t>longer</w:t>
+      </w:r>
+      <w:r>
+        <w:t xml:space="preserve"> and </w:t>
+      </w:r>
+      <w:r>
+        <w:rPr>
+          <w:i/>
+          <w:iCs/>
+        </w:rPr>
+        <w:t>more difficult</w:t>
+      </w:r>
+      <w:r>
+        <w:t xml:space="preserve"> than 2D, which means even the simplest of game ideas will probably take longer than you want. </w:t>
+      </w:r>
+    </w:p>
+    <w:p>
+      <w:r>
+        <w:t>Even though I want to grow my 3D skills and work towards full-blown 3D titles in the future, I might stick with 2D for now, especially on my “game jam” or “one week game” projects.</w:t>
       </w:r>
     </w:p>
     <w:p/>
@@ -5368,7 +5043,201 @@
         <w:pStyle w:val="Heading3"/>
       </w:pPr>
       <w:r>
-        <w:t>Lesson #3</w:t>
+        <w:t>Lesson #4</w:t>
+      </w:r>
+    </w:p>
+    <w:p>
+      <w:r>
+        <w:t>Well, here I just want to put my thoughts for a possible “improved version” of the game.</w:t>
+      </w:r>
+    </w:p>
+    <w:p>
+      <w:pPr>
+        <w:pStyle w:val="ListParagraph"/>
+        <w:numPr>
+          <w:ilvl w:val="0"/>
+          <w:numId w:val="45"/>
+        </w:numPr>
+      </w:pPr>
+      <w:r>
+        <w:t xml:space="preserve">More life and variation to the arenas. (The models there are only </w:t>
+      </w:r>
+      <w:r>
+        <w:rPr>
+          <w:i/>
+          <w:iCs/>
+        </w:rPr>
+        <w:t>bare bones</w:t>
+      </w:r>
+      <w:r>
+        <w:t>. The essentials for functionality. None of it moves or is animated. Only a few variations.)</w:t>
+      </w:r>
+    </w:p>
+    <w:p>
+      <w:pPr>
+        <w:pStyle w:val="ListParagraph"/>
+        <w:numPr>
+          <w:ilvl w:val="0"/>
+          <w:numId w:val="45"/>
+        </w:numPr>
+      </w:pPr>
+      <w:r>
+        <w:t>Bigger arenas (only slightly).</w:t>
+      </w:r>
+    </w:p>
+    <w:p>
+      <w:pPr>
+        <w:pStyle w:val="ListParagraph"/>
+        <w:numPr>
+          <w:ilvl w:val="0"/>
+          <w:numId w:val="45"/>
+        </w:numPr>
+      </w:pPr>
+      <w:r>
+        <w:t>To compensate, give players a way to combat the space: move faster, teleporters, keep eggs safe, delay the arrival of eggs</w:t>
+      </w:r>
+      <w:r>
+        <w:t xml:space="preserve"> (by turning off a cannon, for example)</w:t>
+      </w:r>
+    </w:p>
+    <w:p>
+      <w:pPr>
+        <w:pStyle w:val="ListParagraph"/>
+        <w:numPr>
+          <w:ilvl w:val="1"/>
+          <w:numId w:val="45"/>
+        </w:numPr>
+      </w:pPr>
+      <w:r>
+        <w:lastRenderedPageBreak/>
+        <w:t>This could be built into the arenas</w:t>
+      </w:r>
+    </w:p>
+    <w:p>
+      <w:pPr>
+        <w:pStyle w:val="ListParagraph"/>
+        <w:numPr>
+          <w:ilvl w:val="1"/>
+          <w:numId w:val="45"/>
+        </w:numPr>
+      </w:pPr>
+      <w:r>
+        <w:t>Or additional “rules” or “player roles” within the game</w:t>
+      </w:r>
+    </w:p>
+    <w:p>
+      <w:pPr>
+        <w:pStyle w:val="ListParagraph"/>
+        <w:numPr>
+          <w:ilvl w:val="0"/>
+          <w:numId w:val="45"/>
+        </w:numPr>
+      </w:pPr>
+      <w:r>
+        <w:t xml:space="preserve">Better UI, sprites, and helpers to show the </w:t>
+      </w:r>
+      <w:r>
+        <w:rPr>
+          <w:i/>
+          <w:iCs/>
+        </w:rPr>
+        <w:t>type</w:t>
+      </w:r>
+      <w:r>
+        <w:t xml:space="preserve"> of an egg or powerup. And where it is or where it’s going to come from.</w:t>
+      </w:r>
+    </w:p>
+    <w:p>
+      <w:pPr>
+        <w:pStyle w:val="ListParagraph"/>
+        <w:numPr>
+          <w:ilvl w:val="0"/>
+          <w:numId w:val="45"/>
+        </w:numPr>
+      </w:pPr>
+      <w:r>
+        <w:t>Movable obstacles within the level: ramps to deflect eggs, pillows to catch them before they break</w:t>
+      </w:r>
+      <w:r>
+        <w:t xml:space="preserve">, a bowl to just collect </w:t>
+      </w:r>
+      <w:r>
+        <w:t>eggs</w:t>
+      </w:r>
+      <w:r>
+        <w:t xml:space="preserve">. </w:t>
+      </w:r>
+    </w:p>
+    <w:p>
+      <w:pPr>
+        <w:pStyle w:val="ListParagraph"/>
+        <w:numPr>
+          <w:ilvl w:val="1"/>
+          <w:numId w:val="45"/>
+        </w:numPr>
+      </w:pPr>
+      <w:r>
+        <w:t>I really wanted this from the get-go, as I think it’d be a great addition, but didn’t have the time :(</w:t>
+      </w:r>
+    </w:p>
+    <w:p>
+      <w:pPr>
+        <w:pStyle w:val="ListParagraph"/>
+        <w:numPr>
+          <w:ilvl w:val="0"/>
+          <w:numId w:val="45"/>
+        </w:numPr>
+      </w:pPr>
+      <w:r>
+        <w:t xml:space="preserve">An actual loss condition (or more interesting win condition). Due to the jam being about positivity, there is no way to lose and breaking eggs is actually quite a good thing. But that </w:t>
+      </w:r>
+      <w:r>
+        <w:rPr>
+          <w:i/>
+          <w:iCs/>
+        </w:rPr>
+        <w:t>does</w:t>
+      </w:r>
+      <w:r>
+        <w:t xml:space="preserve"> destroy much of the challenge …</w:t>
+      </w:r>
+    </w:p>
+    <w:p>
+      <w:r>
+        <w:t xml:space="preserve">I think this game could be a really strong party game (local multiplayer, 1-4 players) that sells for 5-10 bucks. But for that to be the case, a </w:t>
+      </w:r>
+      <w:r>
+        <w:rPr>
+          <w:i/>
+          <w:iCs/>
+        </w:rPr>
+        <w:t>significant</w:t>
+      </w:r>
+      <w:r>
+        <w:t xml:space="preserve"> redesign would be needed, and I’d need to </w:t>
+      </w:r>
+      <w:r>
+        <w:rPr>
+          <w:i/>
+          <w:iCs/>
+        </w:rPr>
+        <w:t>significantly</w:t>
+      </w:r>
+      <w:r>
+        <w:t xml:space="preserve"> improve</w:t>
+      </w:r>
+      <w:r>
+        <w:t xml:space="preserve"> my 3D modeling and general design skills.</w:t>
+      </w:r>
+    </w:p>
+    <w:p>
+      <w:r>
+        <w:t>As I already said, I’m quite tired of working very hard this year (on many big game projects), and the amount of hills to climb for this game is a bit too much.</w:t>
+      </w:r>
+    </w:p>
+    <w:p>
+      <w:r>
+        <w:t>So don’t expect this improved version immediately after the end of the game jam. But there’s a good chance it’ll come, in 6 or 12 months time.</w:t>
       </w:r>
     </w:p>
     <w:p>
@@ -5377,277 +5246,10 @@
           <w:b/>
           <w:bCs/>
         </w:rPr>
-        <w:t>Lesson #3: 3D is still hard and not that suited for a “short game”.</w:t>
-      </w:r>
-      <w:r>
-        <w:t xml:space="preserve"> Even though I’ve designed my workflow to be very efficient (which also comes with experience), I still spent </w:t>
-      </w:r>
-      <w:r>
-        <w:rPr>
-          <w:i/>
-          <w:iCs/>
-        </w:rPr>
-        <w:t>way</w:t>
-      </w:r>
-      <w:r>
-        <w:t xml:space="preserve"> more time on this game than I wanted. And most of it had to do with the simple fact that it was 3D, so the models took longer, there were more settings/dimensions/physics issues to work out, etcetera. </w:t>
-      </w:r>
-    </w:p>
-    <w:p>
-      <w:r>
-        <w:t xml:space="preserve">Everything is just </w:t>
-      </w:r>
-      <w:r>
-        <w:rPr>
-          <w:i/>
-          <w:iCs/>
-        </w:rPr>
-        <w:t>longer</w:t>
-      </w:r>
-      <w:r>
-        <w:t xml:space="preserve"> and </w:t>
-      </w:r>
-      <w:r>
-        <w:rPr>
-          <w:i/>
-          <w:iCs/>
-        </w:rPr>
-        <w:t>more difficult</w:t>
-      </w:r>
-      <w:r>
-        <w:t xml:space="preserve"> than 2D, which means even the simplest of game ideas will probably take longer than you want. </w:t>
-      </w:r>
-    </w:p>
-    <w:p>
-      <w:r>
-        <w:t>Even though I want to grow my 3D skills and work towards full-blown 3D titles in the future, I might stick with 2D for now, especially on my “game jam” or “one week game” projects.</w:t>
-      </w:r>
-    </w:p>
-    <w:p/>
-    <w:p>
-      <w:pPr>
-        <w:pStyle w:val="Heading3"/>
-      </w:pPr>
-      <w:r>
-        <w:t>Lesson #4</w:t>
-      </w:r>
-    </w:p>
-    <w:p>
-      <w:r>
-        <w:t>Well, here I just want to put my thoughts for a possible “improved version” of the game.</w:t>
-      </w:r>
-    </w:p>
-    <w:p>
-      <w:pPr>
-        <w:pStyle w:val="ListParagraph"/>
-        <w:numPr>
-          <w:ilvl w:val="0"/>
-          <w:numId w:val="45"/>
-        </w:numPr>
-      </w:pPr>
-      <w:r>
-        <w:t xml:space="preserve">More life and variation to the arenas. (The models there are only </w:t>
-      </w:r>
-      <w:r>
-        <w:rPr>
-          <w:i/>
-          <w:iCs/>
-        </w:rPr>
-        <w:t>bare bones</w:t>
-      </w:r>
-      <w:r>
-        <w:t>. The essentials for functionality. None of it moves or is animated. Only a few variations.)</w:t>
-      </w:r>
-    </w:p>
-    <w:p>
-      <w:pPr>
-        <w:pStyle w:val="ListParagraph"/>
-        <w:numPr>
-          <w:ilvl w:val="0"/>
-          <w:numId w:val="45"/>
-        </w:numPr>
-      </w:pPr>
-      <w:r>
-        <w:t>Bigger arenas (only slightly).</w:t>
-      </w:r>
-    </w:p>
-    <w:p>
-      <w:pPr>
-        <w:pStyle w:val="ListParagraph"/>
-        <w:numPr>
-          <w:ilvl w:val="0"/>
-          <w:numId w:val="45"/>
-        </w:numPr>
-      </w:pPr>
-      <w:r>
-        <w:t>To compensate, give players a way to combat the space: move faster, teleporters, keep eggs safe, delay the arrival of eggs</w:t>
-      </w:r>
-      <w:r>
-        <w:t xml:space="preserve"> (by turning off a cannon, for example)</w:t>
-      </w:r>
-    </w:p>
-    <w:p>
-      <w:pPr>
-        <w:pStyle w:val="ListParagraph"/>
-        <w:numPr>
-          <w:ilvl w:val="1"/>
-          <w:numId w:val="45"/>
-        </w:numPr>
-      </w:pPr>
-      <w:r>
-        <w:lastRenderedPageBreak/>
-        <w:t>This could be built into the arenas</w:t>
-      </w:r>
-    </w:p>
-    <w:p>
-      <w:pPr>
-        <w:pStyle w:val="ListParagraph"/>
-        <w:numPr>
-          <w:ilvl w:val="1"/>
-          <w:numId w:val="45"/>
-        </w:numPr>
-      </w:pPr>
-      <w:r>
-        <w:t>Or additional “rules” or “player roles” within the game</w:t>
-      </w:r>
-    </w:p>
-    <w:p>
-      <w:pPr>
-        <w:pStyle w:val="ListParagraph"/>
-        <w:numPr>
-          <w:ilvl w:val="0"/>
-          <w:numId w:val="45"/>
-        </w:numPr>
-      </w:pPr>
-      <w:r>
-        <w:t xml:space="preserve">Better UI, sprites, and helpers to show the </w:t>
-      </w:r>
-      <w:r>
-        <w:rPr>
-          <w:i/>
-          <w:iCs/>
-        </w:rPr>
-        <w:t>type</w:t>
-      </w:r>
-      <w:r>
-        <w:t xml:space="preserve"> of an egg or powerup. And where it is or where it’s going to come from.</w:t>
-      </w:r>
-    </w:p>
-    <w:p>
-      <w:pPr>
-        <w:pStyle w:val="ListParagraph"/>
-        <w:numPr>
-          <w:ilvl w:val="0"/>
-          <w:numId w:val="45"/>
-        </w:numPr>
-      </w:pPr>
-      <w:r>
-        <w:t>Movable obstacles within the level: ramps to deflect eggs, pillows to catch them before they break</w:t>
-      </w:r>
-      <w:r>
-        <w:t xml:space="preserve">, a bowl to just collect </w:t>
-      </w:r>
-      <w:r>
-        <w:t>eggs</w:t>
-      </w:r>
-      <w:r>
-        <w:t xml:space="preserve">. </w:t>
-      </w:r>
-    </w:p>
-    <w:p>
-      <w:pPr>
-        <w:pStyle w:val="ListParagraph"/>
-        <w:numPr>
-          <w:ilvl w:val="1"/>
-          <w:numId w:val="45"/>
-        </w:numPr>
-      </w:pPr>
-      <w:r>
-        <w:t>I really wanted this from the get-go, as I think it’d be a great addition, but didn’t have the time :(</w:t>
-      </w:r>
-    </w:p>
-    <w:p>
-      <w:pPr>
-        <w:pStyle w:val="ListParagraph"/>
-        <w:numPr>
-          <w:ilvl w:val="0"/>
-          <w:numId w:val="45"/>
-        </w:numPr>
-      </w:pPr>
-      <w:r>
-        <w:t xml:space="preserve">An actual loss condition (or more interesting win condition). Due to the jam being about positivity, there is no way to lose and breaking eggs is actually quite a good thing. But that </w:t>
-      </w:r>
-      <w:r>
-        <w:rPr>
-          <w:i/>
-          <w:iCs/>
-        </w:rPr>
-        <w:t>does</w:t>
-      </w:r>
-      <w:r>
-        <w:t xml:space="preserve"> destroy much of the challenge …</w:t>
-      </w:r>
-    </w:p>
-    <w:p>
-      <w:r>
-        <w:t xml:space="preserve">I think this game could be a really strong party game (local multiplayer, 1-4 players) that sells for 5-10 bucks. But for that to be the case, a </w:t>
-      </w:r>
-      <w:r>
-        <w:rPr>
-          <w:i/>
-          <w:iCs/>
-        </w:rPr>
-        <w:t>significant</w:t>
-      </w:r>
-      <w:r>
-        <w:t xml:space="preserve"> redesign would be needed, and I’d need to </w:t>
-      </w:r>
-      <w:r>
-        <w:rPr>
-          <w:i/>
-          <w:iCs/>
-        </w:rPr>
-        <w:t>significantly</w:t>
-      </w:r>
-      <w:r>
-        <w:t xml:space="preserve"> improve</w:t>
-      </w:r>
-      <w:r>
-        <w:t xml:space="preserve"> my 3D modeling and general design skills.</w:t>
-      </w:r>
-    </w:p>
-    <w:p>
-      <w:r>
-        <w:t xml:space="preserve">As I already said, I’m quite tired of working very hard this year (on many big game projects), and the </w:t>
-      </w:r>
-      <w:proofErr w:type="gramStart"/>
-      <w:r>
-        <w:t>amount</w:t>
-      </w:r>
-      <w:proofErr w:type="gramEnd"/>
-      <w:r>
-        <w:t xml:space="preserve"> of hills to climb for this game is a bit too much.</w:t>
-      </w:r>
-    </w:p>
-    <w:p>
-      <w:r>
-        <w:t xml:space="preserve">So don’t expect this improved version immediately after the end of the game jam. But there’s a good chance it’ll come, in </w:t>
-      </w:r>
-      <w:proofErr w:type="gramStart"/>
-      <w:r>
-        <w:t xml:space="preserve">6 or 12 </w:t>
-      </w:r>
-      <w:proofErr w:type="spellStart"/>
-      <w:r>
-        <w:t>months</w:t>
-      </w:r>
-      <w:proofErr w:type="gramEnd"/>
-      <w:r>
-        <w:t xml:space="preserve"> time</w:t>
-      </w:r>
-      <w:proofErr w:type="spellEnd"/>
-      <w:r>
-        <w:t>.</w:t>
+        <w:t>Remark:</w:t>
+      </w:r>
+      <w:r>
+        <w:t xml:space="preserve"> I only just realized … the solution to my “eggs and players get stuck in corners” issue … is simply to eliminate corners entirely xD How did I not think of that sooner?! Just make the levels circular! Well, way too late now, but in the improved version I will certainly do that.</w:t>
       </w:r>
     </w:p>
     <w:p>
@@ -5656,18 +5258,30 @@
           <w:b/>
           <w:bCs/>
         </w:rPr>
-        <w:t>Remark:</w:t>
-      </w:r>
-      <w:r>
-        <w:t xml:space="preserve"> I only just realized … the solution to my “eggs and players get stuck in corners” issue … is simply to eliminate corners entirely </w:t>
-      </w:r>
-      <w:proofErr w:type="spellStart"/>
-      <w:r>
-        <w:t>xD</w:t>
-      </w:r>
-      <w:proofErr w:type="spellEnd"/>
-      <w:r>
-        <w:t xml:space="preserve"> How did I not think of that sooner?! Just make the levels circular! Well, way too late now, but in the improved version I will certainly do that.</w:t>
+        <w:t>Remark (one day later):</w:t>
+      </w:r>
+      <w:r>
+        <w:t xml:space="preserve"> yeah, now the solutions are coming. Too late, brain! The arenas should have been </w:t>
+      </w:r>
+      <w:r>
+        <w:rPr>
+          <w:i/>
+          <w:iCs/>
+        </w:rPr>
+        <w:t>egg-shaped</w:t>
+      </w:r>
+      <w:r>
+        <w:t xml:space="preserve">, obviously, and </w:t>
+      </w:r>
+      <w:r>
+        <w:rPr>
+          <w:i/>
+          <w:iCs/>
+        </w:rPr>
+        <w:t>sitting on top of a sombrero</w:t>
+      </w:r>
+      <w:r>
+        <w:t>. Extremely thematical, and would solve almost all issues I had.</w:t>
       </w:r>
     </w:p>
     <w:p/>
@@ -5691,15 +5305,7 @@
         <w:t>game jam</w:t>
       </w:r>
       <w:r>
-        <w:t xml:space="preserve"> version of this game. If I make the improved version, it’ll get its own </w:t>
-      </w:r>
-      <w:proofErr w:type="spellStart"/>
-      <w:r>
-        <w:t>devlog</w:t>
-      </w:r>
-      <w:proofErr w:type="spellEnd"/>
-      <w:r>
-        <w:t>, as I imagine the amount of work (and significant changes) is big enough to warrant it.</w:t>
+        <w:t xml:space="preserve"> version of this game. If I make the improved version, it’ll get its own devlog, as I imagine the amount of work (and significant changes) is big enough to warrant it.</w:t>
       </w:r>
     </w:p>
     <w:p>
@@ -5709,23 +5315,13 @@
     </w:p>
     <w:p>
       <w:r>
-        <w:t xml:space="preserve">Until the next </w:t>
-      </w:r>
-      <w:proofErr w:type="spellStart"/>
-      <w:r>
-        <w:t>devlog</w:t>
-      </w:r>
-      <w:proofErr w:type="spellEnd"/>
-      <w:r>
-        <w:t>,</w:t>
-      </w:r>
-    </w:p>
-    <w:p>
-      <w:proofErr w:type="spellStart"/>
+        <w:t>Until the next devlog,</w:t>
+      </w:r>
+    </w:p>
+    <w:p>
       <w:r>
         <w:t>Pandaqi</w:t>
       </w:r>
-      <w:proofErr w:type="spellEnd"/>
     </w:p>
     <w:sectPr>
       <w:pgSz w:w="12240" w:h="15840"/>

</xml_diff>